<commit_message>
renamed the abstract and added the background information
</commit_message>
<xml_diff>
--- a/PROPOSAL.docx
+++ b/PROPOSAL.docx
@@ -1549,6 +1549,15 @@
           <w:sz w:val="24"/>
           <w:szCs w:val="24"/>
         </w:rPr>
+        <w:t xml:space="preserve"> Pets have been human friends for the longest time possible since the ancient times.</w:t>
+      </w:r>
+      <w:r>
+        <w:rPr>
+          <w:rFonts w:ascii="Times New Roman" w:eastAsia="Times New Roman" w:hAnsi="Times New Roman" w:cs="Times New Roman"/>
+          <w:color w:val="000000"/>
+          <w:sz w:val="24"/>
+          <w:szCs w:val="24"/>
+        </w:rPr>
         <w:t xml:space="preserve"> </w:t>
       </w:r>
       <w:r>
@@ -1558,34 +1567,7 @@
           <w:sz w:val="24"/>
           <w:szCs w:val="24"/>
         </w:rPr>
-        <w:t xml:space="preserve">The pet industry has been and is still one of the most essential industries in the market. </w:t>
-      </w:r>
-      <w:r>
-        <w:rPr>
-          <w:rFonts w:ascii="Times New Roman" w:eastAsia="Times New Roman" w:hAnsi="Times New Roman" w:cs="Times New Roman"/>
-          <w:color w:val="000000"/>
-          <w:sz w:val="24"/>
-          <w:szCs w:val="24"/>
-        </w:rPr>
-        <w:t xml:space="preserve">Pets are kept for various reasons including entertainment, their appearance, intelligence and others </w:t>
-      </w:r>
-      <w:r>
-        <w:rPr>
-          <w:rFonts w:ascii="Times New Roman" w:eastAsia="Times New Roman" w:hAnsi="Times New Roman" w:cs="Times New Roman"/>
-          <w:color w:val="000000"/>
-          <w:sz w:val="24"/>
-          <w:szCs w:val="24"/>
-        </w:rPr>
-        <w:t xml:space="preserve">due to their personalities. </w:t>
-      </w:r>
-      <w:r>
-        <w:rPr>
-          <w:rFonts w:ascii="Times New Roman" w:eastAsia="Times New Roman" w:hAnsi="Times New Roman" w:cs="Times New Roman"/>
-          <w:color w:val="000000"/>
-          <w:sz w:val="24"/>
-          <w:szCs w:val="24"/>
-        </w:rPr>
-        <w:t>The relationship between humans and pets has increased over the years</w:t>
+        <w:t xml:space="preserve">A pet is an animal that is kept for one’s entertainment or company, and has no functional purpose </w:t>
       </w:r>
       <w:r>
         <w:rPr>
@@ -1603,7 +1585,7 @@
           <w:sz w:val="24"/>
           <w:szCs w:val="24"/>
         </w:rPr>
-        <w:instrText>ADDIN CSL_CITATION {"citationItems":[{"id":"ITEM-1","itemData":{"ISSN":"00085286","PMID":"8076276","abstract":"An epidemiological study was undertaken to elucidate factors associated with pet ownership. The study utilized questionnaires that were mailed to a systematic random sample of 700 households in the city of Guelph and Eramosa township. Reasons for ownership were analyzed by factor analysis while differences between owning and nonowning households were investigated using logistic regression. Sixty-five percent of dogs and 71% of cats were neutered. Only 2% of urban and 3% of rural dogs had never been vaccinated, compared to 12% and 17% for urban and rural cats. Families that included preschoolers were less likely to own pets, as were those from an urban area. The highest scoring reason for ownership was \"companionship,\" followed by \"love and affection\" and for the \"benefit of the children\". The highest ranked reason for nonownership was \"pets are a problem when I go away,\" followed by \"I don't have enough time to devote to a pet\" and \"poor housing\".","author":[{"dropping-particle":"","family":"Leslie","given":"B. E.","non-dropping-particle":"","parse-names":false,"suffix":""},{"dropping-particle":"","family":"Meek","given":"A. H.","non-dropping-particle":"","parse-names":false,"suffix":""},{"dropping-particle":"","family":"Kawash","given":"G. F.","non-dropping-particle":"","parse-names":false,"suffix":""},{"dropping-particle":"","family":"McKeown","given":"D. B.","non-dropping-particle":"","parse-names":false,"suffix":""}],"container-title":"The Canadian veterinary journal. La revue vétérinaire canadienne","id":"ITEM-1","issue":"4","issued":{"date-parts":[["1994"]]},"page":"218-222","title":"An epidemiological investigation of pet ownership in Ontario.","type":"article-journal","volume":"35"},"uris":["http://www.mendeley.com/documents/?uuid=0939ff28-3bee-4b78-8bc4-160b82ae03fd"]}],"mendeley":{"formattedCitation":"[1]","plainTextFormattedCitation":"[1]"},"properties":{"noteIndex":0},"schema":"https://github.com/citation-style-language/schema/raw/master/csl-citation.json"}</w:instrText>
+        <w:instrText>ADDIN CSL_CITATION {"citationItems":[{"id":"ITEM-1","itemData":{"DOI":"10.12966/abc.08.06.2014","ISSN":"2372-4323","abstract":"Attachments between non-human animals of different species are surprisingly common in situations involving human agency (e.g., homes, zoos, and wildlife parks). However, cross-species animal friendships analogous to pet-keeping by humans are at least rare and possibly non-existent in nature. Why has pet-keeping evolved only in Homo sapiens? I review theories that explain pet-keeping either as an adaptation or an evolutionary by-product. I suggest that these explanations cannot account for the wide variation in the distribution and forms of pet-keeping across human societies and over historical time. Using fluctuations in the popularity of dog breeds in the United States, I show how shifts in choices of pets follow the rapid changes in preferences that characterize fashion cycles. I argue that while humans possess some innate traits that facilitate attachment to members of other species (e.g., parental urges, attraction to creatures with infantile features), pet-keeping is largely a product of social learning and imitation-based cultural evolution.","author":[{"dropping-particle":"","family":"Herzog","given":"Harold A.","non-dropping-particle":"","parse-names":false,"suffix":""}],"container-title":"Animal Behavior and Cognition","id":"ITEM-1","issue":"3","issued":{"date-parts":[["2014"]]},"page":"296","title":"Biology, Culture, and the Origins of Pet-Keeping","type":"article-journal","volume":"1"},"uris":["http://www.mendeley.com/documents/?uuid=d7eae71e-4a5a-4b7a-85d6-62f59d8a81ca"]}],"mendeley":{"formattedCitation":"[1]","plainTextFormattedCitation":"[1]","previouslyFormattedCitation":"[1]"},"properties":{"noteIndex":0},"schema":"https://github.com/citation-style-language/schema/raw/master/csl-citation.json"}</w:instrText>
       </w:r>
       <w:r>
         <w:rPr>
@@ -1640,124 +1622,197 @@
           <w:sz w:val="24"/>
           <w:szCs w:val="24"/>
         </w:rPr>
+        <w:t xml:space="preserve">. From early suggestions in Archeology, humans began rearing dogs as pets around 12,000 years ago. The love for these </w:t>
+      </w:r>
+      <w:r>
+        <w:rPr>
+          <w:rFonts w:ascii="Times New Roman" w:eastAsia="Times New Roman" w:hAnsi="Times New Roman" w:cs="Times New Roman"/>
+          <w:color w:val="000000"/>
+          <w:sz w:val="24"/>
+          <w:szCs w:val="24"/>
+        </w:rPr>
+        <w:t>animals</w:t>
+      </w:r>
+      <w:r>
+        <w:rPr>
+          <w:rFonts w:ascii="Times New Roman" w:eastAsia="Times New Roman" w:hAnsi="Times New Roman" w:cs="Times New Roman"/>
+          <w:color w:val="000000"/>
+          <w:sz w:val="24"/>
+          <w:szCs w:val="24"/>
+        </w:rPr>
+        <w:t xml:space="preserve"> w</w:t>
+      </w:r>
+      <w:r>
+        <w:rPr>
+          <w:rFonts w:ascii="Times New Roman" w:eastAsia="Times New Roman" w:hAnsi="Times New Roman" w:cs="Times New Roman"/>
+          <w:color w:val="000000"/>
+          <w:sz w:val="24"/>
+          <w:szCs w:val="24"/>
+        </w:rPr>
+        <w:t>ould be</w:t>
+      </w:r>
+      <w:r>
+        <w:rPr>
+          <w:rFonts w:ascii="Times New Roman" w:eastAsia="Times New Roman" w:hAnsi="Times New Roman" w:cs="Times New Roman"/>
+          <w:color w:val="000000"/>
+          <w:sz w:val="24"/>
+          <w:szCs w:val="24"/>
+        </w:rPr>
+        <w:t xml:space="preserve"> seen by the ancient Romans and Greeks who could engrave the animals on tombstones to show that they were grieving their loss.</w:t>
+      </w:r>
+      <w:r>
+        <w:rPr>
+          <w:rFonts w:ascii="Times New Roman" w:eastAsia="Times New Roman" w:hAnsi="Times New Roman" w:cs="Times New Roman"/>
+          <w:color w:val="000000"/>
+          <w:sz w:val="24"/>
+          <w:szCs w:val="24"/>
+        </w:rPr>
+        <w:t xml:space="preserve"> In the British empire, people around the seventeenth to eighteenth century viewed pet keeping as a “rich-man’s” way of life. However, through the years, the keeping of pets has been embraced by everyone</w:t>
+      </w:r>
+      <w:r>
+        <w:rPr>
+          <w:rFonts w:ascii="Times New Roman" w:eastAsia="Times New Roman" w:hAnsi="Times New Roman" w:cs="Times New Roman"/>
+          <w:color w:val="000000"/>
+          <w:sz w:val="24"/>
+          <w:szCs w:val="24"/>
+        </w:rPr>
+        <w:t>. The choice to live with a pet varied from one person to the other and the reasons included aesthetic appeal and simply personal fascination of the animal.</w:t>
+      </w:r>
+      <w:r>
+        <w:rPr>
+          <w:rFonts w:ascii="Times New Roman" w:eastAsia="Times New Roman" w:hAnsi="Times New Roman" w:cs="Times New Roman"/>
+          <w:color w:val="000000"/>
+          <w:sz w:val="24"/>
+          <w:szCs w:val="24"/>
+        </w:rPr>
+        <w:t xml:space="preserve"> </w:t>
+      </w:r>
+      <w:r>
+        <w:rPr>
+          <w:rFonts w:ascii="Times New Roman" w:eastAsia="Times New Roman" w:hAnsi="Times New Roman" w:cs="Times New Roman"/>
+          <w:color w:val="000000"/>
+          <w:sz w:val="24"/>
+          <w:szCs w:val="24"/>
+        </w:rPr>
+        <w:t>A study by APPA National Pet Owners Survey, 20</w:t>
+      </w:r>
+      <w:r>
+        <w:rPr>
+          <w:rFonts w:ascii="Times New Roman" w:eastAsia="Times New Roman" w:hAnsi="Times New Roman" w:cs="Times New Roman"/>
+          <w:color w:val="000000"/>
+          <w:sz w:val="24"/>
+          <w:szCs w:val="24"/>
+        </w:rPr>
+        <w:t>20</w:t>
+      </w:r>
+      <w:r>
+        <w:rPr>
+          <w:rFonts w:ascii="Times New Roman" w:eastAsia="Times New Roman" w:hAnsi="Times New Roman" w:cs="Times New Roman"/>
+          <w:color w:val="000000"/>
+          <w:sz w:val="24"/>
+          <w:szCs w:val="24"/>
+        </w:rPr>
+        <w:t>-20</w:t>
+      </w:r>
+      <w:r>
+        <w:rPr>
+          <w:rFonts w:ascii="Times New Roman" w:eastAsia="Times New Roman" w:hAnsi="Times New Roman" w:cs="Times New Roman"/>
+          <w:color w:val="000000"/>
+          <w:sz w:val="24"/>
+          <w:szCs w:val="24"/>
+        </w:rPr>
+        <w:t>21</w:t>
+      </w:r>
+      <w:r>
+        <w:rPr>
+          <w:rFonts w:ascii="Times New Roman" w:eastAsia="Times New Roman" w:hAnsi="Times New Roman" w:cs="Times New Roman"/>
+          <w:color w:val="000000"/>
+          <w:sz w:val="24"/>
+          <w:szCs w:val="24"/>
+        </w:rPr>
+        <w:t xml:space="preserve">, revealed that more than </w:t>
+      </w:r>
+      <w:r>
+        <w:rPr>
+          <w:rFonts w:ascii="Times New Roman" w:eastAsia="Times New Roman" w:hAnsi="Times New Roman" w:cs="Times New Roman"/>
+          <w:color w:val="000000"/>
+          <w:sz w:val="24"/>
+          <w:szCs w:val="24"/>
+        </w:rPr>
+        <w:t>6</w:t>
+      </w:r>
+      <w:r>
+        <w:rPr>
+          <w:rFonts w:ascii="Times New Roman" w:eastAsia="Times New Roman" w:hAnsi="Times New Roman" w:cs="Times New Roman"/>
+          <w:color w:val="000000"/>
+          <w:sz w:val="24"/>
+          <w:szCs w:val="24"/>
+        </w:rPr>
+        <w:t>0% of the households in most developed countries have a pet, which leads to a pet population of more than 140million. It is evidently clear that pets have a huge significance in most families, with some families treating pets as part of the family</w:t>
+      </w:r>
+      <w:r>
+        <w:rPr>
+          <w:rFonts w:ascii="Times New Roman" w:eastAsia="Times New Roman" w:hAnsi="Times New Roman" w:cs="Times New Roman"/>
+          <w:color w:val="000000"/>
+          <w:sz w:val="24"/>
+          <w:szCs w:val="24"/>
+        </w:rPr>
+        <w:t xml:space="preserve"> </w:t>
+      </w:r>
+      <w:r>
+        <w:rPr>
+          <w:rFonts w:ascii="Times New Roman" w:eastAsia="Times New Roman" w:hAnsi="Times New Roman" w:cs="Times New Roman"/>
+          <w:color w:val="000000"/>
+          <w:sz w:val="24"/>
+          <w:szCs w:val="24"/>
+        </w:rPr>
+        <w:fldChar w:fldCharType="begin" w:fldLock="1"/>
+      </w:r>
+      <w:r>
+        <w:rPr>
+          <w:rFonts w:ascii="Times New Roman" w:eastAsia="Times New Roman" w:hAnsi="Times New Roman" w:cs="Times New Roman"/>
+          <w:color w:val="000000"/>
+          <w:sz w:val="24"/>
+          <w:szCs w:val="24"/>
+        </w:rPr>
+        <w:instrText>ADDIN CSL_CITATION {"citationItems":[{"id":"ITEM-1","itemData":{"DOI":"10.1080/03623319.2020.1728507","ISSN":"03623319","abstract":"Pets are an important aspect of many families and households, but how many Americans have them? The purpose of this study is to compare point estimates of pet ownership in the U.S. from the General Social Survey (GSS) to estimates from other surveys, and to report demographic and social correlates to pet ownership. Wide discrepancies in estimates of U.S. pet ownership have been previously reported, relying on private industry surveys that do not disclose sampling design. Further, some surveys that reported pet ownership were not available for public use and/or did not lend themselves to social science due to a limited number of other measures of important social and demographic characteristics. U.S. estimates of pet ownership from the GSS tended to be slightly higher than those based on the American Veterinary Medical Association Pet Ownership and Demographics Sourcebook and consistently lower than estimates based on the American Pet Products Association National Pet Owners Survey. Pet ownership varied by race/ethnicity, age, size of place, household composition, and dwelling type. Number and type of pets also varied considerably by social and demographic characteristics. We conclude that the 2018 GSS has several advantages for studying human–animal interaction including a nationally representative sample, availability of a wide range of covariates, and public accessibility.","author":[{"dropping-particle":"","family":"Applebaum","given":"Jennifer W.","non-dropping-particle":"","parse-names":false,"suffix":""},{"dropping-particle":"","family":"Peek","given":"Chuck W.","non-dropping-particle":"","parse-names":false,"suffix":""},{"dropping-particle":"","family":"Zsembik","given":"Barbara A.","non-dropping-particle":"","parse-names":false,"suffix":""}],"container-title":"Social Science Journal","id":"ITEM-1","issue":"00","issued":{"date-parts":[["2020"]]},"page":"1-10","publisher":"Routledge","title":"Examining U.S. pet ownership using the General Social Survey","type":"article-journal","volume":"00"},"uris":["http://www.mendeley.com/documents/?uuid=675c50dc-ce2d-44f9-9976-19fbab1d15c5"]}],"mendeley":{"formattedCitation":"[2]","plainTextFormattedCitation":"[2]","previouslyFormattedCitation":"[2]"},"properties":{"noteIndex":0},"schema":"https://github.com/citation-style-language/schema/raw/master/csl-citation.json"}</w:instrText>
+      </w:r>
+      <w:r>
+        <w:rPr>
+          <w:rFonts w:ascii="Times New Roman" w:eastAsia="Times New Roman" w:hAnsi="Times New Roman" w:cs="Times New Roman"/>
+          <w:color w:val="000000"/>
+          <w:sz w:val="24"/>
+          <w:szCs w:val="24"/>
+        </w:rPr>
+        <w:fldChar w:fldCharType="separate"/>
+      </w:r>
+      <w:r>
+        <w:rPr>
+          <w:rFonts w:ascii="Times New Roman" w:eastAsia="Times New Roman" w:hAnsi="Times New Roman" w:cs="Times New Roman"/>
+          <w:noProof/>
+          <w:color w:val="000000"/>
+          <w:sz w:val="24"/>
+          <w:szCs w:val="24"/>
+        </w:rPr>
+        <w:t>[2]</w:t>
+      </w:r>
+      <w:r>
+        <w:rPr>
+          <w:rFonts w:ascii="Times New Roman" w:eastAsia="Times New Roman" w:hAnsi="Times New Roman" w:cs="Times New Roman"/>
+          <w:color w:val="000000"/>
+          <w:sz w:val="24"/>
+          <w:szCs w:val="24"/>
+        </w:rPr>
+        <w:fldChar w:fldCharType="end"/>
+      </w:r>
+      <w:r>
+        <w:rPr>
+          <w:rFonts w:ascii="Times New Roman" w:eastAsia="Times New Roman" w:hAnsi="Times New Roman" w:cs="Times New Roman"/>
+          <w:color w:val="000000"/>
+          <w:sz w:val="24"/>
+          <w:szCs w:val="24"/>
+        </w:rPr>
         <w:t>.</w:t>
-      </w:r>
-      <w:r>
-        <w:rPr>
-          <w:rFonts w:ascii="Times New Roman" w:eastAsia="Times New Roman" w:hAnsi="Times New Roman" w:cs="Times New Roman"/>
-          <w:color w:val="000000"/>
-          <w:sz w:val="24"/>
-          <w:szCs w:val="24"/>
-        </w:rPr>
-        <w:t xml:space="preserve"> </w:t>
-      </w:r>
-      <w:r>
-        <w:rPr>
-          <w:rFonts w:ascii="Times New Roman" w:eastAsia="Times New Roman" w:hAnsi="Times New Roman" w:cs="Times New Roman"/>
-          <w:color w:val="000000"/>
-          <w:sz w:val="24"/>
-          <w:szCs w:val="24"/>
-        </w:rPr>
-        <w:t>Pets offer great companionship and have been noted to have a great contribution to the social health, well-being and even physical health of their owners</w:t>
-      </w:r>
-      <w:r>
-        <w:rPr>
-          <w:rFonts w:ascii="Times New Roman" w:eastAsia="Times New Roman" w:hAnsi="Times New Roman" w:cs="Times New Roman"/>
-          <w:color w:val="000000"/>
-          <w:sz w:val="24"/>
-          <w:szCs w:val="24"/>
-        </w:rPr>
-        <w:t>. A further analysis demonstrated that some health issues including high survival rates from myocardial problems, reduced risk of cardiovascular problems and a reduced risk to asthma have been accredited to people who have pets</w:t>
-      </w:r>
-      <w:r>
-        <w:rPr>
-          <w:rFonts w:ascii="Times New Roman" w:eastAsia="Times New Roman" w:hAnsi="Times New Roman" w:cs="Times New Roman"/>
-          <w:color w:val="000000"/>
-          <w:sz w:val="24"/>
-          <w:szCs w:val="24"/>
-        </w:rPr>
-        <w:t>.</w:t>
-      </w:r>
-      <w:r>
-        <w:rPr>
-          <w:rFonts w:ascii="Times New Roman" w:eastAsia="Times New Roman" w:hAnsi="Times New Roman" w:cs="Times New Roman"/>
-          <w:color w:val="000000"/>
-          <w:sz w:val="24"/>
-          <w:szCs w:val="24"/>
-        </w:rPr>
-        <w:t xml:space="preserve"> </w:t>
-      </w:r>
-      <w:r>
-        <w:rPr>
-          <w:rFonts w:ascii="Times New Roman" w:eastAsia="Times New Roman" w:hAnsi="Times New Roman" w:cs="Times New Roman"/>
-          <w:color w:val="000000"/>
-          <w:sz w:val="24"/>
-          <w:szCs w:val="24"/>
-        </w:rPr>
-        <w:t>A study by APPA National Pet Owners Survey</w:t>
-      </w:r>
-      <w:r>
-        <w:rPr>
-          <w:rFonts w:ascii="Times New Roman" w:eastAsia="Times New Roman" w:hAnsi="Times New Roman" w:cs="Times New Roman"/>
-          <w:color w:val="000000"/>
-          <w:sz w:val="24"/>
-          <w:szCs w:val="24"/>
-        </w:rPr>
-        <w:t>, 2017-2018</w:t>
-      </w:r>
-      <w:r>
-        <w:rPr>
-          <w:rFonts w:ascii="Times New Roman" w:eastAsia="Times New Roman" w:hAnsi="Times New Roman" w:cs="Times New Roman"/>
-          <w:color w:val="000000"/>
-          <w:sz w:val="24"/>
-          <w:szCs w:val="24"/>
-        </w:rPr>
-        <w:t>,</w:t>
-      </w:r>
-      <w:r>
-        <w:rPr>
-          <w:rFonts w:ascii="Times New Roman" w:eastAsia="Times New Roman" w:hAnsi="Times New Roman" w:cs="Times New Roman"/>
-          <w:color w:val="000000"/>
-          <w:sz w:val="24"/>
-          <w:szCs w:val="24"/>
-        </w:rPr>
-        <w:t xml:space="preserve"> reveal</w:t>
-      </w:r>
-      <w:r>
-        <w:rPr>
-          <w:rFonts w:ascii="Times New Roman" w:eastAsia="Times New Roman" w:hAnsi="Times New Roman" w:cs="Times New Roman"/>
-          <w:color w:val="000000"/>
-          <w:sz w:val="24"/>
-          <w:szCs w:val="24"/>
-        </w:rPr>
-        <w:t>ed</w:t>
-      </w:r>
-      <w:r>
-        <w:rPr>
-          <w:rFonts w:ascii="Times New Roman" w:eastAsia="Times New Roman" w:hAnsi="Times New Roman" w:cs="Times New Roman"/>
-          <w:color w:val="000000"/>
-          <w:sz w:val="24"/>
-          <w:szCs w:val="24"/>
-        </w:rPr>
-        <w:t xml:space="preserve"> that more than 60% of the households in most developed countries have a pet, which leads to a pet population of more than 140millon.</w:t>
-      </w:r>
-      <w:r>
-        <w:rPr>
-          <w:rFonts w:ascii="Times New Roman" w:eastAsia="Times New Roman" w:hAnsi="Times New Roman" w:cs="Times New Roman"/>
-          <w:color w:val="000000"/>
-          <w:sz w:val="24"/>
-          <w:szCs w:val="24"/>
-        </w:rPr>
-        <w:t xml:space="preserve"> It is evidently clear that pets have a huge significance in most families. (ref) with some families treating pets as part of the family</w:t>
-      </w:r>
-      <w:r>
-        <w:rPr>
-          <w:rFonts w:ascii="Times New Roman" w:eastAsia="Times New Roman" w:hAnsi="Times New Roman" w:cs="Times New Roman"/>
-          <w:color w:val="000000"/>
-          <w:sz w:val="24"/>
-          <w:szCs w:val="24"/>
-        </w:rPr>
-        <w:t>. In addition, pets like dogs provide security hence enhancing safety.</w:t>
       </w:r>
     </w:p>
     <w:p>
@@ -1772,6 +1827,384 @@
           <w:szCs w:val="24"/>
         </w:rPr>
       </w:pPr>
+      <w:r>
+        <w:rPr>
+          <w:rFonts w:ascii="Times New Roman" w:eastAsia="Times New Roman" w:hAnsi="Times New Roman" w:cs="Times New Roman"/>
+          <w:color w:val="000000"/>
+          <w:sz w:val="24"/>
+          <w:szCs w:val="24"/>
+        </w:rPr>
+        <w:t xml:space="preserve">The evolution of pets can be grouped into </w:t>
+      </w:r>
+      <w:r>
+        <w:rPr>
+          <w:rFonts w:ascii="Times New Roman" w:eastAsia="Times New Roman" w:hAnsi="Times New Roman" w:cs="Times New Roman"/>
+          <w:color w:val="000000"/>
+          <w:sz w:val="24"/>
+          <w:szCs w:val="24"/>
+        </w:rPr>
+        <w:t>different</w:t>
+      </w:r>
+      <w:r>
+        <w:rPr>
+          <w:rFonts w:ascii="Times New Roman" w:eastAsia="Times New Roman" w:hAnsi="Times New Roman" w:cs="Times New Roman"/>
+          <w:color w:val="000000"/>
+          <w:sz w:val="24"/>
+          <w:szCs w:val="24"/>
+        </w:rPr>
+        <w:t xml:space="preserve"> categories </w:t>
+      </w:r>
+      <w:r>
+        <w:rPr>
+          <w:rFonts w:ascii="Times New Roman" w:eastAsia="Times New Roman" w:hAnsi="Times New Roman" w:cs="Times New Roman"/>
+          <w:color w:val="000000"/>
+          <w:sz w:val="24"/>
+          <w:szCs w:val="24"/>
+        </w:rPr>
+        <w:fldChar w:fldCharType="begin" w:fldLock="1"/>
+      </w:r>
+      <w:r>
+        <w:rPr>
+          <w:rFonts w:ascii="Times New Roman" w:eastAsia="Times New Roman" w:hAnsi="Times New Roman" w:cs="Times New Roman"/>
+          <w:color w:val="000000"/>
+          <w:sz w:val="24"/>
+          <w:szCs w:val="24"/>
+        </w:rPr>
+        <w:instrText>ADDIN CSL_CITATION {"citationItems":[{"id":"ITEM-1","itemData":{"DOI":"10.1177/0963721411415220","ISSN":"09637214","abstract":"Because of extensive media coverage, it is now widely believed that pets enhance their owners' health, sense of psychological well-being, and longevity. But while some researchers have reported that positive effects accrue from interacting with animals, others have found that the health and happiness of pet owners is no better, and in some cases worse, than that of non-pet owners. I discuss some reasons why studies of the effects of pets on people have produced conflicting results, and I argue that the existence of a generalized \"pet effect\" on human mental and physical health is at present not a fact but an unsubstantiated hypothesis. © The Author(s) 2011.","author":[{"dropping-particle":"","family":"Herzog","given":"Harold","non-dropping-particle":"","parse-names":false,"suffix":""}],"container-title":"Current Directions in Psychological Science","id":"ITEM-1","issue":"4","issued":{"date-parts":[["2011"]]},"page":"236-239","title":"The impact of pets on human health and psychological well-being: Fact, fiction, or hypothesis?","type":"article-journal","volume":"20"},"uris":["http://www.mendeley.com/documents/?uuid=ff62222c-ca4b-42ff-8476-5ea6f2bc230f"]}],"mendeley":{"formattedCitation":"[3]","plainTextFormattedCitation":"[3]","previouslyFormattedCitation":"[3]"},"properties":{"noteIndex":0},"schema":"https://github.com/citation-style-language/schema/raw/master/csl-citation.json"}</w:instrText>
+      </w:r>
+      <w:r>
+        <w:rPr>
+          <w:rFonts w:ascii="Times New Roman" w:eastAsia="Times New Roman" w:hAnsi="Times New Roman" w:cs="Times New Roman"/>
+          <w:color w:val="000000"/>
+          <w:sz w:val="24"/>
+          <w:szCs w:val="24"/>
+        </w:rPr>
+        <w:fldChar w:fldCharType="separate"/>
+      </w:r>
+      <w:r>
+        <w:rPr>
+          <w:rFonts w:ascii="Times New Roman" w:eastAsia="Times New Roman" w:hAnsi="Times New Roman" w:cs="Times New Roman"/>
+          <w:noProof/>
+          <w:color w:val="000000"/>
+          <w:sz w:val="24"/>
+          <w:szCs w:val="24"/>
+        </w:rPr>
+        <w:t>[3]</w:t>
+      </w:r>
+      <w:r>
+        <w:rPr>
+          <w:rFonts w:ascii="Times New Roman" w:eastAsia="Times New Roman" w:hAnsi="Times New Roman" w:cs="Times New Roman"/>
+          <w:color w:val="000000"/>
+          <w:sz w:val="24"/>
+          <w:szCs w:val="24"/>
+        </w:rPr>
+        <w:fldChar w:fldCharType="end"/>
+      </w:r>
+      <w:r>
+        <w:rPr>
+          <w:rFonts w:ascii="Times New Roman" w:eastAsia="Times New Roman" w:hAnsi="Times New Roman" w:cs="Times New Roman"/>
+          <w:color w:val="000000"/>
+          <w:sz w:val="24"/>
+          <w:szCs w:val="24"/>
+        </w:rPr>
+        <w:t xml:space="preserve">, with the initial hypotheses stating that the keeping of pets is an activity that enhances some qualities like health and social well being of the owner. In this </w:t>
+      </w:r>
+      <w:r>
+        <w:rPr>
+          <w:rFonts w:ascii="Times New Roman" w:eastAsia="Times New Roman" w:hAnsi="Times New Roman" w:cs="Times New Roman"/>
+          <w:color w:val="000000"/>
+          <w:sz w:val="24"/>
+          <w:szCs w:val="24"/>
+        </w:rPr>
+        <w:t xml:space="preserve">study people who owned pets and had heart attack issues were noted to have a one-year chance of survival. Further, the hypothesis reveals that stress levels were minimal among pet owners and that these people had a higher life span </w:t>
+      </w:r>
+      <w:r>
+        <w:rPr>
+          <w:rFonts w:ascii="Times New Roman" w:eastAsia="Times New Roman" w:hAnsi="Times New Roman" w:cs="Times New Roman"/>
+          <w:color w:val="000000"/>
+          <w:sz w:val="24"/>
+          <w:szCs w:val="24"/>
+        </w:rPr>
+        <w:fldChar w:fldCharType="begin" w:fldLock="1"/>
+      </w:r>
+      <w:r>
+        <w:rPr>
+          <w:rFonts w:ascii="Times New Roman" w:eastAsia="Times New Roman" w:hAnsi="Times New Roman" w:cs="Times New Roman"/>
+          <w:color w:val="000000"/>
+          <w:sz w:val="24"/>
+          <w:szCs w:val="24"/>
+        </w:rPr>
+        <w:instrText>ADDIN CSL_CITATION {"citationItems":[{"id":"ITEM-1","itemData":{"DOI":"10.1079/9781780643410.0073","abstract":"Some of the authors of this publication are also working on these related projects: Effects of animal assisted therapy in patients with acquired brain injury View project Effect of human interaction on guinea pig behaviour in animal-assisted therapy View project","author":[{"dropping-particle":"","family":"Hediger","given":"K.","non-dropping-particle":"","parse-names":false,"suffix":""},{"dropping-particle":"","family":"Beetz","given":"A.","non-dropping-particle":"","parse-names":false,"suffix":""}],"container-title":"One Health: the theory and practice of integrated health approaches","id":"ITEM-1","issued":{"date-parts":[["2015"]]},"page":"73-84","title":"The role of human-animal interactions in education.","type":"article-journal"},"uris":["http://www.mendeley.com/documents/?uuid=d6c335ba-4572-4da2-bd38-d0ca45f5838a"]}],"mendeley":{"formattedCitation":"[4]","plainTextFormattedCitation":"[4]","previouslyFormattedCitation":"[4]"},"properties":{"noteIndex":0},"schema":"https://github.com/citation-style-language/schema/raw/master/csl-citation.json"}</w:instrText>
+      </w:r>
+      <w:r>
+        <w:rPr>
+          <w:rFonts w:ascii="Times New Roman" w:eastAsia="Times New Roman" w:hAnsi="Times New Roman" w:cs="Times New Roman"/>
+          <w:color w:val="000000"/>
+          <w:sz w:val="24"/>
+          <w:szCs w:val="24"/>
+        </w:rPr>
+        <w:fldChar w:fldCharType="separate"/>
+      </w:r>
+      <w:r>
+        <w:rPr>
+          <w:rFonts w:ascii="Times New Roman" w:eastAsia="Times New Roman" w:hAnsi="Times New Roman" w:cs="Times New Roman"/>
+          <w:noProof/>
+          <w:color w:val="000000"/>
+          <w:sz w:val="24"/>
+          <w:szCs w:val="24"/>
+        </w:rPr>
+        <w:t>[4]</w:t>
+      </w:r>
+      <w:r>
+        <w:rPr>
+          <w:rFonts w:ascii="Times New Roman" w:eastAsia="Times New Roman" w:hAnsi="Times New Roman" w:cs="Times New Roman"/>
+          <w:color w:val="000000"/>
+          <w:sz w:val="24"/>
+          <w:szCs w:val="24"/>
+        </w:rPr>
+        <w:fldChar w:fldCharType="end"/>
+      </w:r>
+      <w:r>
+        <w:rPr>
+          <w:rFonts w:ascii="Times New Roman" w:eastAsia="Times New Roman" w:hAnsi="Times New Roman" w:cs="Times New Roman"/>
+          <w:color w:val="000000"/>
+          <w:sz w:val="24"/>
+          <w:szCs w:val="24"/>
+        </w:rPr>
+        <w:t>. The second theory defined that caring for pets gave one the ability to have parental skills. According to the study women are attracted to men with pets as proven by Guegen and Ciccotti (2008) who carried out the experiment</w:t>
+      </w:r>
+      <w:r>
+        <w:rPr>
+          <w:rFonts w:ascii="Times New Roman" w:eastAsia="Times New Roman" w:hAnsi="Times New Roman" w:cs="Times New Roman"/>
+          <w:color w:val="000000"/>
+          <w:sz w:val="24"/>
+          <w:szCs w:val="24"/>
+        </w:rPr>
+        <w:t xml:space="preserve"> </w:t>
+      </w:r>
+      <w:r>
+        <w:rPr>
+          <w:rFonts w:ascii="Times New Roman" w:eastAsia="Times New Roman" w:hAnsi="Times New Roman" w:cs="Times New Roman"/>
+          <w:color w:val="000000"/>
+          <w:sz w:val="24"/>
+          <w:szCs w:val="24"/>
+        </w:rPr>
+        <w:fldChar w:fldCharType="begin" w:fldLock="1"/>
+      </w:r>
+      <w:r>
+        <w:rPr>
+          <w:rFonts w:ascii="Times New Roman" w:eastAsia="Times New Roman" w:hAnsi="Times New Roman" w:cs="Times New Roman"/>
+          <w:color w:val="000000"/>
+          <w:sz w:val="24"/>
+          <w:szCs w:val="24"/>
+        </w:rPr>
+        <w:instrText>ADDIN CSL_CITATION {"citationItems":[{"id":"ITEM-1","itemData":{"DOI":"10.1093/oxfordhb/9780195396690.013.0017","ISBN":"9780199940363","abstract":"Pets have become such a common component of modern family life that we tend to take them for granted. Nevertheless, from an evolutionary standpoint, pets present us with a paradox comparable to-though even more puzzling than-that posed by the phenomenon of adoption. In the latter case, one can at least argue that adoptive parents may derive deferred fitness benefits from the future contribution of adopted children to the family economy (Kramer, 2005). But in the case of adopted pets, such contributions appear to be minimal at best, whereas the level of investment in their care and sustenance is sometimes considerable. The paradox further intensifies when one considers that pet keeping is not confined to modern, affluent societies, but is widespread among subsistence hunters and horticulturalists whose opportunities to engage in nonfitness enhancing behavior would appear to be much more constrained. This chapter critically examines theories that purport to explain how pet keeping evolved and why it continues to persist and flourish in a wide range of cultures. Given the current state of knowledge, few firm conclusions can be drawn at this time regarding the possible adaptive consequences of pet keeping. However, it is possible to highlight future areas of research that may help to illuminate the functional significance (if any) of this intriguing behavior.","author":[{"dropping-particle":"","family":"Serpell","given":"James A.","non-dropping-particle":"","parse-names":false,"suffix":""},{"dropping-particle":"","family":"Paul","given":"Elizabeth S.","non-dropping-particle":"","parse-names":false,"suffix":""}],"container-title":"The Oxford Handbook of Evolutionary Family Psychology","id":"ITEM-1","issued":{"date-parts":[["2012"]]},"page":"297-309","title":"Pets in the Family: An Evolutionary Perspective","type":"article-journal"},"uris":["http://www.mendeley.com/documents/?uuid=19a47a1b-6236-4757-a384-b9f9bbdb1810"]}],"mendeley":{"formattedCitation":"[5]","plainTextFormattedCitation":"[5]","previouslyFormattedCitation":"[5]"},"properties":{"noteIndex":0},"schema":"https://github.com/citation-style-language/schema/raw/master/csl-citation.json"}</w:instrText>
+      </w:r>
+      <w:r>
+        <w:rPr>
+          <w:rFonts w:ascii="Times New Roman" w:eastAsia="Times New Roman" w:hAnsi="Times New Roman" w:cs="Times New Roman"/>
+          <w:color w:val="000000"/>
+          <w:sz w:val="24"/>
+          <w:szCs w:val="24"/>
+        </w:rPr>
+        <w:fldChar w:fldCharType="separate"/>
+      </w:r>
+      <w:r>
+        <w:rPr>
+          <w:rFonts w:ascii="Times New Roman" w:eastAsia="Times New Roman" w:hAnsi="Times New Roman" w:cs="Times New Roman"/>
+          <w:noProof/>
+          <w:color w:val="000000"/>
+          <w:sz w:val="24"/>
+          <w:szCs w:val="24"/>
+        </w:rPr>
+        <w:t>[5]</w:t>
+      </w:r>
+      <w:r>
+        <w:rPr>
+          <w:rFonts w:ascii="Times New Roman" w:eastAsia="Times New Roman" w:hAnsi="Times New Roman" w:cs="Times New Roman"/>
+          <w:color w:val="000000"/>
+          <w:sz w:val="24"/>
+          <w:szCs w:val="24"/>
+        </w:rPr>
+        <w:fldChar w:fldCharType="end"/>
+      </w:r>
+      <w:r>
+        <w:rPr>
+          <w:rFonts w:ascii="Times New Roman" w:eastAsia="Times New Roman" w:hAnsi="Times New Roman" w:cs="Times New Roman"/>
+          <w:color w:val="000000"/>
+          <w:sz w:val="24"/>
+          <w:szCs w:val="24"/>
+        </w:rPr>
+        <w:t>. The third hypothesis was also much like the second and suggested that people who cared for pets had empathy and parental skills which would make them better care for human infants.</w:t>
+      </w:r>
+      <w:r>
+        <w:rPr>
+          <w:rFonts w:ascii="Times New Roman" w:eastAsia="Times New Roman" w:hAnsi="Times New Roman" w:cs="Times New Roman"/>
+          <w:color w:val="000000"/>
+          <w:sz w:val="24"/>
+          <w:szCs w:val="24"/>
+        </w:rPr>
+        <w:t xml:space="preserve"> Keeping pets is a nurturant behavior that has evolved to cultivate sustained care of human infants </w:t>
+      </w:r>
+      <w:r>
+        <w:rPr>
+          <w:rFonts w:ascii="Times New Roman" w:eastAsia="Times New Roman" w:hAnsi="Times New Roman" w:cs="Times New Roman"/>
+          <w:color w:val="000000"/>
+          <w:sz w:val="24"/>
+          <w:szCs w:val="24"/>
+        </w:rPr>
+        <w:fldChar w:fldCharType="begin" w:fldLock="1"/>
+      </w:r>
+      <w:r>
+        <w:rPr>
+          <w:rFonts w:ascii="Times New Roman" w:eastAsia="Times New Roman" w:hAnsi="Times New Roman" w:cs="Times New Roman"/>
+          <w:color w:val="000000"/>
+          <w:sz w:val="24"/>
+          <w:szCs w:val="24"/>
+        </w:rPr>
+        <w:instrText xml:space="preserve">ADDIN CSL_CITATION {"citationItems":[{"id":"ITEM-1","itemData":{"ISSN":"09627286","abstract":"In humans, empathy has emotional and cognitive components, both of which are linked to caring and nurturant behaviour. Variations in each of these facets of empathy were likely to have been accessible to natural selection during the evolution of Homo, although the likely details of their respective adaptive values has so far only been considered in the context of intraspecific (human-human) behaviour. We propose that evolutionary psychology may provide a useful additional framework for examining why humans feel empathy for certain animals but not others. Phobias towards noxious animals, such as snakes and spiders, have been explained in terms of gene-culture coevolution, but the possibility of an analogous 'biophilia' directed towards other animals has received less attention. The redirection of primarily intraspecific nurturant behaviour towards the young of non-human species may be a general human trait since it is practiced in a wide variety of cultures, including hunter-gatherers, and may arise from the merging of natural history and social intelligences that the archaeologist Steven Mithen suggests evolved </w:instrText>
+      </w:r>
+      <w:r>
+        <w:rPr>
+          <w:rFonts w:ascii="Cambria Math" w:eastAsia="Times New Roman" w:hAnsi="Cambria Math" w:cs="Cambria Math"/>
+          <w:color w:val="000000"/>
+          <w:sz w:val="24"/>
+          <w:szCs w:val="24"/>
+        </w:rPr>
+        <w:instrText>∼</w:instrText>
+      </w:r>
+      <w:r>
+        <w:rPr>
+          <w:rFonts w:ascii="Times New Roman" w:eastAsia="Times New Roman" w:hAnsi="Times New Roman" w:cs="Times New Roman"/>
+          <w:color w:val="000000"/>
+          <w:sz w:val="24"/>
+          <w:szCs w:val="24"/>
+        </w:rPr>
+        <w:instrText>100,000 years before present (YBP). The visual stimuli that evoke such nurturant behaviour, Lorenz's 'Kindschenschema', or 'cuteness', have been compared with the super-stimuli whereby parasitic cuckoos induce caregiving from their hosts, but recent evidence suggests that human females of childbearing age are especially sensitised to respond most strongly to characteristics of human infants, and may correspondingly become less attracted towards 'cute' animals. It is also possible that during human prehistory, the ability to care for young animals was selected for, in adolescent females, as an honest indicator of future quality as a mother. An ability to empathise with animals may also have given certain individuals and/or groups of kin an evolutionary advantage in hunting, and subsequently herding and domesticating, animals. Concern for animal welfare may therefore stem from an evolved human trait, even though its degree and extent of expression are undoubtedly strongly influenced by culture. © 2010 Universities Federation for Animal Welfare The Old School.","author":[{"dropping-particle":"","family":"Bradshaw","given":"J. W.S.","non-dropping-particle":"","parse-names":false,"suffix":""},{"dropping-particle":"","family":"Paul","given":"E. S.","non-dropping-particle":"","parse-names":false,"suffix":""}],"container-title":"Animal Welfare","id":"ITEM-1","issue":"SUPPL. 1","issued":{"date-parts":[["2010"]]},"page":"107-112","title":"Could empathy for animals have been an adaptation in the evolution of Homo?","type":"article-journal","volume":"19"},"uris":["http://www.mendeley.com/documents/?uuid=604540bb-c8b8-4c48-87bb-741697479e7a"]}],"mendeley":{"formattedCitation":"[6]","plainTextFormattedCitation":"[6]","previouslyFormattedCitation":"[6]"},"properties":{"noteIndex":0},"schema":"https://github.com/citation-style-language/schema/raw/master/csl-citation.json"}</w:instrText>
+      </w:r>
+      <w:r>
+        <w:rPr>
+          <w:rFonts w:ascii="Times New Roman" w:eastAsia="Times New Roman" w:hAnsi="Times New Roman" w:cs="Times New Roman"/>
+          <w:color w:val="000000"/>
+          <w:sz w:val="24"/>
+          <w:szCs w:val="24"/>
+        </w:rPr>
+        <w:fldChar w:fldCharType="separate"/>
+      </w:r>
+      <w:r>
+        <w:rPr>
+          <w:rFonts w:ascii="Times New Roman" w:eastAsia="Times New Roman" w:hAnsi="Times New Roman" w:cs="Times New Roman"/>
+          <w:noProof/>
+          <w:color w:val="000000"/>
+          <w:sz w:val="24"/>
+          <w:szCs w:val="24"/>
+        </w:rPr>
+        <w:t>[6]</w:t>
+      </w:r>
+      <w:r>
+        <w:rPr>
+          <w:rFonts w:ascii="Times New Roman" w:eastAsia="Times New Roman" w:hAnsi="Times New Roman" w:cs="Times New Roman"/>
+          <w:color w:val="000000"/>
+          <w:sz w:val="24"/>
+          <w:szCs w:val="24"/>
+        </w:rPr>
+        <w:fldChar w:fldCharType="end"/>
+      </w:r>
+      <w:r>
+        <w:rPr>
+          <w:rFonts w:ascii="Times New Roman" w:eastAsia="Times New Roman" w:hAnsi="Times New Roman" w:cs="Times New Roman"/>
+          <w:color w:val="000000"/>
+          <w:sz w:val="24"/>
+          <w:szCs w:val="24"/>
+        </w:rPr>
+        <w:t xml:space="preserve">. Pet keeping, Serpell (2003), was as a result of anthropomorphism which was the tendency of humans to project mental states onto non-human species, which was dated back to the </w:t>
+      </w:r>
+      <w:r>
+        <w:rPr>
+          <w:rFonts w:ascii="Times New Roman" w:eastAsia="Times New Roman" w:hAnsi="Times New Roman" w:cs="Times New Roman"/>
+          <w:i/>
+          <w:iCs/>
+          <w:color w:val="000000"/>
+          <w:sz w:val="24"/>
+          <w:szCs w:val="24"/>
+        </w:rPr>
+        <w:t>Homo Sapiens</w:t>
+      </w:r>
+      <w:r>
+        <w:rPr>
+          <w:rFonts w:ascii="Times New Roman" w:eastAsia="Times New Roman" w:hAnsi="Times New Roman" w:cs="Times New Roman"/>
+          <w:i/>
+          <w:iCs/>
+          <w:color w:val="000000"/>
+          <w:sz w:val="24"/>
+          <w:szCs w:val="24"/>
+        </w:rPr>
+        <w:t xml:space="preserve">. </w:t>
+      </w:r>
+      <w:r>
+        <w:rPr>
+          <w:rFonts w:ascii="Times New Roman" w:eastAsia="Times New Roman" w:hAnsi="Times New Roman" w:cs="Times New Roman"/>
+          <w:color w:val="000000"/>
+          <w:sz w:val="24"/>
+          <w:szCs w:val="24"/>
+        </w:rPr>
+        <w:t xml:space="preserve">When humans were made lonely they were inclined to think about their pets anthropomorphically </w:t>
+      </w:r>
+      <w:r>
+        <w:rPr>
+          <w:rFonts w:ascii="Times New Roman" w:eastAsia="Times New Roman" w:hAnsi="Times New Roman" w:cs="Times New Roman"/>
+          <w:color w:val="000000"/>
+          <w:sz w:val="24"/>
+          <w:szCs w:val="24"/>
+        </w:rPr>
+        <w:fldChar w:fldCharType="begin" w:fldLock="1"/>
+      </w:r>
+      <w:r>
+        <w:rPr>
+          <w:rFonts w:ascii="Times New Roman" w:eastAsia="Times New Roman" w:hAnsi="Times New Roman" w:cs="Times New Roman"/>
+          <w:color w:val="000000"/>
+          <w:sz w:val="24"/>
+          <w:szCs w:val="24"/>
+        </w:rPr>
+        <w:instrText>ADDIN CSL_CITATION {"citationItems":[{"id":"ITEM-1","itemData":{"DOI":"10.1521/soco.2008.26.2.143","ISSN":"0278016X","abstract":"We propose that the tendency to anthropomorphize nonhuman agents is determined primarily by three factors (Epley, Waytz, &amp; Cacioppo, 2007), two of which we test here: sociality motivation and effectance motivation. This theory makes unique predictions about dispositional, situational, cultural, and developmental variability in anthropomorphism, and we test two predictions about dispositional and situational influences stemming from both of these motivations. In particular, we test whether those who are dispositionally lonely (sociality motivation) are more likely to anthropomorphize well-known pets (Study 1), and whether those who have a stable need for control (effectance motivation) are more likely to anthropomorphize apparently unpredictable animals (Study 2). Both studies are consistent with our predictions. We suggest that this theory of anthropomorphism can help to explain when people are likely to attribute humanlike traits to nonhuman agents, and provides insight into the inverse process of dehumanization in which people fail to attribute human characteristics to other humans.","author":[{"dropping-particle":"","family":"Epley","given":"Nicholas","non-dropping-particle":"","parse-names":false,"suffix":""},{"dropping-particle":"","family":"Waytz","given":"Adam","non-dropping-particle":"","parse-names":false,"suffix":""},{"dropping-particle":"","family":"Akalis","given":"Scott","non-dropping-particle":"","parse-names":false,"suffix":""},{"dropping-particle":"","family":"Cacioppo","given":"John T.","non-dropping-particle":"","parse-names":false,"suffix":""}],"container-title":"Social Cognition","id":"ITEM-1","issue":"2","issued":{"date-parts":[["2008"]]},"page":"143-155","title":"When we need a human: Motivational determinants of anthropomorphism","type":"article-journal","volume":"26"},"uris":["http://www.mendeley.com/documents/?uuid=3f9517d6-0d9c-4699-a96e-077a486d00f2"]}],"mendeley":{"formattedCitation":"[7]","plainTextFormattedCitation":"[7]","previouslyFormattedCitation":"[7]"},"properties":{"noteIndex":0},"schema":"https://github.com/citation-style-language/schema/raw/master/csl-citation.json"}</w:instrText>
+      </w:r>
+      <w:r>
+        <w:rPr>
+          <w:rFonts w:ascii="Times New Roman" w:eastAsia="Times New Roman" w:hAnsi="Times New Roman" w:cs="Times New Roman"/>
+          <w:color w:val="000000"/>
+          <w:sz w:val="24"/>
+          <w:szCs w:val="24"/>
+        </w:rPr>
+        <w:fldChar w:fldCharType="separate"/>
+      </w:r>
+      <w:r>
+        <w:rPr>
+          <w:rFonts w:ascii="Times New Roman" w:eastAsia="Times New Roman" w:hAnsi="Times New Roman" w:cs="Times New Roman"/>
+          <w:noProof/>
+          <w:color w:val="000000"/>
+          <w:sz w:val="24"/>
+          <w:szCs w:val="24"/>
+        </w:rPr>
+        <w:t>[7]</w:t>
+      </w:r>
+      <w:r>
+        <w:rPr>
+          <w:rFonts w:ascii="Times New Roman" w:eastAsia="Times New Roman" w:hAnsi="Times New Roman" w:cs="Times New Roman"/>
+          <w:color w:val="000000"/>
+          <w:sz w:val="24"/>
+          <w:szCs w:val="24"/>
+        </w:rPr>
+        <w:fldChar w:fldCharType="end"/>
+      </w:r>
+      <w:r>
+        <w:rPr>
+          <w:rFonts w:ascii="Times New Roman" w:eastAsia="Times New Roman" w:hAnsi="Times New Roman" w:cs="Times New Roman"/>
+          <w:color w:val="000000"/>
+          <w:sz w:val="24"/>
+          <w:szCs w:val="24"/>
+        </w:rPr>
+        <w:t>.</w:t>
+      </w:r>
     </w:p>
     <w:p>
       <w:pPr>
@@ -1792,7 +2225,526 @@
           <w:sz w:val="24"/>
           <w:szCs w:val="24"/>
         </w:rPr>
-        <w:t>Despite this, most pet owners are quite busy therefore posing a serious problem on how the pet is rear</w:t>
+        <w:t xml:space="preserve"> </w:t>
+      </w:r>
+      <w:r>
+        <w:rPr>
+          <w:rFonts w:ascii="Times New Roman" w:eastAsia="Times New Roman" w:hAnsi="Times New Roman" w:cs="Times New Roman"/>
+          <w:color w:val="000000"/>
+          <w:sz w:val="24"/>
+          <w:szCs w:val="24"/>
+        </w:rPr>
+        <w:t xml:space="preserve">The pet industry has been and is still one of the most essential industries in the market. </w:t>
+      </w:r>
+      <w:r>
+        <w:rPr>
+          <w:rFonts w:ascii="Times New Roman" w:eastAsia="Times New Roman" w:hAnsi="Times New Roman" w:cs="Times New Roman"/>
+          <w:color w:val="000000"/>
+          <w:sz w:val="24"/>
+          <w:szCs w:val="24"/>
+        </w:rPr>
+        <w:t xml:space="preserve">Pets are kept for various reasons including entertainment, their appearance, intelligence and others </w:t>
+      </w:r>
+      <w:r>
+        <w:rPr>
+          <w:rFonts w:ascii="Times New Roman" w:eastAsia="Times New Roman" w:hAnsi="Times New Roman" w:cs="Times New Roman"/>
+          <w:color w:val="000000"/>
+          <w:sz w:val="24"/>
+          <w:szCs w:val="24"/>
+        </w:rPr>
+        <w:t xml:space="preserve">due to their personalities. </w:t>
+      </w:r>
+      <w:r>
+        <w:rPr>
+          <w:rFonts w:ascii="Times New Roman" w:eastAsia="Times New Roman" w:hAnsi="Times New Roman" w:cs="Times New Roman"/>
+          <w:color w:val="000000"/>
+          <w:sz w:val="24"/>
+          <w:szCs w:val="24"/>
+        </w:rPr>
+        <w:t xml:space="preserve">In a pet survey carried out in Ontario, </w:t>
+      </w:r>
+      <w:r>
+        <w:rPr>
+          <w:rFonts w:ascii="Times New Roman" w:eastAsia="Times New Roman" w:hAnsi="Times New Roman" w:cs="Times New Roman"/>
+          <w:color w:val="000000"/>
+          <w:sz w:val="24"/>
+          <w:szCs w:val="24"/>
+        </w:rPr>
+        <w:t>1994, most</w:t>
+      </w:r>
+      <w:r>
+        <w:rPr>
+          <w:rFonts w:ascii="Times New Roman" w:eastAsia="Times New Roman" w:hAnsi="Times New Roman" w:cs="Times New Roman"/>
+          <w:color w:val="000000"/>
+          <w:sz w:val="24"/>
+          <w:szCs w:val="24"/>
+        </w:rPr>
+        <w:t xml:space="preserve"> people owned pets for the sole purpose of “companionship” then followed by “love and affection” and those families that did not own pets did so due to “lack of time to effectively care” for the pets. </w:t>
+      </w:r>
+      <w:r>
+        <w:rPr>
+          <w:rFonts w:ascii="Times New Roman" w:eastAsia="Times New Roman" w:hAnsi="Times New Roman" w:cs="Times New Roman"/>
+          <w:color w:val="000000"/>
+          <w:sz w:val="24"/>
+          <w:szCs w:val="24"/>
+        </w:rPr>
+        <w:t>The relationship between humans and pets has increased over the years</w:t>
+      </w:r>
+      <w:r>
+        <w:rPr>
+          <w:rFonts w:ascii="Times New Roman" w:eastAsia="Times New Roman" w:hAnsi="Times New Roman" w:cs="Times New Roman"/>
+          <w:color w:val="000000"/>
+          <w:sz w:val="24"/>
+          <w:szCs w:val="24"/>
+        </w:rPr>
+        <w:t xml:space="preserve"> </w:t>
+      </w:r>
+      <w:r>
+        <w:rPr>
+          <w:rFonts w:ascii="Times New Roman" w:eastAsia="Times New Roman" w:hAnsi="Times New Roman" w:cs="Times New Roman"/>
+          <w:color w:val="000000"/>
+          <w:sz w:val="24"/>
+          <w:szCs w:val="24"/>
+        </w:rPr>
+        <w:fldChar w:fldCharType="begin" w:fldLock="1"/>
+      </w:r>
+      <w:r>
+        <w:rPr>
+          <w:rFonts w:ascii="Times New Roman" w:eastAsia="Times New Roman" w:hAnsi="Times New Roman" w:cs="Times New Roman"/>
+          <w:color w:val="000000"/>
+          <w:sz w:val="24"/>
+          <w:szCs w:val="24"/>
+        </w:rPr>
+        <w:instrText>ADDIN CSL_CITATION {"citationItems":[{"id":"ITEM-1","itemData":{"ISSN":"00085286","PMID":"8076276","abstract":"An epidemiological study was undertaken to elucidate factors associated with pet ownership. The study utilized questionnaires that were mailed to a systematic random sample of 700 households in the city of Guelph and Eramosa township. Reasons for ownership were analyzed by factor analysis while differences between owning and nonowning households were investigated using logistic regression. Sixty-five percent of dogs and 71% of cats were neutered. Only 2% of urban and 3% of rural dogs had never been vaccinated, compared to 12% and 17% for urban and rural cats. Families that included preschoolers were less likely to own pets, as were those from an urban area. The highest scoring reason for ownership was \"companionship,\" followed by \"love and affection\" and for the \"benefit of the children\". The highest ranked reason for nonownership was \"pets are a problem when I go away,\" followed by \"I don't have enough time to devote to a pet\" and \"poor housing\".","author":[{"dropping-particle":"","family":"Leslie","given":"B. E.","non-dropping-particle":"","parse-names":false,"suffix":""},{"dropping-particle":"","family":"Meek","given":"A. H.","non-dropping-particle":"","parse-names":false,"suffix":""},{"dropping-particle":"","family":"Kawash","given":"G. F.","non-dropping-particle":"","parse-names":false,"suffix":""},{"dropping-particle":"","family":"McKeown","given":"D. B.","non-dropping-particle":"","parse-names":false,"suffix":""}],"container-title":"The Canadian veterinary journal. La revue vétérinaire canadienne","id":"ITEM-1","issue":"4","issued":{"date-parts":[["1994"]]},"page":"218-222","title":"An epidemiological investigation of pet ownership in Ontario.","type":"article-journal","volume":"35"},"uris":["http://www.mendeley.com/documents/?uuid=0939ff28-3bee-4b78-8bc4-160b82ae03fd"]}],"mendeley":{"formattedCitation":"[8]","plainTextFormattedCitation":"[8]","previouslyFormattedCitation":"[8]"},"properties":{"noteIndex":0},"schema":"https://github.com/citation-style-language/schema/raw/master/csl-citation.json"}</w:instrText>
+      </w:r>
+      <w:r>
+        <w:rPr>
+          <w:rFonts w:ascii="Times New Roman" w:eastAsia="Times New Roman" w:hAnsi="Times New Roman" w:cs="Times New Roman"/>
+          <w:color w:val="000000"/>
+          <w:sz w:val="24"/>
+          <w:szCs w:val="24"/>
+        </w:rPr>
+        <w:fldChar w:fldCharType="separate"/>
+      </w:r>
+      <w:r>
+        <w:rPr>
+          <w:rFonts w:ascii="Times New Roman" w:eastAsia="Times New Roman" w:hAnsi="Times New Roman" w:cs="Times New Roman"/>
+          <w:noProof/>
+          <w:color w:val="000000"/>
+          <w:sz w:val="24"/>
+          <w:szCs w:val="24"/>
+        </w:rPr>
+        <w:t>[8]</w:t>
+      </w:r>
+      <w:r>
+        <w:rPr>
+          <w:rFonts w:ascii="Times New Roman" w:eastAsia="Times New Roman" w:hAnsi="Times New Roman" w:cs="Times New Roman"/>
+          <w:color w:val="000000"/>
+          <w:sz w:val="24"/>
+          <w:szCs w:val="24"/>
+        </w:rPr>
+        <w:fldChar w:fldCharType="end"/>
+      </w:r>
+      <w:r>
+        <w:rPr>
+          <w:rFonts w:ascii="Times New Roman" w:eastAsia="Times New Roman" w:hAnsi="Times New Roman" w:cs="Times New Roman"/>
+          <w:color w:val="000000"/>
+          <w:sz w:val="24"/>
+          <w:szCs w:val="24"/>
+        </w:rPr>
+        <w:t>.</w:t>
+      </w:r>
+      <w:r>
+        <w:rPr>
+          <w:rFonts w:ascii="Times New Roman" w:eastAsia="Times New Roman" w:hAnsi="Times New Roman" w:cs="Times New Roman"/>
+          <w:color w:val="000000"/>
+          <w:sz w:val="24"/>
+          <w:szCs w:val="24"/>
+        </w:rPr>
+        <w:t xml:space="preserve"> Pets offer great companionship and have been noted to have a great contribution to the social health, well-being and even physical health of their owners. A further analysis demonstrated that some health issues including high survival rates from myocardial problems, reduced risk of cardiovascular problems and a reduced risk to asthma have been accredited to people who have pets</w:t>
+      </w:r>
+      <w:r>
+        <w:rPr>
+          <w:rFonts w:ascii="Times New Roman" w:eastAsia="Times New Roman" w:hAnsi="Times New Roman" w:cs="Times New Roman"/>
+          <w:color w:val="000000"/>
+          <w:sz w:val="24"/>
+          <w:szCs w:val="24"/>
+        </w:rPr>
+        <w:t>.</w:t>
+      </w:r>
+      <w:r>
+        <w:rPr>
+          <w:rFonts w:ascii="Times New Roman" w:eastAsia="Times New Roman" w:hAnsi="Times New Roman" w:cs="Times New Roman"/>
+          <w:color w:val="000000"/>
+          <w:sz w:val="24"/>
+          <w:szCs w:val="24"/>
+        </w:rPr>
+        <w:t xml:space="preserve"> Other advantages attached to owning pets include reducing the events that lead to stress and sicknesses related to anxiety, leading to recovery from certain illnesses like stroke and cancer and overall keeping the owners entertained </w:t>
+      </w:r>
+      <w:r>
+        <w:rPr>
+          <w:rFonts w:ascii="Times New Roman" w:eastAsia="Times New Roman" w:hAnsi="Times New Roman" w:cs="Times New Roman"/>
+          <w:color w:val="000000"/>
+          <w:sz w:val="24"/>
+          <w:szCs w:val="24"/>
+        </w:rPr>
+        <w:fldChar w:fldCharType="begin" w:fldLock="1"/>
+      </w:r>
+      <w:r>
+        <w:rPr>
+          <w:rFonts w:ascii="Times New Roman" w:eastAsia="Times New Roman" w:hAnsi="Times New Roman" w:cs="Times New Roman"/>
+          <w:color w:val="000000"/>
+          <w:sz w:val="24"/>
+          <w:szCs w:val="24"/>
+        </w:rPr>
+        <w:instrText>ADDIN CSL_CITATION {"citationItems":[{"id":"ITEM-1","itemData":{"DOI":"10.1136/bmj.331.7527.1252","ISSN":"09598146","PMID":"16308387","author":[{"dropping-particle":"","family":"McNicholas","given":"June","non-dropping-particle":"","parse-names":false,"suffix":""},{"dropping-particle":"","family":"Gilbey","given":"Andrew","non-dropping-particle":"","parse-names":false,"suffix":""},{"dropping-particle":"","family":"Rennie","given":"Ann","non-dropping-particle":"","parse-names":false,"suffix":""},{"dropping-particle":"","family":"Ahmedzai","given":"Sam","non-dropping-particle":"","parse-names":false,"suffix":""},{"dropping-particle":"","family":"Dono","given":"Jo Ann","non-dropping-particle":"","parse-names":false,"suffix":""},{"dropping-particle":"","family":"Ormerod","given":"Elizabeth","non-dropping-particle":"","parse-names":false,"suffix":""}],"container-title":"British Medical Journal","id":"ITEM-1","issue":"7527","issued":{"date-parts":[["2005"]]},"page":"1252-1254","title":"Pet ownership and human health: A brief review of evidence and issues","type":"article-journal","volume":"331"},"uris":["http://www.mendeley.com/documents/?uuid=c9be5bb4-ec8f-4d43-9d7f-e70353bff27e"]}],"mendeley":{"formattedCitation":"[9]","plainTextFormattedCitation":"[9]","previouslyFormattedCitation":"[9]"},"properties":{"noteIndex":0},"schema":"https://github.com/citation-style-language/schema/raw/master/csl-citation.json"}</w:instrText>
+      </w:r>
+      <w:r>
+        <w:rPr>
+          <w:rFonts w:ascii="Times New Roman" w:eastAsia="Times New Roman" w:hAnsi="Times New Roman" w:cs="Times New Roman"/>
+          <w:color w:val="000000"/>
+          <w:sz w:val="24"/>
+          <w:szCs w:val="24"/>
+        </w:rPr>
+        <w:fldChar w:fldCharType="separate"/>
+      </w:r>
+      <w:r>
+        <w:rPr>
+          <w:rFonts w:ascii="Times New Roman" w:eastAsia="Times New Roman" w:hAnsi="Times New Roman" w:cs="Times New Roman"/>
+          <w:noProof/>
+          <w:color w:val="000000"/>
+          <w:sz w:val="24"/>
+          <w:szCs w:val="24"/>
+        </w:rPr>
+        <w:t>[9]</w:t>
+      </w:r>
+      <w:r>
+        <w:rPr>
+          <w:rFonts w:ascii="Times New Roman" w:eastAsia="Times New Roman" w:hAnsi="Times New Roman" w:cs="Times New Roman"/>
+          <w:color w:val="000000"/>
+          <w:sz w:val="24"/>
+          <w:szCs w:val="24"/>
+        </w:rPr>
+        <w:fldChar w:fldCharType="end"/>
+      </w:r>
+      <w:r>
+        <w:rPr>
+          <w:rFonts w:ascii="Times New Roman" w:eastAsia="Times New Roman" w:hAnsi="Times New Roman" w:cs="Times New Roman"/>
+          <w:color w:val="000000"/>
+          <w:sz w:val="24"/>
+          <w:szCs w:val="24"/>
+        </w:rPr>
+        <w:t>.</w:t>
+      </w:r>
+      <w:r>
+        <w:rPr>
+          <w:rFonts w:ascii="Times New Roman" w:eastAsia="Times New Roman" w:hAnsi="Times New Roman" w:cs="Times New Roman"/>
+          <w:color w:val="000000"/>
+          <w:sz w:val="24"/>
+          <w:szCs w:val="24"/>
+        </w:rPr>
+        <w:t xml:space="preserve"> </w:t>
+      </w:r>
+      <w:r>
+        <w:rPr>
+          <w:rFonts w:ascii="Times New Roman" w:eastAsia="Times New Roman" w:hAnsi="Times New Roman" w:cs="Times New Roman"/>
+          <w:color w:val="000000"/>
+          <w:sz w:val="24"/>
+          <w:szCs w:val="24"/>
+        </w:rPr>
+        <w:t>In addition, pets like dogs provide security hence enhancing safety.</w:t>
+      </w:r>
+    </w:p>
+    <w:p>
+      <w:pPr>
+        <w:spacing w:after="0" w:line="351" w:lineRule="auto"/>
+        <w:ind w:left="24" w:hanging="10"/>
+        <w:jc w:val="both"/>
+        <w:rPr>
+          <w:rFonts w:ascii="Times New Roman" w:eastAsia="Times New Roman" w:hAnsi="Times New Roman" w:cs="Times New Roman"/>
+          <w:color w:val="000000"/>
+          <w:sz w:val="24"/>
+          <w:szCs w:val="24"/>
+        </w:rPr>
+      </w:pPr>
+      <w:r>
+        <w:rPr>
+          <w:rFonts w:ascii="Times New Roman" w:eastAsia="Times New Roman" w:hAnsi="Times New Roman" w:cs="Times New Roman"/>
+          <w:color w:val="000000"/>
+          <w:sz w:val="24"/>
+          <w:szCs w:val="24"/>
+        </w:rPr>
+        <w:t>Having seen the significance of pets,</w:t>
+      </w:r>
+      <w:r>
+        <w:rPr>
+          <w:rFonts w:ascii="Times New Roman" w:eastAsia="Times New Roman" w:hAnsi="Times New Roman" w:cs="Times New Roman"/>
+          <w:color w:val="000000"/>
+          <w:sz w:val="24"/>
+          <w:szCs w:val="24"/>
+        </w:rPr>
+        <w:t xml:space="preserve"> it is clear that the </w:t>
+      </w:r>
+      <w:r>
+        <w:rPr>
+          <w:rFonts w:ascii="Times New Roman" w:eastAsia="Times New Roman" w:hAnsi="Times New Roman" w:cs="Times New Roman"/>
+          <w:color w:val="000000"/>
+          <w:sz w:val="24"/>
+          <w:szCs w:val="24"/>
+        </w:rPr>
+        <w:t>health</w:t>
+      </w:r>
+      <w:r>
+        <w:rPr>
+          <w:rFonts w:ascii="Times New Roman" w:eastAsia="Times New Roman" w:hAnsi="Times New Roman" w:cs="Times New Roman"/>
+          <w:color w:val="000000"/>
+          <w:sz w:val="24"/>
+          <w:szCs w:val="24"/>
+        </w:rPr>
+        <w:t xml:space="preserve"> of </w:t>
+      </w:r>
+      <w:r>
+        <w:rPr>
+          <w:rFonts w:ascii="Times New Roman" w:eastAsia="Times New Roman" w:hAnsi="Times New Roman" w:cs="Times New Roman"/>
+          <w:color w:val="000000"/>
+          <w:sz w:val="24"/>
+          <w:szCs w:val="24"/>
+        </w:rPr>
+        <w:t xml:space="preserve">these animals </w:t>
+      </w:r>
+      <w:r>
+        <w:rPr>
+          <w:rFonts w:ascii="Times New Roman" w:eastAsia="Times New Roman" w:hAnsi="Times New Roman" w:cs="Times New Roman"/>
+          <w:color w:val="000000"/>
+          <w:sz w:val="24"/>
+          <w:szCs w:val="24"/>
+        </w:rPr>
+        <w:t xml:space="preserve">is </w:t>
+      </w:r>
+      <w:r>
+        <w:rPr>
+          <w:rFonts w:ascii="Times New Roman" w:eastAsia="Times New Roman" w:hAnsi="Times New Roman" w:cs="Times New Roman"/>
+          <w:color w:val="000000"/>
+          <w:sz w:val="24"/>
+          <w:szCs w:val="24"/>
+        </w:rPr>
+        <w:t>of equal</w:t>
+      </w:r>
+      <w:r>
+        <w:rPr>
+          <w:rFonts w:ascii="Times New Roman" w:eastAsia="Times New Roman" w:hAnsi="Times New Roman" w:cs="Times New Roman"/>
+          <w:color w:val="000000"/>
+          <w:sz w:val="24"/>
+          <w:szCs w:val="24"/>
+        </w:rPr>
+        <w:t xml:space="preserve"> important as </w:t>
+      </w:r>
+      <w:r>
+        <w:rPr>
+          <w:rFonts w:ascii="Times New Roman" w:eastAsia="Times New Roman" w:hAnsi="Times New Roman" w:cs="Times New Roman"/>
+          <w:color w:val="000000"/>
+          <w:sz w:val="24"/>
+          <w:szCs w:val="24"/>
+        </w:rPr>
+        <w:t xml:space="preserve">that of humans. How an owner treats a pet determines its growth and overall well-being. </w:t>
+      </w:r>
+      <w:r>
+        <w:rPr>
+          <w:rFonts w:ascii="Times New Roman" w:eastAsia="Times New Roman" w:hAnsi="Times New Roman" w:cs="Times New Roman"/>
+          <w:color w:val="000000"/>
+          <w:sz w:val="24"/>
+          <w:szCs w:val="24"/>
+        </w:rPr>
+        <w:t>The feeding</w:t>
+      </w:r>
+      <w:r>
+        <w:rPr>
+          <w:rFonts w:ascii="Times New Roman" w:eastAsia="Times New Roman" w:hAnsi="Times New Roman" w:cs="Times New Roman"/>
+          <w:color w:val="000000"/>
+          <w:sz w:val="24"/>
+          <w:szCs w:val="24"/>
+        </w:rPr>
+        <w:t xml:space="preserve"> program</w:t>
+      </w:r>
+      <w:r>
+        <w:rPr>
+          <w:rFonts w:ascii="Times New Roman" w:eastAsia="Times New Roman" w:hAnsi="Times New Roman" w:cs="Times New Roman"/>
+          <w:color w:val="000000"/>
+          <w:sz w:val="24"/>
+          <w:szCs w:val="24"/>
+        </w:rPr>
+        <w:t xml:space="preserve"> is especially a crucial factor in the life of pets</w:t>
+      </w:r>
+      <w:r>
+        <w:rPr>
+          <w:rFonts w:ascii="Times New Roman" w:eastAsia="Times New Roman" w:hAnsi="Times New Roman" w:cs="Times New Roman"/>
+          <w:color w:val="000000"/>
+          <w:sz w:val="24"/>
+          <w:szCs w:val="24"/>
+        </w:rPr>
+        <w:t xml:space="preserve"> as different pets have feeding programs.</w:t>
+      </w:r>
+      <w:r>
+        <w:rPr>
+          <w:rFonts w:ascii="Times New Roman" w:eastAsia="Times New Roman" w:hAnsi="Times New Roman" w:cs="Times New Roman"/>
+          <w:color w:val="000000"/>
+          <w:sz w:val="24"/>
+          <w:szCs w:val="24"/>
+        </w:rPr>
+        <w:t xml:space="preserve"> In a present study, 79% of dogs and 90% of cats fed on conventional food. 64% dogs and 46% cats were offered homemade foods which included raw food </w:t>
+      </w:r>
+      <w:r>
+        <w:rPr>
+          <w:rFonts w:ascii="Times New Roman" w:eastAsia="Times New Roman" w:hAnsi="Times New Roman" w:cs="Times New Roman"/>
+          <w:color w:val="000000"/>
+          <w:sz w:val="24"/>
+          <w:szCs w:val="24"/>
+        </w:rPr>
+        <w:fldChar w:fldCharType="begin" w:fldLock="1"/>
+      </w:r>
+      <w:r>
+        <w:rPr>
+          <w:rFonts w:ascii="Times New Roman" w:eastAsia="Times New Roman" w:hAnsi="Times New Roman" w:cs="Times New Roman"/>
+          <w:color w:val="000000"/>
+          <w:sz w:val="24"/>
+          <w:szCs w:val="24"/>
+        </w:rPr>
+        <w:instrText>ADDIN CSL_CITATION {"citationItems":[{"id":"ITEM-1","itemData":{"DOI":"10.1136/vr.105828","ISSN":"20427670","PMID":"32554799","abstract":"Background Pet owners have many feeding options, some may be considered unconventional by veterinary practitioners. Provision of appropriate nutrition is a basic requirement, with adverse health outcomes possible when a pet diet is inadequate. Objective To capture dog and cat feeding practices, with a special focus on countries with large English-speaking populations, and to compare with data published over the previous 10 years. Methods An electronic questionnaire was provided for dog and cat owners online. Responses were analysed using descriptive statistics, and comparisons made with data from nine peer-reviewed articles published over the previous 10 years. Results Responses from 3673 English-speaking dog and cat owners in Australia, Canada, New Zealand, the UK and the USA were included. In previous publications, conventional (commercial, heat-processed) products were the predominant method of feeding. In recent publications, feeding unconventional (raw, homemade, vegetarian) diets appeared more prevalent. In the present study, most (79 per cent dogs, 90 per cent cats) pets were offered conventional food. However a few (13 per cent dogs, 32 per cent cats) pets were fed conventional foods exclusively. Many pets were offered homemade (64 per cent dogs, 46 per cent cats) and/or raw (66 per cent dogs, 53 per cent cats) foods. Different feeding practices were associated with geographical location. Conclusion As an increased risk of nutrient insufficiency and associated conditions have been attributed to unconventional feeding practices, veterinarians must be aware of pet feeding trends and educate clients about the nutritional needs of companion animals.","author":[{"dropping-particle":"","family":"Dodd","given":"Sarah","non-dropping-particle":"","parse-names":false,"suffix":""},{"dropping-particle":"","family":"Cave","given":"Nick","non-dropping-particle":"","parse-names":false,"suffix":""},{"dropping-particle":"","family":"Abood","given":"Sarah","non-dropping-particle":"","parse-names":false,"suffix":""},{"dropping-particle":"","family":"Shoveller","given":"Anna Kate","non-dropping-particle":"","parse-names":false,"suffix":""},{"dropping-particle":"","family":"Adolphe","given":"Jennifer","non-dropping-particle":"","parse-names":false,"suffix":""},{"dropping-particle":"","family":"Verbrugghe","given":"Adronie","non-dropping-particle":"","parse-names":false,"suffix":""}],"container-title":"Veterinary Record","id":"ITEM-1","issue":"19","issued":{"date-parts":[["2020"]]},"page":"1-9","title":"An observational study of pet feeding practices and how these have changed between 2008 and 2018","type":"article-journal","volume":"186"},"uris":["http://www.mendeley.com/documents/?uuid=ad90d352-293e-4482-967e-fdd2fd70e5e3"]}],"mendeley":{"formattedCitation":"[10]","plainTextFormattedCitation":"[10]"},"properties":{"noteIndex":0},"schema":"https://github.com/citation-style-language/schema/raw/master/csl-citation.json"}</w:instrText>
+      </w:r>
+      <w:r>
+        <w:rPr>
+          <w:rFonts w:ascii="Times New Roman" w:eastAsia="Times New Roman" w:hAnsi="Times New Roman" w:cs="Times New Roman"/>
+          <w:color w:val="000000"/>
+          <w:sz w:val="24"/>
+          <w:szCs w:val="24"/>
+        </w:rPr>
+        <w:fldChar w:fldCharType="separate"/>
+      </w:r>
+      <w:r>
+        <w:rPr>
+          <w:rFonts w:ascii="Times New Roman" w:eastAsia="Times New Roman" w:hAnsi="Times New Roman" w:cs="Times New Roman"/>
+          <w:noProof/>
+          <w:color w:val="000000"/>
+          <w:sz w:val="24"/>
+          <w:szCs w:val="24"/>
+        </w:rPr>
+        <w:t>[10]</w:t>
+      </w:r>
+      <w:r>
+        <w:rPr>
+          <w:rFonts w:ascii="Times New Roman" w:eastAsia="Times New Roman" w:hAnsi="Times New Roman" w:cs="Times New Roman"/>
+          <w:color w:val="000000"/>
+          <w:sz w:val="24"/>
+          <w:szCs w:val="24"/>
+        </w:rPr>
+        <w:fldChar w:fldCharType="end"/>
+      </w:r>
+      <w:r>
+        <w:rPr>
+          <w:rFonts w:ascii="Times New Roman" w:eastAsia="Times New Roman" w:hAnsi="Times New Roman" w:cs="Times New Roman"/>
+          <w:color w:val="000000"/>
+          <w:sz w:val="24"/>
+          <w:szCs w:val="24"/>
+        </w:rPr>
+        <w:t xml:space="preserve">. Pets that were fed on raw foods </w:t>
+      </w:r>
+      <w:r>
+        <w:rPr>
+          <w:rFonts w:ascii="Times New Roman" w:eastAsia="Times New Roman" w:hAnsi="Times New Roman" w:cs="Times New Roman"/>
+          <w:color w:val="000000"/>
+          <w:sz w:val="24"/>
+          <w:szCs w:val="24"/>
+        </w:rPr>
+        <w:t>were prone to various nutritional illnesses</w:t>
+      </w:r>
+      <w:r>
+        <w:rPr>
+          <w:rFonts w:ascii="Times New Roman" w:eastAsia="Times New Roman" w:hAnsi="Times New Roman" w:cs="Times New Roman"/>
+          <w:color w:val="000000"/>
+          <w:sz w:val="24"/>
+          <w:szCs w:val="24"/>
+        </w:rPr>
+        <w:t xml:space="preserve"> while pets that were fed commercial foods </w:t>
+      </w:r>
+      <w:r>
+        <w:rPr>
+          <w:rFonts w:ascii="Times New Roman" w:eastAsia="Times New Roman" w:hAnsi="Times New Roman" w:cs="Times New Roman"/>
+          <w:color w:val="000000"/>
+          <w:sz w:val="24"/>
+          <w:szCs w:val="24"/>
+        </w:rPr>
+        <w:t xml:space="preserve">had a higher chance of survival. </w:t>
+      </w:r>
+      <w:r>
+        <w:rPr>
+          <w:rFonts w:ascii="Times New Roman" w:eastAsia="Times New Roman" w:hAnsi="Times New Roman" w:cs="Times New Roman"/>
+          <w:color w:val="000000"/>
+          <w:sz w:val="24"/>
+          <w:szCs w:val="24"/>
+        </w:rPr>
+        <w:t>Unconventional feeding practices led to nutrient deficiency and associated conditions.</w:t>
+      </w:r>
+      <w:r>
+        <w:rPr>
+          <w:rFonts w:ascii="Times New Roman" w:eastAsia="Times New Roman" w:hAnsi="Times New Roman" w:cs="Times New Roman"/>
+          <w:color w:val="000000"/>
+          <w:sz w:val="24"/>
+          <w:szCs w:val="24"/>
+        </w:rPr>
+        <w:t xml:space="preserve"> This led to the evolution of pet feeders, and the Kum-Pet Feeding Device for Animals was among the initial feeders to receive a patent on February 1947.  </w:t>
+      </w:r>
+    </w:p>
+    <w:p>
+      <w:pPr>
+        <w:spacing w:after="0" w:line="351" w:lineRule="auto"/>
+        <w:ind w:left="24" w:hanging="10"/>
+        <w:jc w:val="both"/>
+        <w:rPr>
+          <w:rFonts w:ascii="Times New Roman" w:eastAsia="Times New Roman" w:hAnsi="Times New Roman" w:cs="Times New Roman"/>
+          <w:color w:val="000000"/>
+          <w:sz w:val="24"/>
+          <w:szCs w:val="24"/>
+        </w:rPr>
+      </w:pPr>
+    </w:p>
+    <w:p>
+      <w:pPr>
+        <w:spacing w:after="0" w:line="351" w:lineRule="auto"/>
+        <w:ind w:left="24" w:hanging="10"/>
+        <w:jc w:val="both"/>
+        <w:rPr>
+          <w:rFonts w:ascii="Times New Roman" w:eastAsia="Times New Roman" w:hAnsi="Times New Roman" w:cs="Times New Roman"/>
+          <w:color w:val="000000"/>
+          <w:sz w:val="24"/>
+          <w:szCs w:val="24"/>
+        </w:rPr>
+      </w:pPr>
+      <w:r>
+        <w:rPr>
+          <w:rFonts w:ascii="Times New Roman" w:eastAsia="Times New Roman" w:hAnsi="Times New Roman" w:cs="Times New Roman"/>
+          <w:color w:val="000000"/>
+          <w:sz w:val="24"/>
+          <w:szCs w:val="24"/>
+        </w:rPr>
+        <w:t>Despite th</w:t>
+      </w:r>
+      <w:r>
+        <w:rPr>
+          <w:rFonts w:ascii="Times New Roman" w:eastAsia="Times New Roman" w:hAnsi="Times New Roman" w:cs="Times New Roman"/>
+          <w:color w:val="000000"/>
+          <w:sz w:val="24"/>
+          <w:szCs w:val="24"/>
+        </w:rPr>
+        <w:t>e need to ensure a healthy feeding program for pets</w:t>
+      </w:r>
+      <w:r>
+        <w:rPr>
+          <w:rFonts w:ascii="Times New Roman" w:eastAsia="Times New Roman" w:hAnsi="Times New Roman" w:cs="Times New Roman"/>
+          <w:color w:val="000000"/>
+          <w:sz w:val="24"/>
+          <w:szCs w:val="24"/>
+        </w:rPr>
+        <w:t>, most pet owners are quite busy therefore posing a serious problem on how the pet is rear</w:t>
       </w:r>
       <w:r>
         <w:rPr>
@@ -1810,25 +2762,7 @@
           <w:sz w:val="24"/>
           <w:szCs w:val="24"/>
         </w:rPr>
-        <w:t xml:space="preserve">. The feeding is especially </w:t>
-      </w:r>
-      <w:r>
-        <w:rPr>
-          <w:rFonts w:ascii="Times New Roman" w:eastAsia="Times New Roman" w:hAnsi="Times New Roman" w:cs="Times New Roman"/>
-          <w:color w:val="000000"/>
-          <w:sz w:val="24"/>
-          <w:szCs w:val="24"/>
-        </w:rPr>
-        <w:t>a crucial</w:t>
-      </w:r>
-      <w:r>
-        <w:rPr>
-          <w:rFonts w:ascii="Times New Roman" w:eastAsia="Times New Roman" w:hAnsi="Times New Roman" w:cs="Times New Roman"/>
-          <w:color w:val="000000"/>
-          <w:sz w:val="24"/>
-          <w:szCs w:val="24"/>
-        </w:rPr>
-        <w:t xml:space="preserve"> factor in the life of pets, and </w:t>
+        <w:t xml:space="preserve">, and </w:t>
       </w:r>
       <w:r>
         <w:rPr>
@@ -1847,6 +2781,59 @@
           <w:szCs w:val="24"/>
         </w:rPr>
         <w:t xml:space="preserve"> when the owner is a very busy person or needs to take a vacation.</w:t>
+      </w:r>
+      <w:r>
+        <w:rPr>
+          <w:rFonts w:ascii="Times New Roman" w:eastAsia="Times New Roman" w:hAnsi="Times New Roman" w:cs="Times New Roman"/>
+          <w:color w:val="000000"/>
+          <w:sz w:val="24"/>
+          <w:szCs w:val="24"/>
+        </w:rPr>
+        <w:t xml:space="preserve"> The AFD for pets seeks to solve this problem by giving the owner the ability to provide sustainable and efficient </w:t>
+      </w:r>
+      <w:r>
+        <w:rPr>
+          <w:rFonts w:ascii="Times New Roman" w:eastAsia="Times New Roman" w:hAnsi="Times New Roman" w:cs="Times New Roman"/>
+          <w:color w:val="000000"/>
+          <w:sz w:val="24"/>
+          <w:szCs w:val="24"/>
+        </w:rPr>
+        <w:t>way of feeding his/her pet while being able to carry out other important duties and enjoy vacations void of any anxieties.</w:t>
+      </w:r>
+    </w:p>
+    <w:p>
+      <w:pPr>
+        <w:spacing w:after="0" w:line="351" w:lineRule="auto"/>
+        <w:ind w:left="24" w:hanging="10"/>
+        <w:jc w:val="both"/>
+        <w:rPr>
+          <w:rFonts w:ascii="Times New Roman" w:eastAsia="Times New Roman" w:hAnsi="Times New Roman" w:cs="Times New Roman"/>
+          <w:color w:val="000000"/>
+          <w:sz w:val="24"/>
+          <w:szCs w:val="24"/>
+        </w:rPr>
+      </w:pPr>
+    </w:p>
+    <w:p>
+      <w:pPr>
+        <w:spacing w:after="0" w:line="351" w:lineRule="auto"/>
+        <w:ind w:left="24" w:hanging="10"/>
+        <w:jc w:val="both"/>
+        <w:rPr>
+          <w:rFonts w:ascii="Times New Roman" w:eastAsia="Times New Roman" w:hAnsi="Times New Roman" w:cs="Times New Roman"/>
+          <w:color w:val="000000"/>
+          <w:sz w:val="24"/>
+          <w:szCs w:val="24"/>
+        </w:rPr>
+      </w:pPr>
+      <w:r>
+        <w:rPr>
+          <w:rFonts w:ascii="Times New Roman" w:eastAsia="Times New Roman" w:hAnsi="Times New Roman" w:cs="Times New Roman"/>
+          <w:color w:val="000000"/>
+          <w:sz w:val="24"/>
+          <w:szCs w:val="24"/>
+        </w:rPr>
+        <w:t xml:space="preserve"> </w:t>
       </w:r>
     </w:p>
     <w:p>
@@ -1890,6 +2877,22 @@
     </w:p>
     <w:p>
       <w:pPr>
+        <w:keepNext/>
+        <w:keepLines/>
+        <w:spacing w:after="83" w:line="240" w:lineRule="auto"/>
+        <w:ind w:left="-5" w:right="-15" w:hanging="10"/>
+        <w:outlineLvl w:val="0"/>
+        <w:rPr>
+          <w:rFonts w:ascii="Times New Roman" w:eastAsia="Times New Roman" w:hAnsi="Times New Roman" w:cs="Times New Roman"/>
+          <w:b/>
+          <w:color w:val="000000"/>
+          <w:sz w:val="24"/>
+          <w:szCs w:val="24"/>
+        </w:rPr>
+      </w:pPr>
+    </w:p>
+    <w:p>
+      <w:pPr>
         <w:spacing w:after="91" w:line="240" w:lineRule="auto"/>
         <w:jc w:val="both"/>
         <w:rPr>
@@ -1899,6 +2902,90 @@
           <w:szCs w:val="24"/>
         </w:rPr>
       </w:pPr>
+      <w:r>
+        <w:rPr>
+          <w:rFonts w:ascii="Times New Roman" w:eastAsia="Times New Roman" w:hAnsi="Times New Roman" w:cs="Times New Roman"/>
+          <w:color w:val="000000"/>
+          <w:sz w:val="24"/>
+          <w:szCs w:val="24"/>
+        </w:rPr>
+        <w:t xml:space="preserve">Humans have grown fond of pets over the recent years and this has led to an increase in population of pet owners. Pets serve the purpose of entertainment to most people and therefore as a pet owner one has to efficiently take care of them. However, most of the people lack the proper knowledge on how to keep the pet healthy and especially when it comes to the food given to the respective pets. For instance, giving raw foods to dogs and cats will eventually have detrimental effects on the pet. Pets that feed on commercial foods have been noted to have a stronger immune system and a higher life span. In addition, most pet owners still do not know how much a pet should feed thereby end up underfeeding or overfeeding the pet, which may lead to death of the animal. This problem is either due to </w:t>
+      </w:r>
+      <w:r>
+        <w:rPr>
+          <w:rFonts w:ascii="Times New Roman" w:eastAsia="Times New Roman" w:hAnsi="Times New Roman" w:cs="Times New Roman"/>
+          <w:color w:val="000000"/>
+          <w:sz w:val="24"/>
+          <w:szCs w:val="24"/>
+        </w:rPr>
+        <w:t>a dearth</w:t>
+      </w:r>
+      <w:r>
+        <w:rPr>
+          <w:rFonts w:ascii="Times New Roman" w:eastAsia="Times New Roman" w:hAnsi="Times New Roman" w:cs="Times New Roman"/>
+          <w:color w:val="000000"/>
+          <w:sz w:val="24"/>
+          <w:szCs w:val="24"/>
+        </w:rPr>
+        <w:t xml:space="preserve"> of the relevant</w:t>
+      </w:r>
+      <w:r>
+        <w:rPr>
+          <w:rFonts w:ascii="Times New Roman" w:eastAsia="Times New Roman" w:hAnsi="Times New Roman" w:cs="Times New Roman"/>
+          <w:color w:val="000000"/>
+          <w:sz w:val="24"/>
+          <w:szCs w:val="24"/>
+        </w:rPr>
+        <w:t xml:space="preserve"> information or also due to financial status of the individual</w:t>
+      </w:r>
+    </w:p>
+    <w:p>
+      <w:pPr>
+        <w:spacing w:after="91" w:line="240" w:lineRule="auto"/>
+        <w:jc w:val="both"/>
+        <w:rPr>
+          <w:rFonts w:ascii="Times New Roman" w:eastAsia="Times New Roman" w:hAnsi="Times New Roman" w:cs="Times New Roman"/>
+          <w:color w:val="000000"/>
+          <w:sz w:val="24"/>
+          <w:szCs w:val="24"/>
+        </w:rPr>
+      </w:pPr>
+      <w:r>
+        <w:rPr>
+          <w:rFonts w:ascii="Times New Roman" w:eastAsia="Times New Roman" w:hAnsi="Times New Roman" w:cs="Times New Roman"/>
+          <w:color w:val="000000"/>
+          <w:sz w:val="24"/>
+          <w:szCs w:val="24"/>
+        </w:rPr>
+        <w:t>To some</w:t>
+      </w:r>
+      <w:r>
+        <w:rPr>
+          <w:rFonts w:ascii="Times New Roman" w:eastAsia="Times New Roman" w:hAnsi="Times New Roman" w:cs="Times New Roman"/>
+          <w:color w:val="000000"/>
+          <w:sz w:val="24"/>
+          <w:szCs w:val="24"/>
+        </w:rPr>
+        <w:t xml:space="preserve"> owners who are financially capable, time spent feeding the pet becomes an issue as they are very busy.</w:t>
+      </w:r>
+      <w:r>
+        <w:rPr>
+          <w:rFonts w:ascii="Times New Roman" w:eastAsia="Times New Roman" w:hAnsi="Times New Roman" w:cs="Times New Roman"/>
+          <w:color w:val="000000"/>
+          <w:sz w:val="24"/>
+          <w:szCs w:val="24"/>
+        </w:rPr>
+        <w:t xml:space="preserve"> Some of them forget to feed their pets due to the huge loads of work.</w:t>
+      </w:r>
+      <w:r>
+        <w:rPr>
+          <w:rFonts w:ascii="Times New Roman" w:eastAsia="Times New Roman" w:hAnsi="Times New Roman" w:cs="Times New Roman"/>
+          <w:color w:val="000000"/>
+          <w:sz w:val="24"/>
+          <w:szCs w:val="24"/>
+        </w:rPr>
+        <w:t xml:space="preserve"> Sometimes one will need to take vacation and as a result leave the pet unattended to. These hurdles will lead to an irregular feeding pattern to the pet and overall effect to its health. </w:t>
+      </w:r>
     </w:p>
     <w:p>
       <w:pPr>
@@ -1969,6 +3056,15 @@
         </w:rPr>
         <w:t xml:space="preserve"> </w:t>
       </w:r>
+      <w:r>
+        <w:rPr>
+          <w:rFonts w:ascii="Times New Roman" w:eastAsia="Times New Roman" w:hAnsi="Times New Roman" w:cs="Times New Roman"/>
+          <w:color w:val="000000"/>
+          <w:sz w:val="24"/>
+          <w:szCs w:val="24"/>
+        </w:rPr>
+        <w:t xml:space="preserve">The </w:t>
+      </w:r>
     </w:p>
     <w:p>
       <w:pPr>
@@ -1993,6 +3089,7 @@
           <w:sz w:val="24"/>
           <w:szCs w:val="24"/>
         </w:rPr>
+        <w:lastRenderedPageBreak/>
         <w:t>1.4. OBJECTIVES</w:t>
       </w:r>
       <w:r>
@@ -8153,6 +9250,7 @@
           <w:rFonts w:ascii="Times New Roman" w:hAnsi="Times New Roman" w:cs="Times New Roman"/>
           <w:noProof/>
           <w:sz w:val="24"/>
+          <w:szCs w:val="24"/>
         </w:rPr>
       </w:pPr>
       <w:r>
@@ -8199,7 +9297,7 @@
           <w:szCs w:val="24"/>
         </w:rPr>
         <w:tab/>
-        <w:t xml:space="preserve">B. E. Leslie, A. H. Meek, G. F. Kawash, and D. B. McKeown, “An epidemiological investigation of pet ownership in Ontario.,” </w:t>
+        <w:t xml:space="preserve">H. A. Herzog, “Biology, Culture, and the Origins of Pet-Keeping,” </w:t>
       </w:r>
       <w:r>
         <w:rPr>
@@ -8210,7 +9308,7 @@
           <w:sz w:val="24"/>
           <w:szCs w:val="24"/>
         </w:rPr>
-        <w:t>Can. Vet. J.</w:t>
+        <w:t>Anim. Behav. Cogn.</w:t>
       </w:r>
       <w:r>
         <w:rPr>
@@ -8219,7 +9317,501 @@
           <w:sz w:val="24"/>
           <w:szCs w:val="24"/>
         </w:rPr>
+        <w:t>, vol. 1, no. 3, p. 296, 2014, doi: 10.12966/abc.08.06.2014.</w:t>
+      </w:r>
+    </w:p>
+    <w:p>
+      <w:pPr>
+        <w:widowControl w:val="0"/>
+        <w:autoSpaceDE w:val="0"/>
+        <w:autoSpaceDN w:val="0"/>
+        <w:adjustRightInd w:val="0"/>
+        <w:spacing w:line="240" w:lineRule="auto"/>
+        <w:ind w:left="640" w:hanging="640"/>
+        <w:rPr>
+          <w:rFonts w:ascii="Times New Roman" w:hAnsi="Times New Roman" w:cs="Times New Roman"/>
+          <w:noProof/>
+          <w:sz w:val="24"/>
+          <w:szCs w:val="24"/>
+        </w:rPr>
+      </w:pPr>
+      <w:r>
+        <w:rPr>
+          <w:rFonts w:ascii="Times New Roman" w:hAnsi="Times New Roman" w:cs="Times New Roman"/>
+          <w:noProof/>
+          <w:sz w:val="24"/>
+          <w:szCs w:val="24"/>
+        </w:rPr>
+        <w:t>[2]</w:t>
+      </w:r>
+      <w:r>
+        <w:rPr>
+          <w:rFonts w:ascii="Times New Roman" w:hAnsi="Times New Roman" w:cs="Times New Roman"/>
+          <w:noProof/>
+          <w:sz w:val="24"/>
+          <w:szCs w:val="24"/>
+        </w:rPr>
+        <w:tab/>
+        <w:t xml:space="preserve">J. W. Applebaum, C. W. Peek, and B. A. Zsembik, “Examining U.S. pet ownership using the General Social Survey,” </w:t>
+      </w:r>
+      <w:r>
+        <w:rPr>
+          <w:rFonts w:ascii="Times New Roman" w:hAnsi="Times New Roman" w:cs="Times New Roman"/>
+          <w:i/>
+          <w:iCs/>
+          <w:noProof/>
+          <w:sz w:val="24"/>
+          <w:szCs w:val="24"/>
+        </w:rPr>
+        <w:t>Soc. Sci. J.</w:t>
+      </w:r>
+      <w:r>
+        <w:rPr>
+          <w:rFonts w:ascii="Times New Roman" w:hAnsi="Times New Roman" w:cs="Times New Roman"/>
+          <w:noProof/>
+          <w:sz w:val="24"/>
+          <w:szCs w:val="24"/>
+        </w:rPr>
+        <w:t>, vol. 00, no. 00, pp. 1–10, 2020, doi: 10.1080/03623319.2020.1728507.</w:t>
+      </w:r>
+    </w:p>
+    <w:p>
+      <w:pPr>
+        <w:widowControl w:val="0"/>
+        <w:autoSpaceDE w:val="0"/>
+        <w:autoSpaceDN w:val="0"/>
+        <w:adjustRightInd w:val="0"/>
+        <w:spacing w:line="240" w:lineRule="auto"/>
+        <w:ind w:left="640" w:hanging="640"/>
+        <w:rPr>
+          <w:rFonts w:ascii="Times New Roman" w:hAnsi="Times New Roman" w:cs="Times New Roman"/>
+          <w:noProof/>
+          <w:sz w:val="24"/>
+          <w:szCs w:val="24"/>
+        </w:rPr>
+      </w:pPr>
+      <w:r>
+        <w:rPr>
+          <w:rFonts w:ascii="Times New Roman" w:hAnsi="Times New Roman" w:cs="Times New Roman"/>
+          <w:noProof/>
+          <w:sz w:val="24"/>
+          <w:szCs w:val="24"/>
+        </w:rPr>
+        <w:t>[3]</w:t>
+      </w:r>
+      <w:r>
+        <w:rPr>
+          <w:rFonts w:ascii="Times New Roman" w:hAnsi="Times New Roman" w:cs="Times New Roman"/>
+          <w:noProof/>
+          <w:sz w:val="24"/>
+          <w:szCs w:val="24"/>
+        </w:rPr>
+        <w:tab/>
+        <w:t xml:space="preserve">H. Herzog, “The impact of pets on human health and psychological well-being: Fact, fiction, or hypothesis?,” </w:t>
+      </w:r>
+      <w:r>
+        <w:rPr>
+          <w:rFonts w:ascii="Times New Roman" w:hAnsi="Times New Roman" w:cs="Times New Roman"/>
+          <w:i/>
+          <w:iCs/>
+          <w:noProof/>
+          <w:sz w:val="24"/>
+          <w:szCs w:val="24"/>
+        </w:rPr>
+        <w:t>Curr. Dir. Psychol. Sci.</w:t>
+      </w:r>
+      <w:r>
+        <w:rPr>
+          <w:rFonts w:ascii="Times New Roman" w:hAnsi="Times New Roman" w:cs="Times New Roman"/>
+          <w:noProof/>
+          <w:sz w:val="24"/>
+          <w:szCs w:val="24"/>
+        </w:rPr>
+        <w:t>, vol. 20, no. 4, pp. 236–239, 2011, doi: 10.1177/0963721411415220.</w:t>
+      </w:r>
+    </w:p>
+    <w:p>
+      <w:pPr>
+        <w:widowControl w:val="0"/>
+        <w:autoSpaceDE w:val="0"/>
+        <w:autoSpaceDN w:val="0"/>
+        <w:adjustRightInd w:val="0"/>
+        <w:spacing w:line="240" w:lineRule="auto"/>
+        <w:ind w:left="640" w:hanging="640"/>
+        <w:rPr>
+          <w:rFonts w:ascii="Times New Roman" w:hAnsi="Times New Roman" w:cs="Times New Roman"/>
+          <w:noProof/>
+          <w:sz w:val="24"/>
+          <w:szCs w:val="24"/>
+        </w:rPr>
+      </w:pPr>
+      <w:r>
+        <w:rPr>
+          <w:rFonts w:ascii="Times New Roman" w:hAnsi="Times New Roman" w:cs="Times New Roman"/>
+          <w:noProof/>
+          <w:sz w:val="24"/>
+          <w:szCs w:val="24"/>
+        </w:rPr>
+        <w:t>[4]</w:t>
+      </w:r>
+      <w:r>
+        <w:rPr>
+          <w:rFonts w:ascii="Times New Roman" w:hAnsi="Times New Roman" w:cs="Times New Roman"/>
+          <w:noProof/>
+          <w:sz w:val="24"/>
+          <w:szCs w:val="24"/>
+        </w:rPr>
+        <w:tab/>
+        <w:t xml:space="preserve">K. Hediger and A. Beetz, “The role of human-animal interactions in education.,” </w:t>
+      </w:r>
+      <w:r>
+        <w:rPr>
+          <w:rFonts w:ascii="Times New Roman" w:hAnsi="Times New Roman" w:cs="Times New Roman"/>
+          <w:i/>
+          <w:iCs/>
+          <w:noProof/>
+          <w:sz w:val="24"/>
+          <w:szCs w:val="24"/>
+        </w:rPr>
+        <w:t>One Heal. theory Pract. Integr. Heal. approaches</w:t>
+      </w:r>
+      <w:r>
+        <w:rPr>
+          <w:rFonts w:ascii="Times New Roman" w:hAnsi="Times New Roman" w:cs="Times New Roman"/>
+          <w:noProof/>
+          <w:sz w:val="24"/>
+          <w:szCs w:val="24"/>
+        </w:rPr>
+        <w:t>, pp. 73–84, 2015, doi: 10.1079/9781780643410.0073.</w:t>
+      </w:r>
+    </w:p>
+    <w:p>
+      <w:pPr>
+        <w:widowControl w:val="0"/>
+        <w:autoSpaceDE w:val="0"/>
+        <w:autoSpaceDN w:val="0"/>
+        <w:adjustRightInd w:val="0"/>
+        <w:spacing w:line="240" w:lineRule="auto"/>
+        <w:ind w:left="640" w:hanging="640"/>
+        <w:rPr>
+          <w:rFonts w:ascii="Times New Roman" w:hAnsi="Times New Roman" w:cs="Times New Roman"/>
+          <w:noProof/>
+          <w:sz w:val="24"/>
+          <w:szCs w:val="24"/>
+        </w:rPr>
+      </w:pPr>
+      <w:r>
+        <w:rPr>
+          <w:rFonts w:ascii="Times New Roman" w:hAnsi="Times New Roman" w:cs="Times New Roman"/>
+          <w:noProof/>
+          <w:sz w:val="24"/>
+          <w:szCs w:val="24"/>
+        </w:rPr>
+        <w:t>[5]</w:t>
+      </w:r>
+      <w:r>
+        <w:rPr>
+          <w:rFonts w:ascii="Times New Roman" w:hAnsi="Times New Roman" w:cs="Times New Roman"/>
+          <w:noProof/>
+          <w:sz w:val="24"/>
+          <w:szCs w:val="24"/>
+        </w:rPr>
+        <w:tab/>
+        <w:t xml:space="preserve">J. A. Serpell and E. S. Paul, “Pets in the Family: An Evolutionary Perspective,” </w:t>
+      </w:r>
+      <w:r>
+        <w:rPr>
+          <w:rFonts w:ascii="Times New Roman" w:hAnsi="Times New Roman" w:cs="Times New Roman"/>
+          <w:i/>
+          <w:iCs/>
+          <w:noProof/>
+          <w:sz w:val="24"/>
+          <w:szCs w:val="24"/>
+        </w:rPr>
+        <w:t>Oxford Handb. Evol. Fam. Psychol.</w:t>
+      </w:r>
+      <w:r>
+        <w:rPr>
+          <w:rFonts w:ascii="Times New Roman" w:hAnsi="Times New Roman" w:cs="Times New Roman"/>
+          <w:noProof/>
+          <w:sz w:val="24"/>
+          <w:szCs w:val="24"/>
+        </w:rPr>
+        <w:t>, pp. 297–309, 2012, doi: 10.1093/oxfordhb/9780195396690.013.0017.</w:t>
+      </w:r>
+    </w:p>
+    <w:p>
+      <w:pPr>
+        <w:widowControl w:val="0"/>
+        <w:autoSpaceDE w:val="0"/>
+        <w:autoSpaceDN w:val="0"/>
+        <w:adjustRightInd w:val="0"/>
+        <w:spacing w:line="240" w:lineRule="auto"/>
+        <w:ind w:left="640" w:hanging="640"/>
+        <w:rPr>
+          <w:rFonts w:ascii="Times New Roman" w:hAnsi="Times New Roman" w:cs="Times New Roman"/>
+          <w:noProof/>
+          <w:sz w:val="24"/>
+          <w:szCs w:val="24"/>
+        </w:rPr>
+      </w:pPr>
+      <w:r>
+        <w:rPr>
+          <w:rFonts w:ascii="Times New Roman" w:hAnsi="Times New Roman" w:cs="Times New Roman"/>
+          <w:noProof/>
+          <w:sz w:val="24"/>
+          <w:szCs w:val="24"/>
+        </w:rPr>
+        <w:t>[6]</w:t>
+      </w:r>
+      <w:r>
+        <w:rPr>
+          <w:rFonts w:ascii="Times New Roman" w:hAnsi="Times New Roman" w:cs="Times New Roman"/>
+          <w:noProof/>
+          <w:sz w:val="24"/>
+          <w:szCs w:val="24"/>
+        </w:rPr>
+        <w:tab/>
+        <w:t xml:space="preserve">J. W. S. Bradshaw and E. S. Paul, “Could empathy for animals have been an adaptation in the evolution of Homo?,” </w:t>
+      </w:r>
+      <w:r>
+        <w:rPr>
+          <w:rFonts w:ascii="Times New Roman" w:hAnsi="Times New Roman" w:cs="Times New Roman"/>
+          <w:i/>
+          <w:iCs/>
+          <w:noProof/>
+          <w:sz w:val="24"/>
+          <w:szCs w:val="24"/>
+        </w:rPr>
+        <w:t>Anim. Welf.</w:t>
+      </w:r>
+      <w:r>
+        <w:rPr>
+          <w:rFonts w:ascii="Times New Roman" w:hAnsi="Times New Roman" w:cs="Times New Roman"/>
+          <w:noProof/>
+          <w:sz w:val="24"/>
+          <w:szCs w:val="24"/>
+        </w:rPr>
+        <w:t>, vol. 19, no. SUPPL. 1, pp. 107–112, 2010.</w:t>
+      </w:r>
+    </w:p>
+    <w:p>
+      <w:pPr>
+        <w:widowControl w:val="0"/>
+        <w:autoSpaceDE w:val="0"/>
+        <w:autoSpaceDN w:val="0"/>
+        <w:adjustRightInd w:val="0"/>
+        <w:spacing w:line="240" w:lineRule="auto"/>
+        <w:ind w:left="640" w:hanging="640"/>
+        <w:rPr>
+          <w:rFonts w:ascii="Times New Roman" w:hAnsi="Times New Roman" w:cs="Times New Roman"/>
+          <w:noProof/>
+          <w:sz w:val="24"/>
+          <w:szCs w:val="24"/>
+        </w:rPr>
+      </w:pPr>
+      <w:r>
+        <w:rPr>
+          <w:rFonts w:ascii="Times New Roman" w:hAnsi="Times New Roman" w:cs="Times New Roman"/>
+          <w:noProof/>
+          <w:sz w:val="24"/>
+          <w:szCs w:val="24"/>
+        </w:rPr>
+        <w:t>[7]</w:t>
+      </w:r>
+      <w:r>
+        <w:rPr>
+          <w:rFonts w:ascii="Times New Roman" w:hAnsi="Times New Roman" w:cs="Times New Roman"/>
+          <w:noProof/>
+          <w:sz w:val="24"/>
+          <w:szCs w:val="24"/>
+        </w:rPr>
+        <w:tab/>
+        <w:t xml:space="preserve">N. Epley, A. Waytz, S. Akalis, and J. T. Cacioppo, “When we need a human: Motivational determinants of anthropomorphism,” </w:t>
+      </w:r>
+      <w:r>
+        <w:rPr>
+          <w:rFonts w:ascii="Times New Roman" w:hAnsi="Times New Roman" w:cs="Times New Roman"/>
+          <w:i/>
+          <w:iCs/>
+          <w:noProof/>
+          <w:sz w:val="24"/>
+          <w:szCs w:val="24"/>
+        </w:rPr>
+        <w:t>Soc. Cogn.</w:t>
+      </w:r>
+      <w:r>
+        <w:rPr>
+          <w:rFonts w:ascii="Times New Roman" w:hAnsi="Times New Roman" w:cs="Times New Roman"/>
+          <w:noProof/>
+          <w:sz w:val="24"/>
+          <w:szCs w:val="24"/>
+        </w:rPr>
+        <w:t>, vol. 26, no. 2, pp. 143–155, 2008, doi: 10.1521/soco.2008.26.2.143.</w:t>
+      </w:r>
+    </w:p>
+    <w:p>
+      <w:pPr>
+        <w:widowControl w:val="0"/>
+        <w:autoSpaceDE w:val="0"/>
+        <w:autoSpaceDN w:val="0"/>
+        <w:adjustRightInd w:val="0"/>
+        <w:spacing w:line="240" w:lineRule="auto"/>
+        <w:ind w:left="640" w:hanging="640"/>
+        <w:rPr>
+          <w:rFonts w:ascii="Times New Roman" w:hAnsi="Times New Roman" w:cs="Times New Roman"/>
+          <w:noProof/>
+          <w:sz w:val="24"/>
+          <w:szCs w:val="24"/>
+        </w:rPr>
+      </w:pPr>
+      <w:r>
+        <w:rPr>
+          <w:rFonts w:ascii="Times New Roman" w:hAnsi="Times New Roman" w:cs="Times New Roman"/>
+          <w:noProof/>
+          <w:sz w:val="24"/>
+          <w:szCs w:val="24"/>
+        </w:rPr>
+        <w:t>[8]</w:t>
+      </w:r>
+      <w:r>
+        <w:rPr>
+          <w:rFonts w:ascii="Times New Roman" w:hAnsi="Times New Roman" w:cs="Times New Roman"/>
+          <w:noProof/>
+          <w:sz w:val="24"/>
+          <w:szCs w:val="24"/>
+        </w:rPr>
+        <w:tab/>
+        <w:t xml:space="preserve">B. E. Leslie, A. H. Meek, G. F. Kawash, and D. B. McKeown, “An epidemiological investigation of pet ownership in Ontario.,” </w:t>
+      </w:r>
+      <w:r>
+        <w:rPr>
+          <w:rFonts w:ascii="Times New Roman" w:hAnsi="Times New Roman" w:cs="Times New Roman"/>
+          <w:i/>
+          <w:iCs/>
+          <w:noProof/>
+          <w:sz w:val="24"/>
+          <w:szCs w:val="24"/>
+        </w:rPr>
+        <w:t>Can. Vet. J.</w:t>
+      </w:r>
+      <w:r>
+        <w:rPr>
+          <w:rFonts w:ascii="Times New Roman" w:hAnsi="Times New Roman" w:cs="Times New Roman"/>
+          <w:noProof/>
+          <w:sz w:val="24"/>
+          <w:szCs w:val="24"/>
+        </w:rPr>
         <w:t>, vol. 35, no. 4, pp. 218–222, 1994.</w:t>
+      </w:r>
+    </w:p>
+    <w:p>
+      <w:pPr>
+        <w:widowControl w:val="0"/>
+        <w:autoSpaceDE w:val="0"/>
+        <w:autoSpaceDN w:val="0"/>
+        <w:adjustRightInd w:val="0"/>
+        <w:spacing w:line="240" w:lineRule="auto"/>
+        <w:ind w:left="640" w:hanging="640"/>
+        <w:rPr>
+          <w:rFonts w:ascii="Times New Roman" w:hAnsi="Times New Roman" w:cs="Times New Roman"/>
+          <w:noProof/>
+          <w:sz w:val="24"/>
+          <w:szCs w:val="24"/>
+        </w:rPr>
+      </w:pPr>
+      <w:r>
+        <w:rPr>
+          <w:rFonts w:ascii="Times New Roman" w:hAnsi="Times New Roman" w:cs="Times New Roman"/>
+          <w:noProof/>
+          <w:sz w:val="24"/>
+          <w:szCs w:val="24"/>
+        </w:rPr>
+        <w:t>[9]</w:t>
+      </w:r>
+      <w:r>
+        <w:rPr>
+          <w:rFonts w:ascii="Times New Roman" w:hAnsi="Times New Roman" w:cs="Times New Roman"/>
+          <w:noProof/>
+          <w:sz w:val="24"/>
+          <w:szCs w:val="24"/>
+        </w:rPr>
+        <w:tab/>
+        <w:t xml:space="preserve">J. McNicholas, A. Gilbey, A. Rennie, S. Ahmedzai, J. A. Dono, and E. Ormerod, “Pet ownership and human health: A brief review of evidence and issues,” </w:t>
+      </w:r>
+      <w:r>
+        <w:rPr>
+          <w:rFonts w:ascii="Times New Roman" w:hAnsi="Times New Roman" w:cs="Times New Roman"/>
+          <w:i/>
+          <w:iCs/>
+          <w:noProof/>
+          <w:sz w:val="24"/>
+          <w:szCs w:val="24"/>
+        </w:rPr>
+        <w:t>Br. Med. J.</w:t>
+      </w:r>
+      <w:r>
+        <w:rPr>
+          <w:rFonts w:ascii="Times New Roman" w:hAnsi="Times New Roman" w:cs="Times New Roman"/>
+          <w:noProof/>
+          <w:sz w:val="24"/>
+          <w:szCs w:val="24"/>
+        </w:rPr>
+        <w:t>, vol. 331, no. 7527, pp. 1252–1254, 2005, doi: 10.1136/bmj.331.7527.1252.</w:t>
+      </w:r>
+    </w:p>
+    <w:p>
+      <w:pPr>
+        <w:widowControl w:val="0"/>
+        <w:autoSpaceDE w:val="0"/>
+        <w:autoSpaceDN w:val="0"/>
+        <w:adjustRightInd w:val="0"/>
+        <w:spacing w:line="240" w:lineRule="auto"/>
+        <w:ind w:left="640" w:hanging="640"/>
+        <w:rPr>
+          <w:rFonts w:ascii="Times New Roman" w:hAnsi="Times New Roman" w:cs="Times New Roman"/>
+          <w:noProof/>
+          <w:sz w:val="24"/>
+        </w:rPr>
+      </w:pPr>
+      <w:r>
+        <w:rPr>
+          <w:rFonts w:ascii="Times New Roman" w:hAnsi="Times New Roman" w:cs="Times New Roman"/>
+          <w:noProof/>
+          <w:sz w:val="24"/>
+          <w:szCs w:val="24"/>
+        </w:rPr>
+        <w:t>[10]</w:t>
+      </w:r>
+      <w:r>
+        <w:rPr>
+          <w:rFonts w:ascii="Times New Roman" w:hAnsi="Times New Roman" w:cs="Times New Roman"/>
+          <w:noProof/>
+          <w:sz w:val="24"/>
+          <w:szCs w:val="24"/>
+        </w:rPr>
+        <w:tab/>
+        <w:t xml:space="preserve">S. Dodd, N. Cave, S. Abood, A. K. Shoveller, J. Adolphe, and A. Verbrugghe, “An observational study of pet feeding practices and how these have changed between 2008 and 2018,” </w:t>
+      </w:r>
+      <w:r>
+        <w:rPr>
+          <w:rFonts w:ascii="Times New Roman" w:hAnsi="Times New Roman" w:cs="Times New Roman"/>
+          <w:i/>
+          <w:iCs/>
+          <w:noProof/>
+          <w:sz w:val="24"/>
+          <w:szCs w:val="24"/>
+        </w:rPr>
+        <w:t>Vet. Rec.</w:t>
+      </w:r>
+      <w:r>
+        <w:rPr>
+          <w:rFonts w:ascii="Times New Roman" w:hAnsi="Times New Roman" w:cs="Times New Roman"/>
+          <w:noProof/>
+          <w:sz w:val="24"/>
+          <w:szCs w:val="24"/>
+        </w:rPr>
+        <w:t>, vol. 186, no. 19, pp. 1–9, 2020, doi: 10.1136/vr.105828.</w:t>
       </w:r>
     </w:p>
     <w:p>

</xml_diff>

<commit_message>
Added a feedback concept to the project. the device will use a weight sensor to decide on whether to release the next feed.
</commit_message>
<xml_diff>
--- a/PROPOSAL.docx
+++ b/PROPOSAL.docx
@@ -1653,7 +1653,6 @@
           <w:sz w:val="28"/>
           <w:szCs w:val="28"/>
         </w:rPr>
-        <w:lastRenderedPageBreak/>
         <w:t>TABLE OF CONTENTS</w:t>
       </w:r>
     </w:p>
@@ -1929,17 +1928,18 @@
           <w:sz w:val="24"/>
           <w:szCs w:val="24"/>
         </w:rPr>
-        <w:t>LIST OF FIGURES</w:t>
-      </w:r>
-      <w:r>
+        <w:t>LIST OF FIGURES….…………….……….……………………………………………………...5</w:t>
+      </w:r>
+    </w:p>
+    <w:p>
+      <w:pPr>
         <w:rPr>
           <w:rFonts w:ascii="Times New Roman" w:hAnsi="Times New Roman" w:cs="Times New Roman"/>
           <w:bCs/>
           <w:sz w:val="24"/>
           <w:szCs w:val="24"/>
         </w:rPr>
-        <w:t>….…………</w:t>
-      </w:r>
+      </w:pPr>
       <w:r>
         <w:rPr>
           <w:rFonts w:ascii="Times New Roman" w:hAnsi="Times New Roman" w:cs="Times New Roman"/>
@@ -1947,7 +1947,7 @@
           <w:sz w:val="24"/>
           <w:szCs w:val="24"/>
         </w:rPr>
-        <w:t>….</w:t>
+        <w:t>LIST OF TABLES………………...…………………………………………………</w:t>
       </w:r>
       <w:r>
         <w:rPr>
@@ -1956,7 +1956,7 @@
           <w:sz w:val="24"/>
           <w:szCs w:val="24"/>
         </w:rPr>
-        <w:t>……….……………………………………………………...</w:t>
+        <w:t>.</w:t>
       </w:r>
       <w:r>
         <w:rPr>
@@ -1965,7 +1965,7 @@
           <w:sz w:val="24"/>
           <w:szCs w:val="24"/>
         </w:rPr>
-        <w:t>5</w:t>
+        <w:t>…………...6</w:t>
       </w:r>
     </w:p>
     <w:p>
@@ -1984,7 +1984,7 @@
           <w:sz w:val="24"/>
           <w:szCs w:val="24"/>
         </w:rPr>
-        <w:t xml:space="preserve">LIST OF </w:t>
+        <w:t>LIST OF FIGURES……………….………………………………………………</w:t>
       </w:r>
       <w:r>
         <w:rPr>
@@ -1993,7 +1993,7 @@
           <w:sz w:val="24"/>
           <w:szCs w:val="24"/>
         </w:rPr>
-        <w:t>TABLES</w:t>
+        <w:t>.</w:t>
       </w:r>
       <w:r>
         <w:rPr>
@@ -2002,17 +2002,59 @@
           <w:sz w:val="24"/>
           <w:szCs w:val="24"/>
         </w:rPr>
-        <w:t>………………</w:t>
-      </w:r>
-      <w:r>
+        <w:t>……………...5</w:t>
+      </w:r>
+    </w:p>
+    <w:p>
+      <w:pPr>
+        <w:rPr>
+          <w:rFonts w:ascii="Times New Roman" w:eastAsia="Times New Roman" w:hAnsi="Times New Roman" w:cs="Times New Roman"/>
+          <w:bCs/>
+          <w:color w:val="000000"/>
+          <w:sz w:val="24"/>
+          <w:szCs w:val="24"/>
+        </w:rPr>
+      </w:pPr>
+      <w:r>
+        <w:rPr>
+          <w:rFonts w:ascii="Times New Roman" w:eastAsia="Times New Roman" w:hAnsi="Times New Roman" w:cs="Times New Roman"/>
+          <w:bCs/>
+          <w:color w:val="000000"/>
+          <w:sz w:val="24"/>
+          <w:szCs w:val="24"/>
+        </w:rPr>
+        <w:t>LIST OF ACRONYMS AND ABBREVIATIONS………………………</w:t>
+      </w:r>
+      <w:r>
+        <w:rPr>
+          <w:rFonts w:ascii="Times New Roman" w:eastAsia="Times New Roman" w:hAnsi="Times New Roman" w:cs="Times New Roman"/>
+          <w:bCs/>
+          <w:color w:val="000000"/>
+          <w:sz w:val="24"/>
+          <w:szCs w:val="24"/>
+        </w:rPr>
+        <w:t>…</w:t>
+      </w:r>
+      <w:r>
+        <w:rPr>
+          <w:rFonts w:ascii="Times New Roman" w:eastAsia="Times New Roman" w:hAnsi="Times New Roman" w:cs="Times New Roman"/>
+          <w:bCs/>
+          <w:color w:val="000000"/>
+          <w:sz w:val="24"/>
+          <w:szCs w:val="24"/>
+        </w:rPr>
+        <w:t>…………………….7</w:t>
+      </w:r>
+    </w:p>
+    <w:p>
+      <w:pPr>
         <w:rPr>
           <w:rFonts w:ascii="Times New Roman" w:hAnsi="Times New Roman" w:cs="Times New Roman"/>
           <w:bCs/>
           <w:sz w:val="24"/>
           <w:szCs w:val="24"/>
         </w:rPr>
-        <w:t>..</w:t>
-      </w:r>
+      </w:pPr>
       <w:r>
         <w:rPr>
           <w:rFonts w:ascii="Times New Roman" w:hAnsi="Times New Roman" w:cs="Times New Roman"/>
@@ -2020,7 +2062,7 @@
           <w:sz w:val="24"/>
           <w:szCs w:val="24"/>
         </w:rPr>
-        <w:t>.…………………………………………………</w:t>
+        <w:t>CHAPTER</w:t>
       </w:r>
       <w:r>
         <w:rPr>
@@ -2029,7 +2071,7 @@
           <w:sz w:val="24"/>
           <w:szCs w:val="24"/>
         </w:rPr>
-        <w:t>.</w:t>
+        <w:t xml:space="preserve"> ONE</w:t>
       </w:r>
       <w:r>
         <w:rPr>
@@ -2038,7 +2080,7 @@
           <w:sz w:val="24"/>
           <w:szCs w:val="24"/>
         </w:rPr>
-        <w:t>…………...</w:t>
+        <w:t>….………………………….……………….……</w:t>
       </w:r>
       <w:r>
         <w:rPr>
@@ -2047,177 +2089,16 @@
           <w:sz w:val="24"/>
           <w:szCs w:val="24"/>
         </w:rPr>
-        <w:t>6</w:t>
-      </w:r>
-    </w:p>
-    <w:p>
-      <w:pPr>
+        <w:t>…</w:t>
+      </w:r>
+      <w:r>
         <w:rPr>
           <w:rFonts w:ascii="Times New Roman" w:hAnsi="Times New Roman" w:cs="Times New Roman"/>
           <w:bCs/>
           <w:sz w:val="24"/>
           <w:szCs w:val="24"/>
         </w:rPr>
-      </w:pPr>
-      <w:r>
-        <w:rPr>
-          <w:rFonts w:ascii="Times New Roman" w:hAnsi="Times New Roman" w:cs="Times New Roman"/>
-          <w:bCs/>
-          <w:sz w:val="24"/>
-          <w:szCs w:val="24"/>
-        </w:rPr>
-        <w:t>LIST OF FIGURES……………….………………………………………………</w:t>
-      </w:r>
-      <w:r>
-        <w:rPr>
-          <w:rFonts w:ascii="Times New Roman" w:hAnsi="Times New Roman" w:cs="Times New Roman"/>
-          <w:bCs/>
-          <w:sz w:val="24"/>
-          <w:szCs w:val="24"/>
-        </w:rPr>
-        <w:t>.</w:t>
-      </w:r>
-      <w:r>
-        <w:rPr>
-          <w:rFonts w:ascii="Times New Roman" w:hAnsi="Times New Roman" w:cs="Times New Roman"/>
-          <w:bCs/>
-          <w:sz w:val="24"/>
-          <w:szCs w:val="24"/>
-        </w:rPr>
-        <w:t>……………...5</w:t>
-      </w:r>
-    </w:p>
-    <w:p>
-      <w:pPr>
-        <w:rPr>
-          <w:rFonts w:ascii="Times New Roman" w:eastAsia="Times New Roman" w:hAnsi="Times New Roman" w:cs="Times New Roman"/>
-          <w:bCs/>
-          <w:color w:val="000000"/>
-          <w:sz w:val="24"/>
-          <w:szCs w:val="24"/>
-        </w:rPr>
-      </w:pPr>
-      <w:r>
-        <w:rPr>
-          <w:rFonts w:ascii="Times New Roman" w:eastAsia="Times New Roman" w:hAnsi="Times New Roman" w:cs="Times New Roman"/>
-          <w:bCs/>
-          <w:color w:val="000000"/>
-          <w:sz w:val="24"/>
-          <w:szCs w:val="24"/>
-        </w:rPr>
-        <w:t>LIST OF ACRONYMS AND ABBREVIATIONS</w:t>
-      </w:r>
-      <w:r>
-        <w:rPr>
-          <w:rFonts w:ascii="Times New Roman" w:eastAsia="Times New Roman" w:hAnsi="Times New Roman" w:cs="Times New Roman"/>
-          <w:bCs/>
-          <w:color w:val="000000"/>
-          <w:sz w:val="24"/>
-          <w:szCs w:val="24"/>
-        </w:rPr>
-        <w:t>………………………</w:t>
-      </w:r>
-      <w:r>
-        <w:rPr>
-          <w:rFonts w:ascii="Times New Roman" w:eastAsia="Times New Roman" w:hAnsi="Times New Roman" w:cs="Times New Roman"/>
-          <w:bCs/>
-          <w:color w:val="000000"/>
-          <w:sz w:val="24"/>
-          <w:szCs w:val="24"/>
-        </w:rPr>
-        <w:t>…</w:t>
-      </w:r>
-      <w:r>
-        <w:rPr>
-          <w:rFonts w:ascii="Times New Roman" w:eastAsia="Times New Roman" w:hAnsi="Times New Roman" w:cs="Times New Roman"/>
-          <w:bCs/>
-          <w:color w:val="000000"/>
-          <w:sz w:val="24"/>
-          <w:szCs w:val="24"/>
-        </w:rPr>
-        <w:t>…………………….7</w:t>
-      </w:r>
-    </w:p>
-    <w:p>
-      <w:pPr>
-        <w:rPr>
-          <w:rFonts w:ascii="Times New Roman" w:hAnsi="Times New Roman" w:cs="Times New Roman"/>
-          <w:bCs/>
-          <w:sz w:val="24"/>
-          <w:szCs w:val="24"/>
-        </w:rPr>
-      </w:pPr>
-      <w:r>
-        <w:rPr>
-          <w:rFonts w:ascii="Times New Roman" w:hAnsi="Times New Roman" w:cs="Times New Roman"/>
-          <w:bCs/>
-          <w:sz w:val="24"/>
-          <w:szCs w:val="24"/>
-        </w:rPr>
-        <w:t>CHAPTER</w:t>
-      </w:r>
-      <w:r>
-        <w:rPr>
-          <w:rFonts w:ascii="Times New Roman" w:hAnsi="Times New Roman" w:cs="Times New Roman"/>
-          <w:bCs/>
-          <w:sz w:val="24"/>
-          <w:szCs w:val="24"/>
-        </w:rPr>
-        <w:t xml:space="preserve"> ONE</w:t>
-      </w:r>
-      <w:r>
-        <w:rPr>
-          <w:rFonts w:ascii="Times New Roman" w:hAnsi="Times New Roman" w:cs="Times New Roman"/>
-          <w:bCs/>
-          <w:sz w:val="24"/>
-          <w:szCs w:val="24"/>
-        </w:rPr>
-        <w:t>….………………………….………………</w:t>
-      </w:r>
-      <w:r>
-        <w:rPr>
-          <w:rFonts w:ascii="Times New Roman" w:hAnsi="Times New Roman" w:cs="Times New Roman"/>
-          <w:bCs/>
-          <w:sz w:val="24"/>
-          <w:szCs w:val="24"/>
-        </w:rPr>
-        <w:t>.</w:t>
-      </w:r>
-      <w:r>
-        <w:rPr>
-          <w:rFonts w:ascii="Times New Roman" w:hAnsi="Times New Roman" w:cs="Times New Roman"/>
-          <w:bCs/>
-          <w:sz w:val="24"/>
-          <w:szCs w:val="24"/>
-        </w:rPr>
-        <w:t>……</w:t>
-      </w:r>
-      <w:r>
-        <w:rPr>
-          <w:rFonts w:ascii="Times New Roman" w:hAnsi="Times New Roman" w:cs="Times New Roman"/>
-          <w:bCs/>
-          <w:sz w:val="24"/>
-          <w:szCs w:val="24"/>
-        </w:rPr>
-        <w:t>…</w:t>
-      </w:r>
-      <w:r>
-        <w:rPr>
-          <w:rFonts w:ascii="Times New Roman" w:hAnsi="Times New Roman" w:cs="Times New Roman"/>
-          <w:bCs/>
-          <w:sz w:val="24"/>
-          <w:szCs w:val="24"/>
-        </w:rPr>
-        <w:t>…………………………...</w:t>
-      </w:r>
-      <w:r>
-        <w:rPr>
-          <w:rFonts w:ascii="Times New Roman" w:hAnsi="Times New Roman" w:cs="Times New Roman"/>
-          <w:bCs/>
-          <w:sz w:val="24"/>
-          <w:szCs w:val="24"/>
-        </w:rPr>
-        <w:t>8</w:t>
+        <w:t>…………………………...8</w:t>
       </w:r>
     </w:p>
     <w:p>
@@ -2747,7 +2628,7 @@
             <w:sz w:val="24"/>
             <w:szCs w:val="24"/>
           </w:rPr>
-          <w:t>2</w:t>
+          <w:t>1</w:t>
         </w:r>
         <w:r>
           <w:rPr>
@@ -2758,7 +2639,29 @@
             <w:sz w:val="24"/>
             <w:szCs w:val="24"/>
           </w:rPr>
-          <w:t>. OBJECTIVES</w:t>
+          <w:t>.</w:t>
+        </w:r>
+        <w:r>
+          <w:rPr>
+            <w:rStyle w:val="Hyperlink"/>
+            <w:rFonts w:ascii="Times New Roman" w:eastAsia="Times New Roman" w:hAnsi="Times New Roman" w:cs="Times New Roman"/>
+            <w:bCs/>
+            <w:noProof/>
+            <w:sz w:val="24"/>
+            <w:szCs w:val="24"/>
+          </w:rPr>
+          <w:t>4</w:t>
+        </w:r>
+        <w:r>
+          <w:rPr>
+            <w:rStyle w:val="Hyperlink"/>
+            <w:rFonts w:ascii="Times New Roman" w:eastAsia="Times New Roman" w:hAnsi="Times New Roman" w:cs="Times New Roman"/>
+            <w:bCs/>
+            <w:noProof/>
+            <w:sz w:val="24"/>
+            <w:szCs w:val="24"/>
+          </w:rPr>
+          <w:t xml:space="preserve"> OBJECTIVES</w:t>
         </w:r>
         <w:r>
           <w:rPr>
@@ -2876,7 +2779,7 @@
             <w:szCs w:val="24"/>
             <w:u w:val="none"/>
           </w:rPr>
-          <w:t>2</w:t>
+          <w:t>1</w:t>
         </w:r>
         <w:r>
           <w:rPr>
@@ -2887,7 +2790,51 @@
             <w:sz w:val="24"/>
             <w:szCs w:val="24"/>
           </w:rPr>
-          <w:t xml:space="preserve">.1. </w:t>
+          <w:t>.</w:t>
+        </w:r>
+        <w:r>
+          <w:rPr>
+            <w:rStyle w:val="Hyperlink"/>
+            <w:rFonts w:ascii="Times New Roman" w:eastAsia="Times New Roman" w:hAnsi="Times New Roman" w:cs="Times New Roman"/>
+            <w:bCs/>
+            <w:noProof/>
+            <w:sz w:val="24"/>
+            <w:szCs w:val="24"/>
+          </w:rPr>
+          <w:t>4</w:t>
+        </w:r>
+        <w:r>
+          <w:rPr>
+            <w:rStyle w:val="Hyperlink"/>
+            <w:rFonts w:ascii="Times New Roman" w:eastAsia="Times New Roman" w:hAnsi="Times New Roman" w:cs="Times New Roman"/>
+            <w:bCs/>
+            <w:noProof/>
+            <w:sz w:val="24"/>
+            <w:szCs w:val="24"/>
+          </w:rPr>
+          <w:t>.</w:t>
+        </w:r>
+        <w:r>
+          <w:rPr>
+            <w:rStyle w:val="Hyperlink"/>
+            <w:rFonts w:ascii="Times New Roman" w:eastAsia="Times New Roman" w:hAnsi="Times New Roman" w:cs="Times New Roman"/>
+            <w:bCs/>
+            <w:noProof/>
+            <w:sz w:val="24"/>
+            <w:szCs w:val="24"/>
+          </w:rPr>
+          <w:t>1</w:t>
+        </w:r>
+        <w:r>
+          <w:rPr>
+            <w:rStyle w:val="Hyperlink"/>
+            <w:rFonts w:ascii="Times New Roman" w:eastAsia="Times New Roman" w:hAnsi="Times New Roman" w:cs="Times New Roman"/>
+            <w:bCs/>
+            <w:noProof/>
+            <w:sz w:val="24"/>
+            <w:szCs w:val="24"/>
+          </w:rPr>
+          <w:t xml:space="preserve"> </w:t>
         </w:r>
         <w:r>
           <w:rPr>
@@ -3015,6 +2962,50 @@
             <w:sz w:val="24"/>
             <w:szCs w:val="24"/>
           </w:rPr>
+          <w:t>1</w:t>
+        </w:r>
+        <w:r>
+          <w:rPr>
+            <w:rStyle w:val="Hyperlink"/>
+            <w:rFonts w:ascii="Times New Roman" w:eastAsia="Times New Roman" w:hAnsi="Times New Roman" w:cs="Times New Roman"/>
+            <w:bCs/>
+            <w:noProof/>
+            <w:sz w:val="24"/>
+            <w:szCs w:val="24"/>
+          </w:rPr>
+          <w:t>.</w:t>
+        </w:r>
+        <w:r>
+          <w:rPr>
+            <w:rStyle w:val="Hyperlink"/>
+            <w:rFonts w:ascii="Times New Roman" w:eastAsia="Times New Roman" w:hAnsi="Times New Roman" w:cs="Times New Roman"/>
+            <w:bCs/>
+            <w:noProof/>
+            <w:sz w:val="24"/>
+            <w:szCs w:val="24"/>
+          </w:rPr>
+          <w:t>4</w:t>
+        </w:r>
+        <w:r>
+          <w:rPr>
+            <w:rStyle w:val="Hyperlink"/>
+            <w:rFonts w:ascii="Times New Roman" w:eastAsia="Times New Roman" w:hAnsi="Times New Roman" w:cs="Times New Roman"/>
+            <w:bCs/>
+            <w:noProof/>
+            <w:sz w:val="24"/>
+            <w:szCs w:val="24"/>
+          </w:rPr>
+          <w:t>.</w:t>
+        </w:r>
+        <w:r>
+          <w:rPr>
+            <w:rStyle w:val="Hyperlink"/>
+            <w:rFonts w:ascii="Times New Roman" w:eastAsia="Times New Roman" w:hAnsi="Times New Roman" w:cs="Times New Roman"/>
+            <w:bCs/>
+            <w:noProof/>
+            <w:sz w:val="24"/>
+            <w:szCs w:val="24"/>
+          </w:rPr>
           <w:t>2</w:t>
         </w:r>
         <w:r>
@@ -3026,7 +3017,7 @@
             <w:sz w:val="24"/>
             <w:szCs w:val="24"/>
           </w:rPr>
-          <w:t xml:space="preserve">.2. </w:t>
+          <w:t xml:space="preserve"> </w:t>
         </w:r>
         <w:r>
           <w:rPr>
@@ -3133,34 +3124,7 @@
           <w:sz w:val="24"/>
           <w:szCs w:val="24"/>
         </w:rPr>
-        <w:t xml:space="preserve">CHAPTER </w:t>
-      </w:r>
-      <w:r>
-        <w:rPr>
-          <w:rFonts w:ascii="Times New Roman" w:hAnsi="Times New Roman" w:cs="Times New Roman"/>
-          <w:bCs/>
-          <w:sz w:val="24"/>
-          <w:szCs w:val="24"/>
-        </w:rPr>
-        <w:t>TWO</w:t>
-      </w:r>
-      <w:r>
-        <w:rPr>
-          <w:rFonts w:ascii="Times New Roman" w:hAnsi="Times New Roman" w:cs="Times New Roman"/>
-          <w:bCs/>
-          <w:sz w:val="24"/>
-          <w:szCs w:val="24"/>
-        </w:rPr>
-        <w:t>………………….….…………….…………………………………………</w:t>
-      </w:r>
-      <w:r>
-        <w:rPr>
-          <w:rFonts w:ascii="Times New Roman" w:hAnsi="Times New Roman" w:cs="Times New Roman"/>
-          <w:bCs/>
-          <w:sz w:val="24"/>
-          <w:szCs w:val="24"/>
-        </w:rPr>
-        <w:t>….12</w:t>
+        <w:t>CHAPTER TWO………………….….…………….…………………………………………….12</w:t>
       </w:r>
     </w:p>
     <w:p>
@@ -3307,6 +3271,18 @@
         </w:rPr>
         <w:t xml:space="preserve">          </w:t>
       </w:r>
+      <w:r>
+        <w:rPr>
+          <w:rStyle w:val="Hyperlink"/>
+          <w:rFonts w:ascii="Times New Roman" w:hAnsi="Times New Roman" w:cs="Times New Roman"/>
+          <w:bCs/>
+          <w:noProof/>
+          <w:sz w:val="24"/>
+          <w:szCs w:val="24"/>
+          <w:u w:val="none"/>
+        </w:rPr>
+        <w:t xml:space="preserve">    </w:t>
+      </w:r>
       <w:hyperlink w:anchor="_Toc77059115" w:history="1">
         <w:r>
           <w:rPr>
@@ -3413,7 +3389,7 @@
           <w:sz w:val="24"/>
           <w:szCs w:val="24"/>
         </w:rPr>
-        <w:t xml:space="preserve">CHAPTER </w:t>
+        <w:t>CHAPTER THREE…………….….…………….…………………………</w:t>
       </w:r>
       <w:r>
         <w:rPr>
@@ -3422,7 +3398,7 @@
           <w:sz w:val="24"/>
           <w:szCs w:val="24"/>
         </w:rPr>
-        <w:t>THREE</w:t>
+        <w:t>.</w:t>
       </w:r>
       <w:r>
         <w:rPr>
@@ -3431,7 +3407,7 @@
           <w:sz w:val="24"/>
           <w:szCs w:val="24"/>
         </w:rPr>
-        <w:t>…………….….…………….…………………………</w:t>
+        <w:t>………</w:t>
       </w:r>
       <w:r>
         <w:rPr>
@@ -3440,7 +3416,7 @@
           <w:sz w:val="24"/>
           <w:szCs w:val="24"/>
         </w:rPr>
-        <w:t>.</w:t>
+        <w:t>...</w:t>
       </w:r>
       <w:r>
         <w:rPr>
@@ -3449,34 +3425,7 @@
           <w:sz w:val="24"/>
           <w:szCs w:val="24"/>
         </w:rPr>
-        <w:t>………</w:t>
-      </w:r>
-      <w:r>
-        <w:rPr>
-          <w:rFonts w:ascii="Times New Roman" w:hAnsi="Times New Roman" w:cs="Times New Roman"/>
-          <w:bCs/>
-          <w:sz w:val="24"/>
-          <w:szCs w:val="24"/>
-        </w:rPr>
-        <w:t>...</w:t>
-      </w:r>
-      <w:r>
-        <w:rPr>
-          <w:rFonts w:ascii="Times New Roman" w:hAnsi="Times New Roman" w:cs="Times New Roman"/>
-          <w:bCs/>
-          <w:sz w:val="24"/>
-          <w:szCs w:val="24"/>
-        </w:rPr>
-        <w:t>………….1</w:t>
-      </w:r>
-      <w:r>
-        <w:rPr>
-          <w:rFonts w:ascii="Times New Roman" w:hAnsi="Times New Roman" w:cs="Times New Roman"/>
-          <w:bCs/>
-          <w:sz w:val="24"/>
-          <w:szCs w:val="24"/>
-        </w:rPr>
-        <w:t>3</w:t>
+        <w:t>………….13</w:t>
       </w:r>
     </w:p>
     <w:p>
@@ -3527,18 +3476,7 @@
             <w:sz w:val="24"/>
             <w:szCs w:val="24"/>
           </w:rPr>
-          <w:t xml:space="preserve">. </w:t>
-        </w:r>
-        <w:r>
-          <w:rPr>
-            <w:rStyle w:val="Hyperlink"/>
-            <w:rFonts w:ascii="Times New Roman" w:eastAsia="Times New Roman" w:hAnsi="Times New Roman" w:cs="Times New Roman"/>
-            <w:bCs/>
-            <w:noProof/>
-            <w:sz w:val="24"/>
-            <w:szCs w:val="24"/>
-          </w:rPr>
-          <w:t>METHODOLOGY</w:t>
+          <w:t>. METHODOLOGY</w:t>
         </w:r>
       </w:hyperlink>
       <w:r>
@@ -3612,6 +3550,19 @@
       <w:r>
         <w:rPr>
           <w:rStyle w:val="Hyperlink"/>
+          <w:rFonts w:ascii="Times New Roman" w:hAnsi="Times New Roman" w:cs="Times New Roman"/>
+          <w:bCs/>
+          <w:noProof/>
+          <w:color w:val="auto"/>
+          <w:sz w:val="24"/>
+          <w:szCs w:val="24"/>
+          <w:u w:val="none"/>
+        </w:rPr>
+        <w:t xml:space="preserve">     </w:t>
+      </w:r>
+      <w:r>
+        <w:rPr>
+          <w:rStyle w:val="Hyperlink"/>
           <w:rFonts w:ascii="Times New Roman" w:eastAsia="Times New Roman" w:hAnsi="Times New Roman" w:cs="Times New Roman"/>
           <w:bCs/>
           <w:noProof/>
@@ -3645,28 +3596,27 @@
           <w:szCs w:val="24"/>
         </w:rPr>
         <w:tab/>
-      </w:r>
-      <w:r>
+        <w:t>13</w:t>
+      </w:r>
+    </w:p>
+    <w:p>
+      <w:pPr>
         <w:rPr>
           <w:rFonts w:ascii="Times New Roman" w:hAnsi="Times New Roman" w:cs="Times New Roman"/>
           <w:bCs/>
-          <w:noProof/>
-          <w:webHidden/>
-          <w:sz w:val="24"/>
-          <w:szCs w:val="24"/>
-        </w:rPr>
-        <w:t>13</w:t>
-      </w:r>
-    </w:p>
-    <w:p>
-      <w:pPr>
+          <w:sz w:val="24"/>
+          <w:szCs w:val="24"/>
+        </w:rPr>
+      </w:pPr>
+      <w:r>
         <w:rPr>
           <w:rFonts w:ascii="Times New Roman" w:hAnsi="Times New Roman" w:cs="Times New Roman"/>
           <w:bCs/>
           <w:sz w:val="24"/>
           <w:szCs w:val="24"/>
         </w:rPr>
-      </w:pPr>
+        <w:t>CHAPTER FOUR…………….….……………….……</w:t>
+      </w:r>
       <w:r>
         <w:rPr>
           <w:rFonts w:ascii="Times New Roman" w:hAnsi="Times New Roman" w:cs="Times New Roman"/>
@@ -3674,7 +3624,7 @@
           <w:sz w:val="24"/>
           <w:szCs w:val="24"/>
         </w:rPr>
-        <w:t xml:space="preserve">CHAPTER </w:t>
+        <w:t>.</w:t>
       </w:r>
       <w:r>
         <w:rPr>
@@ -3683,7 +3633,7 @@
           <w:sz w:val="24"/>
           <w:szCs w:val="24"/>
         </w:rPr>
-        <w:t>FOUR</w:t>
+        <w:t>……</w:t>
       </w:r>
       <w:r>
         <w:rPr>
@@ -3692,7 +3642,7 @@
           <w:sz w:val="24"/>
           <w:szCs w:val="24"/>
         </w:rPr>
-        <w:t>…………….….……………….……</w:t>
+        <w:t>.</w:t>
       </w:r>
       <w:r>
         <w:rPr>
@@ -3701,7 +3651,7 @@
           <w:sz w:val="24"/>
           <w:szCs w:val="24"/>
         </w:rPr>
-        <w:t>.</w:t>
+        <w:t>………………</w:t>
       </w:r>
       <w:r>
         <w:rPr>
@@ -3710,7 +3660,7 @@
           <w:sz w:val="24"/>
           <w:szCs w:val="24"/>
         </w:rPr>
-        <w:t>……</w:t>
+        <w:t>.</w:t>
       </w:r>
       <w:r>
         <w:rPr>
@@ -3719,7 +3669,7 @@
           <w:sz w:val="24"/>
           <w:szCs w:val="24"/>
         </w:rPr>
-        <w:t>.</w:t>
+        <w:t>………</w:t>
       </w:r>
       <w:r>
         <w:rPr>
@@ -3728,7 +3678,7 @@
           <w:sz w:val="24"/>
           <w:szCs w:val="24"/>
         </w:rPr>
-        <w:t>………………</w:t>
+        <w:t>...</w:t>
       </w:r>
       <w:r>
         <w:rPr>
@@ -3737,52 +3687,7 @@
           <w:sz w:val="24"/>
           <w:szCs w:val="24"/>
         </w:rPr>
-        <w:t>.</w:t>
-      </w:r>
-      <w:r>
-        <w:rPr>
-          <w:rFonts w:ascii="Times New Roman" w:hAnsi="Times New Roman" w:cs="Times New Roman"/>
-          <w:bCs/>
-          <w:sz w:val="24"/>
-          <w:szCs w:val="24"/>
-        </w:rPr>
-        <w:t>……</w:t>
-      </w:r>
-      <w:r>
-        <w:rPr>
-          <w:rFonts w:ascii="Times New Roman" w:hAnsi="Times New Roman" w:cs="Times New Roman"/>
-          <w:bCs/>
-          <w:sz w:val="24"/>
-          <w:szCs w:val="24"/>
-        </w:rPr>
-        <w:t>…</w:t>
-      </w:r>
-      <w:r>
-        <w:rPr>
-          <w:rFonts w:ascii="Times New Roman" w:hAnsi="Times New Roman" w:cs="Times New Roman"/>
-          <w:bCs/>
-          <w:sz w:val="24"/>
-          <w:szCs w:val="24"/>
-        </w:rPr>
-        <w:t>...</w:t>
-      </w:r>
-      <w:r>
-        <w:rPr>
-          <w:rFonts w:ascii="Times New Roman" w:hAnsi="Times New Roman" w:cs="Times New Roman"/>
-          <w:bCs/>
-          <w:sz w:val="24"/>
-          <w:szCs w:val="24"/>
-        </w:rPr>
-        <w:t>……….1</w:t>
-      </w:r>
-      <w:r>
-        <w:rPr>
-          <w:rFonts w:ascii="Times New Roman" w:hAnsi="Times New Roman" w:cs="Times New Roman"/>
-          <w:bCs/>
-          <w:sz w:val="24"/>
-          <w:szCs w:val="24"/>
-        </w:rPr>
-        <w:t>4</w:t>
+        <w:t>……….14</w:t>
       </w:r>
     </w:p>
     <w:p>
@@ -3822,18 +3727,7 @@
             <w:sz w:val="24"/>
             <w:szCs w:val="24"/>
           </w:rPr>
-          <w:t>4</w:t>
-        </w:r>
-        <w:r>
-          <w:rPr>
-            <w:rStyle w:val="Hyperlink"/>
-            <w:rFonts w:ascii="Times New Roman" w:eastAsia="Times New Roman" w:hAnsi="Times New Roman" w:cs="Times New Roman"/>
-            <w:bCs/>
-            <w:noProof/>
-            <w:sz w:val="24"/>
-            <w:szCs w:val="24"/>
-          </w:rPr>
-          <w:t xml:space="preserve">. </w:t>
+          <w:t xml:space="preserve">4. </w:t>
         </w:r>
         <w:r>
           <w:rPr>
@@ -3871,7 +3765,7 @@
           <w:szCs w:val="24"/>
           <w:u w:val="none"/>
         </w:rPr>
-        <w:t>RESULTS</w:t>
+        <w:t>RESULTS…………………………</w:t>
       </w:r>
       <w:r>
         <w:rPr>
@@ -3884,7 +3778,7 @@
           <w:szCs w:val="24"/>
           <w:u w:val="none"/>
         </w:rPr>
-        <w:t>…………………………</w:t>
+        <w:t>.</w:t>
       </w:r>
       <w:r>
         <w:rPr>
@@ -3897,7 +3791,7 @@
           <w:szCs w:val="24"/>
           <w:u w:val="none"/>
         </w:rPr>
-        <w:t>.</w:t>
+        <w:t>………………</w:t>
       </w:r>
       <w:r>
         <w:rPr>
@@ -3910,7 +3804,7 @@
           <w:szCs w:val="24"/>
           <w:u w:val="none"/>
         </w:rPr>
-        <w:t>………………</w:t>
+        <w:t>…</w:t>
       </w:r>
       <w:r>
         <w:rPr>
@@ -3923,8 +3817,24 @@
           <w:szCs w:val="24"/>
           <w:u w:val="none"/>
         </w:rPr>
-        <w:t>…</w:t>
-      </w:r>
+        <w:t>……..……………14</w:t>
+      </w:r>
+    </w:p>
+    <w:p>
+      <w:pPr>
+        <w:pStyle w:val="TOC1"/>
+        <w:tabs>
+          <w:tab w:val="right" w:leader="dot" w:pos="9372"/>
+        </w:tabs>
+        <w:rPr>
+          <w:rFonts w:ascii="Times New Roman" w:hAnsi="Times New Roman" w:cs="Times New Roman"/>
+          <w:bCs/>
+          <w:noProof/>
+          <w:webHidden/>
+          <w:sz w:val="24"/>
+          <w:szCs w:val="24"/>
+        </w:rPr>
+      </w:pPr>
       <w:r>
         <w:rPr>
           <w:rStyle w:val="Hyperlink"/>
@@ -3936,7 +3846,7 @@
           <w:szCs w:val="24"/>
           <w:u w:val="none"/>
         </w:rPr>
-        <w:t>……</w:t>
+        <w:t xml:space="preserve">        </w:t>
       </w:r>
       <w:r>
         <w:rPr>
@@ -3949,7 +3859,7 @@
           <w:szCs w:val="24"/>
           <w:u w:val="none"/>
         </w:rPr>
-        <w:t>..</w:t>
+        <w:t xml:space="preserve">     </w:t>
       </w:r>
       <w:r>
         <w:rPr>
@@ -3962,12 +3872,12 @@
           <w:szCs w:val="24"/>
           <w:u w:val="none"/>
         </w:rPr>
-        <w:t>……………1</w:t>
+        <w:t xml:space="preserve"> </w:t>
       </w:r>
       <w:r>
         <w:rPr>
           <w:rStyle w:val="Hyperlink"/>
-          <w:rFonts w:ascii="Times New Roman" w:hAnsi="Times New Roman" w:cs="Times New Roman"/>
+          <w:rFonts w:ascii="Times New Roman" w:eastAsia="Times New Roman" w:hAnsi="Times New Roman" w:cs="Times New Roman"/>
           <w:bCs/>
           <w:noProof/>
           <w:color w:val="auto"/>
@@ -3975,15 +3885,9 @@
           <w:szCs w:val="24"/>
           <w:u w:val="none"/>
         </w:rPr>
-        <w:t>4</w:t>
-      </w:r>
-    </w:p>
-    <w:p>
-      <w:pPr>
-        <w:pStyle w:val="TOC1"/>
-        <w:tabs>
-          <w:tab w:val="right" w:leader="dot" w:pos="9372"/>
-        </w:tabs>
+        <w:t>4.1.</w:t>
+      </w:r>
+      <w:r>
         <w:rPr>
           <w:rFonts w:ascii="Times New Roman" w:hAnsi="Times New Roman" w:cs="Times New Roman"/>
           <w:bCs/>
@@ -3992,68 +3896,8 @@
           <w:sz w:val="24"/>
           <w:szCs w:val="24"/>
         </w:rPr>
-      </w:pPr>
-      <w:r>
-        <w:rPr>
-          <w:rStyle w:val="Hyperlink"/>
-          <w:rFonts w:ascii="Times New Roman" w:hAnsi="Times New Roman" w:cs="Times New Roman"/>
-          <w:bCs/>
-          <w:noProof/>
-          <w:color w:val="auto"/>
-          <w:sz w:val="24"/>
-          <w:szCs w:val="24"/>
-          <w:u w:val="none"/>
-        </w:rPr>
-        <w:t xml:space="preserve">         </w:t>
-      </w:r>
-      <w:r>
-        <w:rPr>
-          <w:rStyle w:val="Hyperlink"/>
-          <w:rFonts w:ascii="Times New Roman" w:eastAsia="Times New Roman" w:hAnsi="Times New Roman" w:cs="Times New Roman"/>
-          <w:bCs/>
-          <w:noProof/>
-          <w:color w:val="auto"/>
-          <w:sz w:val="24"/>
-          <w:szCs w:val="24"/>
-          <w:u w:val="none"/>
-        </w:rPr>
-        <w:t>4</w:t>
-      </w:r>
-      <w:r>
-        <w:rPr>
-          <w:rStyle w:val="Hyperlink"/>
-          <w:rFonts w:ascii="Times New Roman" w:eastAsia="Times New Roman" w:hAnsi="Times New Roman" w:cs="Times New Roman"/>
-          <w:bCs/>
-          <w:noProof/>
-          <w:color w:val="auto"/>
-          <w:sz w:val="24"/>
-          <w:szCs w:val="24"/>
-          <w:u w:val="none"/>
-        </w:rPr>
-        <w:t>.1.</w:t>
-      </w:r>
-      <w:r>
-        <w:rPr>
-          <w:rFonts w:ascii="Times New Roman" w:hAnsi="Times New Roman" w:cs="Times New Roman"/>
-          <w:bCs/>
-          <w:noProof/>
-          <w:webHidden/>
-          <w:sz w:val="24"/>
-          <w:szCs w:val="24"/>
-        </w:rPr>
         <w:tab/>
-        <w:t>1</w:t>
-      </w:r>
-      <w:r>
-        <w:rPr>
-          <w:rFonts w:ascii="Times New Roman" w:hAnsi="Times New Roman" w:cs="Times New Roman"/>
-          <w:bCs/>
-          <w:noProof/>
-          <w:webHidden/>
-          <w:sz w:val="24"/>
-          <w:szCs w:val="24"/>
-        </w:rPr>
-        <w:t>4</w:t>
+        <w:t>14</w:t>
       </w:r>
     </w:p>
     <w:p>
@@ -4431,18 +4275,7 @@
             <w:sz w:val="24"/>
             <w:szCs w:val="24"/>
           </w:rPr>
-          <w:t>1</w:t>
-        </w:r>
-        <w:r>
-          <w:rPr>
-            <w:rFonts w:ascii="Times New Roman" w:hAnsi="Times New Roman" w:cs="Times New Roman"/>
-            <w:bCs/>
-            <w:noProof/>
-            <w:webHidden/>
-            <w:sz w:val="24"/>
-            <w:szCs w:val="24"/>
-          </w:rPr>
-          <w:t>7</w:t>
+          <w:t>17</w:t>
         </w:r>
         <w:r>
           <w:rPr>
@@ -4606,7 +4439,6 @@
           <w:sz w:val="28"/>
           <w:szCs w:val="28"/>
         </w:rPr>
-        <w:lastRenderedPageBreak/>
         <w:t>LIST OF FIGURES</w:t>
       </w:r>
     </w:p>
@@ -4650,7 +4482,6 @@
           <w:sz w:val="28"/>
           <w:szCs w:val="28"/>
         </w:rPr>
-        <w:lastRenderedPageBreak/>
         <w:t>LIST OF TABLES</w:t>
       </w:r>
     </w:p>
@@ -4694,7 +4525,6 @@
           <w:sz w:val="28"/>
           <w:szCs w:val="28"/>
         </w:rPr>
-        <w:lastRenderedPageBreak/>
         <w:t>LIST OF ACRONYMS AND ABBREVIATIONS</w:t>
       </w:r>
     </w:p>
@@ -4868,7 +4698,6 @@
           <w:sz w:val="32"/>
           <w:szCs w:val="32"/>
         </w:rPr>
-        <w:lastRenderedPageBreak/>
         <w:t xml:space="preserve">CHAPTER ONE </w:t>
       </w:r>
     </w:p>
@@ -5184,25 +5013,7 @@
           <w:sz w:val="24"/>
           <w:szCs w:val="24"/>
         </w:rPr>
-        <w:t>-20</w:t>
-      </w:r>
-      <w:r>
-        <w:rPr>
-          <w:rFonts w:ascii="Times New Roman" w:eastAsia="Times New Roman" w:hAnsi="Times New Roman" w:cs="Times New Roman"/>
-          <w:color w:val="000000"/>
-          <w:sz w:val="24"/>
-          <w:szCs w:val="24"/>
-        </w:rPr>
-        <w:t>21</w:t>
-      </w:r>
-      <w:r>
-        <w:rPr>
-          <w:rFonts w:ascii="Times New Roman" w:eastAsia="Times New Roman" w:hAnsi="Times New Roman" w:cs="Times New Roman"/>
-          <w:color w:val="000000"/>
-          <w:sz w:val="24"/>
-          <w:szCs w:val="24"/>
-        </w:rPr>
-        <w:t xml:space="preserve">, revealed that more than </w:t>
+        <w:t xml:space="preserve">-2021, revealed that more than </w:t>
       </w:r>
       <w:r>
         <w:rPr>
@@ -5915,16 +5726,7 @@
           <w:sz w:val="24"/>
           <w:szCs w:val="24"/>
         </w:rPr>
-        <w:t xml:space="preserve"> </w:t>
-      </w:r>
-      <w:r>
-        <w:rPr>
-          <w:rFonts w:ascii="Times New Roman" w:eastAsia="Times New Roman" w:hAnsi="Times New Roman" w:cs="Times New Roman"/>
-          <w:color w:val="000000"/>
-          <w:sz w:val="24"/>
-          <w:szCs w:val="24"/>
-        </w:rPr>
-        <w:t>In addition, pets like dogs provide security hence enhancing safety.</w:t>
+        <w:t xml:space="preserve"> In addition, pets like dogs provide security hence enhancing safety.</w:t>
       </w:r>
     </w:p>
     <w:p>
@@ -6018,43 +5820,7 @@
           <w:sz w:val="24"/>
           <w:szCs w:val="24"/>
         </w:rPr>
-        <w:t xml:space="preserve">that of humans. How an owner treats a pet determines its growth and overall well-being. </w:t>
-      </w:r>
-      <w:r>
-        <w:rPr>
-          <w:rFonts w:ascii="Times New Roman" w:eastAsia="Times New Roman" w:hAnsi="Times New Roman" w:cs="Times New Roman"/>
-          <w:color w:val="000000"/>
-          <w:sz w:val="24"/>
-          <w:szCs w:val="24"/>
-        </w:rPr>
-        <w:t>The feeding</w:t>
-      </w:r>
-      <w:r>
-        <w:rPr>
-          <w:rFonts w:ascii="Times New Roman" w:eastAsia="Times New Roman" w:hAnsi="Times New Roman" w:cs="Times New Roman"/>
-          <w:color w:val="000000"/>
-          <w:sz w:val="24"/>
-          <w:szCs w:val="24"/>
-        </w:rPr>
-        <w:t xml:space="preserve"> program</w:t>
-      </w:r>
-      <w:r>
-        <w:rPr>
-          <w:rFonts w:ascii="Times New Roman" w:eastAsia="Times New Roman" w:hAnsi="Times New Roman" w:cs="Times New Roman"/>
-          <w:color w:val="000000"/>
-          <w:sz w:val="24"/>
-          <w:szCs w:val="24"/>
-        </w:rPr>
-        <w:t xml:space="preserve"> is especially a crucial factor in the life of pets</w:t>
-      </w:r>
-      <w:r>
-        <w:rPr>
-          <w:rFonts w:ascii="Times New Roman" w:eastAsia="Times New Roman" w:hAnsi="Times New Roman" w:cs="Times New Roman"/>
-          <w:color w:val="000000"/>
-          <w:sz w:val="24"/>
-          <w:szCs w:val="24"/>
-        </w:rPr>
-        <w:t xml:space="preserve"> as different pets have feeding programs.</w:t>
+        <w:t>that of humans. How an owner treats a pet determines its growth and overall well-being. The feeding program is especially a crucial factor in the life of pets as different pets have feeding programs.</w:t>
       </w:r>
       <w:r>
         <w:rPr>
@@ -6664,6 +6430,15 @@
         </w:rPr>
         <w:t xml:space="preserve"> </w:t>
       </w:r>
+      <w:r>
+        <w:rPr>
+          <w:rFonts w:ascii="Times New Roman" w:eastAsia="Times New Roman" w:hAnsi="Times New Roman" w:cs="Times New Roman"/>
+          <w:color w:val="000000"/>
+          <w:sz w:val="24"/>
+          <w:szCs w:val="24"/>
+        </w:rPr>
+        <w:t>In addition to this the device provides animal feedback thereby minimizing wastage of food.</w:t>
+      </w:r>
     </w:p>
     <w:p>
       <w:pPr>
@@ -6711,7 +6486,6 @@
           <w:sz w:val="24"/>
           <w:szCs w:val="24"/>
         </w:rPr>
-        <w:lastRenderedPageBreak/>
         <w:t>2.</w:t>
       </w:r>
       <w:r>
@@ -7196,6 +6970,31 @@
           <w:szCs w:val="24"/>
         </w:rPr>
         <w:t>To design a display control circuit for the user to select different options e.g., feeding time intervals and amount of food delivered.</w:t>
+      </w:r>
+    </w:p>
+    <w:p>
+      <w:pPr>
+        <w:pStyle w:val="ListParagraph"/>
+        <w:numPr>
+          <w:ilvl w:val="0"/>
+          <w:numId w:val="17"/>
+        </w:numPr>
+        <w:spacing w:after="0" w:line="360" w:lineRule="auto"/>
+        <w:rPr>
+          <w:rFonts w:ascii="Times New Roman" w:eastAsia="Times New Roman" w:hAnsi="Times New Roman" w:cs="Times New Roman"/>
+          <w:color w:val="000000"/>
+          <w:sz w:val="24"/>
+          <w:szCs w:val="24"/>
+        </w:rPr>
+      </w:pPr>
+      <w:r>
+        <w:rPr>
+          <w:rFonts w:ascii="Times New Roman" w:eastAsia="Times New Roman" w:hAnsi="Times New Roman" w:cs="Times New Roman"/>
+          <w:color w:val="000000"/>
+          <w:sz w:val="24"/>
+          <w:szCs w:val="24"/>
+        </w:rPr>
+        <w:t>To design a feedback circuit that enables the device to hold or release food by detecting presence of food on the feeder plate.</w:t>
       </w:r>
     </w:p>
     <w:p>
@@ -7310,7 +7109,6 @@
           <w:sz w:val="32"/>
           <w:szCs w:val="32"/>
         </w:rPr>
-        <w:lastRenderedPageBreak/>
         <w:t>CHAPTER TWO</w:t>
       </w:r>
     </w:p>
@@ -7458,7 +7256,6 @@
           <w:sz w:val="32"/>
           <w:szCs w:val="32"/>
         </w:rPr>
-        <w:lastRenderedPageBreak/>
         <w:t>CHAPTER THREE</w:t>
       </w:r>
       <w:bookmarkStart w:id="36" w:name="_Toc467483459"/>
@@ -7634,7 +7431,6 @@
           <w:sz w:val="32"/>
           <w:szCs w:val="32"/>
         </w:rPr>
-        <w:lastRenderedPageBreak/>
         <w:t>CHAPTER FOUR</w:t>
       </w:r>
     </w:p>
@@ -7740,7 +7536,6 @@
           <w:sz w:val="24"/>
           <w:szCs w:val="24"/>
         </w:rPr>
-        <w:lastRenderedPageBreak/>
         <w:t xml:space="preserve">DIVISION OF </w:t>
       </w:r>
       <w:commentRangeStart w:id="43"/>
@@ -8178,7 +7973,6 @@
           <w:sz w:val="28"/>
           <w:szCs w:val="28"/>
         </w:rPr>
-        <w:lastRenderedPageBreak/>
         <w:t>BUDGET</w:t>
       </w:r>
       <w:bookmarkEnd w:id="44"/>
@@ -9685,7 +9479,6 @@
           <w:szCs w:val="28"/>
           <w:u w:color="000000"/>
         </w:rPr>
-        <w:lastRenderedPageBreak/>
         <w:t>TIME-PLAN</w:t>
       </w:r>
       <w:bookmarkEnd w:id="49"/>
@@ -13305,7 +13098,6 @@
           <w:sz w:val="32"/>
           <w:szCs w:val="32"/>
         </w:rPr>
-        <w:lastRenderedPageBreak/>
         <w:t xml:space="preserve">REFERENCES </w:t>
       </w:r>
     </w:p>

</xml_diff>

<commit_message>
added the RFID section
</commit_message>
<xml_diff>
--- a/PROPOSAL.docx
+++ b/PROPOSAL.docx
@@ -4719,6 +4719,60 @@
         </w:rPr>
         <w:t>American Pet Products Association</w:t>
       </w:r>
+    </w:p>
+    <w:p>
+      <w:pPr>
+        <w:pStyle w:val="ListParagraph"/>
+        <w:numPr>
+          <w:ilvl w:val="0"/>
+          <w:numId w:val="13"/>
+        </w:numPr>
+        <w:spacing w:after="0" w:line="360" w:lineRule="auto"/>
+        <w:ind w:left="368" w:hanging="357"/>
+        <w:jc w:val="both"/>
+        <w:rPr>
+          <w:rFonts w:ascii="Times New Roman" w:eastAsia="Times New Roman" w:hAnsi="Times New Roman" w:cs="Times New Roman"/>
+          <w:color w:val="000000"/>
+          <w:sz w:val="24"/>
+          <w:szCs w:val="24"/>
+        </w:rPr>
+      </w:pPr>
+      <w:r>
+        <w:rPr>
+          <w:rFonts w:ascii="Times New Roman" w:eastAsia="Times New Roman" w:hAnsi="Times New Roman" w:cs="Times New Roman"/>
+          <w:color w:val="000000"/>
+          <w:sz w:val="24"/>
+          <w:szCs w:val="24"/>
+        </w:rPr>
+        <w:t>RFID – Radio Frequency Identification</w:t>
+      </w:r>
+    </w:p>
+    <w:p>
+      <w:pPr>
+        <w:pStyle w:val="ListParagraph"/>
+        <w:numPr>
+          <w:ilvl w:val="0"/>
+          <w:numId w:val="13"/>
+        </w:numPr>
+        <w:spacing w:after="0" w:line="360" w:lineRule="auto"/>
+        <w:ind w:left="368" w:hanging="357"/>
+        <w:jc w:val="both"/>
+        <w:rPr>
+          <w:rFonts w:ascii="Times New Roman" w:eastAsia="Times New Roman" w:hAnsi="Times New Roman" w:cs="Times New Roman"/>
+          <w:color w:val="000000"/>
+          <w:sz w:val="24"/>
+          <w:szCs w:val="24"/>
+        </w:rPr>
+      </w:pPr>
+      <w:r>
+        <w:rPr>
+          <w:rFonts w:ascii="Times New Roman" w:eastAsia="Times New Roman" w:hAnsi="Times New Roman" w:cs="Times New Roman"/>
+          <w:color w:val="000000"/>
+          <w:sz w:val="24"/>
+          <w:szCs w:val="24"/>
+        </w:rPr>
+        <w:t>AIDC – Automatic Identification and Data Capture</w:t>
+      </w:r>
       <w:r>
         <w:rPr>
           <w:rFonts w:ascii="Times New Roman" w:eastAsia="Times New Roman" w:hAnsi="Times New Roman" w:cs="Times New Roman"/>
@@ -5960,7 +6014,7 @@
           <w:sz w:val="24"/>
           <w:szCs w:val="24"/>
         </w:rPr>
-        <w:instrText>ADDIN CSL_CITATION {"citationItems":[{"id":"ITEM-1","itemData":{"DOI":"10.1136/vr.105828","ISSN":"20427670","PMID":"32554799","abstract":"Background Pet owners have many feeding options, some may be considered unconventional by veterinary practitioners. Provision of appropriate nutrition is a basic requirement, with adverse health outcomes possible when a pet diet is inadequate. Objective To capture dog and cat feeding practices, with a special focus on countries with large English-speaking populations, and to compare with data published over the previous 10 years. Methods An electronic questionnaire was provided for dog and cat owners online. Responses were analysed using descriptive statistics, and comparisons made with data from nine peer-reviewed articles published over the previous 10 years. Results Responses from 3673 English-speaking dog and cat owners in Australia, Canada, New Zealand, the UK and the USA were included. In previous publications, conventional (commercial, heat-processed) products were the predominant method of feeding. In recent publications, feeding unconventional (raw, homemade, vegetarian) diets appeared more prevalent. In the present study, most (79 per cent dogs, 90 per cent cats) pets were offered conventional food. However a few (13 per cent dogs, 32 per cent cats) pets were fed conventional foods exclusively. Many pets were offered homemade (64 per cent dogs, 46 per cent cats) and/or raw (66 per cent dogs, 53 per cent cats) foods. Different feeding practices were associated with geographical location. Conclusion As an increased risk of nutrient insufficiency and associated conditions have been attributed to unconventional feeding practices, veterinarians must be aware of pet feeding trends and educate clients about the nutritional needs of companion animals.","author":[{"dropping-particle":"","family":"Dodd","given":"Sarah","non-dropping-particle":"","parse-names":false,"suffix":""},{"dropping-particle":"","family":"Cave","given":"Nick","non-dropping-particle":"","parse-names":false,"suffix":""},{"dropping-particle":"","family":"Abood","given":"Sarah","non-dropping-particle":"","parse-names":false,"suffix":""},{"dropping-particle":"","family":"Shoveller","given":"Anna Kate","non-dropping-particle":"","parse-names":false,"suffix":""},{"dropping-particle":"","family":"Adolphe","given":"Jennifer","non-dropping-particle":"","parse-names":false,"suffix":""},{"dropping-particle":"","family":"Verbrugghe","given":"Adronie","non-dropping-particle":"","parse-names":false,"suffix":""}],"container-title":"Veterinary Record","id":"ITEM-1","issue":"19","issued":{"date-parts":[["2020"]]},"page":"1-9","title":"An observational study of pet feeding practices and how these have changed between 2008 and 2018","type":"article-journal","volume":"186"},"uris":["http://www.mendeley.com/documents/?uuid=ad90d352-293e-4482-967e-fdd2fd70e5e3"]}],"mendeley":{"formattedCitation":"[10]","plainTextFormattedCitation":"[10]"},"properties":{"noteIndex":0},"schema":"https://github.com/citation-style-language/schema/raw/master/csl-citation.json"}</w:instrText>
+        <w:instrText>ADDIN CSL_CITATION {"citationItems":[{"id":"ITEM-1","itemData":{"DOI":"10.1136/vr.105828","ISSN":"20427670","PMID":"32554799","abstract":"Background Pet owners have many feeding options, some may be considered unconventional by veterinary practitioners. Provision of appropriate nutrition is a basic requirement, with adverse health outcomes possible when a pet diet is inadequate. Objective To capture dog and cat feeding practices, with a special focus on countries with large English-speaking populations, and to compare with data published over the previous 10 years. Methods An electronic questionnaire was provided for dog and cat owners online. Responses were analysed using descriptive statistics, and comparisons made with data from nine peer-reviewed articles published over the previous 10 years. Results Responses from 3673 English-speaking dog and cat owners in Australia, Canada, New Zealand, the UK and the USA were included. In previous publications, conventional (commercial, heat-processed) products were the predominant method of feeding. In recent publications, feeding unconventional (raw, homemade, vegetarian) diets appeared more prevalent. In the present study, most (79 per cent dogs, 90 per cent cats) pets were offered conventional food. However a few (13 per cent dogs, 32 per cent cats) pets were fed conventional foods exclusively. Many pets were offered homemade (64 per cent dogs, 46 per cent cats) and/or raw (66 per cent dogs, 53 per cent cats) foods. Different feeding practices were associated with geographical location. Conclusion As an increased risk of nutrient insufficiency and associated conditions have been attributed to unconventional feeding practices, veterinarians must be aware of pet feeding trends and educate clients about the nutritional needs of companion animals.","author":[{"dropping-particle":"","family":"Dodd","given":"Sarah","non-dropping-particle":"","parse-names":false,"suffix":""},{"dropping-particle":"","family":"Cave","given":"Nick","non-dropping-particle":"","parse-names":false,"suffix":""},{"dropping-particle":"","family":"Abood","given":"Sarah","non-dropping-particle":"","parse-names":false,"suffix":""},{"dropping-particle":"","family":"Shoveller","given":"Anna Kate","non-dropping-particle":"","parse-names":false,"suffix":""},{"dropping-particle":"","family":"Adolphe","given":"Jennifer","non-dropping-particle":"","parse-names":false,"suffix":""},{"dropping-particle":"","family":"Verbrugghe","given":"Adronie","non-dropping-particle":"","parse-names":false,"suffix":""}],"container-title":"Veterinary Record","id":"ITEM-1","issue":"19","issued":{"date-parts":[["2020"]]},"page":"1-9","title":"An observational study of pet feeding practices and how these have changed between 2008 and 2018","type":"article-journal","volume":"186"},"uris":["http://www.mendeley.com/documents/?uuid=ad90d352-293e-4482-967e-fdd2fd70e5e3"]}],"mendeley":{"formattedCitation":"[10]","plainTextFormattedCitation":"[10]","previouslyFormattedCitation":"[10]"},"properties":{"noteIndex":0},"schema":"https://github.com/citation-style-language/schema/raw/master/csl-citation.json"}</w:instrText>
       </w:r>
       <w:r>
         <w:rPr>
@@ -6151,54 +6205,6 @@
         </w:rPr>
         <w:t>way of feeding his/her pet while being able to carry out other important duties and enjoy vacations void of any anxieties.</w:t>
       </w:r>
-    </w:p>
-    <w:p>
-      <w:pPr>
-        <w:spacing w:after="0" w:line="351" w:lineRule="auto"/>
-        <w:ind w:left="24" w:hanging="10"/>
-        <w:jc w:val="both"/>
-        <w:rPr>
-          <w:rFonts w:ascii="Times New Roman" w:eastAsia="Times New Roman" w:hAnsi="Times New Roman" w:cs="Times New Roman"/>
-          <w:color w:val="000000"/>
-          <w:sz w:val="24"/>
-          <w:szCs w:val="24"/>
-        </w:rPr>
-      </w:pPr>
-    </w:p>
-    <w:p>
-      <w:pPr>
-        <w:spacing w:after="0" w:line="351" w:lineRule="auto"/>
-        <w:ind w:left="24" w:hanging="10"/>
-        <w:jc w:val="both"/>
-        <w:rPr>
-          <w:rFonts w:ascii="Times New Roman" w:eastAsia="Times New Roman" w:hAnsi="Times New Roman" w:cs="Times New Roman"/>
-          <w:color w:val="000000"/>
-          <w:sz w:val="24"/>
-          <w:szCs w:val="24"/>
-        </w:rPr>
-      </w:pPr>
-      <w:r>
-        <w:rPr>
-          <w:rFonts w:ascii="Times New Roman" w:eastAsia="Times New Roman" w:hAnsi="Times New Roman" w:cs="Times New Roman"/>
-          <w:color w:val="000000"/>
-          <w:sz w:val="24"/>
-          <w:szCs w:val="24"/>
-        </w:rPr>
-        <w:t xml:space="preserve"> </w:t>
-      </w:r>
-    </w:p>
-    <w:p>
-      <w:pPr>
-        <w:spacing w:after="0" w:line="351" w:lineRule="auto"/>
-        <w:ind w:left="24" w:hanging="10"/>
-        <w:jc w:val="both"/>
-        <w:rPr>
-          <w:rFonts w:ascii="Times New Roman" w:eastAsia="Times New Roman" w:hAnsi="Times New Roman" w:cs="Times New Roman"/>
-          <w:color w:val="000000"/>
-          <w:sz w:val="24"/>
-          <w:szCs w:val="24"/>
-        </w:rPr>
-      </w:pPr>
     </w:p>
     <w:p>
       <w:pPr>
@@ -6225,6 +6231,7 @@
           <w:sz w:val="24"/>
           <w:szCs w:val="24"/>
         </w:rPr>
+        <w:lastRenderedPageBreak/>
         <w:t>1.2. Problem Statement</w:t>
       </w:r>
       <w:bookmarkEnd w:id="16"/>
@@ -6571,7 +6578,6 @@
           <w:sz w:val="24"/>
           <w:szCs w:val="24"/>
         </w:rPr>
-        <w:lastRenderedPageBreak/>
         <w:t>At the end of each month, data containing the feeding program of the pet is sent to a database which will also be stored for future reference. This will allow the owner to plan efficiently for the coming months and analyze the pet’s health through its feeding.</w:t>
       </w:r>
     </w:p>
@@ -6600,6 +6606,7 @@
           <w:sz w:val="24"/>
           <w:szCs w:val="24"/>
         </w:rPr>
+        <w:lastRenderedPageBreak/>
         <w:t>2.</w:t>
       </w:r>
       <w:r>
@@ -7339,7 +7346,17 @@
           <w:sz w:val="24"/>
           <w:szCs w:val="24"/>
         </w:rPr>
-        <w:t>This section provides a</w:t>
+        <w:t xml:space="preserve">This section provides </w:t>
+      </w:r>
+      <w:r>
+        <w:rPr>
+          <w:rFonts w:ascii="Times New Roman" w:eastAsia="Times New Roman" w:hAnsi="Times New Roman" w:cs="Times New Roman"/>
+          <w:bCs/>
+          <w:color w:val="000000"/>
+          <w:sz w:val="24"/>
+          <w:szCs w:val="24"/>
+        </w:rPr>
+        <w:t>the</w:t>
       </w:r>
       <w:r>
         <w:rPr>
@@ -7369,7 +7386,87 @@
           <w:sz w:val="24"/>
           <w:szCs w:val="24"/>
         </w:rPr>
-        <w:t xml:space="preserve">There have been quite a number of different aspects and methods used in the development of the Automatic dispenser with majority of them focusing on dogs and cats as they are the majority pets. The various themes have been </w:t>
+        <w:t xml:space="preserve">There have been quite a number of different aspects and methods used in the development of the Automatic </w:t>
+      </w:r>
+      <w:r>
+        <w:rPr>
+          <w:rFonts w:ascii="Times New Roman" w:eastAsia="Times New Roman" w:hAnsi="Times New Roman" w:cs="Times New Roman"/>
+          <w:bCs/>
+          <w:color w:val="000000"/>
+          <w:sz w:val="24"/>
+          <w:szCs w:val="24"/>
+        </w:rPr>
+        <w:t xml:space="preserve">food </w:t>
+      </w:r>
+      <w:r>
+        <w:rPr>
+          <w:rFonts w:ascii="Times New Roman" w:eastAsia="Times New Roman" w:hAnsi="Times New Roman" w:cs="Times New Roman"/>
+          <w:bCs/>
+          <w:color w:val="000000"/>
+          <w:sz w:val="24"/>
+          <w:szCs w:val="24"/>
+        </w:rPr>
+        <w:t>dispenser with majority of them focusing on dogs and cats</w:t>
+      </w:r>
+      <w:r>
+        <w:rPr>
+          <w:rFonts w:ascii="Times New Roman" w:eastAsia="Times New Roman" w:hAnsi="Times New Roman" w:cs="Times New Roman"/>
+          <w:bCs/>
+          <w:color w:val="000000"/>
+          <w:sz w:val="24"/>
+          <w:szCs w:val="24"/>
+        </w:rPr>
+        <w:t xml:space="preserve">, being </w:t>
+      </w:r>
+      <w:r>
+        <w:rPr>
+          <w:rFonts w:ascii="Times New Roman" w:eastAsia="Times New Roman" w:hAnsi="Times New Roman" w:cs="Times New Roman"/>
+          <w:bCs/>
+          <w:color w:val="000000"/>
+          <w:sz w:val="24"/>
+          <w:szCs w:val="24"/>
+        </w:rPr>
+        <w:t>the majority</w:t>
+      </w:r>
+      <w:r>
+        <w:rPr>
+          <w:rFonts w:ascii="Times New Roman" w:eastAsia="Times New Roman" w:hAnsi="Times New Roman" w:cs="Times New Roman"/>
+          <w:bCs/>
+          <w:color w:val="000000"/>
+          <w:sz w:val="24"/>
+          <w:szCs w:val="24"/>
+        </w:rPr>
+        <w:t xml:space="preserve"> of</w:t>
+      </w:r>
+      <w:r>
+        <w:rPr>
+          <w:rFonts w:ascii="Times New Roman" w:eastAsia="Times New Roman" w:hAnsi="Times New Roman" w:cs="Times New Roman"/>
+          <w:bCs/>
+          <w:color w:val="000000"/>
+          <w:sz w:val="24"/>
+          <w:szCs w:val="24"/>
+        </w:rPr>
+        <w:t xml:space="preserve"> pets</w:t>
+      </w:r>
+      <w:r>
+        <w:rPr>
+          <w:rFonts w:ascii="Times New Roman" w:eastAsia="Times New Roman" w:hAnsi="Times New Roman" w:cs="Times New Roman"/>
+          <w:bCs/>
+          <w:color w:val="000000"/>
+          <w:sz w:val="24"/>
+          <w:szCs w:val="24"/>
+        </w:rPr>
+        <w:t xml:space="preserve"> owned</w:t>
+      </w:r>
+      <w:r>
+        <w:rPr>
+          <w:rFonts w:ascii="Times New Roman" w:eastAsia="Times New Roman" w:hAnsi="Times New Roman" w:cs="Times New Roman"/>
+          <w:bCs/>
+          <w:color w:val="000000"/>
+          <w:sz w:val="24"/>
+          <w:szCs w:val="24"/>
+        </w:rPr>
+        <w:t xml:space="preserve">. The various themes have been </w:t>
       </w:r>
       <w:r>
         <w:rPr>
@@ -7416,6 +7513,8 @@
           <w:ilvl w:val="1"/>
           <w:numId w:val="15"/>
         </w:numPr>
+        <w:spacing w:after="100" w:afterAutospacing="1"/>
+        <w:contextualSpacing w:val="0"/>
         <w:rPr>
           <w:rFonts w:ascii="Times New Roman" w:eastAsia="Times New Roman" w:hAnsi="Times New Roman" w:cs="Times New Roman"/>
           <w:b/>
@@ -7433,11 +7532,243 @@
           <w:sz w:val="24"/>
           <w:szCs w:val="24"/>
         </w:rPr>
-        <w:t>METHOD OF DETECTION</w:t>
-      </w:r>
-    </w:p>
-    <w:p>
-      <w:pPr>
+        <w:t>DETECTION</w:t>
+      </w:r>
+    </w:p>
+    <w:p>
+      <w:pPr>
+        <w:spacing w:after="100" w:afterAutospacing="1" w:line="360" w:lineRule="auto"/>
+        <w:jc w:val="both"/>
+        <w:rPr>
+          <w:rFonts w:ascii="Times New Roman" w:eastAsia="Times New Roman" w:hAnsi="Times New Roman" w:cs="Times New Roman"/>
+          <w:bCs/>
+          <w:color w:val="000000"/>
+          <w:sz w:val="24"/>
+          <w:szCs w:val="24"/>
+        </w:rPr>
+      </w:pPr>
+      <w:r>
+        <w:rPr>
+          <w:rFonts w:ascii="Times New Roman" w:eastAsia="Times New Roman" w:hAnsi="Times New Roman" w:cs="Times New Roman"/>
+          <w:bCs/>
+          <w:color w:val="000000"/>
+          <w:sz w:val="24"/>
+          <w:szCs w:val="24"/>
+        </w:rPr>
+        <w:t>The method used to detect presence of an animal is a key property of the food dispenser. Different devices use the various methods to detect the presence of the pet and this determines the efficiency of the said device.</w:t>
+      </w:r>
+      <w:r>
+        <w:rPr>
+          <w:rFonts w:ascii="Times New Roman" w:eastAsia="Times New Roman" w:hAnsi="Times New Roman" w:cs="Times New Roman"/>
+          <w:bCs/>
+          <w:color w:val="000000"/>
+          <w:sz w:val="24"/>
+          <w:szCs w:val="24"/>
+        </w:rPr>
+        <w:t xml:space="preserve"> The different methods have been highlighted:</w:t>
+      </w:r>
+    </w:p>
+    <w:p>
+      <w:pPr>
+        <w:spacing w:after="100" w:afterAutospacing="1" w:line="360" w:lineRule="auto"/>
+        <w:jc w:val="both"/>
+        <w:rPr>
+          <w:rFonts w:ascii="Times New Roman" w:eastAsia="Times New Roman" w:hAnsi="Times New Roman" w:cs="Times New Roman"/>
+          <w:bCs/>
+          <w:color w:val="000000"/>
+          <w:sz w:val="24"/>
+          <w:szCs w:val="24"/>
+        </w:rPr>
+      </w:pPr>
+      <w:r>
+        <w:rPr>
+          <w:rFonts w:ascii="Times New Roman" w:eastAsia="Times New Roman" w:hAnsi="Times New Roman" w:cs="Times New Roman"/>
+          <w:bCs/>
+          <w:color w:val="000000"/>
+          <w:sz w:val="24"/>
+          <w:szCs w:val="24"/>
+        </w:rPr>
+        <w:fldChar w:fldCharType="begin" w:fldLock="1"/>
+      </w:r>
+      <w:r>
+        <w:rPr>
+          <w:rFonts w:ascii="Times New Roman" w:eastAsia="Times New Roman" w:hAnsi="Times New Roman" w:cs="Times New Roman"/>
+          <w:bCs/>
+          <w:color w:val="000000"/>
+          <w:sz w:val="24"/>
+          <w:szCs w:val="24"/>
+        </w:rPr>
+        <w:instrText>ADDIN CSL_CITATION {"citationItems":[{"id":"ITEM-1","itemData":{"author":[{"dropping-particle":"","family":"Ling","given":"Fan","non-dropping-particle":"","parse-names":false,"suffix":""}],"id":"ITEM-1","issue":"5","issued":{"date-parts":[["2016"]]},"title":"PHONE CONTROLLED By","type":"article-journal"},"uris":["http://www.mendeley.com/documents/?uuid=da9b3aef-2ece-4a00-b74e-6e52f24c8e7c"]}],"mendeley":{"formattedCitation":"[11]","plainTextFormattedCitation":"[11]"},"properties":{"noteIndex":0},"schema":"https://github.com/citation-style-language/schema/raw/master/csl-citation.json"}</w:instrText>
+      </w:r>
+      <w:r>
+        <w:rPr>
+          <w:rFonts w:ascii="Times New Roman" w:eastAsia="Times New Roman" w:hAnsi="Times New Roman" w:cs="Times New Roman"/>
+          <w:bCs/>
+          <w:color w:val="000000"/>
+          <w:sz w:val="24"/>
+          <w:szCs w:val="24"/>
+        </w:rPr>
+        <w:fldChar w:fldCharType="separate"/>
+      </w:r>
+      <w:r>
+        <w:rPr>
+          <w:rFonts w:ascii="Times New Roman" w:eastAsia="Times New Roman" w:hAnsi="Times New Roman" w:cs="Times New Roman"/>
+          <w:bCs/>
+          <w:noProof/>
+          <w:color w:val="000000"/>
+          <w:sz w:val="24"/>
+          <w:szCs w:val="24"/>
+        </w:rPr>
+        <w:t>[11]</w:t>
+      </w:r>
+      <w:r>
+        <w:rPr>
+          <w:rFonts w:ascii="Times New Roman" w:eastAsia="Times New Roman" w:hAnsi="Times New Roman" w:cs="Times New Roman"/>
+          <w:bCs/>
+          <w:color w:val="000000"/>
+          <w:sz w:val="24"/>
+          <w:szCs w:val="24"/>
+        </w:rPr>
+        <w:fldChar w:fldCharType="end"/>
+      </w:r>
+      <w:r>
+        <w:rPr>
+          <w:rFonts w:ascii="Times New Roman" w:eastAsia="Times New Roman" w:hAnsi="Times New Roman" w:cs="Times New Roman"/>
+          <w:bCs/>
+          <w:color w:val="000000"/>
+          <w:sz w:val="24"/>
+          <w:szCs w:val="24"/>
+        </w:rPr>
+        <w:t xml:space="preserve"> developed a design that uses RFID</w:t>
+      </w:r>
+      <w:r>
+        <w:rPr>
+          <w:rFonts w:ascii="Times New Roman" w:eastAsia="Times New Roman" w:hAnsi="Times New Roman" w:cs="Times New Roman"/>
+          <w:bCs/>
+          <w:color w:val="000000"/>
+          <w:sz w:val="24"/>
+          <w:szCs w:val="24"/>
+        </w:rPr>
+        <w:t xml:space="preserve"> as a means to detect presence of the </w:t>
+      </w:r>
+      <w:r>
+        <w:rPr>
+          <w:rFonts w:ascii="Times New Roman" w:eastAsia="Times New Roman" w:hAnsi="Times New Roman" w:cs="Times New Roman"/>
+          <w:bCs/>
+          <w:color w:val="000000"/>
+          <w:sz w:val="24"/>
+          <w:szCs w:val="24"/>
+        </w:rPr>
+        <w:t>pet</w:t>
+      </w:r>
+      <w:r>
+        <w:rPr>
+          <w:rFonts w:ascii="Times New Roman" w:eastAsia="Times New Roman" w:hAnsi="Times New Roman" w:cs="Times New Roman"/>
+          <w:bCs/>
+          <w:color w:val="000000"/>
+          <w:sz w:val="24"/>
+          <w:szCs w:val="24"/>
+        </w:rPr>
+        <w:t xml:space="preserve"> and deliver the food.</w:t>
+      </w:r>
+      <w:r>
+        <w:rPr>
+          <w:rFonts w:ascii="Times New Roman" w:eastAsia="Times New Roman" w:hAnsi="Times New Roman" w:cs="Times New Roman"/>
+          <w:bCs/>
+          <w:color w:val="000000"/>
+          <w:sz w:val="24"/>
+          <w:szCs w:val="24"/>
+        </w:rPr>
+        <w:t xml:space="preserve"> An RFID is a technology whereby digital data that is encoded in RFID tags is captured by a reader via radio waves. It belongs to a technology called AIDC</w:t>
+      </w:r>
+      <w:r>
+        <w:rPr>
+          <w:rFonts w:ascii="Times New Roman" w:eastAsia="Times New Roman" w:hAnsi="Times New Roman" w:cs="Times New Roman"/>
+          <w:bCs/>
+          <w:color w:val="000000"/>
+          <w:sz w:val="24"/>
+          <w:szCs w:val="24"/>
+        </w:rPr>
+        <w:t xml:space="preserve"> which automatically identify objects, collect the relevant data about them and save the information directly into a database without the need of human intervention. The advantage of an RFID is that it can work even when the object is not in the line of sight, but is in the noticeable range of the module. In this design the </w:t>
+      </w:r>
+      <w:r>
+        <w:rPr>
+          <w:rFonts w:ascii="Times New Roman" w:eastAsia="Times New Roman" w:hAnsi="Times New Roman" w:cs="Times New Roman"/>
+          <w:bCs/>
+          <w:color w:val="000000"/>
+          <w:sz w:val="24"/>
+          <w:szCs w:val="24"/>
+        </w:rPr>
+        <w:t>author suggests a module that will be used to distinguish between different pets before dispensing the food. Each animal is given a tag The RFID module here reads at 125KHz frequency having a range of 15cm. The module reads the tag number of the first animal entering the reading range. As long as this animal is in</w:t>
+      </w:r>
+      <w:r>
+        <w:rPr>
+          <w:rFonts w:ascii="Times New Roman" w:eastAsia="Times New Roman" w:hAnsi="Times New Roman" w:cs="Times New Roman"/>
+          <w:bCs/>
+          <w:color w:val="000000"/>
+          <w:sz w:val="24"/>
+          <w:szCs w:val="24"/>
+        </w:rPr>
+        <w:t xml:space="preserve"> the detectable range the module will not detect any other tag.</w:t>
+      </w:r>
+      <w:r>
+        <w:rPr>
+          <w:rFonts w:ascii="Times New Roman" w:eastAsia="Times New Roman" w:hAnsi="Times New Roman" w:cs="Times New Roman"/>
+          <w:bCs/>
+          <w:color w:val="000000"/>
+          <w:sz w:val="24"/>
+          <w:szCs w:val="24"/>
+        </w:rPr>
+        <w:t xml:space="preserve"> The advantage of this method is that </w:t>
+      </w:r>
+      <w:r>
+        <w:rPr>
+          <w:rFonts w:ascii="Times New Roman" w:eastAsia="Times New Roman" w:hAnsi="Times New Roman" w:cs="Times New Roman"/>
+          <w:bCs/>
+          <w:color w:val="000000"/>
+          <w:sz w:val="24"/>
+          <w:szCs w:val="24"/>
+        </w:rPr>
+        <w:t xml:space="preserve">more than one pet can be fed by the dispenser since each pet has its own tag. It also serves as good method to feed an animal as long as it is hungry since the pet will move towards the device when in need of food. However, the device poses a big limitation of food wastage. If the animal is in range after very small intervals, then there will be release of food after very short intervals, which may lead to wastage of the feed and </w:t>
+      </w:r>
+      <w:r>
+        <w:rPr>
+          <w:rFonts w:ascii="Times New Roman" w:eastAsia="Times New Roman" w:hAnsi="Times New Roman" w:cs="Times New Roman"/>
+          <w:bCs/>
+          <w:color w:val="000000"/>
+          <w:sz w:val="24"/>
+          <w:szCs w:val="24"/>
+        </w:rPr>
+        <w:lastRenderedPageBreak/>
+        <w:t xml:space="preserve">hence wastage of finances for the pet owner. Another problem is that an animal might finish the meal but still be lying around the detectable area and this would be read as a false alarm hence releasing food when not needed. A proposed solution to this model would be to include </w:t>
+      </w:r>
+      <w:r>
+        <w:rPr>
+          <w:rFonts w:ascii="Times New Roman" w:eastAsia="Times New Roman" w:hAnsi="Times New Roman" w:cs="Times New Roman"/>
+          <w:bCs/>
+          <w:color w:val="000000"/>
+          <w:sz w:val="24"/>
+          <w:szCs w:val="24"/>
+        </w:rPr>
+        <w:t>a proximity sensor or a digital image processing device which would only dispense the food if the animal is in front of the device.</w:t>
+      </w:r>
+    </w:p>
+    <w:p>
+      <w:pPr>
+        <w:spacing w:after="100" w:afterAutospacing="1" w:line="360" w:lineRule="auto"/>
+        <w:jc w:val="both"/>
+        <w:rPr>
+          <w:rFonts w:ascii="Times New Roman" w:eastAsia="Times New Roman" w:hAnsi="Times New Roman" w:cs="Times New Roman"/>
+          <w:bCs/>
+          <w:color w:val="000000"/>
+          <w:sz w:val="24"/>
+          <w:szCs w:val="24"/>
+        </w:rPr>
+      </w:pPr>
+    </w:p>
+    <w:p>
+      <w:pPr>
+        <w:spacing w:after="0" w:line="360" w:lineRule="auto"/>
         <w:jc w:val="both"/>
         <w:rPr>
           <w:rFonts w:ascii="Times New Roman" w:eastAsia="Times New Roman" w:hAnsi="Times New Roman" w:cs="Times New Roman"/>
@@ -8244,11 +8575,11 @@
         <w:tblLook w:val="04A0" w:firstRow="1" w:lastRow="0" w:firstColumn="1" w:lastColumn="0" w:noHBand="0" w:noVBand="1"/>
       </w:tblPr>
       <w:tblGrid>
-        <w:gridCol w:w="886"/>
-        <w:gridCol w:w="4950"/>
-        <w:gridCol w:w="1350"/>
-        <w:gridCol w:w="900"/>
-        <w:gridCol w:w="1350"/>
+        <w:gridCol w:w="883"/>
+        <w:gridCol w:w="4881"/>
+        <w:gridCol w:w="1346"/>
+        <w:gridCol w:w="896"/>
+        <w:gridCol w:w="1344"/>
       </w:tblGrid>
       <w:tr>
         <w:trPr>
@@ -12259,7 +12590,7 @@
                 </mc:Choice>
                 <mc:Fallback>
                   <w:pict>
-                    <v:line w14:anchorId="1D00154E" id="Straight Connector 2" o:spid="_x0000_s1026" style="position:absolute;z-index:251661312;visibility:visible;mso-wrap-style:square;mso-width-percent:0;mso-height-percent:0;mso-wrap-distance-left:9pt;mso-wrap-distance-top:0;mso-wrap-distance-right:9pt;mso-wrap-distance-bottom:0;mso-position-horizontal:absolute;mso-position-horizontal-relative:text;mso-position-vertical:absolute;mso-position-vertical-relative:text;mso-width-percent:0;mso-height-percent:0;mso-width-relative:margin;mso-height-relative:margin" from="41.1pt,52.65pt" to="173.4pt,52.65pt" o:gfxdata="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" strokecolor="windowText" strokeweight=".5pt">
+                    <v:line w14:anchorId="1D96D25E" id="Straight Connector 2" o:spid="_x0000_s1026" style="position:absolute;z-index:251661312;visibility:visible;mso-wrap-style:square;mso-width-percent:0;mso-height-percent:0;mso-wrap-distance-left:9pt;mso-wrap-distance-top:0;mso-wrap-distance-right:9pt;mso-wrap-distance-bottom:0;mso-position-horizontal:absolute;mso-position-horizontal-relative:text;mso-position-vertical:absolute;mso-position-vertical-relative:text;mso-width-percent:0;mso-height-percent:0;mso-width-relative:margin;mso-height-relative:margin" from="41.1pt,52.65pt" to="173.4pt,52.65pt" o:gfxdata="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" strokecolor="windowText" strokeweight=".5pt">
                       <v:stroke joinstyle="miter"/>
                     </v:line>
                   </w:pict>
@@ -12799,7 +13130,7 @@
                 </mc:Choice>
                 <mc:Fallback>
                   <w:pict>
-                    <v:line w14:anchorId="3CA0EF1F" id="Straight Connector 3" o:spid="_x0000_s1026" style="position:absolute;flip:y;z-index:251662336;visibility:visible;mso-wrap-style:square;mso-width-percent:0;mso-height-percent:0;mso-wrap-distance-left:9pt;mso-wrap-distance-top:0;mso-wrap-distance-right:9pt;mso-wrap-distance-bottom:0;mso-position-horizontal:absolute;mso-position-horizontal-relative:text;mso-position-vertical:absolute;mso-position-vertical-relative:text;mso-width-percent:0;mso-height-percent:0;mso-width-relative:margin;mso-height-relative:margin" from="32.4pt,27.4pt" to="81.7pt,27.4pt" o:gfxdata="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" strokecolor="windowText" strokeweight=".5pt">
+                    <v:line w14:anchorId="3AEE3D02" id="Straight Connector 3" o:spid="_x0000_s1026" style="position:absolute;flip:y;z-index:251662336;visibility:visible;mso-wrap-style:square;mso-width-percent:0;mso-height-percent:0;mso-wrap-distance-left:9pt;mso-wrap-distance-top:0;mso-wrap-distance-right:9pt;mso-wrap-distance-bottom:0;mso-position-horizontal:absolute;mso-position-horizontal-relative:text;mso-position-vertical:absolute;mso-position-vertical-relative:text;mso-width-percent:0;mso-height-percent:0;mso-width-relative:margin;mso-height-relative:margin" from="32.4pt,27.4pt" to="81.7pt,27.4pt" o:gfxdata="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" strokecolor="windowText" strokeweight=".5pt">
                       <v:stroke joinstyle="miter"/>
                     </v:line>
                   </w:pict>
@@ -13864,6 +14195,7 @@
           <w:rFonts w:ascii="Times New Roman" w:hAnsi="Times New Roman" w:cs="Times New Roman"/>
           <w:noProof/>
           <w:sz w:val="24"/>
+          <w:szCs w:val="24"/>
         </w:rPr>
       </w:pPr>
       <w:r>
@@ -13904,6 +14236,40 @@
           <w:szCs w:val="24"/>
         </w:rPr>
         <w:t>, vol. 186, no. 19, pp. 1–9, 2020, doi: 10.1136/vr.105828.</w:t>
+      </w:r>
+    </w:p>
+    <w:p>
+      <w:pPr>
+        <w:widowControl w:val="0"/>
+        <w:autoSpaceDE w:val="0"/>
+        <w:autoSpaceDN w:val="0"/>
+        <w:adjustRightInd w:val="0"/>
+        <w:spacing w:line="240" w:lineRule="auto"/>
+        <w:ind w:left="640" w:hanging="640"/>
+        <w:rPr>
+          <w:rFonts w:ascii="Times New Roman" w:hAnsi="Times New Roman" w:cs="Times New Roman"/>
+          <w:noProof/>
+          <w:sz w:val="24"/>
+        </w:rPr>
+      </w:pPr>
+      <w:r>
+        <w:rPr>
+          <w:rFonts w:ascii="Times New Roman" w:hAnsi="Times New Roman" w:cs="Times New Roman"/>
+          <w:noProof/>
+          <w:sz w:val="24"/>
+          <w:szCs w:val="24"/>
+        </w:rPr>
+        <w:t>[11]</w:t>
+      </w:r>
+      <w:r>
+        <w:rPr>
+          <w:rFonts w:ascii="Times New Roman" w:hAnsi="Times New Roman" w:cs="Times New Roman"/>
+          <w:noProof/>
+          <w:sz w:val="24"/>
+          <w:szCs w:val="24"/>
+        </w:rPr>
+        <w:tab/>
+        <w:t>F. Ling, “PHONE CONTROLLED By,” no. 5, 2016.</w:t>
       </w:r>
     </w:p>
     <w:p>

</xml_diff>

<commit_message>
Added the Detection section in the literature review
</commit_message>
<xml_diff>
--- a/PROPOSAL.docx
+++ b/PROPOSAL.docx
@@ -3382,6 +3382,18 @@
         </w:rPr>
         <w:t xml:space="preserve">    </w:t>
       </w:r>
+      <w:r>
+        <w:rPr>
+          <w:rStyle w:val="Hyperlink"/>
+          <w:rFonts w:ascii="Times New Roman" w:hAnsi="Times New Roman" w:cs="Times New Roman"/>
+          <w:bCs/>
+          <w:noProof/>
+          <w:sz w:val="24"/>
+          <w:szCs w:val="24"/>
+          <w:u w:val="none"/>
+        </w:rPr>
+        <w:t xml:space="preserve"> </w:t>
+      </w:r>
       <w:hyperlink w:anchor="_Toc77059115" w:history="1">
         <w:r>
           <w:rPr>
@@ -3393,6 +3405,17 @@
             <w:szCs w:val="24"/>
           </w:rPr>
           <w:t>2.1.</w:t>
+        </w:r>
+        <w:r>
+          <w:rPr>
+            <w:rStyle w:val="Hyperlink"/>
+            <w:rFonts w:ascii="Times New Roman" w:eastAsia="Times New Roman" w:hAnsi="Times New Roman" w:cs="Times New Roman"/>
+            <w:bCs/>
+            <w:noProof/>
+            <w:sz w:val="24"/>
+            <w:szCs w:val="24"/>
+          </w:rPr>
+          <w:t xml:space="preserve"> Detection</w:t>
         </w:r>
         <w:r>
           <w:rPr>
@@ -4544,6 +4567,39 @@
     </w:p>
     <w:p>
       <w:pPr>
+        <w:pStyle w:val="ListParagraph"/>
+        <w:numPr>
+          <w:ilvl w:val="0"/>
+          <w:numId w:val="20"/>
+        </w:numPr>
+        <w:spacing w:after="100" w:afterAutospacing="1" w:line="360" w:lineRule="auto"/>
+        <w:jc w:val="both"/>
+        <w:rPr>
+          <w:rFonts w:ascii="Times New Roman" w:eastAsia="Times New Roman" w:hAnsi="Times New Roman" w:cs="Times New Roman"/>
+          <w:bCs/>
+          <w:color w:val="000000"/>
+          <w:sz w:val="24"/>
+          <w:szCs w:val="24"/>
+        </w:rPr>
+      </w:pPr>
+      <w:r>
+        <w:rPr>
+          <w:rFonts w:ascii="Times New Roman" w:eastAsia="Times New Roman" w:hAnsi="Times New Roman" w:cs="Times New Roman"/>
+          <w:bCs/>
+          <w:color w:val="000000"/>
+          <w:sz w:val="24"/>
+          <w:szCs w:val="24"/>
+        </w:rPr>
+        <w:t>Fig 2.1.0 Digital Image Processing. Recognition of pets</w:t>
+      </w:r>
+    </w:p>
+    <w:p>
+      <w:pPr>
+        <w:pStyle w:val="ListParagraph"/>
+        <w:numPr>
+          <w:ilvl w:val="0"/>
+          <w:numId w:val="20"/>
+        </w:numPr>
         <w:rPr>
           <w:rFonts w:ascii="Times New Roman" w:eastAsia="Times New Roman" w:hAnsi="Times New Roman" w:cs="Times New Roman"/>
           <w:b/>
@@ -4773,6 +4829,33 @@
         </w:rPr>
         <w:t>AIDC – Automatic Identification and Data Capture</w:t>
       </w:r>
+    </w:p>
+    <w:p>
+      <w:pPr>
+        <w:pStyle w:val="ListParagraph"/>
+        <w:numPr>
+          <w:ilvl w:val="0"/>
+          <w:numId w:val="13"/>
+        </w:numPr>
+        <w:spacing w:after="0" w:line="360" w:lineRule="auto"/>
+        <w:ind w:left="368" w:hanging="357"/>
+        <w:jc w:val="both"/>
+        <w:rPr>
+          <w:rFonts w:ascii="Times New Roman" w:eastAsia="Times New Roman" w:hAnsi="Times New Roman" w:cs="Times New Roman"/>
+          <w:color w:val="000000"/>
+          <w:sz w:val="24"/>
+          <w:szCs w:val="24"/>
+        </w:rPr>
+      </w:pPr>
+      <w:r>
+        <w:rPr>
+          <w:rFonts w:ascii="Times New Roman" w:eastAsia="Times New Roman" w:hAnsi="Times New Roman" w:cs="Times New Roman"/>
+          <w:color w:val="000000"/>
+          <w:sz w:val="24"/>
+          <w:szCs w:val="24"/>
+        </w:rPr>
+        <w:t>CNN – Convolution Neural Network</w:t>
+      </w:r>
       <w:r>
         <w:rPr>
           <w:rFonts w:ascii="Times New Roman" w:eastAsia="Times New Roman" w:hAnsi="Times New Roman" w:cs="Times New Roman"/>
@@ -5557,17 +5640,7 @@
           <w:sz w:val="24"/>
           <w:szCs w:val="24"/>
         </w:rPr>
-        <w:t xml:space="preserve">. Pet keeping, Serpell (2003), was as a result of anthropomorphism which was the tendency of humans to project mental states onto non-human </w:t>
-      </w:r>
-      <w:r>
-        <w:rPr>
-          <w:rFonts w:ascii="Times New Roman" w:eastAsia="Times New Roman" w:hAnsi="Times New Roman" w:cs="Times New Roman"/>
-          <w:color w:val="000000"/>
-          <w:sz w:val="24"/>
-          <w:szCs w:val="24"/>
-        </w:rPr>
-        <w:lastRenderedPageBreak/>
-        <w:t xml:space="preserve">species, which was dated back to the </w:t>
+        <w:t xml:space="preserve">. Pet keeping, Serpell (2003), was as a result of anthropomorphism which was the tendency of humans to project mental states onto non-human species, which was dated back to the </w:t>
       </w:r>
       <w:r>
         <w:rPr>
@@ -5675,6 +5748,7 @@
           <w:sz w:val="24"/>
           <w:szCs w:val="24"/>
         </w:rPr>
+        <w:lastRenderedPageBreak/>
         <w:t xml:space="preserve"> </w:t>
       </w:r>
       <w:r>
@@ -6231,7 +6305,6 @@
           <w:sz w:val="24"/>
           <w:szCs w:val="24"/>
         </w:rPr>
-        <w:lastRenderedPageBreak/>
         <w:t>1.2. Problem Statement</w:t>
       </w:r>
       <w:bookmarkEnd w:id="16"/>
@@ -6281,7 +6354,17 @@
           <w:sz w:val="24"/>
           <w:szCs w:val="24"/>
         </w:rPr>
-        <w:t xml:space="preserve">Humans have grown fond of pets over the recent years and this has led to an increase in population of pet owners. Pets serve the purpose of entertainment to most people and therefore as a pet owner one has to efficiently take care of them. However, most of the people lack the proper knowledge on how to keep the pet healthy and especially when it comes to the food given to the respective pets. For instance, giving raw foods to dogs and cats will eventually have detrimental effects on the pet. Pets that feed on commercial foods have been noted to have a stronger immune system and a higher life span. In addition, most pet owners still do not know how much a pet should feed thereby end up underfeeding or overfeeding the pet, which may lead to death of the animal. This problem is either due to </w:t>
+        <w:t xml:space="preserve">Humans have grown fond of pets over the recent years and this has led to an increase in population of pet owners. Pets serve the purpose of entertainment to most people and therefore as a pet owner </w:t>
+      </w:r>
+      <w:r>
+        <w:rPr>
+          <w:rFonts w:ascii="Times New Roman" w:eastAsia="Times New Roman" w:hAnsi="Times New Roman" w:cs="Times New Roman"/>
+          <w:color w:val="000000"/>
+          <w:sz w:val="24"/>
+          <w:szCs w:val="24"/>
+        </w:rPr>
+        <w:lastRenderedPageBreak/>
+        <w:t xml:space="preserve">one has to efficiently take care of them. However, most of the people lack the proper knowledge on how to keep the pet healthy and especially when it comes to the food given to the respective pets. For instance, giving raw foods to dogs and cats will eventually have detrimental effects on the pet. Pets that feed on commercial foods have been noted to have a stronger immune system and a higher life span. In addition, most pet owners still do not know how much a pet should feed thereby end up underfeeding or overfeeding the pet, which may lead to death of the animal. This problem is either due to </w:t>
       </w:r>
       <w:r>
         <w:rPr>
@@ -7598,7 +7681,7 @@
           <w:sz w:val="24"/>
           <w:szCs w:val="24"/>
         </w:rPr>
-        <w:instrText>ADDIN CSL_CITATION {"citationItems":[{"id":"ITEM-1","itemData":{"author":[{"dropping-particle":"","family":"Ling","given":"Fan","non-dropping-particle":"","parse-names":false,"suffix":""}],"id":"ITEM-1","issue":"5","issued":{"date-parts":[["2016"]]},"title":"PHONE CONTROLLED By","type":"article-journal"},"uris":["http://www.mendeley.com/documents/?uuid=da9b3aef-2ece-4a00-b74e-6e52f24c8e7c"]}],"mendeley":{"formattedCitation":"[11]","plainTextFormattedCitation":"[11]"},"properties":{"noteIndex":0},"schema":"https://github.com/citation-style-language/schema/raw/master/csl-citation.json"}</w:instrText>
+        <w:instrText>ADDIN CSL_CITATION {"citationItems":[{"id":"ITEM-1","itemData":{"author":[{"dropping-particle":"","family":"Ling","given":"Fan","non-dropping-particle":"","parse-names":false,"suffix":""}],"id":"ITEM-1","issue":"5","issued":{"date-parts":[["2016"]]},"title":"PHONE CONTROLLED By","type":"article-journal"},"uris":["http://www.mendeley.com/documents/?uuid=da9b3aef-2ece-4a00-b74e-6e52f24c8e7c"]}],"mendeley":{"formattedCitation":"[11]","plainTextFormattedCitation":"[11]","previouslyFormattedCitation":"[11]"},"properties":{"noteIndex":0},"schema":"https://github.com/citation-style-language/schema/raw/master/csl-citation.json"}</w:instrText>
       </w:r>
       <w:r>
         <w:rPr>
@@ -7639,7 +7722,47 @@
           <w:sz w:val="24"/>
           <w:szCs w:val="24"/>
         </w:rPr>
-        <w:t xml:space="preserve"> developed a design that uses RFID</w:t>
+        <w:t xml:space="preserve"> </w:t>
+      </w:r>
+      <w:r>
+        <w:rPr>
+          <w:rFonts w:ascii="Times New Roman" w:eastAsia="Times New Roman" w:hAnsi="Times New Roman" w:cs="Times New Roman"/>
+          <w:bCs/>
+          <w:color w:val="000000"/>
+          <w:sz w:val="24"/>
+          <w:szCs w:val="24"/>
+        </w:rPr>
+        <w:t>proposed</w:t>
+      </w:r>
+      <w:r>
+        <w:rPr>
+          <w:rFonts w:ascii="Times New Roman" w:eastAsia="Times New Roman" w:hAnsi="Times New Roman" w:cs="Times New Roman"/>
+          <w:bCs/>
+          <w:color w:val="000000"/>
+          <w:sz w:val="24"/>
+          <w:szCs w:val="24"/>
+        </w:rPr>
+        <w:t xml:space="preserve"> a design</w:t>
+      </w:r>
+      <w:r>
+        <w:rPr>
+          <w:rFonts w:ascii="Times New Roman" w:eastAsia="Times New Roman" w:hAnsi="Times New Roman" w:cs="Times New Roman"/>
+          <w:bCs/>
+          <w:color w:val="000000"/>
+          <w:sz w:val="24"/>
+          <w:szCs w:val="24"/>
+        </w:rPr>
+        <w:t xml:space="preserve"> on May 2016,</w:t>
+      </w:r>
+      <w:r>
+        <w:rPr>
+          <w:rFonts w:ascii="Times New Roman" w:eastAsia="Times New Roman" w:hAnsi="Times New Roman" w:cs="Times New Roman"/>
+          <w:bCs/>
+          <w:color w:val="000000"/>
+          <w:sz w:val="24"/>
+          <w:szCs w:val="24"/>
+        </w:rPr>
+        <w:t xml:space="preserve"> that uses RFID</w:t>
       </w:r>
       <w:r>
         <w:rPr>
@@ -7679,17 +7802,128 @@
           <w:sz w:val="24"/>
           <w:szCs w:val="24"/>
         </w:rPr>
-        <w:t xml:space="preserve"> An RFID is a technology whereby digital data that is encoded in RFID tags is captured by a reader via radio waves. It belongs to a technology called AIDC</w:t>
-      </w:r>
-      <w:r>
-        <w:rPr>
-          <w:rFonts w:ascii="Times New Roman" w:eastAsia="Times New Roman" w:hAnsi="Times New Roman" w:cs="Times New Roman"/>
-          <w:bCs/>
-          <w:color w:val="000000"/>
-          <w:sz w:val="24"/>
-          <w:szCs w:val="24"/>
-        </w:rPr>
-        <w:t xml:space="preserve"> which automatically identify objects, collect the relevant data about them and save the information directly into a database without the need of human intervention. The advantage of an RFID is that it can work even when the object is not in the line of sight, but is in the noticeable range of the module. In this design the </w:t>
+        <w:t xml:space="preserve"> An RFID is a technology whereby digital data that is encoded in RFID tags is captured by a reader via radio waves.</w:t>
+      </w:r>
+      <w:r>
+        <w:rPr>
+          <w:rFonts w:ascii="Times New Roman" w:eastAsia="Times New Roman" w:hAnsi="Times New Roman" w:cs="Times New Roman"/>
+          <w:bCs/>
+          <w:color w:val="000000"/>
+          <w:sz w:val="24"/>
+          <w:szCs w:val="24"/>
+        </w:rPr>
+        <w:t xml:space="preserve"> </w:t>
+      </w:r>
+      <w:r>
+        <w:rPr>
+          <w:rFonts w:ascii="Times New Roman" w:eastAsia="Times New Roman" w:hAnsi="Times New Roman" w:cs="Times New Roman"/>
+          <w:bCs/>
+          <w:color w:val="000000"/>
+          <w:sz w:val="24"/>
+          <w:szCs w:val="24"/>
+        </w:rPr>
+        <w:t>It belongs to a technology called AIDC</w:t>
+      </w:r>
+      <w:r>
+        <w:rPr>
+          <w:rFonts w:ascii="Times New Roman" w:eastAsia="Times New Roman" w:hAnsi="Times New Roman" w:cs="Times New Roman"/>
+          <w:bCs/>
+          <w:color w:val="000000"/>
+          <w:sz w:val="24"/>
+          <w:szCs w:val="24"/>
+        </w:rPr>
+        <w:t xml:space="preserve"> which automatically identify objects, collect the relevant data about them and save the information directly into a database without the need of human intervention. </w:t>
+      </w:r>
+      <w:r>
+        <w:rPr>
+          <w:rFonts w:ascii="Times New Roman" w:eastAsia="Times New Roman" w:hAnsi="Times New Roman" w:cs="Times New Roman"/>
+          <w:bCs/>
+          <w:color w:val="000000"/>
+          <w:sz w:val="24"/>
+          <w:szCs w:val="24"/>
+        </w:rPr>
+        <w:t xml:space="preserve">There are many types of RFID but they are mainly divided into 2 categories: Active or passive </w:t>
+      </w:r>
+      <w:r>
+        <w:rPr>
+          <w:rFonts w:ascii="Times New Roman" w:eastAsia="Times New Roman" w:hAnsi="Times New Roman" w:cs="Times New Roman"/>
+          <w:bCs/>
+          <w:color w:val="000000"/>
+          <w:sz w:val="24"/>
+          <w:szCs w:val="24"/>
+        </w:rPr>
+        <w:fldChar w:fldCharType="begin" w:fldLock="1"/>
+      </w:r>
+      <w:r>
+        <w:rPr>
+          <w:rFonts w:ascii="Times New Roman" w:eastAsia="Times New Roman" w:hAnsi="Times New Roman" w:cs="Times New Roman"/>
+          <w:bCs/>
+          <w:color w:val="000000"/>
+          <w:sz w:val="24"/>
+          <w:szCs w:val="24"/>
+        </w:rPr>
+        <w:instrText>ADDIN CSL_CITATION {"citationItems":[{"id":"ITEM-1","itemData":{"DOI":"10.4236/cn.2010.23026","ISSN":"1949-2421","abstract":"RFID technology emerged some time back and was not used that much because of lack of standardization and high costs. Latest technologies have brought costs down and standards are being developed. Today RFID is mostly used as a medium for numerous tasks including managing supply chains, tracking livestock, preventing counterfeiting, controlling building access, and supporting automated checkout. The use of RFID is limited by security concerns and delays in standardization. This paper describes RFID technology and its applications in today's world.","author":[{"dropping-particle":"","family":"Ahuja","given":"Sanjay","non-dropping-particle":"","parse-names":false,"suffix":""},{"dropping-particle":"","family":"Potti","given":"Pavan","non-dropping-particle":"","parse-names":false,"suffix":""}],"container-title":"Communications and Network","id":"ITEM-1","issue":"03","issued":{"date-parts":[["2010"]]},"page":"183-186","title":"An Introduction to RFID Technology","type":"article-journal","volume":"02"},"uris":["http://www.mendeley.com/documents/?uuid=24b53c43-190b-4fed-a822-53eda9db2111"]}],"mendeley":{"formattedCitation":"[12]","plainTextFormattedCitation":"[12]","previouslyFormattedCitation":"[12]"},"properties":{"noteIndex":0},"schema":"https://github.com/citation-style-language/schema/raw/master/csl-citation.json"}</w:instrText>
+      </w:r>
+      <w:r>
+        <w:rPr>
+          <w:rFonts w:ascii="Times New Roman" w:eastAsia="Times New Roman" w:hAnsi="Times New Roman" w:cs="Times New Roman"/>
+          <w:bCs/>
+          <w:color w:val="000000"/>
+          <w:sz w:val="24"/>
+          <w:szCs w:val="24"/>
+        </w:rPr>
+        <w:fldChar w:fldCharType="separate"/>
+      </w:r>
+      <w:r>
+        <w:rPr>
+          <w:rFonts w:ascii="Times New Roman" w:eastAsia="Times New Roman" w:hAnsi="Times New Roman" w:cs="Times New Roman"/>
+          <w:bCs/>
+          <w:noProof/>
+          <w:color w:val="000000"/>
+          <w:sz w:val="24"/>
+          <w:szCs w:val="24"/>
+        </w:rPr>
+        <w:t>[12]</w:t>
+      </w:r>
+      <w:r>
+        <w:rPr>
+          <w:rFonts w:ascii="Times New Roman" w:eastAsia="Times New Roman" w:hAnsi="Times New Roman" w:cs="Times New Roman"/>
+          <w:bCs/>
+          <w:color w:val="000000"/>
+          <w:sz w:val="24"/>
+          <w:szCs w:val="24"/>
+        </w:rPr>
+        <w:fldChar w:fldCharType="end"/>
+      </w:r>
+      <w:r>
+        <w:rPr>
+          <w:rFonts w:ascii="Times New Roman" w:eastAsia="Times New Roman" w:hAnsi="Times New Roman" w:cs="Times New Roman"/>
+          <w:bCs/>
+          <w:color w:val="000000"/>
+          <w:sz w:val="24"/>
+          <w:szCs w:val="24"/>
+        </w:rPr>
+        <w:t xml:space="preserve">. An active tag needs a source of power in order to work while a passive tag requires no power source and needs minimal maintenance. Passive tags only become active only on exposure of some external energy. </w:t>
+      </w:r>
+      <w:r>
+        <w:rPr>
+          <w:rFonts w:ascii="Times New Roman" w:eastAsia="Times New Roman" w:hAnsi="Times New Roman" w:cs="Times New Roman"/>
+          <w:bCs/>
+          <w:color w:val="000000"/>
+          <w:sz w:val="24"/>
+          <w:szCs w:val="24"/>
+        </w:rPr>
+        <w:t xml:space="preserve">It is made of three main parts: an Antenna, a semiconductor chip attached to the antenna and a body to protect the whole device. The antenna captures the energy from the reader and communicates data between the reader and the tag. </w:t>
+      </w:r>
+      <w:r>
+        <w:rPr>
+          <w:rFonts w:ascii="Times New Roman" w:eastAsia="Times New Roman" w:hAnsi="Times New Roman" w:cs="Times New Roman"/>
+          <w:bCs/>
+          <w:color w:val="000000"/>
+          <w:sz w:val="24"/>
+          <w:szCs w:val="24"/>
+        </w:rPr>
+        <w:t xml:space="preserve">The advantage of an RFID is that it can work even when the object is not in the line of sight, but is in the noticeable range of the module. In this design the </w:t>
       </w:r>
       <w:r>
         <w:rPr>
@@ -7711,6 +7945,42 @@
         </w:rPr>
         <w:t xml:space="preserve"> the detectable range the module will not detect any other tag.</w:t>
       </w:r>
+    </w:p>
+    <w:p>
+      <w:pPr>
+        <w:spacing w:after="100" w:afterAutospacing="1" w:line="360" w:lineRule="auto"/>
+        <w:jc w:val="both"/>
+        <w:rPr>
+          <w:rFonts w:ascii="Times New Roman" w:eastAsia="Times New Roman" w:hAnsi="Times New Roman" w:cs="Times New Roman"/>
+          <w:bCs/>
+          <w:color w:val="000000"/>
+          <w:sz w:val="24"/>
+          <w:szCs w:val="24"/>
+        </w:rPr>
+      </w:pPr>
+      <w:r>
+        <w:rPr>
+          <w:rFonts w:ascii="Times New Roman" w:eastAsia="Times New Roman" w:hAnsi="Times New Roman" w:cs="Times New Roman"/>
+          <w:bCs/>
+          <w:i/>
+          <w:iCs/>
+          <w:color w:val="000000"/>
+          <w:sz w:val="24"/>
+          <w:szCs w:val="24"/>
+          <w:u w:val="single"/>
+        </w:rPr>
+        <w:t>Advantages / Disadvantages</w:t>
+      </w:r>
+      <w:r>
+        <w:rPr>
+          <w:rFonts w:ascii="Times New Roman" w:eastAsia="Times New Roman" w:hAnsi="Times New Roman" w:cs="Times New Roman"/>
+          <w:bCs/>
+          <w:color w:val="000000"/>
+          <w:sz w:val="24"/>
+          <w:szCs w:val="24"/>
+        </w:rPr>
+        <w:t xml:space="preserve"> -</w:t>
+      </w:r>
       <w:r>
         <w:rPr>
           <w:rFonts w:ascii="Times New Roman" w:eastAsia="Times New Roman" w:hAnsi="Times New Roman" w:cs="Times New Roman"/>
@@ -7729,7 +7999,7 @@
           <w:sz w:val="24"/>
           <w:szCs w:val="24"/>
         </w:rPr>
-        <w:t xml:space="preserve">more than one pet can be fed by the dispenser since each pet has its own tag. It also serves as good method to feed an animal as long as it is hungry since the pet will move towards the device when in need of food. However, the device poses a big limitation of food wastage. If the animal is in range after very small intervals, then there will be release of food after very short intervals, which may lead to wastage of the feed and </w:t>
+        <w:t xml:space="preserve">more than one pet can be fed by the dispenser since each pet has its own tag. It also serves as good method to feed an animal as long as it is hungry since the pet will move towards the device when in need of food. However, the device poses a big limitation of food wastage. If the animal is in range after very small intervals, then there will be release of food after very short intervals, which may lead to wastage of the feed and hence wastage of finances for </w:t>
       </w:r>
       <w:r>
         <w:rPr>
@@ -7740,7 +8010,7 @@
           <w:szCs w:val="24"/>
         </w:rPr>
         <w:lastRenderedPageBreak/>
-        <w:t xml:space="preserve">hence wastage of finances for the pet owner. Another problem is that an animal might finish the meal but still be lying around the detectable area and this would be read as a false alarm hence releasing food when not needed. A proposed solution to this model would be to include </w:t>
+        <w:t xml:space="preserve">the pet owner. Another problem is that an animal might finish the meal but still be lying around the detectable area and this would be read as a false alarm hence releasing food when not needed. A proposed solution to this model would be to include </w:t>
       </w:r>
       <w:r>
         <w:rPr>
@@ -7751,6 +8021,775 @@
           <w:szCs w:val="24"/>
         </w:rPr>
         <w:t>a proximity sensor or a digital image processing device which would only dispense the food if the animal is in front of the device.</w:t>
+      </w:r>
+    </w:p>
+    <w:p>
+      <w:pPr>
+        <w:spacing w:after="100" w:afterAutospacing="1" w:line="360" w:lineRule="auto"/>
+        <w:jc w:val="both"/>
+        <w:rPr>
+          <w:rFonts w:ascii="Times New Roman" w:eastAsia="Times New Roman" w:hAnsi="Times New Roman" w:cs="Times New Roman"/>
+          <w:bCs/>
+          <w:color w:val="000000"/>
+          <w:sz w:val="24"/>
+          <w:szCs w:val="24"/>
+        </w:rPr>
+      </w:pPr>
+      <w:r>
+        <w:rPr>
+          <w:rFonts w:ascii="Times New Roman" w:eastAsia="Times New Roman" w:hAnsi="Times New Roman" w:cs="Times New Roman"/>
+          <w:bCs/>
+          <w:noProof/>
+          <w:color w:val="000000"/>
+          <w:sz w:val="24"/>
+          <w:szCs w:val="24"/>
+        </w:rPr>
+        <w:drawing>
+          <wp:anchor distT="0" distB="0" distL="114300" distR="114300" simplePos="0" relativeHeight="251663360" behindDoc="1" locked="0" layoutInCell="1" allowOverlap="1" wp14:anchorId="4E759B5B" wp14:editId="27210490">
+            <wp:simplePos x="0" y="0"/>
+            <wp:positionH relativeFrom="column">
+              <wp:posOffset>259080</wp:posOffset>
+            </wp:positionH>
+            <wp:positionV relativeFrom="paragraph">
+              <wp:posOffset>2162810</wp:posOffset>
+            </wp:positionV>
+            <wp:extent cx="2177415" cy="2171700"/>
+            <wp:effectExtent l="0" t="0" r="0" b="0"/>
+            <wp:wrapSquare wrapText="bothSides"/>
+            <wp:docPr id="1" name="Picture 1"/>
+            <wp:cNvGraphicFramePr>
+              <a:graphicFrameLocks xmlns:a="http://schemas.openxmlformats.org/drawingml/2006/main" noChangeAspect="1"/>
+            </wp:cNvGraphicFramePr>
+            <a:graphic xmlns:a="http://schemas.openxmlformats.org/drawingml/2006/main">
+              <a:graphicData uri="http://schemas.openxmlformats.org/drawingml/2006/picture">
+                <pic:pic xmlns:pic="http://schemas.openxmlformats.org/drawingml/2006/picture">
+                  <pic:nvPicPr>
+                    <pic:cNvPr id="1" name="Picture 1"/>
+                    <pic:cNvPicPr/>
+                  </pic:nvPicPr>
+                  <pic:blipFill>
+                    <a:blip r:embed="rId18" cstate="print">
+                      <a:extLst>
+                        <a:ext uri="{28A0092B-C50C-407E-A947-70E740481C1C}">
+                          <a14:useLocalDpi xmlns:a14="http://schemas.microsoft.com/office/drawing/2010/main" val="0"/>
+                        </a:ext>
+                      </a:extLst>
+                    </a:blip>
+                    <a:stretch>
+                      <a:fillRect/>
+                    </a:stretch>
+                  </pic:blipFill>
+                  <pic:spPr>
+                    <a:xfrm>
+                      <a:off x="0" y="0"/>
+                      <a:ext cx="2177415" cy="2171700"/>
+                    </a:xfrm>
+                    <a:prstGeom prst="rect">
+                      <a:avLst/>
+                    </a:prstGeom>
+                  </pic:spPr>
+                </pic:pic>
+              </a:graphicData>
+            </a:graphic>
+            <wp14:sizeRelH relativeFrom="margin">
+              <wp14:pctWidth>0</wp14:pctWidth>
+            </wp14:sizeRelH>
+            <wp14:sizeRelV relativeFrom="margin">
+              <wp14:pctHeight>0</wp14:pctHeight>
+            </wp14:sizeRelV>
+          </wp:anchor>
+        </w:drawing>
+      </w:r>
+      <w:r>
+        <w:rPr>
+          <w:rFonts w:ascii="Times New Roman" w:eastAsia="Times New Roman" w:hAnsi="Times New Roman" w:cs="Times New Roman"/>
+          <w:bCs/>
+          <w:color w:val="000000"/>
+          <w:sz w:val="24"/>
+          <w:szCs w:val="24"/>
+        </w:rPr>
+        <w:t xml:space="preserve">According to a recent design, </w:t>
+      </w:r>
+      <w:r>
+        <w:rPr>
+          <w:rFonts w:ascii="Times New Roman" w:eastAsia="Times New Roman" w:hAnsi="Times New Roman" w:cs="Times New Roman"/>
+          <w:bCs/>
+          <w:color w:val="000000"/>
+          <w:sz w:val="24"/>
+          <w:szCs w:val="24"/>
+        </w:rPr>
+        <w:fldChar w:fldCharType="begin" w:fldLock="1"/>
+      </w:r>
+      <w:r>
+        <w:rPr>
+          <w:rFonts w:ascii="Times New Roman" w:eastAsia="Times New Roman" w:hAnsi="Times New Roman" w:cs="Times New Roman"/>
+          <w:bCs/>
+          <w:color w:val="000000"/>
+          <w:sz w:val="24"/>
+          <w:szCs w:val="24"/>
+        </w:rPr>
+        <w:instrText>ADDIN CSL_CITATION {"citationItems":[{"id":"ITEM-1","itemData":{"DOI":"10.17577/ijertv9is050513","abstract":"The paper has a project design aimed at which pet owner can be able to feed their pet/pets without their presence or Interferences unlike older versions of pet feeder. The motive of our mission is to offer a simpler and extra efficient way for the pet owners to feed their pets, even when they may be now not at domestic and when they are no longer capable of manipulate remotely. The system makes use of Digital Image Processing for implementation. At First, In the project a pet call is provided using a recorded voice through a speaker to indicate feed time of the pet is initiated. The Ultrasonic Sensor is placed in order to detect the pet in front of the system. Once pet detection is done the camera is switched on and Camera captures image of the pet and processes. If the pet is recognized as required pet, a dc motor will be activated to dispense food. The project implemented is for two pets of different species. Hence, we have employed two dc motors to dispense two different kinds of food for two different pets. So, two food containers and two food bowls are provided in this design. Once the required pet if fed successfully, the message will be sent to the owner's mobile number using an API.","author":[{"dropping-particle":"","family":"Vineeth S","given":"","non-dropping-particle":"","parse-names":false,"suffix":""},{"dropping-particle":"","family":"Renukumar B R","given":"","non-dropping-particle":"","parse-names":false,"suffix":""},{"dropping-particle":"","family":"Sneha V C","given":"","non-dropping-particle":"","parse-names":false,"suffix":""},{"dropping-particle":"","family":"Prashant Ganjihal, Rani B","given":"","non-dropping-particle":"","parse-names":false,"suffix":""}],"container-title":"International Journal of Engineering Research and","id":"ITEM-1","issue":"05","issued":{"date-parts":[["2020"]]},"page":"588-593","title":"Automatic Pet Food Dispenser using Digital Image Processing","type":"article-journal","volume":"V9"},"uris":["http://www.mendeley.com/documents/?uuid=a7f43b3f-a9af-46f2-acae-cc59afdaaa7c"]}],"mendeley":{"formattedCitation":"[13]","plainTextFormattedCitation":"[13]","previouslyFormattedCitation":"[13]"},"properties":{"noteIndex":0},"schema":"https://github.com/citation-style-language/schema/raw/master/csl-citation.json"}</w:instrText>
+      </w:r>
+      <w:r>
+        <w:rPr>
+          <w:rFonts w:ascii="Times New Roman" w:eastAsia="Times New Roman" w:hAnsi="Times New Roman" w:cs="Times New Roman"/>
+          <w:bCs/>
+          <w:color w:val="000000"/>
+          <w:sz w:val="24"/>
+          <w:szCs w:val="24"/>
+        </w:rPr>
+        <w:fldChar w:fldCharType="separate"/>
+      </w:r>
+      <w:r>
+        <w:rPr>
+          <w:rFonts w:ascii="Times New Roman" w:eastAsia="Times New Roman" w:hAnsi="Times New Roman" w:cs="Times New Roman"/>
+          <w:bCs/>
+          <w:noProof/>
+          <w:color w:val="000000"/>
+          <w:sz w:val="24"/>
+          <w:szCs w:val="24"/>
+        </w:rPr>
+        <w:t>[13]</w:t>
+      </w:r>
+      <w:r>
+        <w:rPr>
+          <w:rFonts w:ascii="Times New Roman" w:eastAsia="Times New Roman" w:hAnsi="Times New Roman" w:cs="Times New Roman"/>
+          <w:bCs/>
+          <w:color w:val="000000"/>
+          <w:sz w:val="24"/>
+          <w:szCs w:val="24"/>
+        </w:rPr>
+        <w:fldChar w:fldCharType="end"/>
+      </w:r>
+      <w:r>
+        <w:rPr>
+          <w:rFonts w:ascii="Times New Roman" w:eastAsia="Times New Roman" w:hAnsi="Times New Roman" w:cs="Times New Roman"/>
+          <w:bCs/>
+          <w:color w:val="000000"/>
+          <w:sz w:val="24"/>
+          <w:szCs w:val="24"/>
+        </w:rPr>
+        <w:t>, the author</w:t>
+      </w:r>
+      <w:r>
+        <w:rPr>
+          <w:rFonts w:ascii="Times New Roman" w:eastAsia="Times New Roman" w:hAnsi="Times New Roman" w:cs="Times New Roman"/>
+          <w:bCs/>
+          <w:color w:val="000000"/>
+          <w:sz w:val="24"/>
+          <w:szCs w:val="24"/>
+        </w:rPr>
+        <w:t>s</w:t>
+      </w:r>
+      <w:r>
+        <w:rPr>
+          <w:rFonts w:ascii="Times New Roman" w:eastAsia="Times New Roman" w:hAnsi="Times New Roman" w:cs="Times New Roman"/>
+          <w:bCs/>
+          <w:color w:val="000000"/>
+          <w:sz w:val="24"/>
+          <w:szCs w:val="24"/>
+        </w:rPr>
+        <w:t xml:space="preserve"> sug</w:t>
+      </w:r>
+      <w:r>
+        <w:rPr>
+          <w:rFonts w:ascii="Times New Roman" w:eastAsia="Times New Roman" w:hAnsi="Times New Roman" w:cs="Times New Roman"/>
+          <w:bCs/>
+          <w:color w:val="000000"/>
+          <w:sz w:val="24"/>
+          <w:szCs w:val="24"/>
+        </w:rPr>
+        <w:t>gest a method where the dispenser uses digital image processing to dispense food.</w:t>
+      </w:r>
+      <w:r>
+        <w:rPr>
+          <w:rFonts w:ascii="Times New Roman" w:eastAsia="Times New Roman" w:hAnsi="Times New Roman" w:cs="Times New Roman"/>
+          <w:bCs/>
+          <w:color w:val="000000"/>
+          <w:sz w:val="24"/>
+          <w:szCs w:val="24"/>
+        </w:rPr>
+        <w:t xml:space="preserve"> Image processing is a method </w:t>
+      </w:r>
+      <w:r>
+        <w:rPr>
+          <w:rFonts w:ascii="Times New Roman" w:eastAsia="Times New Roman" w:hAnsi="Times New Roman" w:cs="Times New Roman"/>
+          <w:bCs/>
+          <w:color w:val="000000"/>
+          <w:sz w:val="24"/>
+          <w:szCs w:val="24"/>
+        </w:rPr>
+        <w:t>that is commonly used to improve the quality of a raw image. An image is taken as an input and an output provided in the form of an image with extra features.</w:t>
+      </w:r>
+      <w:r>
+        <w:rPr>
+          <w:rFonts w:ascii="Times New Roman" w:eastAsia="Times New Roman" w:hAnsi="Times New Roman" w:cs="Times New Roman"/>
+          <w:bCs/>
+          <w:color w:val="000000"/>
+          <w:sz w:val="24"/>
+          <w:szCs w:val="24"/>
+        </w:rPr>
+        <w:t xml:space="preserve"> Various algorithms are used to perform the processing on an image. We have 2 types of image processing: Analog and digital </w:t>
+      </w:r>
+      <w:r>
+        <w:rPr>
+          <w:rFonts w:ascii="Times New Roman" w:eastAsia="Times New Roman" w:hAnsi="Times New Roman" w:cs="Times New Roman"/>
+          <w:bCs/>
+          <w:color w:val="000000"/>
+          <w:sz w:val="24"/>
+          <w:szCs w:val="24"/>
+        </w:rPr>
+        <w:fldChar w:fldCharType="begin" w:fldLock="1"/>
+      </w:r>
+      <w:r>
+        <w:rPr>
+          <w:rFonts w:ascii="Times New Roman" w:eastAsia="Times New Roman" w:hAnsi="Times New Roman" w:cs="Times New Roman"/>
+          <w:bCs/>
+          <w:color w:val="000000"/>
+          <w:sz w:val="24"/>
+          <w:szCs w:val="24"/>
+        </w:rPr>
+        <w:instrText>ADDIN CSL_CITATION {"citationItems":[{"id":"ITEM-1","itemData":{"author":[{"dropping-particle":"","family":"Malik","given":"Medhavi","non-dropping-particle":"","parse-names":false,"suffix":""}],"id":"ITEM-1","issue":"4","issued":{"date-parts":[["2020"]]},"page":"53-56","title":"A REVIEW ON DIGITAL IMAGE PROCESSING Required Segmented Data as System","type":"article-journal"},"uris":["http://www.mendeley.com/documents/?uuid=56189550-a480-4b57-91b8-e5ee077a2663"]}],"mendeley":{"formattedCitation":"[14]","plainTextFormattedCitation":"[14]","previouslyFormattedCitation":"[14]"},"properties":{"noteIndex":0},"schema":"https://github.com/citation-style-language/schema/raw/master/csl-citation.json"}</w:instrText>
+      </w:r>
+      <w:r>
+        <w:rPr>
+          <w:rFonts w:ascii="Times New Roman" w:eastAsia="Times New Roman" w:hAnsi="Times New Roman" w:cs="Times New Roman"/>
+          <w:bCs/>
+          <w:color w:val="000000"/>
+          <w:sz w:val="24"/>
+          <w:szCs w:val="24"/>
+        </w:rPr>
+        <w:fldChar w:fldCharType="separate"/>
+      </w:r>
+      <w:r>
+        <w:rPr>
+          <w:rFonts w:ascii="Times New Roman" w:eastAsia="Times New Roman" w:hAnsi="Times New Roman" w:cs="Times New Roman"/>
+          <w:bCs/>
+          <w:noProof/>
+          <w:color w:val="000000"/>
+          <w:sz w:val="24"/>
+          <w:szCs w:val="24"/>
+        </w:rPr>
+        <w:t>[14]</w:t>
+      </w:r>
+      <w:r>
+        <w:rPr>
+          <w:rFonts w:ascii="Times New Roman" w:eastAsia="Times New Roman" w:hAnsi="Times New Roman" w:cs="Times New Roman"/>
+          <w:bCs/>
+          <w:color w:val="000000"/>
+          <w:sz w:val="24"/>
+          <w:szCs w:val="24"/>
+        </w:rPr>
+        <w:fldChar w:fldCharType="end"/>
+      </w:r>
+      <w:r>
+        <w:rPr>
+          <w:rFonts w:ascii="Times New Roman" w:eastAsia="Times New Roman" w:hAnsi="Times New Roman" w:cs="Times New Roman"/>
+          <w:bCs/>
+          <w:color w:val="000000"/>
+          <w:sz w:val="24"/>
+          <w:szCs w:val="24"/>
+        </w:rPr>
+        <w:t>. The major processes involved in digital image processing are</w:t>
+      </w:r>
+      <w:r>
+        <w:rPr>
+          <w:rFonts w:ascii="Times New Roman" w:eastAsia="Times New Roman" w:hAnsi="Times New Roman" w:cs="Times New Roman"/>
+          <w:bCs/>
+          <w:color w:val="000000"/>
+          <w:sz w:val="24"/>
+          <w:szCs w:val="24"/>
+        </w:rPr>
+        <w:t xml:space="preserve"> image processing, image segmentation and feature extraction. In image processing the processor converts the signals from digital to analog or vice versa. In segmentation, the image is isolated into pixels with the goal to achieve precision.</w:t>
+      </w:r>
+    </w:p>
+    <w:p>
+      <w:pPr>
+        <w:spacing w:after="100" w:afterAutospacing="1" w:line="360" w:lineRule="auto"/>
+        <w:jc w:val="both"/>
+        <w:rPr>
+          <w:rFonts w:ascii="Times New Roman" w:eastAsia="Times New Roman" w:hAnsi="Times New Roman" w:cs="Times New Roman"/>
+          <w:bCs/>
+          <w:color w:val="000000"/>
+          <w:sz w:val="24"/>
+          <w:szCs w:val="24"/>
+        </w:rPr>
+      </w:pPr>
+    </w:p>
+    <w:p>
+      <w:pPr>
+        <w:spacing w:after="100" w:afterAutospacing="1" w:line="360" w:lineRule="auto"/>
+        <w:jc w:val="both"/>
+        <w:rPr>
+          <w:rFonts w:ascii="Times New Roman" w:eastAsia="Times New Roman" w:hAnsi="Times New Roman" w:cs="Times New Roman"/>
+          <w:bCs/>
+          <w:color w:val="000000"/>
+          <w:sz w:val="24"/>
+          <w:szCs w:val="24"/>
+        </w:rPr>
+      </w:pPr>
+    </w:p>
+    <w:p>
+      <w:pPr>
+        <w:spacing w:after="100" w:afterAutospacing="1" w:line="360" w:lineRule="auto"/>
+        <w:jc w:val="both"/>
+        <w:rPr>
+          <w:rFonts w:ascii="Times New Roman" w:eastAsia="Times New Roman" w:hAnsi="Times New Roman" w:cs="Times New Roman"/>
+          <w:bCs/>
+          <w:i/>
+          <w:iCs/>
+          <w:color w:val="000000"/>
+          <w:sz w:val="24"/>
+          <w:szCs w:val="24"/>
+        </w:rPr>
+      </w:pPr>
+      <w:r>
+        <w:rPr>
+          <w:rFonts w:ascii="Times New Roman" w:eastAsia="Times New Roman" w:hAnsi="Times New Roman" w:cs="Times New Roman"/>
+          <w:bCs/>
+          <w:i/>
+          <w:iCs/>
+          <w:color w:val="000000"/>
+          <w:sz w:val="24"/>
+          <w:szCs w:val="24"/>
+        </w:rPr>
+        <w:t>Fig 2.1.0 Digital Image Processing. Recognition of pets</w:t>
+      </w:r>
+    </w:p>
+    <w:p>
+      <w:pPr>
+        <w:spacing w:after="100" w:afterAutospacing="1" w:line="360" w:lineRule="auto"/>
+        <w:jc w:val="both"/>
+        <w:rPr>
+          <w:rFonts w:ascii="Times New Roman" w:eastAsia="Times New Roman" w:hAnsi="Times New Roman" w:cs="Times New Roman"/>
+          <w:bCs/>
+          <w:i/>
+          <w:iCs/>
+          <w:color w:val="000000"/>
+          <w:sz w:val="24"/>
+          <w:szCs w:val="24"/>
+        </w:rPr>
+      </w:pPr>
+    </w:p>
+    <w:p>
+      <w:pPr>
+        <w:spacing w:after="100" w:afterAutospacing="1" w:line="360" w:lineRule="auto"/>
+        <w:jc w:val="both"/>
+        <w:rPr>
+          <w:rFonts w:ascii="Times New Roman" w:eastAsia="Times New Roman" w:hAnsi="Times New Roman" w:cs="Times New Roman"/>
+          <w:bCs/>
+          <w:color w:val="000000"/>
+          <w:sz w:val="24"/>
+          <w:szCs w:val="24"/>
+        </w:rPr>
+      </w:pPr>
+      <w:r>
+        <w:rPr>
+          <w:rFonts w:ascii="Times New Roman" w:eastAsia="Times New Roman" w:hAnsi="Times New Roman" w:cs="Times New Roman"/>
+          <w:bCs/>
+          <w:color w:val="000000"/>
+          <w:sz w:val="24"/>
+          <w:szCs w:val="24"/>
+        </w:rPr>
+        <w:t xml:space="preserve">The article uses this concept to </w:t>
+      </w:r>
+      <w:r>
+        <w:rPr>
+          <w:rFonts w:ascii="Times New Roman" w:eastAsia="Times New Roman" w:hAnsi="Times New Roman" w:cs="Times New Roman"/>
+          <w:bCs/>
+          <w:color w:val="000000"/>
+          <w:sz w:val="24"/>
+          <w:szCs w:val="24"/>
+        </w:rPr>
+        <w:t>detect the presence of the pet before dispensing food.</w:t>
+      </w:r>
+      <w:r>
+        <w:rPr>
+          <w:rFonts w:ascii="Times New Roman" w:eastAsia="Times New Roman" w:hAnsi="Times New Roman" w:cs="Times New Roman"/>
+          <w:bCs/>
+          <w:color w:val="000000"/>
+          <w:sz w:val="24"/>
+          <w:szCs w:val="24"/>
+        </w:rPr>
+        <w:t xml:space="preserve"> In the project</w:t>
+      </w:r>
+      <w:r>
+        <w:rPr>
+          <w:rFonts w:ascii="Times New Roman" w:eastAsia="Times New Roman" w:hAnsi="Times New Roman" w:cs="Times New Roman"/>
+          <w:bCs/>
+          <w:color w:val="000000"/>
+          <w:sz w:val="24"/>
+          <w:szCs w:val="24"/>
+        </w:rPr>
+        <w:t xml:space="preserve">, a pet call that indicates feed time is provided where it uses a recorded voice through a speaker. </w:t>
+      </w:r>
+      <w:r>
+        <w:rPr>
+          <w:rFonts w:ascii="Times New Roman" w:eastAsia="Times New Roman" w:hAnsi="Times New Roman" w:cs="Times New Roman"/>
+          <w:bCs/>
+          <w:color w:val="000000"/>
+          <w:sz w:val="24"/>
+          <w:szCs w:val="24"/>
+        </w:rPr>
+        <w:t>The device then uses the Ultrasonic sensor to determine if the animal is in front of the system. Once this is confirmed the camera is switched on and it takes the image of the pet. The image is taken so as to confirm that the pet is the required one and that it is the species to be fed. The device can feed 2 different pets therefore has two DC motors that rotate depending on the signal sent from the camera. This also means there will be two food containers and two food bowls. The rotation of the motors is controlled in order to give a specified amount of food. The detection of the pets is done using Convolution Neural Network technique.</w:t>
+      </w:r>
+      <w:r>
+        <w:rPr>
+          <w:rFonts w:ascii="Times New Roman" w:eastAsia="Times New Roman" w:hAnsi="Times New Roman" w:cs="Times New Roman"/>
+          <w:bCs/>
+          <w:color w:val="000000"/>
+          <w:sz w:val="24"/>
+          <w:szCs w:val="24"/>
+        </w:rPr>
+        <w:t xml:space="preserve"> CNN is</w:t>
+      </w:r>
+      <w:r>
+        <w:rPr>
+          <w:rFonts w:ascii="Times New Roman" w:eastAsia="Times New Roman" w:hAnsi="Times New Roman" w:cs="Times New Roman"/>
+          <w:bCs/>
+          <w:color w:val="000000"/>
+          <w:sz w:val="24"/>
+          <w:szCs w:val="24"/>
+        </w:rPr>
+        <w:t xml:space="preserve"> a deep learning algorithm that are commonly used in image processing and are fast </w:t>
+      </w:r>
+      <w:r>
+        <w:rPr>
+          <w:rFonts w:ascii="Times New Roman" w:eastAsia="Times New Roman" w:hAnsi="Times New Roman" w:cs="Times New Roman"/>
+          <w:bCs/>
+          <w:color w:val="000000"/>
+          <w:sz w:val="24"/>
+          <w:szCs w:val="24"/>
+        </w:rPr>
+        <w:fldChar w:fldCharType="begin" w:fldLock="1"/>
+      </w:r>
+      <w:r>
+        <w:rPr>
+          <w:rFonts w:ascii="Times New Roman" w:eastAsia="Times New Roman" w:hAnsi="Times New Roman" w:cs="Times New Roman"/>
+          <w:bCs/>
+          <w:color w:val="000000"/>
+          <w:sz w:val="24"/>
+          <w:szCs w:val="24"/>
+        </w:rPr>
+        <w:instrText>ADDIN CSL_CITATION {"citationItems":[{"id":"ITEM-1","itemData":{"DOI":"10.1016/j.ecoinf.2018.10.002","ISSN":"15749541","abstract":"During an epidemic crisis, medical image analysis namely microscopic analyses are made to confirm or not the existence of the epidemic pathogen in suspected cases. Pathogen are all infectious agents such as a virus, bacterium, protozoa, prion etc. However, there is often a lack of specialists in the handling of microscopes, hence allowing the need to make the microscopic analysis abroad. This results in a considerable loss of time and in the meantime, the epidemic continues to spread. To save time in the analysis of samples, we propose to make the future microscopes more intelligent so that they will be able to indicate by themselves the existence or not of the pathogen of an epidemic in a sample. To have a smart microscope, we propose a methodology based on efficient Convolution Neural Network (CNN) architecture in order to classify epidemic pathogen with five deep learning phases: (1) Training dataset of provided images (2) CNN Training (3) Testing data preparation (4) CNN generated model on testing data and finally (5) Evaluation of images classified. The resulted classification process can be integrated in a mobile computing solution on future microscopes. CNN can improve the accuracy in pathogens diagnosis that are focused on hand-tuned feature extraction implying some human mistakes. For our study, we consider cholera and malaria epidemics for microscopic images classification with a relevant CNN, respectively Vibrio cholerae images and Plasmodium falciparum images. Image classification is the task of taking an input image and outputting a class or a probability of classes that best describes the image. Interesting results have been obtained from the CNN model generated achieving the classification accuracy of 94%, with 200 Vibrio cholera images and 200 Plasmodium falciparum images for training dataset and 80 images for testing data. Although this document addresses the classification of epidemic pathogen images using a CNN model, the underlying principles apply to the other fields of science and technology, because of its performance and its capability to handle more layers than the previous traditional neural networks.","author":[{"dropping-particle":"","family":"Traore","given":"Boukaye Boubacar","non-dropping-particle":"","parse-names":false,"suffix":""},{"dropping-particle":"","family":"Kamsu-Foguem","given":"Bernard","non-dropping-particle":"","parse-names":false,"suffix":""},{"dropping-particle":"","family":"Tangara","given":"Fana","non-dropping-particle":"","parse-names":false,"suffix":""}],"container-title":"Ecological Informatics","id":"ITEM-1","issued":{"date-parts":[["2018"]]},"page":"257-268","publisher":"Elsevier","title":"Deep convolution neural network for image recognition","type":"article-journal","volume":"48"},"uris":["http://www.mendeley.com/documents/?uuid=f1baec4c-1f3f-4407-95b0-8278c0129f6b"]}],"mendeley":{"formattedCitation":"[15]","plainTextFormattedCitation":"[15]"},"properties":{"noteIndex":0},"schema":"https://github.com/citation-style-language/schema/raw/master/csl-citation.json"}</w:instrText>
+      </w:r>
+      <w:r>
+        <w:rPr>
+          <w:rFonts w:ascii="Times New Roman" w:eastAsia="Times New Roman" w:hAnsi="Times New Roman" w:cs="Times New Roman"/>
+          <w:bCs/>
+          <w:color w:val="000000"/>
+          <w:sz w:val="24"/>
+          <w:szCs w:val="24"/>
+        </w:rPr>
+        <w:fldChar w:fldCharType="separate"/>
+      </w:r>
+      <w:r>
+        <w:rPr>
+          <w:rFonts w:ascii="Times New Roman" w:eastAsia="Times New Roman" w:hAnsi="Times New Roman" w:cs="Times New Roman"/>
+          <w:bCs/>
+          <w:noProof/>
+          <w:color w:val="000000"/>
+          <w:sz w:val="24"/>
+          <w:szCs w:val="24"/>
+        </w:rPr>
+        <w:t>[15]</w:t>
+      </w:r>
+      <w:r>
+        <w:rPr>
+          <w:rFonts w:ascii="Times New Roman" w:eastAsia="Times New Roman" w:hAnsi="Times New Roman" w:cs="Times New Roman"/>
+          <w:bCs/>
+          <w:color w:val="000000"/>
+          <w:sz w:val="24"/>
+          <w:szCs w:val="24"/>
+        </w:rPr>
+        <w:fldChar w:fldCharType="end"/>
+      </w:r>
+      <w:r>
+        <w:rPr>
+          <w:rFonts w:ascii="Times New Roman" w:eastAsia="Times New Roman" w:hAnsi="Times New Roman" w:cs="Times New Roman"/>
+          <w:bCs/>
+          <w:color w:val="000000"/>
+          <w:sz w:val="24"/>
+          <w:szCs w:val="24"/>
+        </w:rPr>
+        <w:t>. In the technique, the network is trained in two stages, a forward and a backward stage. The forward stage mainly represents the input image and its parameters in multiple layers. The first layers find corners, edges and lines while the other layers find objects and shapes. The backward stage will then calculate the gradient of each of the parameters. After repeated iterations of the forward and the backward stages then the learning can be stopped</w:t>
+      </w:r>
+      <w:r>
+        <w:rPr>
+          <w:rFonts w:ascii="Times New Roman" w:eastAsia="Times New Roman" w:hAnsi="Times New Roman" w:cs="Times New Roman"/>
+          <w:bCs/>
+          <w:color w:val="000000"/>
+          <w:sz w:val="24"/>
+          <w:szCs w:val="24"/>
+        </w:rPr>
+        <w:t>.</w:t>
+      </w:r>
+    </w:p>
+    <w:p>
+      <w:pPr>
+        <w:spacing w:after="100" w:afterAutospacing="1" w:line="360" w:lineRule="auto"/>
+        <w:jc w:val="both"/>
+        <w:rPr>
+          <w:rFonts w:ascii="Times New Roman" w:eastAsia="Times New Roman" w:hAnsi="Times New Roman" w:cs="Times New Roman"/>
+          <w:bCs/>
+          <w:color w:val="000000"/>
+          <w:sz w:val="24"/>
+          <w:szCs w:val="24"/>
+        </w:rPr>
+      </w:pPr>
+      <w:r>
+        <w:rPr>
+          <w:rFonts w:ascii="Times New Roman" w:eastAsia="Times New Roman" w:hAnsi="Times New Roman" w:cs="Times New Roman"/>
+          <w:bCs/>
+          <w:color w:val="000000"/>
+          <w:sz w:val="24"/>
+          <w:szCs w:val="24"/>
+        </w:rPr>
+        <w:t>As proposed in the design, the authors scrapped 200 images of dogs and cats from Google Images and Pixabay. They then manually labelled the images using a software and used a pre trained model checkpoint before being exported as a single file to be used for reference.</w:t>
+      </w:r>
+      <w:r>
+        <w:rPr>
+          <w:rFonts w:ascii="Times New Roman" w:eastAsia="Times New Roman" w:hAnsi="Times New Roman" w:cs="Times New Roman"/>
+          <w:bCs/>
+          <w:color w:val="000000"/>
+          <w:sz w:val="24"/>
+          <w:szCs w:val="24"/>
+        </w:rPr>
+        <w:t xml:space="preserve"> The video stream is initialized and the camera is given time to warm up and then the frames per second counter is started. The frame is read form the stream and is resized in terms of width and height. A CNN module then converts the frame to a blob. The blob acts as the input to the neural network</w:t>
+      </w:r>
+      <w:r>
+        <w:rPr>
+          <w:rFonts w:ascii="Times New Roman" w:eastAsia="Times New Roman" w:hAnsi="Times New Roman" w:cs="Times New Roman"/>
+          <w:bCs/>
+          <w:color w:val="000000"/>
+          <w:sz w:val="24"/>
+          <w:szCs w:val="24"/>
+        </w:rPr>
+        <w:t xml:space="preserve"> which is then complete and the confidence is checked and decided if it is to be drawn. </w:t>
+      </w:r>
+    </w:p>
+    <w:p>
+      <w:pPr>
+        <w:spacing w:after="100" w:afterAutospacing="1" w:line="360" w:lineRule="auto"/>
+        <w:jc w:val="both"/>
+        <w:rPr>
+          <w:rFonts w:ascii="Times New Roman" w:eastAsia="Times New Roman" w:hAnsi="Times New Roman" w:cs="Times New Roman"/>
+          <w:bCs/>
+          <w:color w:val="000000"/>
+          <w:sz w:val="24"/>
+          <w:szCs w:val="24"/>
+        </w:rPr>
+      </w:pPr>
+      <w:r>
+        <w:rPr>
+          <w:rFonts w:ascii="Times New Roman" w:eastAsia="Times New Roman" w:hAnsi="Times New Roman" w:cs="Times New Roman"/>
+          <w:bCs/>
+          <w:i/>
+          <w:iCs/>
+          <w:color w:val="000000"/>
+          <w:sz w:val="24"/>
+          <w:szCs w:val="24"/>
+          <w:u w:val="single"/>
+        </w:rPr>
+        <w:t>Advantages / Disadvantages</w:t>
+      </w:r>
+      <w:r>
+        <w:rPr>
+          <w:rFonts w:ascii="Times New Roman" w:eastAsia="Times New Roman" w:hAnsi="Times New Roman" w:cs="Times New Roman"/>
+          <w:bCs/>
+          <w:color w:val="000000"/>
+          <w:sz w:val="24"/>
+          <w:szCs w:val="24"/>
+        </w:rPr>
+        <w:t xml:space="preserve"> - This approach has an advantage that it feeds more than one pet due to the fact that the camera can distinguish between the different pets.</w:t>
+      </w:r>
+      <w:r>
+        <w:rPr>
+          <w:rFonts w:ascii="Times New Roman" w:eastAsia="Times New Roman" w:hAnsi="Times New Roman" w:cs="Times New Roman"/>
+          <w:bCs/>
+          <w:color w:val="000000"/>
+          <w:sz w:val="24"/>
+          <w:szCs w:val="24"/>
+        </w:rPr>
+        <w:t xml:space="preserve"> Another bonus is that the device will only dispense after noticing the pet to be fed hence will not give food to the wrong one. However, this design faces a problem of complexity. It will take time for the device to learn the pets and even so, it may not fully recognize the pet as is the problem with digital processing. Any symbol that may have a resemblance close to that of the pet may be mistaken to be </w:t>
+      </w:r>
+      <w:r>
+        <w:rPr>
+          <w:rFonts w:ascii="Times New Roman" w:eastAsia="Times New Roman" w:hAnsi="Times New Roman" w:cs="Times New Roman"/>
+          <w:bCs/>
+          <w:color w:val="000000"/>
+          <w:sz w:val="24"/>
+          <w:szCs w:val="24"/>
+        </w:rPr>
+        <w:t>the pet and hence food will be dispensed illegally. The device does not also provide feedback from the animal after feeding hence may lead to wastage of food. With the fact that it feeds two pets shows that the device is bulky and hence is not as portable.</w:t>
+      </w:r>
+    </w:p>
+    <w:p>
+      <w:pPr>
+        <w:pStyle w:val="ListParagraph"/>
+        <w:numPr>
+          <w:ilvl w:val="1"/>
+          <w:numId w:val="20"/>
+        </w:numPr>
+        <w:spacing w:after="100" w:afterAutospacing="1" w:line="360" w:lineRule="auto"/>
+        <w:jc w:val="both"/>
+        <w:rPr>
+          <w:rFonts w:ascii="Times New Roman" w:eastAsia="Times New Roman" w:hAnsi="Times New Roman" w:cs="Times New Roman"/>
+          <w:b/>
+          <w:color w:val="000000"/>
+          <w:sz w:val="24"/>
+          <w:szCs w:val="24"/>
+        </w:rPr>
+      </w:pPr>
+      <w:r>
+        <w:rPr>
+          <w:rFonts w:ascii="Times New Roman" w:eastAsia="Times New Roman" w:hAnsi="Times New Roman" w:cs="Times New Roman"/>
+          <w:b/>
+          <w:color w:val="000000"/>
+          <w:sz w:val="24"/>
+          <w:szCs w:val="24"/>
+        </w:rPr>
+        <w:t xml:space="preserve"> WIRELESS COMMUNICATION</w:t>
+      </w:r>
+    </w:p>
+    <w:p>
+      <w:pPr>
+        <w:pStyle w:val="ListParagraph"/>
+        <w:numPr>
+          <w:ilvl w:val="1"/>
+          <w:numId w:val="20"/>
+        </w:numPr>
+        <w:spacing w:after="100" w:afterAutospacing="1" w:line="360" w:lineRule="auto"/>
+        <w:jc w:val="both"/>
+        <w:rPr>
+          <w:rFonts w:ascii="Times New Roman" w:eastAsia="Times New Roman" w:hAnsi="Times New Roman" w:cs="Times New Roman"/>
+          <w:b/>
+          <w:color w:val="000000"/>
+          <w:sz w:val="24"/>
+          <w:szCs w:val="24"/>
+        </w:rPr>
+      </w:pPr>
+      <w:r>
+        <w:rPr>
+          <w:rFonts w:ascii="Times New Roman" w:eastAsia="Times New Roman" w:hAnsi="Times New Roman" w:cs="Times New Roman"/>
+          <w:b/>
+          <w:color w:val="000000"/>
+          <w:sz w:val="24"/>
+          <w:szCs w:val="24"/>
+        </w:rPr>
+        <w:t xml:space="preserve"> FEEDBACK</w:t>
+      </w:r>
+    </w:p>
+    <w:p>
+      <w:pPr>
+        <w:pStyle w:val="ListParagraph"/>
+        <w:numPr>
+          <w:ilvl w:val="1"/>
+          <w:numId w:val="20"/>
+        </w:numPr>
+        <w:spacing w:after="100" w:afterAutospacing="1" w:line="360" w:lineRule="auto"/>
+        <w:jc w:val="both"/>
+        <w:rPr>
+          <w:rFonts w:ascii="Times New Roman" w:eastAsia="Times New Roman" w:hAnsi="Times New Roman" w:cs="Times New Roman"/>
+          <w:b/>
+          <w:color w:val="000000"/>
+          <w:sz w:val="24"/>
+          <w:szCs w:val="24"/>
+        </w:rPr>
+      </w:pPr>
+      <w:r>
+        <w:rPr>
+          <w:rFonts w:ascii="Times New Roman" w:eastAsia="Times New Roman" w:hAnsi="Times New Roman" w:cs="Times New Roman"/>
+          <w:b/>
+          <w:color w:val="000000"/>
+          <w:sz w:val="24"/>
+          <w:szCs w:val="24"/>
+        </w:rPr>
+        <w:t>FOOD DISPENSING</w:t>
+      </w:r>
+    </w:p>
+    <w:p>
+      <w:pPr>
+        <w:pStyle w:val="ListParagraph"/>
+        <w:numPr>
+          <w:ilvl w:val="1"/>
+          <w:numId w:val="20"/>
+        </w:numPr>
+        <w:spacing w:after="100" w:afterAutospacing="1" w:line="360" w:lineRule="auto"/>
+        <w:jc w:val="both"/>
+        <w:rPr>
+          <w:rFonts w:ascii="Times New Roman" w:eastAsia="Times New Roman" w:hAnsi="Times New Roman" w:cs="Times New Roman"/>
+          <w:b/>
+          <w:color w:val="000000"/>
+          <w:sz w:val="24"/>
+          <w:szCs w:val="24"/>
+        </w:rPr>
+      </w:pPr>
+      <w:r>
+        <w:rPr>
+          <w:rFonts w:ascii="Times New Roman" w:eastAsia="Times New Roman" w:hAnsi="Times New Roman" w:cs="Times New Roman"/>
+          <w:b/>
+          <w:color w:val="000000"/>
+          <w:sz w:val="24"/>
+          <w:szCs w:val="24"/>
+        </w:rPr>
+        <w:t>USER INTERACTION</w:t>
+      </w:r>
+    </w:p>
+    <w:p>
+      <w:pPr>
+        <w:pStyle w:val="ListParagraph"/>
+        <w:numPr>
+          <w:ilvl w:val="1"/>
+          <w:numId w:val="20"/>
+        </w:numPr>
+        <w:spacing w:after="100" w:afterAutospacing="1" w:line="360" w:lineRule="auto"/>
+        <w:jc w:val="both"/>
+        <w:rPr>
+          <w:rFonts w:ascii="Times New Roman" w:eastAsia="Times New Roman" w:hAnsi="Times New Roman" w:cs="Times New Roman"/>
+          <w:b/>
+          <w:color w:val="000000"/>
+          <w:sz w:val="24"/>
+          <w:szCs w:val="24"/>
+        </w:rPr>
+      </w:pPr>
+      <w:r>
+        <w:rPr>
+          <w:rFonts w:ascii="Times New Roman" w:eastAsia="Times New Roman" w:hAnsi="Times New Roman" w:cs="Times New Roman"/>
+          <w:b/>
+          <w:color w:val="000000"/>
+          <w:sz w:val="24"/>
+          <w:szCs w:val="24"/>
+        </w:rPr>
+        <w:t>STRUCTURE AND SIZE</w:t>
+      </w:r>
+    </w:p>
+    <w:p>
+      <w:pPr>
+        <w:pStyle w:val="ListParagraph"/>
+        <w:numPr>
+          <w:ilvl w:val="1"/>
+          <w:numId w:val="20"/>
+        </w:numPr>
+        <w:spacing w:after="100" w:afterAutospacing="1" w:line="360" w:lineRule="auto"/>
+        <w:jc w:val="both"/>
+        <w:rPr>
+          <w:rFonts w:ascii="Times New Roman" w:eastAsia="Times New Roman" w:hAnsi="Times New Roman" w:cs="Times New Roman"/>
+          <w:b/>
+          <w:color w:val="000000"/>
+          <w:sz w:val="24"/>
+          <w:szCs w:val="24"/>
+        </w:rPr>
+      </w:pPr>
+      <w:r>
+        <w:rPr>
+          <w:rFonts w:ascii="Times New Roman" w:eastAsia="Times New Roman" w:hAnsi="Times New Roman" w:cs="Times New Roman"/>
+          <w:b/>
+          <w:color w:val="000000"/>
+          <w:sz w:val="24"/>
+          <w:szCs w:val="24"/>
+        </w:rPr>
+        <w:t>OTHER DESIGNS</w:t>
       </w:r>
     </w:p>
     <w:p>
@@ -14250,6 +15289,7 @@
           <w:rFonts w:ascii="Times New Roman" w:hAnsi="Times New Roman" w:cs="Times New Roman"/>
           <w:noProof/>
           <w:sz w:val="24"/>
+          <w:szCs w:val="24"/>
         </w:rPr>
       </w:pPr>
       <w:r>
@@ -14274,6 +15314,205 @@
     </w:p>
     <w:p>
       <w:pPr>
+        <w:widowControl w:val="0"/>
+        <w:autoSpaceDE w:val="0"/>
+        <w:autoSpaceDN w:val="0"/>
+        <w:adjustRightInd w:val="0"/>
+        <w:spacing w:line="240" w:lineRule="auto"/>
+        <w:ind w:left="640" w:hanging="640"/>
+        <w:rPr>
+          <w:rFonts w:ascii="Times New Roman" w:hAnsi="Times New Roman" w:cs="Times New Roman"/>
+          <w:noProof/>
+          <w:sz w:val="24"/>
+          <w:szCs w:val="24"/>
+        </w:rPr>
+      </w:pPr>
+      <w:r>
+        <w:rPr>
+          <w:rFonts w:ascii="Times New Roman" w:hAnsi="Times New Roman" w:cs="Times New Roman"/>
+          <w:noProof/>
+          <w:sz w:val="24"/>
+          <w:szCs w:val="24"/>
+        </w:rPr>
+        <w:t>[12]</w:t>
+      </w:r>
+      <w:r>
+        <w:rPr>
+          <w:rFonts w:ascii="Times New Roman" w:hAnsi="Times New Roman" w:cs="Times New Roman"/>
+          <w:noProof/>
+          <w:sz w:val="24"/>
+          <w:szCs w:val="24"/>
+        </w:rPr>
+        <w:tab/>
+        <w:t xml:space="preserve">S. Ahuja and P. Potti, “An Introduction to RFID Technology,” </w:t>
+      </w:r>
+      <w:r>
+        <w:rPr>
+          <w:rFonts w:ascii="Times New Roman" w:hAnsi="Times New Roman" w:cs="Times New Roman"/>
+          <w:i/>
+          <w:iCs/>
+          <w:noProof/>
+          <w:sz w:val="24"/>
+          <w:szCs w:val="24"/>
+        </w:rPr>
+        <w:t>Commun. Netw.</w:t>
+      </w:r>
+      <w:r>
+        <w:rPr>
+          <w:rFonts w:ascii="Times New Roman" w:hAnsi="Times New Roman" w:cs="Times New Roman"/>
+          <w:noProof/>
+          <w:sz w:val="24"/>
+          <w:szCs w:val="24"/>
+        </w:rPr>
+        <w:t>, vol. 02, no. 03, pp. 183–186, 2010, doi: 10.4236/cn.2010.23026.</w:t>
+      </w:r>
+    </w:p>
+    <w:p>
+      <w:pPr>
+        <w:widowControl w:val="0"/>
+        <w:autoSpaceDE w:val="0"/>
+        <w:autoSpaceDN w:val="0"/>
+        <w:adjustRightInd w:val="0"/>
+        <w:spacing w:line="240" w:lineRule="auto"/>
+        <w:ind w:left="640" w:hanging="640"/>
+        <w:rPr>
+          <w:rFonts w:ascii="Times New Roman" w:hAnsi="Times New Roman" w:cs="Times New Roman"/>
+          <w:noProof/>
+          <w:sz w:val="24"/>
+          <w:szCs w:val="24"/>
+        </w:rPr>
+      </w:pPr>
+      <w:r>
+        <w:rPr>
+          <w:rFonts w:ascii="Times New Roman" w:hAnsi="Times New Roman" w:cs="Times New Roman"/>
+          <w:noProof/>
+          <w:sz w:val="24"/>
+          <w:szCs w:val="24"/>
+        </w:rPr>
+        <w:t>[13]</w:t>
+      </w:r>
+      <w:r>
+        <w:rPr>
+          <w:rFonts w:ascii="Times New Roman" w:hAnsi="Times New Roman" w:cs="Times New Roman"/>
+          <w:noProof/>
+          <w:sz w:val="24"/>
+          <w:szCs w:val="24"/>
+        </w:rPr>
+        <w:tab/>
+        <w:t xml:space="preserve">Vineeth S, Renukumar B R, Sneha V C, and Prashant Ganjihal, Rani B, “Automatic Pet Food Dispenser using Digital Image Processing,” </w:t>
+      </w:r>
+      <w:r>
+        <w:rPr>
+          <w:rFonts w:ascii="Times New Roman" w:hAnsi="Times New Roman" w:cs="Times New Roman"/>
+          <w:i/>
+          <w:iCs/>
+          <w:noProof/>
+          <w:sz w:val="24"/>
+          <w:szCs w:val="24"/>
+        </w:rPr>
+        <w:t>Int. J. Eng. Res.</w:t>
+      </w:r>
+      <w:r>
+        <w:rPr>
+          <w:rFonts w:ascii="Times New Roman" w:hAnsi="Times New Roman" w:cs="Times New Roman"/>
+          <w:noProof/>
+          <w:sz w:val="24"/>
+          <w:szCs w:val="24"/>
+        </w:rPr>
+        <w:t>, vol. V9, no. 05, pp. 588–593, 2020, doi: 10.17577/ijertv9is050513.</w:t>
+      </w:r>
+    </w:p>
+    <w:p>
+      <w:pPr>
+        <w:widowControl w:val="0"/>
+        <w:autoSpaceDE w:val="0"/>
+        <w:autoSpaceDN w:val="0"/>
+        <w:adjustRightInd w:val="0"/>
+        <w:spacing w:line="240" w:lineRule="auto"/>
+        <w:ind w:left="640" w:hanging="640"/>
+        <w:rPr>
+          <w:rFonts w:ascii="Times New Roman" w:hAnsi="Times New Roman" w:cs="Times New Roman"/>
+          <w:noProof/>
+          <w:sz w:val="24"/>
+          <w:szCs w:val="24"/>
+        </w:rPr>
+      </w:pPr>
+      <w:r>
+        <w:rPr>
+          <w:rFonts w:ascii="Times New Roman" w:hAnsi="Times New Roman" w:cs="Times New Roman"/>
+          <w:noProof/>
+          <w:sz w:val="24"/>
+          <w:szCs w:val="24"/>
+        </w:rPr>
+        <w:t>[14]</w:t>
+      </w:r>
+      <w:r>
+        <w:rPr>
+          <w:rFonts w:ascii="Times New Roman" w:hAnsi="Times New Roman" w:cs="Times New Roman"/>
+          <w:noProof/>
+          <w:sz w:val="24"/>
+          <w:szCs w:val="24"/>
+        </w:rPr>
+        <w:tab/>
+        <w:t>M. Malik, “A REVIEW ON DIGITAL IMAGE PROCESSING Required Segmented Data as System,” no. 4, pp. 53–56, 2020.</w:t>
+      </w:r>
+    </w:p>
+    <w:p>
+      <w:pPr>
+        <w:widowControl w:val="0"/>
+        <w:autoSpaceDE w:val="0"/>
+        <w:autoSpaceDN w:val="0"/>
+        <w:adjustRightInd w:val="0"/>
+        <w:spacing w:line="240" w:lineRule="auto"/>
+        <w:ind w:left="640" w:hanging="640"/>
+        <w:rPr>
+          <w:rFonts w:ascii="Times New Roman" w:hAnsi="Times New Roman" w:cs="Times New Roman"/>
+          <w:noProof/>
+          <w:sz w:val="24"/>
+        </w:rPr>
+      </w:pPr>
+      <w:r>
+        <w:rPr>
+          <w:rFonts w:ascii="Times New Roman" w:hAnsi="Times New Roman" w:cs="Times New Roman"/>
+          <w:noProof/>
+          <w:sz w:val="24"/>
+          <w:szCs w:val="24"/>
+        </w:rPr>
+        <w:t>[15]</w:t>
+      </w:r>
+      <w:r>
+        <w:rPr>
+          <w:rFonts w:ascii="Times New Roman" w:hAnsi="Times New Roman" w:cs="Times New Roman"/>
+          <w:noProof/>
+          <w:sz w:val="24"/>
+          <w:szCs w:val="24"/>
+        </w:rPr>
+        <w:tab/>
+        <w:t xml:space="preserve">B. B. Traore, B. Kamsu-Foguem, and F. Tangara, “Deep convolution neural network for image recognition,” </w:t>
+      </w:r>
+      <w:r>
+        <w:rPr>
+          <w:rFonts w:ascii="Times New Roman" w:hAnsi="Times New Roman" w:cs="Times New Roman"/>
+          <w:i/>
+          <w:iCs/>
+          <w:noProof/>
+          <w:sz w:val="24"/>
+          <w:szCs w:val="24"/>
+        </w:rPr>
+        <w:t>Ecol. Inform.</w:t>
+      </w:r>
+      <w:r>
+        <w:rPr>
+          <w:rFonts w:ascii="Times New Roman" w:hAnsi="Times New Roman" w:cs="Times New Roman"/>
+          <w:noProof/>
+          <w:sz w:val="24"/>
+          <w:szCs w:val="24"/>
+        </w:rPr>
+        <w:t>, vol. 48, pp. 257–268, 2018, doi: 10.1016/j.ecoinf.2018.10.002.</w:t>
+      </w:r>
+    </w:p>
+    <w:p>
+      <w:pPr>
         <w:jc w:val="both"/>
         <w:rPr>
           <w:rFonts w:ascii="Times New Roman" w:hAnsi="Times New Roman" w:cs="Times New Roman"/>
@@ -14293,12 +15532,12 @@
       </w:r>
     </w:p>
     <w:sectPr>
-      <w:headerReference w:type="even" r:id="rId18"/>
-      <w:headerReference w:type="default" r:id="rId19"/>
-      <w:footerReference w:type="even" r:id="rId20"/>
-      <w:footerReference w:type="default" r:id="rId21"/>
-      <w:headerReference w:type="first" r:id="rId22"/>
-      <w:footerReference w:type="first" r:id="rId23"/>
+      <w:headerReference w:type="even" r:id="rId19"/>
+      <w:headerReference w:type="default" r:id="rId20"/>
+      <w:footerReference w:type="even" r:id="rId21"/>
+      <w:footerReference w:type="default" r:id="rId22"/>
+      <w:headerReference w:type="first" r:id="rId23"/>
+      <w:footerReference w:type="first" r:id="rId24"/>
       <w:pgSz w:w="12240" w:h="15840"/>
       <w:pgMar w:top="1440" w:right="1440" w:bottom="1440" w:left="1440" w:header="720" w:footer="720" w:gutter="0"/>
       <w:cols w:space="720"/>
@@ -17399,6 +18638,127 @@
       </w:rPr>
     </w:lvl>
   </w:abstractNum>
+  <w:abstractNum w:abstractNumId="19" w15:restartNumberingAfterBreak="0">
+    <w:nsid w:val="72A44FFB"/>
+    <w:multiLevelType w:val="multilevel"/>
+    <w:tmpl w:val="5EA43CC4"/>
+    <w:lvl w:ilvl="0">
+      <w:start w:val="1"/>
+      <w:numFmt w:val="decimal"/>
+      <w:lvlText w:val="%1."/>
+      <w:lvlJc w:val="left"/>
+      <w:pPr>
+        <w:ind w:left="720" w:hanging="360"/>
+      </w:pPr>
+      <w:rPr>
+        <w:rFonts w:hint="default"/>
+      </w:rPr>
+    </w:lvl>
+    <w:lvl w:ilvl="1">
+      <w:start w:val="2"/>
+      <w:numFmt w:val="decimal"/>
+      <w:isLgl/>
+      <w:lvlText w:val="%1.%2."/>
+      <w:lvlJc w:val="left"/>
+      <w:pPr>
+        <w:ind w:left="720" w:hanging="360"/>
+      </w:pPr>
+      <w:rPr>
+        <w:rFonts w:hint="default"/>
+      </w:rPr>
+    </w:lvl>
+    <w:lvl w:ilvl="2">
+      <w:start w:val="1"/>
+      <w:numFmt w:val="decimal"/>
+      <w:isLgl/>
+      <w:lvlText w:val="%1.%2.%3."/>
+      <w:lvlJc w:val="left"/>
+      <w:pPr>
+        <w:ind w:left="1080" w:hanging="720"/>
+      </w:pPr>
+      <w:rPr>
+        <w:rFonts w:hint="default"/>
+      </w:rPr>
+    </w:lvl>
+    <w:lvl w:ilvl="3">
+      <w:start w:val="1"/>
+      <w:numFmt w:val="decimal"/>
+      <w:isLgl/>
+      <w:lvlText w:val="%1.%2.%3.%4."/>
+      <w:lvlJc w:val="left"/>
+      <w:pPr>
+        <w:ind w:left="1080" w:hanging="720"/>
+      </w:pPr>
+      <w:rPr>
+        <w:rFonts w:hint="default"/>
+      </w:rPr>
+    </w:lvl>
+    <w:lvl w:ilvl="4">
+      <w:start w:val="1"/>
+      <w:numFmt w:val="decimal"/>
+      <w:isLgl/>
+      <w:lvlText w:val="%1.%2.%3.%4.%5."/>
+      <w:lvlJc w:val="left"/>
+      <w:pPr>
+        <w:ind w:left="1440" w:hanging="1080"/>
+      </w:pPr>
+      <w:rPr>
+        <w:rFonts w:hint="default"/>
+      </w:rPr>
+    </w:lvl>
+    <w:lvl w:ilvl="5">
+      <w:start w:val="1"/>
+      <w:numFmt w:val="decimal"/>
+      <w:isLgl/>
+      <w:lvlText w:val="%1.%2.%3.%4.%5.%6."/>
+      <w:lvlJc w:val="left"/>
+      <w:pPr>
+        <w:ind w:left="1440" w:hanging="1080"/>
+      </w:pPr>
+      <w:rPr>
+        <w:rFonts w:hint="default"/>
+      </w:rPr>
+    </w:lvl>
+    <w:lvl w:ilvl="6">
+      <w:start w:val="1"/>
+      <w:numFmt w:val="decimal"/>
+      <w:isLgl/>
+      <w:lvlText w:val="%1.%2.%3.%4.%5.%6.%7."/>
+      <w:lvlJc w:val="left"/>
+      <w:pPr>
+        <w:ind w:left="1800" w:hanging="1440"/>
+      </w:pPr>
+      <w:rPr>
+        <w:rFonts w:hint="default"/>
+      </w:rPr>
+    </w:lvl>
+    <w:lvl w:ilvl="7">
+      <w:start w:val="1"/>
+      <w:numFmt w:val="decimal"/>
+      <w:isLgl/>
+      <w:lvlText w:val="%1.%2.%3.%4.%5.%6.%7.%8."/>
+      <w:lvlJc w:val="left"/>
+      <w:pPr>
+        <w:ind w:left="1800" w:hanging="1440"/>
+      </w:pPr>
+      <w:rPr>
+        <w:rFonts w:hint="default"/>
+      </w:rPr>
+    </w:lvl>
+    <w:lvl w:ilvl="8">
+      <w:start w:val="1"/>
+      <w:numFmt w:val="decimal"/>
+      <w:isLgl/>
+      <w:lvlText w:val="%1.%2.%3.%4.%5.%6.%7.%8.%9."/>
+      <w:lvlJc w:val="left"/>
+      <w:pPr>
+        <w:ind w:left="2160" w:hanging="1800"/>
+      </w:pPr>
+      <w:rPr>
+        <w:rFonts w:hint="default"/>
+      </w:rPr>
+    </w:lvl>
+  </w:abstractNum>
   <w:num w:numId="1">
     <w:abstractNumId w:val="12"/>
   </w:num>
@@ -17455,6 +18815,9 @@
   </w:num>
   <w:num w:numId="19">
     <w:abstractNumId w:val="2"/>
+  </w:num>
+  <w:num w:numId="20">
+    <w:abstractNumId w:val="19"/>
   </w:num>
 </w:numbering>
 </file>
@@ -17857,7 +19220,7 @@
   <w:style w:type="paragraph" w:default="1" w:styleId="Normal">
     <w:name w:val="Normal"/>
     <w:qFormat/>
-    <w:rsid w:val="000D53CF"/>
+    <w:rsid w:val="00AB6BBC"/>
   </w:style>
   <w:style w:type="paragraph" w:styleId="Heading1">
     <w:name w:val="heading 1"/>

</xml_diff>

<commit_message>
Finished the Wireless Communication section
</commit_message>
<xml_diff>
--- a/PROPOSAL.docx
+++ b/PROPOSAL.docx
@@ -2225,7 +2225,31 @@
           <w:szCs w:val="24"/>
           <w:u w:val="none"/>
         </w:rPr>
-        <w:t xml:space="preserve">          </w:t>
+        <w:t xml:space="preserve">      </w:t>
+      </w:r>
+      <w:r>
+        <w:rPr>
+          <w:rStyle w:val="Hyperlink"/>
+          <w:rFonts w:ascii="Times New Roman" w:hAnsi="Times New Roman" w:cs="Times New Roman"/>
+          <w:bCs/>
+          <w:noProof/>
+          <w:sz w:val="24"/>
+          <w:szCs w:val="24"/>
+          <w:u w:val="none"/>
+        </w:rPr>
+        <w:t xml:space="preserve">   </w:t>
+      </w:r>
+      <w:r>
+        <w:rPr>
+          <w:rStyle w:val="Hyperlink"/>
+          <w:rFonts w:ascii="Times New Roman" w:hAnsi="Times New Roman" w:cs="Times New Roman"/>
+          <w:bCs/>
+          <w:noProof/>
+          <w:sz w:val="24"/>
+          <w:szCs w:val="24"/>
+          <w:u w:val="none"/>
+        </w:rPr>
+        <w:t xml:space="preserve">    </w:t>
       </w:r>
       <w:hyperlink w:anchor="_Toc77059105" w:history="1">
         <w:r>
@@ -2248,7 +2272,7 @@
             <w:sz w:val="24"/>
             <w:szCs w:val="24"/>
           </w:rPr>
-          <w:t>…………………………………………………………</w:t>
+          <w:t>………………………………………………………</w:t>
         </w:r>
         <w:r>
           <w:rPr>
@@ -2270,7 +2294,29 @@
             <w:sz w:val="24"/>
             <w:szCs w:val="24"/>
           </w:rPr>
-          <w:t>..…………..</w:t>
+          <w:t>..……</w:t>
+        </w:r>
+        <w:r>
+          <w:rPr>
+            <w:rStyle w:val="Hyperlink"/>
+            <w:rFonts w:ascii="Times New Roman" w:eastAsia="Times New Roman" w:hAnsi="Times New Roman" w:cs="Times New Roman"/>
+            <w:bCs/>
+            <w:noProof/>
+            <w:sz w:val="24"/>
+            <w:szCs w:val="24"/>
+          </w:rPr>
+          <w:t>..</w:t>
+        </w:r>
+        <w:r>
+          <w:rPr>
+            <w:rStyle w:val="Hyperlink"/>
+            <w:rFonts w:ascii="Times New Roman" w:eastAsia="Times New Roman" w:hAnsi="Times New Roman" w:cs="Times New Roman"/>
+            <w:bCs/>
+            <w:noProof/>
+            <w:sz w:val="24"/>
+            <w:szCs w:val="24"/>
+          </w:rPr>
+          <w:t>……..</w:t>
         </w:r>
         <w:r>
           <w:rPr>
@@ -2364,7 +2410,55 @@
           <w:szCs w:val="24"/>
           <w:u w:val="none"/>
         </w:rPr>
-        <w:t xml:space="preserve">               </w:t>
+        <w:t xml:space="preserve">         </w:t>
+      </w:r>
+      <w:r>
+        <w:rPr>
+          <w:rStyle w:val="Hyperlink"/>
+          <w:rFonts w:ascii="Times New Roman" w:hAnsi="Times New Roman" w:cs="Times New Roman"/>
+          <w:bCs/>
+          <w:noProof/>
+          <w:sz w:val="24"/>
+          <w:szCs w:val="24"/>
+          <w:u w:val="none"/>
+        </w:rPr>
+        <w:t xml:space="preserve">   </w:t>
+      </w:r>
+      <w:r>
+        <w:rPr>
+          <w:rStyle w:val="Hyperlink"/>
+          <w:rFonts w:ascii="Times New Roman" w:hAnsi="Times New Roman" w:cs="Times New Roman"/>
+          <w:bCs/>
+          <w:noProof/>
+          <w:sz w:val="24"/>
+          <w:szCs w:val="24"/>
+          <w:u w:val="none"/>
+        </w:rPr>
+        <w:t xml:space="preserve">     </w:t>
+      </w:r>
+      <w:r>
+        <w:rPr>
+          <w:rStyle w:val="Hyperlink"/>
+          <w:rFonts w:ascii="Times New Roman" w:hAnsi="Times New Roman" w:cs="Times New Roman"/>
+          <w:bCs/>
+          <w:noProof/>
+          <w:sz w:val="24"/>
+          <w:szCs w:val="24"/>
+          <w:u w:val="none"/>
+        </w:rPr>
+        <w:t xml:space="preserve">   </w:t>
+      </w:r>
+      <w:r>
+        <w:rPr>
+          <w:rStyle w:val="Hyperlink"/>
+          <w:rFonts w:ascii="Times New Roman" w:hAnsi="Times New Roman" w:cs="Times New Roman"/>
+          <w:bCs/>
+          <w:noProof/>
+          <w:sz w:val="24"/>
+          <w:szCs w:val="24"/>
+          <w:u w:val="none"/>
+        </w:rPr>
+        <w:t xml:space="preserve"> </w:t>
       </w:r>
       <w:hyperlink w:anchor="_Toc77059106" w:history="1">
         <w:r>
@@ -2481,7 +2575,55 @@
           <w:szCs w:val="24"/>
           <w:u w:val="none"/>
         </w:rPr>
-        <w:t xml:space="preserve">               </w:t>
+        <w:t xml:space="preserve">       </w:t>
+      </w:r>
+      <w:r>
+        <w:rPr>
+          <w:rStyle w:val="Hyperlink"/>
+          <w:rFonts w:ascii="Times New Roman" w:hAnsi="Times New Roman" w:cs="Times New Roman"/>
+          <w:bCs/>
+          <w:noProof/>
+          <w:sz w:val="24"/>
+          <w:szCs w:val="24"/>
+          <w:u w:val="none"/>
+        </w:rPr>
+        <w:t xml:space="preserve">   </w:t>
+      </w:r>
+      <w:r>
+        <w:rPr>
+          <w:rStyle w:val="Hyperlink"/>
+          <w:rFonts w:ascii="Times New Roman" w:hAnsi="Times New Roman" w:cs="Times New Roman"/>
+          <w:bCs/>
+          <w:noProof/>
+          <w:sz w:val="24"/>
+          <w:szCs w:val="24"/>
+          <w:u w:val="none"/>
+        </w:rPr>
+        <w:t xml:space="preserve">      </w:t>
+      </w:r>
+      <w:r>
+        <w:rPr>
+          <w:rStyle w:val="Hyperlink"/>
+          <w:rFonts w:ascii="Times New Roman" w:hAnsi="Times New Roman" w:cs="Times New Roman"/>
+          <w:bCs/>
+          <w:noProof/>
+          <w:sz w:val="24"/>
+          <w:szCs w:val="24"/>
+          <w:u w:val="none"/>
+        </w:rPr>
+        <w:t xml:space="preserve">   </w:t>
+      </w:r>
+      <w:r>
+        <w:rPr>
+          <w:rStyle w:val="Hyperlink"/>
+          <w:rFonts w:ascii="Times New Roman" w:hAnsi="Times New Roman" w:cs="Times New Roman"/>
+          <w:bCs/>
+          <w:noProof/>
+          <w:sz w:val="24"/>
+          <w:szCs w:val="24"/>
+          <w:u w:val="none"/>
+        </w:rPr>
+        <w:t xml:space="preserve">  </w:t>
       </w:r>
       <w:hyperlink w:anchor="_Toc77059107" w:history="1">
         <w:r>
@@ -2598,7 +2740,55 @@
           <w:szCs w:val="24"/>
           <w:u w:val="none"/>
         </w:rPr>
-        <w:t xml:space="preserve">               </w:t>
+        <w:t xml:space="preserve">         </w:t>
+      </w:r>
+      <w:r>
+        <w:rPr>
+          <w:rStyle w:val="Hyperlink"/>
+          <w:rFonts w:ascii="Times New Roman" w:hAnsi="Times New Roman" w:cs="Times New Roman"/>
+          <w:bCs/>
+          <w:noProof/>
+          <w:sz w:val="24"/>
+          <w:szCs w:val="24"/>
+          <w:u w:val="none"/>
+        </w:rPr>
+        <w:t xml:space="preserve">   </w:t>
+      </w:r>
+      <w:r>
+        <w:rPr>
+          <w:rStyle w:val="Hyperlink"/>
+          <w:rFonts w:ascii="Times New Roman" w:hAnsi="Times New Roman" w:cs="Times New Roman"/>
+          <w:bCs/>
+          <w:noProof/>
+          <w:sz w:val="24"/>
+          <w:szCs w:val="24"/>
+          <w:u w:val="none"/>
+        </w:rPr>
+        <w:t xml:space="preserve">  </w:t>
+      </w:r>
+      <w:r>
+        <w:rPr>
+          <w:rStyle w:val="Hyperlink"/>
+          <w:rFonts w:ascii="Times New Roman" w:hAnsi="Times New Roman" w:cs="Times New Roman"/>
+          <w:bCs/>
+          <w:noProof/>
+          <w:sz w:val="24"/>
+          <w:szCs w:val="24"/>
+          <w:u w:val="none"/>
+        </w:rPr>
+        <w:t xml:space="preserve">   </w:t>
+      </w:r>
+      <w:r>
+        <w:rPr>
+          <w:rStyle w:val="Hyperlink"/>
+          <w:rFonts w:ascii="Times New Roman" w:hAnsi="Times New Roman" w:cs="Times New Roman"/>
+          <w:bCs/>
+          <w:noProof/>
+          <w:sz w:val="24"/>
+          <w:szCs w:val="24"/>
+          <w:u w:val="none"/>
+        </w:rPr>
+        <w:t xml:space="preserve">    </w:t>
       </w:r>
       <w:hyperlink w:anchor="_Toc77059108" w:history="1">
         <w:r>
@@ -2715,7 +2905,31 @@
           <w:szCs w:val="24"/>
           <w:u w:val="none"/>
         </w:rPr>
-        <w:t xml:space="preserve">          </w:t>
+        <w:t xml:space="preserve">     </w:t>
+      </w:r>
+      <w:r>
+        <w:rPr>
+          <w:rStyle w:val="Hyperlink"/>
+          <w:rFonts w:ascii="Times New Roman" w:hAnsi="Times New Roman" w:cs="Times New Roman"/>
+          <w:bCs/>
+          <w:noProof/>
+          <w:sz w:val="24"/>
+          <w:szCs w:val="24"/>
+          <w:u w:val="none"/>
+        </w:rPr>
+        <w:t xml:space="preserve">   </w:t>
+      </w:r>
+      <w:r>
+        <w:rPr>
+          <w:rStyle w:val="Hyperlink"/>
+          <w:rFonts w:ascii="Times New Roman" w:hAnsi="Times New Roman" w:cs="Times New Roman"/>
+          <w:bCs/>
+          <w:noProof/>
+          <w:sz w:val="24"/>
+          <w:szCs w:val="24"/>
+          <w:u w:val="none"/>
+        </w:rPr>
+        <w:t xml:space="preserve">     </w:t>
       </w:r>
       <w:hyperlink w:anchor="_Toc77059109" w:history="1">
         <w:r>
@@ -2865,7 +3079,79 @@
           <w:szCs w:val="24"/>
           <w:u w:val="none"/>
         </w:rPr>
-        <w:t xml:space="preserve">          </w:t>
+        <w:t xml:space="preserve">     </w:t>
+      </w:r>
+      <w:r>
+        <w:rPr>
+          <w:rStyle w:val="Hyperlink"/>
+          <w:rFonts w:ascii="Times New Roman" w:hAnsi="Times New Roman" w:cs="Times New Roman"/>
+          <w:bCs/>
+          <w:noProof/>
+          <w:sz w:val="24"/>
+          <w:szCs w:val="24"/>
+          <w:u w:val="none"/>
+        </w:rPr>
+        <w:t xml:space="preserve">   </w:t>
+      </w:r>
+      <w:r>
+        <w:rPr>
+          <w:rStyle w:val="Hyperlink"/>
+          <w:rFonts w:ascii="Times New Roman" w:hAnsi="Times New Roman" w:cs="Times New Roman"/>
+          <w:bCs/>
+          <w:noProof/>
+          <w:sz w:val="24"/>
+          <w:szCs w:val="24"/>
+          <w:u w:val="none"/>
+        </w:rPr>
+        <w:t xml:space="preserve"> </w:t>
+      </w:r>
+      <w:r>
+        <w:rPr>
+          <w:rStyle w:val="Hyperlink"/>
+          <w:rFonts w:ascii="Times New Roman" w:hAnsi="Times New Roman" w:cs="Times New Roman"/>
+          <w:bCs/>
+          <w:noProof/>
+          <w:sz w:val="24"/>
+          <w:szCs w:val="24"/>
+          <w:u w:val="none"/>
+        </w:rPr>
+        <w:t xml:space="preserve">   </w:t>
+      </w:r>
+      <w:r>
+        <w:rPr>
+          <w:rStyle w:val="Hyperlink"/>
+          <w:rFonts w:ascii="Times New Roman" w:hAnsi="Times New Roman" w:cs="Times New Roman"/>
+          <w:bCs/>
+          <w:noProof/>
+          <w:sz w:val="24"/>
+          <w:szCs w:val="24"/>
+          <w:u w:val="none"/>
+        </w:rPr>
+        <w:t xml:space="preserve">  </w:t>
+      </w:r>
+      <w:r>
+        <w:rPr>
+          <w:rStyle w:val="Hyperlink"/>
+          <w:rFonts w:ascii="Times New Roman" w:hAnsi="Times New Roman" w:cs="Times New Roman"/>
+          <w:bCs/>
+          <w:noProof/>
+          <w:sz w:val="24"/>
+          <w:szCs w:val="24"/>
+          <w:u w:val="none"/>
+        </w:rPr>
+        <w:t xml:space="preserve"> </w:t>
+      </w:r>
+      <w:r>
+        <w:rPr>
+          <w:rStyle w:val="Hyperlink"/>
+          <w:rFonts w:ascii="Times New Roman" w:hAnsi="Times New Roman" w:cs="Times New Roman"/>
+          <w:bCs/>
+          <w:noProof/>
+          <w:sz w:val="24"/>
+          <w:szCs w:val="24"/>
+          <w:u w:val="none"/>
+        </w:rPr>
+        <w:t xml:space="preserve">  </w:t>
       </w:r>
       <w:hyperlink w:anchor="_Toc77059110" w:history="1">
         <w:r>
@@ -3049,7 +3335,67 @@
           <w:szCs w:val="24"/>
           <w:u w:val="none"/>
         </w:rPr>
-        <w:t xml:space="preserve">          </w:t>
+        <w:t xml:space="preserve">      </w:t>
+      </w:r>
+      <w:r>
+        <w:rPr>
+          <w:rStyle w:val="Hyperlink"/>
+          <w:rFonts w:ascii="Times New Roman" w:hAnsi="Times New Roman" w:cs="Times New Roman"/>
+          <w:bCs/>
+          <w:noProof/>
+          <w:sz w:val="24"/>
+          <w:szCs w:val="24"/>
+          <w:u w:val="none"/>
+        </w:rPr>
+        <w:t xml:space="preserve">   </w:t>
+      </w:r>
+      <w:r>
+        <w:rPr>
+          <w:rStyle w:val="Hyperlink"/>
+          <w:rFonts w:ascii="Times New Roman" w:hAnsi="Times New Roman" w:cs="Times New Roman"/>
+          <w:bCs/>
+          <w:noProof/>
+          <w:sz w:val="24"/>
+          <w:szCs w:val="24"/>
+          <w:u w:val="none"/>
+        </w:rPr>
+        <w:t xml:space="preserve">   </w:t>
+      </w:r>
+      <w:r>
+        <w:rPr>
+          <w:rStyle w:val="Hyperlink"/>
+          <w:rFonts w:ascii="Times New Roman" w:hAnsi="Times New Roman" w:cs="Times New Roman"/>
+          <w:bCs/>
+          <w:noProof/>
+          <w:sz w:val="24"/>
+          <w:szCs w:val="24"/>
+          <w:u w:val="none"/>
+        </w:rPr>
+        <w:t xml:space="preserve">   </w:t>
+      </w:r>
+      <w:r>
+        <w:rPr>
+          <w:rStyle w:val="Hyperlink"/>
+          <w:rFonts w:ascii="Times New Roman" w:hAnsi="Times New Roman" w:cs="Times New Roman"/>
+          <w:bCs/>
+          <w:noProof/>
+          <w:sz w:val="24"/>
+          <w:szCs w:val="24"/>
+          <w:u w:val="none"/>
+        </w:rPr>
+        <w:t xml:space="preserve"> </w:t>
+      </w:r>
+      <w:r>
+        <w:rPr>
+          <w:rStyle w:val="Hyperlink"/>
+          <w:rFonts w:ascii="Times New Roman" w:hAnsi="Times New Roman" w:cs="Times New Roman"/>
+          <w:bCs/>
+          <w:noProof/>
+          <w:sz w:val="24"/>
+          <w:szCs w:val="24"/>
+          <w:u w:val="none"/>
+        </w:rPr>
+        <w:t xml:space="preserve"> </w:t>
       </w:r>
       <w:hyperlink w:anchor="_Toc77059113" w:history="1">
         <w:r>
@@ -3251,7 +3597,31 @@
           <w:szCs w:val="24"/>
           <w:u w:val="none"/>
         </w:rPr>
-        <w:t xml:space="preserve">          </w:t>
+        <w:t xml:space="preserve">       </w:t>
+      </w:r>
+      <w:r>
+        <w:rPr>
+          <w:rStyle w:val="Hyperlink"/>
+          <w:rFonts w:ascii="Times New Roman" w:hAnsi="Times New Roman" w:cs="Times New Roman"/>
+          <w:bCs/>
+          <w:noProof/>
+          <w:sz w:val="24"/>
+          <w:szCs w:val="24"/>
+          <w:u w:val="none"/>
+        </w:rPr>
+        <w:t xml:space="preserve">   </w:t>
+      </w:r>
+      <w:r>
+        <w:rPr>
+          <w:rStyle w:val="Hyperlink"/>
+          <w:rFonts w:ascii="Times New Roman" w:hAnsi="Times New Roman" w:cs="Times New Roman"/>
+          <w:bCs/>
+          <w:noProof/>
+          <w:sz w:val="24"/>
+          <w:szCs w:val="24"/>
+          <w:u w:val="none"/>
+        </w:rPr>
+        <w:t xml:space="preserve">   </w:t>
       </w:r>
       <w:hyperlink w:anchor="_Toc77059114" w:history="1">
         <w:r>
@@ -3350,14 +3720,25 @@
           <w:tab w:val="right" w:leader="dot" w:pos="9372"/>
         </w:tabs>
         <w:rPr>
+          <w:rFonts w:ascii="Times New Roman" w:hAnsi="Times New Roman" w:cs="Times New Roman"/>
+          <w:bCs/>
+          <w:noProof/>
+          <w:sz w:val="24"/>
+          <w:szCs w:val="24"/>
+        </w:rPr>
+      </w:pPr>
+      <w:r>
+        <w:rPr>
           <w:rStyle w:val="Hyperlink"/>
           <w:rFonts w:ascii="Times New Roman" w:hAnsi="Times New Roman" w:cs="Times New Roman"/>
           <w:bCs/>
           <w:noProof/>
           <w:sz w:val="24"/>
           <w:szCs w:val="24"/>
-        </w:rPr>
-      </w:pPr>
+          <w:u w:val="none"/>
+        </w:rPr>
+        <w:t xml:space="preserve">          </w:t>
+      </w:r>
       <w:r>
         <w:rPr>
           <w:rStyle w:val="Hyperlink"/>
@@ -3368,7 +3749,7 @@
           <w:szCs w:val="24"/>
           <w:u w:val="none"/>
         </w:rPr>
-        <w:t xml:space="preserve">          </w:t>
+        <w:t xml:space="preserve">   </w:t>
       </w:r>
       <w:r>
         <w:rPr>
@@ -3380,7 +3761,31 @@
           <w:szCs w:val="24"/>
           <w:u w:val="none"/>
         </w:rPr>
-        <w:t xml:space="preserve">    </w:t>
+        <w:t xml:space="preserve"> </w:t>
+      </w:r>
+      <w:r>
+        <w:rPr>
+          <w:rStyle w:val="Hyperlink"/>
+          <w:rFonts w:ascii="Times New Roman" w:hAnsi="Times New Roman" w:cs="Times New Roman"/>
+          <w:bCs/>
+          <w:noProof/>
+          <w:sz w:val="24"/>
+          <w:szCs w:val="24"/>
+          <w:u w:val="none"/>
+        </w:rPr>
+        <w:t xml:space="preserve">   </w:t>
+      </w:r>
+      <w:r>
+        <w:rPr>
+          <w:rStyle w:val="Hyperlink"/>
+          <w:rFonts w:ascii="Times New Roman" w:hAnsi="Times New Roman" w:cs="Times New Roman"/>
+          <w:bCs/>
+          <w:noProof/>
+          <w:sz w:val="24"/>
+          <w:szCs w:val="24"/>
+          <w:u w:val="none"/>
+        </w:rPr>
+        <w:t xml:space="preserve">   </w:t>
       </w:r>
       <w:r>
         <w:rPr>
@@ -3499,6 +3904,78 @@
       <w:pPr>
         <w:rPr>
           <w:rFonts w:ascii="Times New Roman" w:hAnsi="Times New Roman" w:cs="Times New Roman"/>
+        </w:rPr>
+      </w:pPr>
+      <w:r>
+        <w:tab/>
+      </w:r>
+      <w:r>
+        <w:t xml:space="preserve">       </w:t>
+      </w:r>
+      <w:r>
+        <w:t xml:space="preserve">    </w:t>
+      </w:r>
+      <w:r>
+        <w:rPr>
+          <w:rFonts w:ascii="Times New Roman" w:hAnsi="Times New Roman" w:cs="Times New Roman"/>
+          <w:sz w:val="24"/>
+          <w:szCs w:val="24"/>
+        </w:rPr>
+        <w:t>2.2. Wireless Communication……………………………………</w:t>
+      </w:r>
+      <w:r>
+        <w:rPr>
+          <w:rFonts w:ascii="Times New Roman" w:hAnsi="Times New Roman" w:cs="Times New Roman"/>
+          <w:sz w:val="24"/>
+          <w:szCs w:val="24"/>
+        </w:rPr>
+        <w:t>.</w:t>
+      </w:r>
+      <w:r>
+        <w:rPr>
+          <w:rFonts w:ascii="Times New Roman" w:hAnsi="Times New Roman" w:cs="Times New Roman"/>
+          <w:sz w:val="24"/>
+          <w:szCs w:val="24"/>
+        </w:rPr>
+        <w:t>…</w:t>
+      </w:r>
+      <w:r>
+        <w:rPr>
+          <w:rFonts w:ascii="Times New Roman" w:hAnsi="Times New Roman" w:cs="Times New Roman"/>
+          <w:sz w:val="24"/>
+          <w:szCs w:val="24"/>
+        </w:rPr>
+        <w:t>.</w:t>
+      </w:r>
+      <w:r>
+        <w:rPr>
+          <w:rFonts w:ascii="Times New Roman" w:hAnsi="Times New Roman" w:cs="Times New Roman"/>
+          <w:sz w:val="24"/>
+          <w:szCs w:val="24"/>
+        </w:rPr>
+        <w:t>………</w:t>
+      </w:r>
+      <w:r>
+        <w:rPr>
+          <w:rFonts w:ascii="Times New Roman" w:hAnsi="Times New Roman" w:cs="Times New Roman"/>
+          <w:sz w:val="24"/>
+          <w:szCs w:val="24"/>
+        </w:rPr>
+        <w:t>.</w:t>
+      </w:r>
+      <w:r>
+        <w:rPr>
+          <w:rFonts w:ascii="Times New Roman" w:hAnsi="Times New Roman" w:cs="Times New Roman"/>
+          <w:sz w:val="24"/>
+          <w:szCs w:val="24"/>
+        </w:rPr>
+        <w:t>……15</w:t>
+      </w:r>
+    </w:p>
+    <w:p>
+      <w:pPr>
+        <w:rPr>
+          <w:rFonts w:ascii="Times New Roman" w:hAnsi="Times New Roman" w:cs="Times New Roman"/>
           <w:bCs/>
           <w:sz w:val="24"/>
           <w:szCs w:val="24"/>
@@ -3575,7 +4052,31 @@
           <w:szCs w:val="24"/>
           <w:u w:val="none"/>
         </w:rPr>
-        <w:t xml:space="preserve">          </w:t>
+        <w:t xml:space="preserve">        </w:t>
+      </w:r>
+      <w:r>
+        <w:rPr>
+          <w:rStyle w:val="Hyperlink"/>
+          <w:rFonts w:ascii="Times New Roman" w:hAnsi="Times New Roman" w:cs="Times New Roman"/>
+          <w:bCs/>
+          <w:noProof/>
+          <w:sz w:val="24"/>
+          <w:szCs w:val="24"/>
+          <w:u w:val="none"/>
+        </w:rPr>
+        <w:t xml:space="preserve">   </w:t>
+      </w:r>
+      <w:r>
+        <w:rPr>
+          <w:rStyle w:val="Hyperlink"/>
+          <w:rFonts w:ascii="Times New Roman" w:hAnsi="Times New Roman" w:cs="Times New Roman"/>
+          <w:bCs/>
+          <w:noProof/>
+          <w:sz w:val="24"/>
+          <w:szCs w:val="24"/>
+          <w:u w:val="none"/>
+        </w:rPr>
+        <w:t xml:space="preserve">  </w:t>
       </w:r>
       <w:hyperlink w:anchor="_Toc77059114" w:history="1">
         <w:r>
@@ -3612,7 +4113,33 @@
           <w:szCs w:val="24"/>
           <w:u w:val="none"/>
         </w:rPr>
-        <w:t>………………………………………………………………</w:t>
+        <w:t>……………………………………………………</w:t>
+      </w:r>
+      <w:r>
+        <w:rPr>
+          <w:rStyle w:val="Hyperlink"/>
+          <w:rFonts w:ascii="Times New Roman" w:hAnsi="Times New Roman" w:cs="Times New Roman"/>
+          <w:bCs/>
+          <w:noProof/>
+          <w:color w:val="auto"/>
+          <w:sz w:val="24"/>
+          <w:szCs w:val="24"/>
+          <w:u w:val="none"/>
+        </w:rPr>
+        <w:t>.</w:t>
+      </w:r>
+      <w:r>
+        <w:rPr>
+          <w:rStyle w:val="Hyperlink"/>
+          <w:rFonts w:ascii="Times New Roman" w:hAnsi="Times New Roman" w:cs="Times New Roman"/>
+          <w:bCs/>
+          <w:noProof/>
+          <w:color w:val="auto"/>
+          <w:sz w:val="24"/>
+          <w:szCs w:val="24"/>
+          <w:u w:val="none"/>
+        </w:rPr>
+        <w:t>………</w:t>
       </w:r>
       <w:r>
         <w:rPr>
@@ -3680,7 +4207,72 @@
           <w:szCs w:val="24"/>
           <w:u w:val="none"/>
         </w:rPr>
-        <w:t xml:space="preserve">     </w:t>
+        <w:t xml:space="preserve"> </w:t>
+      </w:r>
+      <w:r>
+        <w:rPr>
+          <w:rStyle w:val="Hyperlink"/>
+          <w:rFonts w:ascii="Times New Roman" w:hAnsi="Times New Roman" w:cs="Times New Roman"/>
+          <w:bCs/>
+          <w:noProof/>
+          <w:color w:val="auto"/>
+          <w:sz w:val="24"/>
+          <w:szCs w:val="24"/>
+          <w:u w:val="none"/>
+        </w:rPr>
+        <w:t xml:space="preserve">   </w:t>
+      </w:r>
+      <w:r>
+        <w:rPr>
+          <w:rStyle w:val="Hyperlink"/>
+          <w:rFonts w:ascii="Times New Roman" w:hAnsi="Times New Roman" w:cs="Times New Roman"/>
+          <w:bCs/>
+          <w:noProof/>
+          <w:color w:val="auto"/>
+          <w:sz w:val="24"/>
+          <w:szCs w:val="24"/>
+          <w:u w:val="none"/>
+        </w:rPr>
+        <w:t xml:space="preserve">   </w:t>
+      </w:r>
+      <w:r>
+        <w:rPr>
+          <w:rStyle w:val="Hyperlink"/>
+          <w:rFonts w:ascii="Times New Roman" w:hAnsi="Times New Roman" w:cs="Times New Roman"/>
+          <w:bCs/>
+          <w:noProof/>
+          <w:color w:val="auto"/>
+          <w:sz w:val="24"/>
+          <w:szCs w:val="24"/>
+          <w:u w:val="none"/>
+        </w:rPr>
+        <w:t xml:space="preserve">   </w:t>
+      </w:r>
+      <w:r>
+        <w:rPr>
+          <w:rStyle w:val="Hyperlink"/>
+          <w:rFonts w:ascii="Times New Roman" w:hAnsi="Times New Roman" w:cs="Times New Roman"/>
+          <w:bCs/>
+          <w:noProof/>
+          <w:color w:val="auto"/>
+          <w:sz w:val="24"/>
+          <w:szCs w:val="24"/>
+          <w:u w:val="none"/>
+        </w:rPr>
+        <w:t xml:space="preserve">  </w:t>
+      </w:r>
+      <w:r>
+        <w:rPr>
+          <w:rStyle w:val="Hyperlink"/>
+          <w:rFonts w:ascii="Times New Roman" w:hAnsi="Times New Roman" w:cs="Times New Roman"/>
+          <w:bCs/>
+          <w:noProof/>
+          <w:color w:val="auto"/>
+          <w:sz w:val="24"/>
+          <w:szCs w:val="24"/>
+          <w:u w:val="none"/>
+        </w:rPr>
+        <w:t xml:space="preserve"> </w:t>
       </w:r>
       <w:r>
         <w:rPr>
@@ -3837,7 +4429,31 @@
           <w:szCs w:val="24"/>
           <w:u w:val="none"/>
         </w:rPr>
-        <w:t xml:space="preserve">          </w:t>
+        <w:t xml:space="preserve">       </w:t>
+      </w:r>
+      <w:r>
+        <w:rPr>
+          <w:rStyle w:val="Hyperlink"/>
+          <w:rFonts w:ascii="Times New Roman" w:hAnsi="Times New Roman" w:cs="Times New Roman"/>
+          <w:bCs/>
+          <w:noProof/>
+          <w:sz w:val="24"/>
+          <w:szCs w:val="24"/>
+          <w:u w:val="none"/>
+        </w:rPr>
+        <w:t xml:space="preserve">   </w:t>
+      </w:r>
+      <w:r>
+        <w:rPr>
+          <w:rStyle w:val="Hyperlink"/>
+          <w:rFonts w:ascii="Times New Roman" w:hAnsi="Times New Roman" w:cs="Times New Roman"/>
+          <w:bCs/>
+          <w:noProof/>
+          <w:sz w:val="24"/>
+          <w:szCs w:val="24"/>
+          <w:u w:val="none"/>
+        </w:rPr>
+        <w:t xml:space="preserve">   </w:t>
       </w:r>
       <w:hyperlink w:anchor="_Toc77059114" w:history="1">
         <w:r>
@@ -3913,7 +4529,7 @@
           <w:szCs w:val="24"/>
           <w:u w:val="none"/>
         </w:rPr>
-        <w:t>………………</w:t>
+        <w:t>……………</w:t>
       </w:r>
       <w:r>
         <w:rPr>
@@ -3939,7 +4555,33 @@
           <w:szCs w:val="24"/>
           <w:u w:val="none"/>
         </w:rPr>
-        <w:t>……..……………14</w:t>
+        <w:t>……..…</w:t>
+      </w:r>
+      <w:r>
+        <w:rPr>
+          <w:rStyle w:val="Hyperlink"/>
+          <w:rFonts w:ascii="Times New Roman" w:hAnsi="Times New Roman" w:cs="Times New Roman"/>
+          <w:bCs/>
+          <w:noProof/>
+          <w:color w:val="auto"/>
+          <w:sz w:val="24"/>
+          <w:szCs w:val="24"/>
+          <w:u w:val="none"/>
+        </w:rPr>
+        <w:t>.</w:t>
+      </w:r>
+      <w:r>
+        <w:rPr>
+          <w:rStyle w:val="Hyperlink"/>
+          <w:rFonts w:ascii="Times New Roman" w:hAnsi="Times New Roman" w:cs="Times New Roman"/>
+          <w:bCs/>
+          <w:noProof/>
+          <w:color w:val="auto"/>
+          <w:sz w:val="24"/>
+          <w:szCs w:val="24"/>
+          <w:u w:val="none"/>
+        </w:rPr>
+        <w:t>…………14</w:t>
       </w:r>
     </w:p>
     <w:p>
@@ -3981,7 +4623,33 @@
           <w:szCs w:val="24"/>
           <w:u w:val="none"/>
         </w:rPr>
-        <w:t xml:space="preserve">     </w:t>
+        <w:t xml:space="preserve">   </w:t>
+      </w:r>
+      <w:r>
+        <w:rPr>
+          <w:rStyle w:val="Hyperlink"/>
+          <w:rFonts w:ascii="Times New Roman" w:hAnsi="Times New Roman" w:cs="Times New Roman"/>
+          <w:bCs/>
+          <w:noProof/>
+          <w:color w:val="auto"/>
+          <w:sz w:val="24"/>
+          <w:szCs w:val="24"/>
+          <w:u w:val="none"/>
+        </w:rPr>
+        <w:t xml:space="preserve">      </w:t>
+      </w:r>
+      <w:r>
+        <w:rPr>
+          <w:rStyle w:val="Hyperlink"/>
+          <w:rFonts w:ascii="Times New Roman" w:hAnsi="Times New Roman" w:cs="Times New Roman"/>
+          <w:bCs/>
+          <w:noProof/>
+          <w:color w:val="auto"/>
+          <w:sz w:val="24"/>
+          <w:szCs w:val="24"/>
+          <w:u w:val="none"/>
+        </w:rPr>
+        <w:t xml:space="preserve">  </w:t>
       </w:r>
       <w:r>
         <w:rPr>
@@ -4152,7 +4820,31 @@
           <w:szCs w:val="24"/>
           <w:u w:val="none"/>
         </w:rPr>
-        <w:t xml:space="preserve">          </w:t>
+        <w:t xml:space="preserve">       </w:t>
+      </w:r>
+      <w:r>
+        <w:rPr>
+          <w:rStyle w:val="Hyperlink"/>
+          <w:rFonts w:ascii="Times New Roman" w:hAnsi="Times New Roman" w:cs="Times New Roman"/>
+          <w:bCs/>
+          <w:noProof/>
+          <w:sz w:val="24"/>
+          <w:szCs w:val="24"/>
+          <w:u w:val="none"/>
+        </w:rPr>
+        <w:t xml:space="preserve">      </w:t>
+      </w:r>
+      <w:r>
+        <w:rPr>
+          <w:rStyle w:val="Hyperlink"/>
+          <w:rFonts w:ascii="Times New Roman" w:hAnsi="Times New Roman" w:cs="Times New Roman"/>
+          <w:bCs/>
+          <w:noProof/>
+          <w:sz w:val="24"/>
+          <w:szCs w:val="24"/>
+          <w:u w:val="none"/>
+        </w:rPr>
+        <w:t xml:space="preserve">   </w:t>
       </w:r>
       <w:hyperlink w:anchor="_Toc77059118" w:history="1">
         <w:r>
@@ -4320,7 +5012,31 @@
           <w:szCs w:val="24"/>
           <w:u w:val="none"/>
         </w:rPr>
-        <w:t xml:space="preserve">          </w:t>
+        <w:t xml:space="preserve">       </w:t>
+      </w:r>
+      <w:r>
+        <w:rPr>
+          <w:rStyle w:val="Hyperlink"/>
+          <w:rFonts w:ascii="Times New Roman" w:hAnsi="Times New Roman" w:cs="Times New Roman"/>
+          <w:bCs/>
+          <w:noProof/>
+          <w:sz w:val="24"/>
+          <w:szCs w:val="24"/>
+          <w:u w:val="none"/>
+        </w:rPr>
+        <w:t xml:space="preserve">      </w:t>
+      </w:r>
+      <w:r>
+        <w:rPr>
+          <w:rStyle w:val="Hyperlink"/>
+          <w:rFonts w:ascii="Times New Roman" w:hAnsi="Times New Roman" w:cs="Times New Roman"/>
+          <w:bCs/>
+          <w:noProof/>
+          <w:sz w:val="24"/>
+          <w:szCs w:val="24"/>
+          <w:u w:val="none"/>
+        </w:rPr>
+        <w:t xml:space="preserve">   </w:t>
       </w:r>
       <w:hyperlink w:anchor="_Toc77059118" w:history="1">
         <w:r>
@@ -4590,7 +5306,35 @@
           <w:sz w:val="24"/>
           <w:szCs w:val="24"/>
         </w:rPr>
-        <w:t>Fig 2.1.0 Digital Image Processing. Recognition of pets</w:t>
+        <w:t>Fig 2.1 Digital Image Processing. Recognition of pets</w:t>
+      </w:r>
+    </w:p>
+    <w:p>
+      <w:pPr>
+        <w:pStyle w:val="ListParagraph"/>
+        <w:numPr>
+          <w:ilvl w:val="0"/>
+          <w:numId w:val="20"/>
+        </w:numPr>
+        <w:spacing w:after="100" w:afterAutospacing="1" w:line="360" w:lineRule="auto"/>
+        <w:jc w:val="both"/>
+        <w:rPr>
+          <w:rFonts w:ascii="Times New Roman" w:eastAsia="Times New Roman" w:hAnsi="Times New Roman" w:cs="Times New Roman"/>
+          <w:bCs/>
+          <w:color w:val="000000"/>
+          <w:sz w:val="24"/>
+          <w:szCs w:val="24"/>
+        </w:rPr>
+      </w:pPr>
+      <w:r>
+        <w:rPr>
+          <w:rFonts w:ascii="Times New Roman" w:eastAsia="Times New Roman" w:hAnsi="Times New Roman" w:cs="Times New Roman"/>
+          <w:bCs/>
+          <w:color w:val="000000"/>
+          <w:sz w:val="24"/>
+          <w:szCs w:val="24"/>
+        </w:rPr>
+        <w:t>Fig 2.2 Internet growth (1989 – 1997)</w:t>
       </w:r>
     </w:p>
     <w:p>
@@ -4856,6 +5600,78 @@
         </w:rPr>
         <w:t>CNN – Convolution Neural Network</w:t>
       </w:r>
+    </w:p>
+    <w:p>
+      <w:pPr>
+        <w:pStyle w:val="ListParagraph"/>
+        <w:numPr>
+          <w:ilvl w:val="0"/>
+          <w:numId w:val="13"/>
+        </w:numPr>
+        <w:spacing w:after="0" w:line="360" w:lineRule="auto"/>
+        <w:ind w:left="368" w:hanging="357"/>
+        <w:jc w:val="both"/>
+        <w:rPr>
+          <w:rFonts w:ascii="Times New Roman" w:eastAsia="Times New Roman" w:hAnsi="Times New Roman" w:cs="Times New Roman"/>
+          <w:color w:val="000000"/>
+          <w:sz w:val="24"/>
+          <w:szCs w:val="24"/>
+        </w:rPr>
+      </w:pPr>
+      <w:r>
+        <w:rPr>
+          <w:rFonts w:ascii="Times New Roman" w:eastAsia="Times New Roman" w:hAnsi="Times New Roman" w:cs="Times New Roman"/>
+          <w:color w:val="000000"/>
+          <w:sz w:val="24"/>
+          <w:szCs w:val="24"/>
+        </w:rPr>
+        <w:t>SMS – Short Messaging Service</w:t>
+      </w:r>
+    </w:p>
+    <w:p>
+      <w:pPr>
+        <w:pStyle w:val="ListParagraph"/>
+        <w:numPr>
+          <w:ilvl w:val="0"/>
+          <w:numId w:val="13"/>
+        </w:numPr>
+        <w:spacing w:after="0" w:line="360" w:lineRule="auto"/>
+        <w:ind w:left="368" w:hanging="357"/>
+        <w:jc w:val="both"/>
+        <w:rPr>
+          <w:rFonts w:ascii="Times New Roman" w:eastAsia="Times New Roman" w:hAnsi="Times New Roman" w:cs="Times New Roman"/>
+          <w:color w:val="000000"/>
+          <w:sz w:val="24"/>
+          <w:szCs w:val="24"/>
+        </w:rPr>
+      </w:pPr>
+      <w:r>
+        <w:rPr>
+          <w:rFonts w:ascii="Times New Roman" w:eastAsia="Times New Roman" w:hAnsi="Times New Roman" w:cs="Times New Roman"/>
+          <w:color w:val="000000"/>
+          <w:sz w:val="24"/>
+          <w:szCs w:val="24"/>
+        </w:rPr>
+        <w:t>I</w:t>
+      </w:r>
+      <w:r>
+        <w:rPr>
+          <w:rFonts w:ascii="Times New Roman" w:eastAsia="Times New Roman" w:hAnsi="Times New Roman" w:cs="Times New Roman"/>
+          <w:color w:val="000000"/>
+          <w:sz w:val="24"/>
+          <w:szCs w:val="24"/>
+        </w:rPr>
+        <w:t>o</w:t>
+      </w:r>
+      <w:r>
+        <w:rPr>
+          <w:rFonts w:ascii="Times New Roman" w:eastAsia="Times New Roman" w:hAnsi="Times New Roman" w:cs="Times New Roman"/>
+          <w:color w:val="000000"/>
+          <w:sz w:val="24"/>
+          <w:szCs w:val="24"/>
+        </w:rPr>
+        <w:t>T – Internet of Things</w:t>
+      </w:r>
       <w:r>
         <w:rPr>
           <w:rFonts w:ascii="Times New Roman" w:eastAsia="Times New Roman" w:hAnsi="Times New Roman" w:cs="Times New Roman"/>
@@ -4865,6 +5681,105 @@
         </w:rPr>
         <w:tab/>
         <w:t xml:space="preserve">  </w:t>
+      </w:r>
+    </w:p>
+    <w:p>
+      <w:pPr>
+        <w:pStyle w:val="ListParagraph"/>
+        <w:numPr>
+          <w:ilvl w:val="0"/>
+          <w:numId w:val="13"/>
+        </w:numPr>
+        <w:spacing w:after="0" w:line="360" w:lineRule="auto"/>
+        <w:ind w:left="368" w:hanging="357"/>
+        <w:jc w:val="both"/>
+        <w:rPr>
+          <w:rFonts w:ascii="Times New Roman" w:eastAsia="Times New Roman" w:hAnsi="Times New Roman" w:cs="Times New Roman"/>
+          <w:color w:val="000000"/>
+          <w:sz w:val="24"/>
+          <w:szCs w:val="24"/>
+        </w:rPr>
+      </w:pPr>
+      <w:r>
+        <w:rPr>
+          <w:rFonts w:ascii="Times New Roman" w:eastAsia="Times New Roman" w:hAnsi="Times New Roman" w:cs="Times New Roman"/>
+          <w:color w:val="000000"/>
+          <w:sz w:val="24"/>
+          <w:szCs w:val="24"/>
+        </w:rPr>
+        <w:t xml:space="preserve">HTML – </w:t>
+      </w:r>
+      <w:r>
+        <w:rPr>
+          <w:rFonts w:ascii="Times New Roman" w:eastAsia="Times New Roman" w:hAnsi="Times New Roman" w:cs="Times New Roman"/>
+          <w:color w:val="000000"/>
+          <w:sz w:val="24"/>
+          <w:szCs w:val="24"/>
+        </w:rPr>
+        <w:t>Hyper Text Markup Language</w:t>
+      </w:r>
+    </w:p>
+    <w:p>
+      <w:pPr>
+        <w:pStyle w:val="ListParagraph"/>
+        <w:numPr>
+          <w:ilvl w:val="0"/>
+          <w:numId w:val="13"/>
+        </w:numPr>
+        <w:spacing w:after="0" w:line="360" w:lineRule="auto"/>
+        <w:ind w:left="368" w:hanging="357"/>
+        <w:jc w:val="both"/>
+        <w:rPr>
+          <w:rFonts w:ascii="Times New Roman" w:eastAsia="Times New Roman" w:hAnsi="Times New Roman" w:cs="Times New Roman"/>
+          <w:color w:val="000000"/>
+          <w:sz w:val="24"/>
+          <w:szCs w:val="24"/>
+        </w:rPr>
+      </w:pPr>
+      <w:r>
+        <w:rPr>
+          <w:rFonts w:ascii="Times New Roman" w:eastAsia="Times New Roman" w:hAnsi="Times New Roman" w:cs="Times New Roman"/>
+          <w:color w:val="000000"/>
+          <w:sz w:val="24"/>
+          <w:szCs w:val="24"/>
+        </w:rPr>
+        <w:t xml:space="preserve">TCP/IP - </w:t>
+      </w:r>
+      <w:r>
+        <w:rPr>
+          <w:rFonts w:ascii="Times New Roman" w:eastAsia="Times New Roman" w:hAnsi="Times New Roman" w:cs="Times New Roman"/>
+          <w:color w:val="000000"/>
+          <w:sz w:val="24"/>
+          <w:szCs w:val="24"/>
+        </w:rPr>
+        <w:t>Transmission Control Protocol/Internet Protocol</w:t>
+      </w:r>
+    </w:p>
+    <w:p>
+      <w:pPr>
+        <w:pStyle w:val="ListParagraph"/>
+        <w:numPr>
+          <w:ilvl w:val="0"/>
+          <w:numId w:val="13"/>
+        </w:numPr>
+        <w:spacing w:after="0" w:line="360" w:lineRule="auto"/>
+        <w:ind w:left="368" w:hanging="357"/>
+        <w:jc w:val="both"/>
+        <w:rPr>
+          <w:rFonts w:ascii="Times New Roman" w:eastAsia="Times New Roman" w:hAnsi="Times New Roman" w:cs="Times New Roman"/>
+          <w:color w:val="000000"/>
+          <w:sz w:val="24"/>
+          <w:szCs w:val="24"/>
+        </w:rPr>
+      </w:pPr>
+      <w:r>
+        <w:rPr>
+          <w:rFonts w:ascii="Times New Roman" w:eastAsia="Times New Roman" w:hAnsi="Times New Roman" w:cs="Times New Roman"/>
+          <w:color w:val="000000"/>
+          <w:sz w:val="24"/>
+          <w:szCs w:val="24"/>
+        </w:rPr>
+        <w:t>LCD – Liquid Crystal Display</w:t>
       </w:r>
     </w:p>
     <w:p>
@@ -5430,7 +6345,27 @@
           <w:sz w:val="24"/>
           <w:szCs w:val="24"/>
         </w:rPr>
-        <w:t xml:space="preserve">, with the initial hypotheses stating that the keeping of pets is an activity that enhances some qualities like health and social well being of the owner. In this </w:t>
+        <w:t xml:space="preserve">, with the initial hypotheses stating that the keeping of pets is an activity that enhances some qualities like health and social </w:t>
+      </w:r>
+      <w:proofErr w:type="spellStart"/>
+      <w:r>
+        <w:rPr>
+          <w:rFonts w:ascii="Times New Roman" w:eastAsia="Times New Roman" w:hAnsi="Times New Roman" w:cs="Times New Roman"/>
+          <w:color w:val="000000"/>
+          <w:sz w:val="24"/>
+          <w:szCs w:val="24"/>
+        </w:rPr>
+        <w:t>well being</w:t>
+      </w:r>
+      <w:proofErr w:type="spellEnd"/>
+      <w:r>
+        <w:rPr>
+          <w:rFonts w:ascii="Times New Roman" w:eastAsia="Times New Roman" w:hAnsi="Times New Roman" w:cs="Times New Roman"/>
+          <w:color w:val="000000"/>
+          <w:sz w:val="24"/>
+          <w:szCs w:val="24"/>
+        </w:rPr>
+        <w:t xml:space="preserve"> of the owner. In this </w:t>
       </w:r>
       <w:r>
         <w:rPr>
@@ -6279,6 +7214,19 @@
         </w:rPr>
         <w:t>way of feeding his/her pet while being able to carry out other important duties and enjoy vacations void of any anxieties.</w:t>
       </w:r>
+    </w:p>
+    <w:p>
+      <w:pPr>
+        <w:spacing w:after="0" w:line="360" w:lineRule="auto"/>
+        <w:ind w:left="22" w:hanging="11"/>
+        <w:jc w:val="both"/>
+        <w:rPr>
+          <w:rFonts w:ascii="Times New Roman" w:eastAsia="Times New Roman" w:hAnsi="Times New Roman" w:cs="Times New Roman"/>
+          <w:color w:val="000000"/>
+          <w:sz w:val="24"/>
+          <w:szCs w:val="24"/>
+        </w:rPr>
+      </w:pPr>
     </w:p>
     <w:p>
       <w:pPr>
@@ -7903,17 +8851,7 @@
           <w:sz w:val="24"/>
           <w:szCs w:val="24"/>
         </w:rPr>
-        <w:t xml:space="preserve">. An active tag needs a source of power in order to work while a passive tag requires no power source and needs minimal maintenance. Passive tags only become active only on exposure of some external energy. </w:t>
-      </w:r>
-      <w:r>
-        <w:rPr>
-          <w:rFonts w:ascii="Times New Roman" w:eastAsia="Times New Roman" w:hAnsi="Times New Roman" w:cs="Times New Roman"/>
-          <w:bCs/>
-          <w:color w:val="000000"/>
-          <w:sz w:val="24"/>
-          <w:szCs w:val="24"/>
-        </w:rPr>
-        <w:t xml:space="preserve">It is made of three main parts: an Antenna, a semiconductor chip attached to the antenna and a body to protect the whole device. The antenna captures the energy from the reader and communicates data between the reader and the tag. </w:t>
+        <w:t xml:space="preserve">. An active tag needs a source of power in order to work while a passive tag requires no power source and needs minimal maintenance. Passive tags only become active only on exposure of some external energy. It is made of three main parts: an Antenna, a semiconductor chip attached to the antenna and a body to protect the whole device. The antenna captures the energy from the reader and communicates data between the reader and the tag. </w:t>
       </w:r>
       <w:r>
         <w:rPr>
@@ -7933,7 +8871,18 @@
           <w:sz w:val="24"/>
           <w:szCs w:val="24"/>
         </w:rPr>
-        <w:t>author suggests a module that will be used to distinguish between different pets before dispensing the food. Each animal is given a tag The RFID module here reads at 125KHz frequency having a range of 15cm. The module reads the tag number of the first animal entering the reading range. As long as this animal is in</w:t>
+        <w:t xml:space="preserve">author suggests a module that will be used to distinguish between different pets before dispensing the food. Each animal is given a tag The RFID module here reads at 125KHz frequency having a range of 15cm. </w:t>
+      </w:r>
+      <w:r>
+        <w:rPr>
+          <w:rFonts w:ascii="Times New Roman" w:eastAsia="Times New Roman" w:hAnsi="Times New Roman" w:cs="Times New Roman"/>
+          <w:bCs/>
+          <w:color w:val="000000"/>
+          <w:sz w:val="24"/>
+          <w:szCs w:val="24"/>
+        </w:rPr>
+        <w:lastRenderedPageBreak/>
+        <w:t>The module reads the tag number of the first animal entering the reading range. As long as this animal is in</w:t>
       </w:r>
       <w:r>
         <w:rPr>
@@ -7999,18 +8948,7 @@
           <w:sz w:val="24"/>
           <w:szCs w:val="24"/>
         </w:rPr>
-        <w:t xml:space="preserve">more than one pet can be fed by the dispenser since each pet has its own tag. It also serves as good method to feed an animal as long as it is hungry since the pet will move towards the device when in need of food. However, the device poses a big limitation of food wastage. If the animal is in range after very small intervals, then there will be release of food after very short intervals, which may lead to wastage of the feed and hence wastage of finances for </w:t>
-      </w:r>
-      <w:r>
-        <w:rPr>
-          <w:rFonts w:ascii="Times New Roman" w:eastAsia="Times New Roman" w:hAnsi="Times New Roman" w:cs="Times New Roman"/>
-          <w:bCs/>
-          <w:color w:val="000000"/>
-          <w:sz w:val="24"/>
-          <w:szCs w:val="24"/>
-        </w:rPr>
-        <w:lastRenderedPageBreak/>
-        <w:t xml:space="preserve">the pet owner. Another problem is that an animal might finish the meal but still be lying around the detectable area and this would be read as a false alarm hence releasing food when not needed. A proposed solution to this model would be to include </w:t>
+        <w:t xml:space="preserve">more than one pet can be fed by the dispenser since each pet has its own tag. It also serves as good method to feed an animal as long as it is hungry since the pet will move towards the device when in need of food. However, the device poses a big limitation of food wastage. If the animal is in range after very small intervals, then there will be release of food after very short intervals, which may lead to wastage of the feed and hence wastage of finances for the pet owner. Another problem is that an animal might finish the meal but still be lying around the detectable area and this would be read as a false alarm hence releasing food when not needed. A proposed solution to this model would be to include </w:t>
       </w:r>
       <w:r>
         <w:rPr>
@@ -8353,7 +9291,7 @@
           <w:sz w:val="24"/>
           <w:szCs w:val="24"/>
         </w:rPr>
-        <w:t>Fig 2.1.0 Digital Image Processing. Recognition of pets</w:t>
+        <w:t>Fig 2.1 Digital Image Processing. Recognition of pets</w:t>
       </w:r>
     </w:p>
     <w:p>
@@ -8391,6 +9329,7 @@
           <w:sz w:val="24"/>
           <w:szCs w:val="24"/>
         </w:rPr>
+        <w:lastRenderedPageBreak/>
         <w:t xml:space="preserve">The article uses this concept to </w:t>
       </w:r>
       <w:r>
@@ -8471,7 +9410,7 @@
           <w:sz w:val="24"/>
           <w:szCs w:val="24"/>
         </w:rPr>
-        <w:instrText>ADDIN CSL_CITATION {"citationItems":[{"id":"ITEM-1","itemData":{"DOI":"10.1016/j.ecoinf.2018.10.002","ISSN":"15749541","abstract":"During an epidemic crisis, medical image analysis namely microscopic analyses are made to confirm or not the existence of the epidemic pathogen in suspected cases. Pathogen are all infectious agents such as a virus, bacterium, protozoa, prion etc. However, there is often a lack of specialists in the handling of microscopes, hence allowing the need to make the microscopic analysis abroad. This results in a considerable loss of time and in the meantime, the epidemic continues to spread. To save time in the analysis of samples, we propose to make the future microscopes more intelligent so that they will be able to indicate by themselves the existence or not of the pathogen of an epidemic in a sample. To have a smart microscope, we propose a methodology based on efficient Convolution Neural Network (CNN) architecture in order to classify epidemic pathogen with five deep learning phases: (1) Training dataset of provided images (2) CNN Training (3) Testing data preparation (4) CNN generated model on testing data and finally (5) Evaluation of images classified. The resulted classification process can be integrated in a mobile computing solution on future microscopes. CNN can improve the accuracy in pathogens diagnosis that are focused on hand-tuned feature extraction implying some human mistakes. For our study, we consider cholera and malaria epidemics for microscopic images classification with a relevant CNN, respectively Vibrio cholerae images and Plasmodium falciparum images. Image classification is the task of taking an input image and outputting a class or a probability of classes that best describes the image. Interesting results have been obtained from the CNN model generated achieving the classification accuracy of 94%, with 200 Vibrio cholera images and 200 Plasmodium falciparum images for training dataset and 80 images for testing data. Although this document addresses the classification of epidemic pathogen images using a CNN model, the underlying principles apply to the other fields of science and technology, because of its performance and its capability to handle more layers than the previous traditional neural networks.","author":[{"dropping-particle":"","family":"Traore","given":"Boukaye Boubacar","non-dropping-particle":"","parse-names":false,"suffix":""},{"dropping-particle":"","family":"Kamsu-Foguem","given":"Bernard","non-dropping-particle":"","parse-names":false,"suffix":""},{"dropping-particle":"","family":"Tangara","given":"Fana","non-dropping-particle":"","parse-names":false,"suffix":""}],"container-title":"Ecological Informatics","id":"ITEM-1","issued":{"date-parts":[["2018"]]},"page":"257-268","publisher":"Elsevier","title":"Deep convolution neural network for image recognition","type":"article-journal","volume":"48"},"uris":["http://www.mendeley.com/documents/?uuid=f1baec4c-1f3f-4407-95b0-8278c0129f6b"]}],"mendeley":{"formattedCitation":"[15]","plainTextFormattedCitation":"[15]"},"properties":{"noteIndex":0},"schema":"https://github.com/citation-style-language/schema/raw/master/csl-citation.json"}</w:instrText>
+        <w:instrText>ADDIN CSL_CITATION {"citationItems":[{"id":"ITEM-1","itemData":{"DOI":"10.1016/j.ecoinf.2018.10.002","ISSN":"15749541","abstract":"During an epidemic crisis, medical image analysis namely microscopic analyses are made to confirm or not the existence of the epidemic pathogen in suspected cases. Pathogen are all infectious agents such as a virus, bacterium, protozoa, prion etc. However, there is often a lack of specialists in the handling of microscopes, hence allowing the need to make the microscopic analysis abroad. This results in a considerable loss of time and in the meantime, the epidemic continues to spread. To save time in the analysis of samples, we propose to make the future microscopes more intelligent so that they will be able to indicate by themselves the existence or not of the pathogen of an epidemic in a sample. To have a smart microscope, we propose a methodology based on efficient Convolution Neural Network (CNN) architecture in order to classify epidemic pathogen with five deep learning phases: (1) Training dataset of provided images (2) CNN Training (3) Testing data preparation (4) CNN generated model on testing data and finally (5) Evaluation of images classified. The resulted classification process can be integrated in a mobile computing solution on future microscopes. CNN can improve the accuracy in pathogens diagnosis that are focused on hand-tuned feature extraction implying some human mistakes. For our study, we consider cholera and malaria epidemics for microscopic images classification with a relevant CNN, respectively Vibrio cholerae images and Plasmodium falciparum images. Image classification is the task of taking an input image and outputting a class or a probability of classes that best describes the image. Interesting results have been obtained from the CNN model generated achieving the classification accuracy of 94%, with 200 Vibrio cholera images and 200 Plasmodium falciparum images for training dataset and 80 images for testing data. Although this document addresses the classification of epidemic pathogen images using a CNN model, the underlying principles apply to the other fields of science and technology, because of its performance and its capability to handle more layers than the previous traditional neural networks.","author":[{"dropping-particle":"","family":"Traore","given":"Boukaye Boubacar","non-dropping-particle":"","parse-names":false,"suffix":""},{"dropping-particle":"","family":"Kamsu-Foguem","given":"Bernard","non-dropping-particle":"","parse-names":false,"suffix":""},{"dropping-particle":"","family":"Tangara","given":"Fana","non-dropping-particle":"","parse-names":false,"suffix":""}],"container-title":"Ecological Informatics","id":"ITEM-1","issued":{"date-parts":[["2018"]]},"page":"257-268","publisher":"Elsevier","title":"Deep convolution neural network for image recognition","type":"article-journal","volume":"48"},"uris":["http://www.mendeley.com/documents/?uuid=f1baec4c-1f3f-4407-95b0-8278c0129f6b"]}],"mendeley":{"formattedCitation":"[15]","plainTextFormattedCitation":"[15]","previouslyFormattedCitation":"[15]"},"properties":{"noteIndex":0},"schema":"https://github.com/citation-style-language/schema/raw/master/csl-citation.json"}</w:instrText>
       </w:r>
       <w:r>
         <w:rPr>
@@ -8621,7 +9560,18 @@
           <w:sz w:val="24"/>
           <w:szCs w:val="24"/>
         </w:rPr>
-        <w:t>the pet and hence food will be dispensed illegally. The device does not also provide feedback from the animal after feeding hence may lead to wastage of food. With the fact that it feeds two pets shows that the device is bulky and hence is not as portable.</w:t>
+        <w:t xml:space="preserve">the pet and </w:t>
+      </w:r>
+      <w:r>
+        <w:rPr>
+          <w:rFonts w:ascii="Times New Roman" w:eastAsia="Times New Roman" w:hAnsi="Times New Roman" w:cs="Times New Roman"/>
+          <w:bCs/>
+          <w:color w:val="000000"/>
+          <w:sz w:val="24"/>
+          <w:szCs w:val="24"/>
+        </w:rPr>
+        <w:lastRenderedPageBreak/>
+        <w:t>hence food will be dispensed illegally. The device does not also provide feedback from the animal after feeding hence may lead to wastage of food. With the fact that it feeds two pets shows that the device is bulky and hence is not as portable.</w:t>
       </w:r>
     </w:p>
     <w:p>
@@ -8654,6 +9604,890 @@
     </w:p>
     <w:p>
       <w:pPr>
+        <w:spacing w:after="100" w:afterAutospacing="1" w:line="360" w:lineRule="auto"/>
+        <w:jc w:val="both"/>
+        <w:rPr>
+          <w:rFonts w:ascii="Times New Roman" w:eastAsia="Times New Roman" w:hAnsi="Times New Roman" w:cs="Times New Roman"/>
+          <w:bCs/>
+          <w:color w:val="000000"/>
+          <w:sz w:val="24"/>
+          <w:szCs w:val="24"/>
+        </w:rPr>
+      </w:pPr>
+      <w:r>
+        <w:rPr>
+          <w:rFonts w:ascii="Times New Roman" w:eastAsia="Times New Roman" w:hAnsi="Times New Roman" w:cs="Times New Roman"/>
+          <w:bCs/>
+          <w:color w:val="000000"/>
+          <w:sz w:val="24"/>
+          <w:szCs w:val="24"/>
+        </w:rPr>
+        <w:t>Communication between the user and the device is one of the ways that introduced efficiency. Given the fact that most of the pet owners are busy people, having a means to communicate with the device creates a more reliable system. The AFD may be incorporated to communicate with the pet owner via various means. Below are some of the means highlighted:</w:t>
+      </w:r>
+    </w:p>
+    <w:p>
+      <w:pPr>
+        <w:spacing w:after="100" w:afterAutospacing="1" w:line="360" w:lineRule="auto"/>
+        <w:jc w:val="both"/>
+        <w:rPr>
+          <w:rFonts w:ascii="Times New Roman" w:eastAsia="Times New Roman" w:hAnsi="Times New Roman" w:cs="Times New Roman"/>
+          <w:bCs/>
+          <w:color w:val="000000"/>
+          <w:sz w:val="24"/>
+          <w:szCs w:val="24"/>
+        </w:rPr>
+      </w:pPr>
+      <w:r>
+        <w:rPr>
+          <w:rFonts w:ascii="Times New Roman" w:eastAsia="Times New Roman" w:hAnsi="Times New Roman" w:cs="Times New Roman"/>
+          <w:bCs/>
+          <w:color w:val="000000"/>
+          <w:sz w:val="24"/>
+          <w:szCs w:val="24"/>
+        </w:rPr>
+        <w:fldChar w:fldCharType="begin" w:fldLock="1"/>
+      </w:r>
+      <w:r>
+        <w:rPr>
+          <w:rFonts w:ascii="Times New Roman" w:eastAsia="Times New Roman" w:hAnsi="Times New Roman" w:cs="Times New Roman"/>
+          <w:bCs/>
+          <w:color w:val="000000"/>
+          <w:sz w:val="24"/>
+          <w:szCs w:val="24"/>
+        </w:rPr>
+        <w:instrText>ADDIN CSL_CITATION {"citationItems":[{"id":"ITEM-1","itemData":{"author":[{"dropping-particle":"","family":"Journal","given":"Irjet","non-dropping-particle":"","parse-names":false,"suffix":""}],"id":"ITEM-1","issued":{"date-parts":[["0"]]},"title":"IRJET- Pet feeding Dispenser using Arduino and GSM Technology","type":"article-journal"},"uris":["http://www.mendeley.com/documents/?uuid=7dfbadaa-ffd9-4868-bd68-0d8c53fce4e7"]}],"mendeley":{"formattedCitation":"[16]","plainTextFormattedCitation":"[16]","previouslyFormattedCitation":"[16]"},"properties":{"noteIndex":0},"schema":"https://github.com/citation-style-language/schema/raw/master/csl-citation.json"}</w:instrText>
+      </w:r>
+      <w:r>
+        <w:rPr>
+          <w:rFonts w:ascii="Times New Roman" w:eastAsia="Times New Roman" w:hAnsi="Times New Roman" w:cs="Times New Roman"/>
+          <w:bCs/>
+          <w:color w:val="000000"/>
+          <w:sz w:val="24"/>
+          <w:szCs w:val="24"/>
+        </w:rPr>
+        <w:fldChar w:fldCharType="separate"/>
+      </w:r>
+      <w:r>
+        <w:rPr>
+          <w:rFonts w:ascii="Times New Roman" w:eastAsia="Times New Roman" w:hAnsi="Times New Roman" w:cs="Times New Roman"/>
+          <w:bCs/>
+          <w:noProof/>
+          <w:color w:val="000000"/>
+          <w:sz w:val="24"/>
+          <w:szCs w:val="24"/>
+        </w:rPr>
+        <w:t>[16]</w:t>
+      </w:r>
+      <w:r>
+        <w:rPr>
+          <w:rFonts w:ascii="Times New Roman" w:eastAsia="Times New Roman" w:hAnsi="Times New Roman" w:cs="Times New Roman"/>
+          <w:bCs/>
+          <w:color w:val="000000"/>
+          <w:sz w:val="24"/>
+          <w:szCs w:val="24"/>
+        </w:rPr>
+        <w:fldChar w:fldCharType="end"/>
+      </w:r>
+      <w:r>
+        <w:rPr>
+          <w:rFonts w:ascii="Times New Roman" w:eastAsia="Times New Roman" w:hAnsi="Times New Roman" w:cs="Times New Roman"/>
+          <w:bCs/>
+          <w:color w:val="000000"/>
+          <w:sz w:val="24"/>
+          <w:szCs w:val="24"/>
+        </w:rPr>
+        <w:t xml:space="preserve"> focuses on a design that uses GSM module to communicate with the pet owner.</w:t>
+      </w:r>
+      <w:r>
+        <w:rPr>
+          <w:rFonts w:ascii="Times New Roman" w:eastAsia="Times New Roman" w:hAnsi="Times New Roman" w:cs="Times New Roman"/>
+          <w:bCs/>
+          <w:color w:val="000000"/>
+          <w:sz w:val="24"/>
+          <w:szCs w:val="24"/>
+        </w:rPr>
+        <w:t xml:space="preserve"> GSM is a globally accepted standard that is used for digital cellular communication whereby it provides standards that define the functions and the interface requirements in detail but they do not address the hardware </w:t>
+      </w:r>
+      <w:r>
+        <w:rPr>
+          <w:rFonts w:ascii="Times New Roman" w:eastAsia="Times New Roman" w:hAnsi="Times New Roman" w:cs="Times New Roman"/>
+          <w:bCs/>
+          <w:color w:val="000000"/>
+          <w:sz w:val="24"/>
+          <w:szCs w:val="24"/>
+        </w:rPr>
+        <w:fldChar w:fldCharType="begin" w:fldLock="1"/>
+      </w:r>
+      <w:r>
+        <w:rPr>
+          <w:rFonts w:ascii="Times New Roman" w:eastAsia="Times New Roman" w:hAnsi="Times New Roman" w:cs="Times New Roman"/>
+          <w:bCs/>
+          <w:color w:val="000000"/>
+          <w:sz w:val="24"/>
+          <w:szCs w:val="24"/>
+        </w:rPr>
+        <w:instrText>ADDIN CSL_CITATION {"citationItems":[{"id":"ITEM-1","itemData":{"author":[{"dropping-particle":"","family":"Kencl","given":"Lukáš","non-dropping-particle":"","parse-names":false,"suffix":""}],"id":"ITEM-1","issued":{"date-parts":[["1982"]]},"page":"1-19","title":"Global System for Mobile Communication ( GSM ) Definition 1 . Introduction : The Evolution of Mobile Telephone Systems","type":"article-journal"},"uris":["http://www.mendeley.com/documents/?uuid=49f24f18-5647-477f-95a8-ac3c5cb4529e"]}],"mendeley":{"formattedCitation":"[17]","plainTextFormattedCitation":"[17]","previouslyFormattedCitation":"[17]"},"properties":{"noteIndex":0},"schema":"https://github.com/citation-style-language/schema/raw/master/csl-citation.json"}</w:instrText>
+      </w:r>
+      <w:r>
+        <w:rPr>
+          <w:rFonts w:ascii="Times New Roman" w:eastAsia="Times New Roman" w:hAnsi="Times New Roman" w:cs="Times New Roman"/>
+          <w:bCs/>
+          <w:color w:val="000000"/>
+          <w:sz w:val="24"/>
+          <w:szCs w:val="24"/>
+        </w:rPr>
+        <w:fldChar w:fldCharType="separate"/>
+      </w:r>
+      <w:r>
+        <w:rPr>
+          <w:rFonts w:ascii="Times New Roman" w:eastAsia="Times New Roman" w:hAnsi="Times New Roman" w:cs="Times New Roman"/>
+          <w:bCs/>
+          <w:noProof/>
+          <w:color w:val="000000"/>
+          <w:sz w:val="24"/>
+          <w:szCs w:val="24"/>
+        </w:rPr>
+        <w:t>[17]</w:t>
+      </w:r>
+      <w:r>
+        <w:rPr>
+          <w:rFonts w:ascii="Times New Roman" w:eastAsia="Times New Roman" w:hAnsi="Times New Roman" w:cs="Times New Roman"/>
+          <w:bCs/>
+          <w:color w:val="000000"/>
+          <w:sz w:val="24"/>
+          <w:szCs w:val="24"/>
+        </w:rPr>
+        <w:fldChar w:fldCharType="end"/>
+      </w:r>
+      <w:r>
+        <w:rPr>
+          <w:rFonts w:ascii="Times New Roman" w:eastAsia="Times New Roman" w:hAnsi="Times New Roman" w:cs="Times New Roman"/>
+          <w:bCs/>
+          <w:color w:val="000000"/>
+          <w:sz w:val="24"/>
+          <w:szCs w:val="24"/>
+        </w:rPr>
+        <w:t>. A GSM module is a customized hardware that is designed for wireless radiation monitoring</w:t>
+      </w:r>
+      <w:r>
+        <w:rPr>
+          <w:rFonts w:ascii="Times New Roman" w:eastAsia="Times New Roman" w:hAnsi="Times New Roman" w:cs="Times New Roman"/>
+          <w:bCs/>
+          <w:color w:val="000000"/>
+          <w:sz w:val="24"/>
+          <w:szCs w:val="24"/>
+        </w:rPr>
+        <w:t xml:space="preserve"> through SMS. The module receives data serially from radiation monitoring devices and sends this information as text SMS to the host server. It contains a microcontroller that controls the sending, receiving and AT command processing to the module. The processes the module does include data transmission, status query and configuration setup. The microcontroller processes all incoming SMS, extract and also store configuration from the host server and finally transmits SMS data at every fixed interval according to the configuration set by the host </w:t>
+      </w:r>
+      <w:r>
+        <w:rPr>
+          <w:rFonts w:ascii="Times New Roman" w:eastAsia="Times New Roman" w:hAnsi="Times New Roman" w:cs="Times New Roman"/>
+          <w:bCs/>
+          <w:color w:val="000000"/>
+          <w:sz w:val="24"/>
+          <w:szCs w:val="24"/>
+        </w:rPr>
+        <w:fldChar w:fldCharType="begin" w:fldLock="1"/>
+      </w:r>
+      <w:r>
+        <w:rPr>
+          <w:rFonts w:ascii="Times New Roman" w:eastAsia="Times New Roman" w:hAnsi="Times New Roman" w:cs="Times New Roman"/>
+          <w:bCs/>
+          <w:color w:val="000000"/>
+          <w:sz w:val="24"/>
+          <w:szCs w:val="24"/>
+        </w:rPr>
+        <w:instrText>ADDIN CSL_CITATION {"citationItems":[{"id":"ITEM-1","itemData":{"DOI":"10.1088/1757-899X/298/1/012040","ISSN":"1757899X","abstract":"A customised Global System for Mobile communication (GSM) module is designed for wireless radiation monitoring through Short Messaging Service (SMS). This module is able to receive serial data from radiation monitoring devices such as survey meter or area monitor and transmit the data as text SMS to a host server. It provides two-way communication for data transmission, status query, and configuration setup. The module hardware consists of GSM module, voltage level shifter, SIM circuit and Atmega328P microcontroller. Microcontroller provides control for sending, receiving and AT command processing to GSM module. The firmware is responsible to handle task related to communication between device and host server. It process all incoming SMS, extract, and store new configuration from Host, transmits alert/notification SMS when the radiation data reach/exceed threshold value, and transmits SMS data at every fixed interval according to configuration. Integration of this module with radiation survey/monitoring device will create mobile and wireless radiation monitoring system with prompt emergency alert at high-level radiation.","author":[{"dropping-particle":"","family":"Abd Rahman","given":"Nur Aira","non-dropping-particle":"","parse-names":false,"suffix":""},{"dropping-particle":"","family":"Ibrahim","given":"Noor Hisyam","non-dropping-particle":"","parse-names":false,"suffix":""},{"dropping-particle":"","family":"Lombigit","given":"Lojius","non-dropping-particle":"","parse-names":false,"suffix":""},{"dropping-particle":"","family":"Azman","given":"Azraf","non-dropping-particle":"","parse-names":false,"suffix":""},{"dropping-particle":"","family":"Jaafar","given":"Zainudin","non-dropping-particle":"","parse-names":false,"suffix":""},{"dropping-particle":"","family":"Abdullah","given":"Nor Arymaswati","non-dropping-particle":"","parse-names":false,"suffix":""},{"dropping-particle":"","family":"Patai Mohamad","given":"Glam Hadzir","non-dropping-particle":"","parse-names":false,"suffix":""}],"container-title":"IOP Conference Series: Materials Science and Engineering","id":"ITEM-1","issue":"1","issued":{"date-parts":[["2018"]]},"title":"GSM module for wireless radiation monitoring system via SMS","type":"article-journal","volume":"298"},"uris":["http://www.mendeley.com/documents/?uuid=c217256d-4252-406a-bace-5b5b8e00c78d"]}],"mendeley":{"formattedCitation":"[18]","plainTextFormattedCitation":"[18]","previouslyFormattedCitation":"[18]"},"properties":{"noteIndex":0},"schema":"https://github.com/citation-style-language/schema/raw/master/csl-citation.json"}</w:instrText>
+      </w:r>
+      <w:r>
+        <w:rPr>
+          <w:rFonts w:ascii="Times New Roman" w:eastAsia="Times New Roman" w:hAnsi="Times New Roman" w:cs="Times New Roman"/>
+          <w:bCs/>
+          <w:color w:val="000000"/>
+          <w:sz w:val="24"/>
+          <w:szCs w:val="24"/>
+        </w:rPr>
+        <w:fldChar w:fldCharType="separate"/>
+      </w:r>
+      <w:r>
+        <w:rPr>
+          <w:rFonts w:ascii="Times New Roman" w:eastAsia="Times New Roman" w:hAnsi="Times New Roman" w:cs="Times New Roman"/>
+          <w:bCs/>
+          <w:noProof/>
+          <w:color w:val="000000"/>
+          <w:sz w:val="24"/>
+          <w:szCs w:val="24"/>
+        </w:rPr>
+        <w:t>[18]</w:t>
+      </w:r>
+      <w:r>
+        <w:rPr>
+          <w:rFonts w:ascii="Times New Roman" w:eastAsia="Times New Roman" w:hAnsi="Times New Roman" w:cs="Times New Roman"/>
+          <w:bCs/>
+          <w:color w:val="000000"/>
+          <w:sz w:val="24"/>
+          <w:szCs w:val="24"/>
+        </w:rPr>
+        <w:fldChar w:fldCharType="end"/>
+      </w:r>
+      <w:r>
+        <w:rPr>
+          <w:rFonts w:ascii="Times New Roman" w:eastAsia="Times New Roman" w:hAnsi="Times New Roman" w:cs="Times New Roman"/>
+          <w:bCs/>
+          <w:color w:val="000000"/>
+          <w:sz w:val="24"/>
+          <w:szCs w:val="24"/>
+        </w:rPr>
+        <w:t>.</w:t>
+      </w:r>
+    </w:p>
+    <w:p>
+      <w:pPr>
+        <w:spacing w:after="100" w:afterAutospacing="1" w:line="360" w:lineRule="auto"/>
+        <w:jc w:val="both"/>
+        <w:rPr>
+          <w:rFonts w:ascii="Times New Roman" w:eastAsia="Times New Roman" w:hAnsi="Times New Roman" w:cs="Times New Roman"/>
+          <w:bCs/>
+          <w:color w:val="000000"/>
+          <w:sz w:val="24"/>
+          <w:szCs w:val="24"/>
+        </w:rPr>
+      </w:pPr>
+      <w:r>
+        <w:rPr>
+          <w:rFonts w:ascii="Times New Roman" w:eastAsia="Times New Roman" w:hAnsi="Times New Roman" w:cs="Times New Roman"/>
+          <w:bCs/>
+          <w:color w:val="000000"/>
+          <w:sz w:val="24"/>
+          <w:szCs w:val="24"/>
+        </w:rPr>
+        <w:t>In this design, the pet owners can feed their pets by just sending a text message, even without their presence near the device. When power is supplied to the system, a message is sent to the owner to signal working of the device. The owner will then send a text message which will trigger the servo motor to open and dispense the food.</w:t>
+      </w:r>
+      <w:r>
+        <w:rPr>
+          <w:rFonts w:ascii="Times New Roman" w:eastAsia="Times New Roman" w:hAnsi="Times New Roman" w:cs="Times New Roman"/>
+          <w:bCs/>
+          <w:color w:val="000000"/>
+          <w:sz w:val="24"/>
+          <w:szCs w:val="24"/>
+        </w:rPr>
+        <w:t xml:space="preserve"> For water, the device also contains a solenoid valve which is also triggered by an SMS from the owner, which opens to let out water.</w:t>
+      </w:r>
+      <w:r>
+        <w:rPr>
+          <w:rFonts w:ascii="Times New Roman" w:eastAsia="Times New Roman" w:hAnsi="Times New Roman" w:cs="Times New Roman"/>
+          <w:bCs/>
+          <w:color w:val="000000"/>
+          <w:sz w:val="24"/>
+          <w:szCs w:val="24"/>
+        </w:rPr>
+        <w:t xml:space="preserve"> At the end of food dispensing the machine will then send a text message signaling end of the process. The GSM shield used </w:t>
+      </w:r>
+      <w:r>
+        <w:rPr>
+          <w:rFonts w:ascii="Times New Roman" w:eastAsia="Times New Roman" w:hAnsi="Times New Roman" w:cs="Times New Roman"/>
+          <w:bCs/>
+          <w:color w:val="000000"/>
+          <w:sz w:val="24"/>
+          <w:szCs w:val="24"/>
+        </w:rPr>
+        <w:t>here enables the device to perform as a basic phone where it will send and receive a message from other phone users.</w:t>
+      </w:r>
+    </w:p>
+    <w:p>
+      <w:pPr>
+        <w:spacing w:after="100" w:afterAutospacing="1" w:line="360" w:lineRule="auto"/>
+        <w:jc w:val="both"/>
+        <w:rPr>
+          <w:rFonts w:ascii="Times New Roman" w:eastAsia="Times New Roman" w:hAnsi="Times New Roman" w:cs="Times New Roman"/>
+          <w:bCs/>
+          <w:color w:val="000000"/>
+          <w:sz w:val="24"/>
+          <w:szCs w:val="24"/>
+        </w:rPr>
+      </w:pPr>
+      <w:r>
+        <w:rPr>
+          <w:rFonts w:ascii="Times New Roman" w:eastAsia="Times New Roman" w:hAnsi="Times New Roman" w:cs="Times New Roman"/>
+          <w:bCs/>
+          <w:i/>
+          <w:iCs/>
+          <w:color w:val="000000"/>
+          <w:sz w:val="24"/>
+          <w:szCs w:val="24"/>
+          <w:u w:val="single"/>
+        </w:rPr>
+        <w:lastRenderedPageBreak/>
+        <w:t>Advantages / Disadvantages</w:t>
+      </w:r>
+      <w:r>
+        <w:rPr>
+          <w:rFonts w:ascii="Times New Roman" w:eastAsia="Times New Roman" w:hAnsi="Times New Roman" w:cs="Times New Roman"/>
+          <w:bCs/>
+          <w:color w:val="000000"/>
+          <w:sz w:val="24"/>
+          <w:szCs w:val="24"/>
+        </w:rPr>
+        <w:t xml:space="preserve"> – One outstanding quality of this design is that it can serve both food and water to the pet. Working by sending a message also means that the user can control the device even from a distant away hence can be used by users who have quite a busy schedule. The downside with the system is that the user needs to control the device despite the fact that it uses the GSM, i.e., it only works on receiving a text. The system also has no means to take the animal feedback hence can lead to food wastages.</w:t>
+      </w:r>
+    </w:p>
+    <w:p>
+      <w:pPr>
+        <w:spacing w:after="100" w:afterAutospacing="1" w:line="360" w:lineRule="auto"/>
+        <w:jc w:val="both"/>
+        <w:rPr>
+          <w:rFonts w:ascii="Times New Roman" w:eastAsia="Times New Roman" w:hAnsi="Times New Roman" w:cs="Times New Roman"/>
+          <w:bCs/>
+          <w:color w:val="000000"/>
+          <w:sz w:val="24"/>
+          <w:szCs w:val="24"/>
+        </w:rPr>
+      </w:pPr>
+      <w:r>
+        <w:rPr>
+          <w:noProof/>
+        </w:rPr>
+        <w:drawing>
+          <wp:anchor distT="0" distB="0" distL="114300" distR="114300" simplePos="0" relativeHeight="251665408" behindDoc="0" locked="0" layoutInCell="1" allowOverlap="1" wp14:anchorId="36B0288F" wp14:editId="77C0F336">
+            <wp:simplePos x="0" y="0"/>
+            <wp:positionH relativeFrom="column">
+              <wp:posOffset>-295275</wp:posOffset>
+            </wp:positionH>
+            <wp:positionV relativeFrom="paragraph">
+              <wp:posOffset>1679575</wp:posOffset>
+            </wp:positionV>
+            <wp:extent cx="6362700" cy="3839845"/>
+            <wp:effectExtent l="0" t="0" r="0" b="8255"/>
+            <wp:wrapTight wrapText="bothSides">
+              <wp:wrapPolygon edited="0">
+                <wp:start x="0" y="0"/>
+                <wp:lineTo x="0" y="21539"/>
+                <wp:lineTo x="21535" y="21539"/>
+                <wp:lineTo x="21535" y="0"/>
+                <wp:lineTo x="0" y="0"/>
+              </wp:wrapPolygon>
+            </wp:wrapTight>
+            <wp:docPr id="6" name="Picture 6"/>
+            <wp:cNvGraphicFramePr/>
+            <a:graphic xmlns:a="http://schemas.openxmlformats.org/drawingml/2006/main">
+              <a:graphicData uri="http://schemas.openxmlformats.org/drawingml/2006/picture">
+                <pic:pic xmlns:pic="http://schemas.openxmlformats.org/drawingml/2006/picture">
+                  <pic:nvPicPr>
+                    <pic:cNvPr id="6" name="Picture 6"/>
+                    <pic:cNvPicPr/>
+                  </pic:nvPicPr>
+                  <pic:blipFill>
+                    <a:blip r:embed="rId19"/>
+                    <a:stretch>
+                      <a:fillRect/>
+                    </a:stretch>
+                  </pic:blipFill>
+                  <pic:spPr>
+                    <a:xfrm>
+                      <a:off x="0" y="0"/>
+                      <a:ext cx="6362700" cy="3839845"/>
+                    </a:xfrm>
+                    <a:prstGeom prst="rect">
+                      <a:avLst/>
+                    </a:prstGeom>
+                  </pic:spPr>
+                </pic:pic>
+              </a:graphicData>
+            </a:graphic>
+            <wp14:sizeRelH relativeFrom="margin">
+              <wp14:pctWidth>0</wp14:pctWidth>
+            </wp14:sizeRelH>
+            <wp14:sizeRelV relativeFrom="margin">
+              <wp14:pctHeight>0</wp14:pctHeight>
+            </wp14:sizeRelV>
+          </wp:anchor>
+        </w:drawing>
+      </w:r>
+      <w:r>
+        <w:rPr>
+          <w:rFonts w:ascii="Times New Roman" w:eastAsia="Times New Roman" w:hAnsi="Times New Roman" w:cs="Times New Roman"/>
+          <w:bCs/>
+          <w:color w:val="000000"/>
+          <w:sz w:val="24"/>
+          <w:szCs w:val="24"/>
+        </w:rPr>
+        <w:fldChar w:fldCharType="begin" w:fldLock="1"/>
+      </w:r>
+      <w:r>
+        <w:rPr>
+          <w:rFonts w:ascii="Times New Roman" w:eastAsia="Times New Roman" w:hAnsi="Times New Roman" w:cs="Times New Roman"/>
+          <w:bCs/>
+          <w:color w:val="000000"/>
+          <w:sz w:val="24"/>
+          <w:szCs w:val="24"/>
+        </w:rPr>
+        <w:instrText>ADDIN CSL_CITATION {"citationItems":[{"id":"ITEM-1","itemData":{"ISSN":"2042-115X","abstract":"The world of the ‘Internet of Things’ (‘IoT’) is just one manifestation of recent developments in information and communication technologies (‘ICTs’), closely tied to others, including ‘cloud computing’ and ‘big data’. For our purposes, the ‘Thing’ in the IoT is any physical entity capable of connectivity that directly interfaces the physical world, such as embedded devices, sensors and actuators. In considering IoT contracts, this paper adopts a case study approach, examining the complexity of IoT through the lens of a specific product: the Nest connected thermostat, part of the Nest Labs business and owned by Google. We focus on the ‘legals’ of Nest (contractual documents, licences, etc.) to provide a case study of IoT complexity. After touching on some general contract law issues in relation to the IoT supply chain, we examine the rights and obligations represented in these legals and discuss the extent to which, collectively, they present a coherent and comprehensible private law framework. We then consider the extent to which certain statutory regimes may treat IoT contracts in terms of addressing two characteristic contractual concerns: liability attribution and unfair terms. Our main conclusion is that the world of IoT demonstrates a need to consider recasting the concept of product to reflect the frequent inextricable mixture of hardware, software, data and service.","author":[{"dropping-particle":"","family":"WALDEN","given":"IN","non-dropping-particle":"","parse-names":false,"suffix":""},{"dropping-particle":"","family":"Noto La Diego","given":"G","non-dropping-particle":"","parse-names":false,"suffix":""}],"container-title":"European Journal of Law and Technology","id":"ITEM-1","issue":"2","issued":{"date-parts":[["2016"]]},"page":"1-29","title":"Contracting for the 'Internet of Things': looking into the Nest","type":"article-journal","volume":"7"},"uris":["http://www.mendeley.com/documents/?uuid=c3d8232a-cace-4ebb-bda8-49b9fd16a000"]}],"mendeley":{"formattedCitation":"[19]","plainTextFormattedCitation":"[19]","previouslyFormattedCitation":"[19]"},"properties":{"noteIndex":0},"schema":"https://github.com/citation-style-language/schema/raw/master/csl-citation.json"}</w:instrText>
+      </w:r>
+      <w:r>
+        <w:rPr>
+          <w:rFonts w:ascii="Times New Roman" w:eastAsia="Times New Roman" w:hAnsi="Times New Roman" w:cs="Times New Roman"/>
+          <w:bCs/>
+          <w:color w:val="000000"/>
+          <w:sz w:val="24"/>
+          <w:szCs w:val="24"/>
+        </w:rPr>
+        <w:fldChar w:fldCharType="separate"/>
+      </w:r>
+      <w:r>
+        <w:rPr>
+          <w:rFonts w:ascii="Times New Roman" w:eastAsia="Times New Roman" w:hAnsi="Times New Roman" w:cs="Times New Roman"/>
+          <w:bCs/>
+          <w:noProof/>
+          <w:color w:val="000000"/>
+          <w:sz w:val="24"/>
+          <w:szCs w:val="24"/>
+        </w:rPr>
+        <w:t>[19]</w:t>
+      </w:r>
+      <w:r>
+        <w:rPr>
+          <w:rFonts w:ascii="Times New Roman" w:eastAsia="Times New Roman" w:hAnsi="Times New Roman" w:cs="Times New Roman"/>
+          <w:bCs/>
+          <w:color w:val="000000"/>
+          <w:sz w:val="24"/>
+          <w:szCs w:val="24"/>
+        </w:rPr>
+        <w:fldChar w:fldCharType="end"/>
+      </w:r>
+      <w:r>
+        <w:rPr>
+          <w:rFonts w:ascii="Times New Roman" w:eastAsia="Times New Roman" w:hAnsi="Times New Roman" w:cs="Times New Roman"/>
+          <w:bCs/>
+          <w:color w:val="000000"/>
+          <w:sz w:val="24"/>
+          <w:szCs w:val="24"/>
+        </w:rPr>
+        <w:t xml:space="preserve"> IoT can be defined as a large number of data points brough into a cloud environment in which analysis can be done to influence the outcomes. It uses any physical entity such as sensors and actuators, that are capable of connectivity and directly link to the physical world. It</w:t>
+      </w:r>
+      <w:r>
+        <w:rPr>
+          <w:rFonts w:ascii="Times New Roman" w:eastAsia="Times New Roman" w:hAnsi="Times New Roman" w:cs="Times New Roman"/>
+          <w:bCs/>
+          <w:color w:val="000000"/>
+          <w:sz w:val="24"/>
+          <w:szCs w:val="24"/>
+        </w:rPr>
+        <w:t xml:space="preserve"> is a technology that enables one to control and monitor devices that </w:t>
+      </w:r>
+      <w:r>
+        <w:rPr>
+          <w:rFonts w:ascii="Times New Roman" w:eastAsia="Times New Roman" w:hAnsi="Times New Roman" w:cs="Times New Roman"/>
+          <w:bCs/>
+          <w:color w:val="000000"/>
+          <w:sz w:val="24"/>
+          <w:szCs w:val="24"/>
+        </w:rPr>
+        <w:t>are</w:t>
+      </w:r>
+      <w:r>
+        <w:rPr>
+          <w:rFonts w:ascii="Times New Roman" w:eastAsia="Times New Roman" w:hAnsi="Times New Roman" w:cs="Times New Roman"/>
+          <w:bCs/>
+          <w:color w:val="000000"/>
+          <w:sz w:val="24"/>
+          <w:szCs w:val="24"/>
+        </w:rPr>
+        <w:t xml:space="preserve"> connected to the internet.</w:t>
+      </w:r>
+      <w:r>
+        <w:rPr>
+          <w:rFonts w:ascii="Times New Roman" w:eastAsia="Times New Roman" w:hAnsi="Times New Roman" w:cs="Times New Roman"/>
+          <w:bCs/>
+          <w:color w:val="000000"/>
+          <w:sz w:val="24"/>
+          <w:szCs w:val="24"/>
+        </w:rPr>
+        <w:t xml:space="preserve"> IoT acts as means of wireless communication between devices</w:t>
+      </w:r>
+      <w:r>
+        <w:rPr>
+          <w:rFonts w:ascii="Times New Roman" w:eastAsia="Times New Roman" w:hAnsi="Times New Roman" w:cs="Times New Roman"/>
+          <w:bCs/>
+          <w:color w:val="000000"/>
+          <w:sz w:val="24"/>
+          <w:szCs w:val="24"/>
+        </w:rPr>
+        <w:t>,</w:t>
+      </w:r>
+      <w:r>
+        <w:rPr>
+          <w:rFonts w:ascii="Times New Roman" w:eastAsia="Times New Roman" w:hAnsi="Times New Roman" w:cs="Times New Roman"/>
+          <w:bCs/>
+          <w:color w:val="000000"/>
+          <w:sz w:val="24"/>
+          <w:szCs w:val="24"/>
+        </w:rPr>
+        <w:t xml:space="preserve"> where the</w:t>
+      </w:r>
+      <w:r>
+        <w:rPr>
+          <w:rFonts w:ascii="Times New Roman" w:eastAsia="Times New Roman" w:hAnsi="Times New Roman" w:cs="Times New Roman"/>
+          <w:bCs/>
+          <w:color w:val="000000"/>
+          <w:sz w:val="24"/>
+          <w:szCs w:val="24"/>
+        </w:rPr>
+        <w:t xml:space="preserve"> related</w:t>
+      </w:r>
+      <w:r>
+        <w:rPr>
+          <w:rFonts w:ascii="Times New Roman" w:eastAsia="Times New Roman" w:hAnsi="Times New Roman" w:cs="Times New Roman"/>
+          <w:bCs/>
+          <w:color w:val="000000"/>
+          <w:sz w:val="24"/>
+          <w:szCs w:val="24"/>
+        </w:rPr>
+        <w:t xml:space="preserve"> devices may exchange information. </w:t>
+      </w:r>
+      <w:r>
+        <w:rPr>
+          <w:rFonts w:ascii="Times New Roman" w:eastAsia="Times New Roman" w:hAnsi="Times New Roman" w:cs="Times New Roman"/>
+          <w:bCs/>
+          <w:color w:val="000000"/>
+          <w:sz w:val="24"/>
+          <w:szCs w:val="24"/>
+        </w:rPr>
+        <w:t>The growth of the internet since 1989 to 1997 could be summarized as below:</w:t>
+      </w:r>
+    </w:p>
+    <w:p>
+      <w:pPr>
+        <w:spacing w:after="100" w:afterAutospacing="1" w:line="360" w:lineRule="auto"/>
+        <w:jc w:val="both"/>
+        <w:rPr>
+          <w:rFonts w:ascii="Times New Roman" w:eastAsia="Times New Roman" w:hAnsi="Times New Roman" w:cs="Times New Roman"/>
+          <w:bCs/>
+          <w:i/>
+          <w:iCs/>
+          <w:color w:val="000000"/>
+          <w:sz w:val="24"/>
+          <w:szCs w:val="24"/>
+        </w:rPr>
+      </w:pPr>
+      <w:r>
+        <w:rPr>
+          <w:rFonts w:ascii="Times New Roman" w:eastAsia="Times New Roman" w:hAnsi="Times New Roman" w:cs="Times New Roman"/>
+          <w:bCs/>
+          <w:color w:val="000000"/>
+          <w:sz w:val="24"/>
+          <w:szCs w:val="24"/>
+        </w:rPr>
+        <w:t xml:space="preserve">            </w:t>
+      </w:r>
+      <w:r>
+        <w:rPr>
+          <w:rFonts w:ascii="Times New Roman" w:eastAsia="Times New Roman" w:hAnsi="Times New Roman" w:cs="Times New Roman"/>
+          <w:bCs/>
+          <w:i/>
+          <w:iCs/>
+          <w:color w:val="000000"/>
+          <w:sz w:val="24"/>
+          <w:szCs w:val="24"/>
+        </w:rPr>
+        <w:t>Fig 2.2 Internet growth (1989 – 1997)</w:t>
+      </w:r>
+    </w:p>
+    <w:p>
+      <w:pPr>
+        <w:spacing w:after="100" w:afterAutospacing="1" w:line="360" w:lineRule="auto"/>
+        <w:jc w:val="both"/>
+        <w:rPr>
+          <w:rFonts w:ascii="Times New Roman" w:eastAsia="Times New Roman" w:hAnsi="Times New Roman" w:cs="Times New Roman"/>
+          <w:bCs/>
+          <w:color w:val="000000"/>
+          <w:sz w:val="24"/>
+          <w:szCs w:val="24"/>
+        </w:rPr>
+      </w:pPr>
+      <w:r>
+        <w:rPr>
+          <w:rFonts w:ascii="Times New Roman" w:eastAsia="Times New Roman" w:hAnsi="Times New Roman" w:cs="Times New Roman"/>
+          <w:bCs/>
+          <w:color w:val="000000"/>
+          <w:sz w:val="24"/>
+          <w:szCs w:val="24"/>
+        </w:rPr>
+        <w:fldChar w:fldCharType="begin" w:fldLock="1"/>
+      </w:r>
+      <w:r>
+        <w:rPr>
+          <w:rFonts w:ascii="Times New Roman" w:eastAsia="Times New Roman" w:hAnsi="Times New Roman" w:cs="Times New Roman"/>
+          <w:bCs/>
+          <w:color w:val="000000"/>
+          <w:sz w:val="24"/>
+          <w:szCs w:val="24"/>
+        </w:rPr>
+        <w:instrText>ADDIN CSL_CITATION {"citationItems":[{"id":"ITEM-1","itemData":{"DOI":"10.5120/ijca2016912176","author":[{"dropping-particle":"","family":"A.","given":"Revathi","non-dropping-particle":"","parse-names":false,"suffix":""},{"dropping-particle":"","family":"Desai","given":"Harshit","non-dropping-particle":"","parse-names":false,"suffix":""},{"dropping-particle":"","family":"Kathuria","given":"Ishan","non-dropping-particle":"","parse-names":false,"suffix":""}],"container-title":"International Journal of Computer Applications","id":"ITEM-1","issue":"10","issued":{"date-parts":[["2016"]]},"page":"37-40","title":"Embedded Web Server","type":"article-journal","volume":"153"},"uris":["http://www.mendeley.com/documents/?uuid=81953fda-558d-4281-98f0-1860de920818"]}],"mendeley":{"formattedCitation":"[20]","plainTextFormattedCitation":"[20]"},"properties":{"noteIndex":0},"schema":"https://github.com/citation-style-language/schema/raw/master/csl-citation.json"}</w:instrText>
+      </w:r>
+      <w:r>
+        <w:rPr>
+          <w:rFonts w:ascii="Times New Roman" w:eastAsia="Times New Roman" w:hAnsi="Times New Roman" w:cs="Times New Roman"/>
+          <w:bCs/>
+          <w:color w:val="000000"/>
+          <w:sz w:val="24"/>
+          <w:szCs w:val="24"/>
+        </w:rPr>
+        <w:fldChar w:fldCharType="separate"/>
+      </w:r>
+      <w:r>
+        <w:rPr>
+          <w:rFonts w:ascii="Times New Roman" w:eastAsia="Times New Roman" w:hAnsi="Times New Roman" w:cs="Times New Roman"/>
+          <w:bCs/>
+          <w:noProof/>
+          <w:color w:val="000000"/>
+          <w:sz w:val="24"/>
+          <w:szCs w:val="24"/>
+        </w:rPr>
+        <w:t>[20]</w:t>
+      </w:r>
+      <w:r>
+        <w:rPr>
+          <w:rFonts w:ascii="Times New Roman" w:eastAsia="Times New Roman" w:hAnsi="Times New Roman" w:cs="Times New Roman"/>
+          <w:bCs/>
+          <w:color w:val="000000"/>
+          <w:sz w:val="24"/>
+          <w:szCs w:val="24"/>
+        </w:rPr>
+        <w:fldChar w:fldCharType="end"/>
+      </w:r>
+      <w:r>
+        <w:rPr>
+          <w:rFonts w:ascii="Times New Roman" w:eastAsia="Times New Roman" w:hAnsi="Times New Roman" w:cs="Times New Roman"/>
+          <w:bCs/>
+          <w:color w:val="000000"/>
+          <w:sz w:val="24"/>
+          <w:szCs w:val="24"/>
+        </w:rPr>
+        <w:t xml:space="preserve"> A general-purpose web server contains an operating system, a fast processor, some memory and special purpose hardware, running applications and a few web pages. A client may access the server through a LAN router and the Internet, by sending a request which is processed by the router to connect to the internet. The web handles the request and connects to the desired web server from where the required data is sent to the client.</w:t>
+      </w:r>
+      <w:r>
+        <w:rPr>
+          <w:rFonts w:ascii="Times New Roman" w:eastAsia="Times New Roman" w:hAnsi="Times New Roman" w:cs="Times New Roman"/>
+          <w:bCs/>
+          <w:color w:val="000000"/>
+          <w:sz w:val="24"/>
+          <w:szCs w:val="24"/>
+        </w:rPr>
+        <w:t xml:space="preserve"> When working with digital equipment, analog inputs from a sensor are converted into digital outputs by a controller and stored in memory. These values are stored are then compared with standard values and decisions are made by the circuit hence automation. For controlling the web browser, the user needs access to the web page. T</w:t>
+      </w:r>
+      <w:r>
+        <w:rPr>
+          <w:rFonts w:ascii="Times New Roman" w:eastAsia="Times New Roman" w:hAnsi="Times New Roman" w:cs="Times New Roman"/>
+          <w:bCs/>
+          <w:color w:val="000000"/>
+          <w:sz w:val="24"/>
+          <w:szCs w:val="24"/>
+        </w:rPr>
+        <w:t>he microcontroller</w:t>
+      </w:r>
+      <w:r>
+        <w:rPr>
+          <w:rFonts w:ascii="Times New Roman" w:eastAsia="Times New Roman" w:hAnsi="Times New Roman" w:cs="Times New Roman"/>
+          <w:bCs/>
+          <w:color w:val="000000"/>
+          <w:sz w:val="24"/>
+          <w:szCs w:val="24"/>
+        </w:rPr>
+        <w:t xml:space="preserve"> will be continuously sending data to the website. Code for the webpage is written in HTML</w:t>
+      </w:r>
+      <w:r>
+        <w:rPr>
+          <w:rFonts w:ascii="Times New Roman" w:eastAsia="Times New Roman" w:hAnsi="Times New Roman" w:cs="Times New Roman"/>
+          <w:bCs/>
+          <w:color w:val="000000"/>
+          <w:sz w:val="24"/>
+          <w:szCs w:val="24"/>
+        </w:rPr>
+        <w:t xml:space="preserve"> and uploaded via an ethernet module and TCP/IP address.</w:t>
+      </w:r>
+    </w:p>
+    <w:p>
+      <w:pPr>
+        <w:spacing w:after="100" w:afterAutospacing="1" w:line="360" w:lineRule="auto"/>
+        <w:jc w:val="both"/>
+        <w:rPr>
+          <w:rFonts w:ascii="Times New Roman" w:eastAsia="Times New Roman" w:hAnsi="Times New Roman" w:cs="Times New Roman"/>
+          <w:bCs/>
+          <w:color w:val="000000"/>
+          <w:sz w:val="24"/>
+          <w:szCs w:val="24"/>
+        </w:rPr>
+      </w:pPr>
+      <w:r>
+        <w:rPr>
+          <w:rFonts w:ascii="Times New Roman" w:eastAsia="Times New Roman" w:hAnsi="Times New Roman" w:cs="Times New Roman"/>
+          <w:bCs/>
+          <w:color w:val="000000"/>
+          <w:sz w:val="24"/>
+          <w:szCs w:val="24"/>
+        </w:rPr>
+        <w:fldChar w:fldCharType="begin" w:fldLock="1"/>
+      </w:r>
+      <w:r>
+        <w:rPr>
+          <w:rFonts w:ascii="Times New Roman" w:eastAsia="Times New Roman" w:hAnsi="Times New Roman" w:cs="Times New Roman"/>
+          <w:bCs/>
+          <w:color w:val="000000"/>
+          <w:sz w:val="24"/>
+          <w:szCs w:val="24"/>
+        </w:rPr>
+        <w:instrText>ADDIN CSL_CITATION {"citationItems":[{"id":"ITEM-1","itemData":{"ISBN":"978-602-71424-0-4","abstract":"IOT technology allows someone to control and monitor an object connected to the Internet network. Pet Feeder as a tool to pet the animals which is equipped with a communication network and can be controlled over the distance through a web server, it is different from the pet feeder tool in general, it works when the owner gave orders through a web server. The design of the tool was divided into two parts, they were software and hardware, the software used IDE Arduino and ESP8266 Downloader, while for the hardware used microcontroller arduino uno which had a leading role as the mastermind in this tool, and several other components such as modules ESP866, ultrasonic sensors, servo motors, LDR, and buzzer. The system applied to the Pet Feeder worked well, the time to display the web server only takes for about four seconds, while to determine the availability of food in containers and tanks could be done by utilizing some software and the internet access even the controller was in the distant places.","author":[{"dropping-particle":"","family":"Buana","given":"Universitas Mercu","non-dropping-particle":"","parse-names":false,"suffix":""},{"dropping-particle":"","family":"Adriansyah","given":"Andi","non-dropping-particle":"","parse-names":false,"suffix":""},{"dropping-particle":"","family":"Wibowo","given":"Muchd Arief","non-dropping-particle":"","parse-names":false,"suffix":""},{"dropping-particle":"","family":"Ihsanto","given":"Eko","non-dropping-particle":"","parse-names":false,"suffix":""}],"id":"ITEM-1","issue":"October","issued":{"date-parts":[["2016"]]},"page":"1-6","title":"Design of Pet Feeder using Web Server as Internet of Things Application Muchd Arief Wibowo Design of Pet Feeder using Web Server as Internet of Things Application","type":"article-journal"},"uris":["http://www.mendeley.com/documents/?uuid=5e27a74a-d3a9-4632-87cc-a1809e28dad3"]}],"mendeley":{"formattedCitation":"[21]","plainTextFormattedCitation":"[21]","previouslyFormattedCitation":"[20]"},"properties":{"noteIndex":0},"schema":"https://github.com/citation-style-language/schema/raw/master/csl-citation.json"}</w:instrText>
+      </w:r>
+      <w:r>
+        <w:rPr>
+          <w:rFonts w:ascii="Times New Roman" w:eastAsia="Times New Roman" w:hAnsi="Times New Roman" w:cs="Times New Roman"/>
+          <w:bCs/>
+          <w:color w:val="000000"/>
+          <w:sz w:val="24"/>
+          <w:szCs w:val="24"/>
+        </w:rPr>
+        <w:fldChar w:fldCharType="separate"/>
+      </w:r>
+      <w:r>
+        <w:rPr>
+          <w:rFonts w:ascii="Times New Roman" w:eastAsia="Times New Roman" w:hAnsi="Times New Roman" w:cs="Times New Roman"/>
+          <w:bCs/>
+          <w:noProof/>
+          <w:color w:val="000000"/>
+          <w:sz w:val="24"/>
+          <w:szCs w:val="24"/>
+        </w:rPr>
+        <w:t>[21]</w:t>
+      </w:r>
+      <w:r>
+        <w:rPr>
+          <w:rFonts w:ascii="Times New Roman" w:eastAsia="Times New Roman" w:hAnsi="Times New Roman" w:cs="Times New Roman"/>
+          <w:bCs/>
+          <w:color w:val="000000"/>
+          <w:sz w:val="24"/>
+          <w:szCs w:val="24"/>
+        </w:rPr>
+        <w:fldChar w:fldCharType="end"/>
+      </w:r>
+      <w:r>
+        <w:rPr>
+          <w:rFonts w:ascii="Times New Roman" w:eastAsia="Times New Roman" w:hAnsi="Times New Roman" w:cs="Times New Roman"/>
+          <w:bCs/>
+          <w:color w:val="000000"/>
+          <w:sz w:val="24"/>
+          <w:szCs w:val="24"/>
+        </w:rPr>
+        <w:t xml:space="preserve"> </w:t>
+      </w:r>
+      <w:r>
+        <w:rPr>
+          <w:rFonts w:ascii="Times New Roman" w:eastAsia="Times New Roman" w:hAnsi="Times New Roman" w:cs="Times New Roman"/>
+          <w:bCs/>
+          <w:color w:val="000000"/>
+          <w:sz w:val="24"/>
+          <w:szCs w:val="24"/>
+        </w:rPr>
+        <w:t>In this design the author uses the device by controlling it via a web server</w:t>
+      </w:r>
+      <w:r>
+        <w:rPr>
+          <w:rFonts w:ascii="Times New Roman" w:eastAsia="Times New Roman" w:hAnsi="Times New Roman" w:cs="Times New Roman"/>
+          <w:bCs/>
+          <w:color w:val="000000"/>
+          <w:sz w:val="24"/>
+          <w:szCs w:val="24"/>
+        </w:rPr>
+        <w:t>. An LCD display shows the feeder’s web display which contains the information about the servo position, distance between the food container and the sensor and a link to feed the animals. When the link is clicked</w:t>
+      </w:r>
+      <w:r>
+        <w:rPr>
+          <w:rFonts w:ascii="Times New Roman" w:eastAsia="Times New Roman" w:hAnsi="Times New Roman" w:cs="Times New Roman"/>
+          <w:bCs/>
+          <w:color w:val="000000"/>
+          <w:sz w:val="24"/>
+          <w:szCs w:val="24"/>
+        </w:rPr>
+        <w:t>,</w:t>
+      </w:r>
+      <w:r>
+        <w:rPr>
+          <w:rFonts w:ascii="Times New Roman" w:eastAsia="Times New Roman" w:hAnsi="Times New Roman" w:cs="Times New Roman"/>
+          <w:bCs/>
+          <w:color w:val="000000"/>
+          <w:sz w:val="24"/>
+          <w:szCs w:val="24"/>
+        </w:rPr>
+        <w:t xml:space="preserve"> the </w:t>
+      </w:r>
+      <w:r>
+        <w:rPr>
+          <w:rFonts w:ascii="Times New Roman" w:eastAsia="Times New Roman" w:hAnsi="Times New Roman" w:cs="Times New Roman"/>
+          <w:bCs/>
+          <w:color w:val="000000"/>
+          <w:sz w:val="24"/>
+          <w:szCs w:val="24"/>
+        </w:rPr>
+        <w:t xml:space="preserve">servo </w:t>
+      </w:r>
+      <w:r>
+        <w:rPr>
+          <w:rFonts w:ascii="Times New Roman" w:eastAsia="Times New Roman" w:hAnsi="Times New Roman" w:cs="Times New Roman"/>
+          <w:bCs/>
+          <w:color w:val="000000"/>
+          <w:sz w:val="24"/>
+          <w:szCs w:val="24"/>
+        </w:rPr>
+        <w:t>motor opens the food valve when the distance between the food container and the sensor is more than 0.05m</w:t>
+      </w:r>
+      <w:r>
+        <w:rPr>
+          <w:rFonts w:ascii="Times New Roman" w:eastAsia="Times New Roman" w:hAnsi="Times New Roman" w:cs="Times New Roman"/>
+          <w:bCs/>
+          <w:color w:val="000000"/>
+          <w:sz w:val="24"/>
+          <w:szCs w:val="24"/>
+        </w:rPr>
+        <w:t>. the Ultrasonic sensor measures the food in the container and if it less than 0.05m the servo closes the food valve. If there is no food in the container a buzzer will ring.</w:t>
+      </w:r>
+    </w:p>
+    <w:p>
+      <w:pPr>
+        <w:spacing w:after="100" w:afterAutospacing="1" w:line="360" w:lineRule="auto"/>
+        <w:jc w:val="both"/>
+        <w:rPr>
+          <w:rFonts w:ascii="Times New Roman" w:eastAsia="Times New Roman" w:hAnsi="Times New Roman" w:cs="Times New Roman"/>
+          <w:bCs/>
+          <w:color w:val="000000"/>
+          <w:sz w:val="24"/>
+          <w:szCs w:val="24"/>
+        </w:rPr>
+      </w:pPr>
+      <w:r>
+        <w:rPr>
+          <w:rFonts w:ascii="Times New Roman" w:eastAsia="Times New Roman" w:hAnsi="Times New Roman" w:cs="Times New Roman"/>
+          <w:bCs/>
+          <w:i/>
+          <w:iCs/>
+          <w:color w:val="000000"/>
+          <w:sz w:val="24"/>
+          <w:szCs w:val="24"/>
+          <w:u w:val="single"/>
+        </w:rPr>
+        <w:t>Advantages / Disadvantages</w:t>
+      </w:r>
+      <w:r>
+        <w:rPr>
+          <w:rFonts w:ascii="Times New Roman" w:eastAsia="Times New Roman" w:hAnsi="Times New Roman" w:cs="Times New Roman"/>
+          <w:bCs/>
+          <w:color w:val="000000"/>
+          <w:sz w:val="24"/>
+          <w:szCs w:val="24"/>
+        </w:rPr>
+        <w:t xml:space="preserve"> – The device can be controlled remotely hence removing the need for human interaction. However, the user needs to be connected to the internet in order to control the device.</w:t>
+      </w:r>
+    </w:p>
+    <w:p>
+      <w:pPr>
         <w:pStyle w:val="ListParagraph"/>
         <w:numPr>
           <w:ilvl w:val="1"/>
@@ -8789,7 +10623,17 @@
           <w:sz w:val="24"/>
           <w:szCs w:val="24"/>
         </w:rPr>
-        <w:t>OTHER DESIGNS</w:t>
+        <w:t>SPECIAL</w:t>
+      </w:r>
+      <w:r>
+        <w:rPr>
+          <w:rFonts w:ascii="Times New Roman" w:eastAsia="Times New Roman" w:hAnsi="Times New Roman" w:cs="Times New Roman"/>
+          <w:b/>
+          <w:color w:val="000000"/>
+          <w:sz w:val="24"/>
+          <w:szCs w:val="24"/>
+        </w:rPr>
+        <w:t xml:space="preserve"> DESIGNS</w:t>
       </w:r>
     </w:p>
     <w:p>
@@ -9114,7 +10958,7 @@
     <w:p>
       <w:pPr>
         <w:spacing w:after="0"/>
-        <w:jc w:val="center"/>
+        <w:ind w:firstLine="720"/>
         <w:rPr>
           <w:rFonts w:ascii="Times New Roman" w:eastAsia="Times New Roman" w:hAnsi="Times New Roman" w:cs="Times New Roman"/>
           <w:b/>
@@ -9123,61 +10967,6 @@
           <w:szCs w:val="24"/>
         </w:rPr>
       </w:pPr>
-      <w:r>
-        <w:rPr>
-          <w:rFonts w:ascii="Times New Roman" w:eastAsia="Times New Roman" w:hAnsi="Times New Roman" w:cs="Times New Roman"/>
-          <w:b/>
-          <w:color w:val="000000"/>
-          <w:sz w:val="24"/>
-          <w:szCs w:val="24"/>
-        </w:rPr>
-        <w:lastRenderedPageBreak/>
-        <w:t xml:space="preserve">DIVISION OF </w:t>
-      </w:r>
-      <w:commentRangeStart w:id="41"/>
-      <w:r>
-        <w:rPr>
-          <w:rFonts w:ascii="Times New Roman" w:eastAsia="Times New Roman" w:hAnsi="Times New Roman" w:cs="Times New Roman"/>
-          <w:b/>
-          <w:color w:val="000000"/>
-          <w:sz w:val="24"/>
-          <w:szCs w:val="24"/>
-        </w:rPr>
-        <w:t>ROLES</w:t>
-      </w:r>
-      <w:commentRangeEnd w:id="41"/>
-      <w:r>
-        <w:rPr>
-          <w:rFonts w:ascii="Times New Roman" w:eastAsia="Times New Roman" w:hAnsi="Times New Roman" w:cs="Times New Roman"/>
-          <w:color w:val="000000"/>
-          <w:sz w:val="24"/>
-          <w:szCs w:val="24"/>
-        </w:rPr>
-        <w:commentReference w:id="41"/>
-      </w:r>
-    </w:p>
-    <w:p>
-      <w:pPr>
-        <w:spacing w:after="0" w:line="240" w:lineRule="auto"/>
-        <w:ind w:left="766"/>
-        <w:jc w:val="center"/>
-        <w:rPr>
-          <w:rFonts w:ascii="Times New Roman" w:eastAsia="Times New Roman" w:hAnsi="Times New Roman" w:cs="Times New Roman"/>
-          <w:color w:val="000000"/>
-          <w:sz w:val="24"/>
-          <w:szCs w:val="24"/>
-        </w:rPr>
-      </w:pPr>
-      <w:r>
-        <w:rPr>
-          <w:rFonts w:ascii="Times New Roman" w:eastAsia="Times New Roman" w:hAnsi="Times New Roman" w:cs="Times New Roman"/>
-          <w:b/>
-          <w:color w:val="000000"/>
-          <w:sz w:val="24"/>
-          <w:szCs w:val="24"/>
-        </w:rPr>
-        <w:t xml:space="preserve"> (This page only applies to those in joint project)</w:t>
-      </w:r>
     </w:p>
     <w:p>
       <w:pPr>
@@ -9194,8 +10983,6 @@
     </w:p>
     <w:p>
       <w:pPr>
-        <w:spacing w:after="0"/>
-        <w:ind w:firstLine="720"/>
         <w:rPr>
           <w:rFonts w:ascii="Times New Roman" w:eastAsia="Times New Roman" w:hAnsi="Times New Roman" w:cs="Times New Roman"/>
           <w:b/>
@@ -9205,310 +10992,6 @@
         </w:rPr>
       </w:pPr>
     </w:p>
-    <w:tbl>
-      <w:tblPr>
-        <w:tblStyle w:val="GridTable6Colorful-Accent11"/>
-        <w:tblW w:w="9767" w:type="dxa"/>
-        <w:tblLook w:val="04A0" w:firstRow="1" w:lastRow="0" w:firstColumn="1" w:lastColumn="0" w:noHBand="0" w:noVBand="1"/>
-      </w:tblPr>
-      <w:tblGrid>
-        <w:gridCol w:w="812"/>
-        <w:gridCol w:w="4071"/>
-        <w:gridCol w:w="4068"/>
-        <w:gridCol w:w="816"/>
-      </w:tblGrid>
-      <w:tr>
-        <w:trPr>
-          <w:cnfStyle w:val="100000000000" w:firstRow="1" w:lastRow="0" w:firstColumn="0" w:lastColumn="0" w:oddVBand="0" w:evenVBand="0" w:oddHBand="0" w:evenHBand="0" w:firstRowFirstColumn="0" w:firstRowLastColumn="0" w:lastRowFirstColumn="0" w:lastRowLastColumn="0"/>
-          <w:trHeight w:val="882"/>
-        </w:trPr>
-        <w:tc>
-          <w:tcPr>
-            <w:cnfStyle w:val="001000000000" w:firstRow="0" w:lastRow="0" w:firstColumn="1" w:lastColumn="0" w:oddVBand="0" w:evenVBand="0" w:oddHBand="0" w:evenHBand="0" w:firstRowFirstColumn="0" w:firstRowLastColumn="0" w:lastRowFirstColumn="0" w:lastRowLastColumn="0"/>
-            <w:tcW w:w="4883" w:type="dxa"/>
-            <w:gridSpan w:val="2"/>
-          </w:tcPr>
-          <w:p>
-            <w:pPr>
-              <w:ind w:firstLine="720"/>
-              <w:rPr>
-                <w:rFonts w:ascii="Times New Roman" w:eastAsia="Times New Roman" w:hAnsi="Times New Roman" w:cs="Times New Roman"/>
-                <w:color w:val="000000"/>
-                <w:sz w:val="24"/>
-                <w:szCs w:val="24"/>
-              </w:rPr>
-            </w:pPr>
-            <w:r>
-              <w:rPr>
-                <w:rFonts w:ascii="Times New Roman" w:eastAsia="Times New Roman" w:hAnsi="Times New Roman" w:cs="Times New Roman"/>
-                <w:color w:val="000000"/>
-                <w:sz w:val="24"/>
-                <w:szCs w:val="24"/>
-              </w:rPr>
-              <w:t>STUDENT 1 NAME AND REG NO</w:t>
-            </w:r>
-          </w:p>
-          <w:p>
-            <w:pPr>
-              <w:ind w:firstLine="720"/>
-              <w:rPr>
-                <w:rFonts w:ascii="Times New Roman" w:eastAsia="Times New Roman" w:hAnsi="Times New Roman" w:cs="Times New Roman"/>
-                <w:color w:val="000000"/>
-                <w:sz w:val="24"/>
-                <w:szCs w:val="24"/>
-              </w:rPr>
-            </w:pPr>
-          </w:p>
-        </w:tc>
-        <w:tc>
-          <w:tcPr>
-            <w:tcW w:w="4884" w:type="dxa"/>
-            <w:gridSpan w:val="2"/>
-          </w:tcPr>
-          <w:p>
-            <w:pPr>
-              <w:ind w:firstLine="720"/>
-              <w:cnfStyle w:val="100000000000" w:firstRow="1" w:lastRow="0" w:firstColumn="0" w:lastColumn="0" w:oddVBand="0" w:evenVBand="0" w:oddHBand="0" w:evenHBand="0" w:firstRowFirstColumn="0" w:firstRowLastColumn="0" w:lastRowFirstColumn="0" w:lastRowLastColumn="0"/>
-              <w:rPr>
-                <w:rFonts w:ascii="Times New Roman" w:eastAsia="Times New Roman" w:hAnsi="Times New Roman" w:cs="Times New Roman"/>
-                <w:color w:val="000000"/>
-                <w:sz w:val="24"/>
-                <w:szCs w:val="24"/>
-              </w:rPr>
-            </w:pPr>
-            <w:r>
-              <w:rPr>
-                <w:rFonts w:ascii="Times New Roman" w:eastAsia="Times New Roman" w:hAnsi="Times New Roman" w:cs="Times New Roman"/>
-                <w:color w:val="000000"/>
-                <w:sz w:val="24"/>
-                <w:szCs w:val="24"/>
-              </w:rPr>
-              <w:t>STUDENT 2 NAME AMD REG NO</w:t>
-            </w:r>
-          </w:p>
-          <w:p>
-            <w:pPr>
-              <w:spacing w:after="160"/>
-              <w:cnfStyle w:val="100000000000" w:firstRow="1" w:lastRow="0" w:firstColumn="0" w:lastColumn="0" w:oddVBand="0" w:evenVBand="0" w:oddHBand="0" w:evenHBand="0" w:firstRowFirstColumn="0" w:firstRowLastColumn="0" w:lastRowFirstColumn="0" w:lastRowLastColumn="0"/>
-              <w:rPr>
-                <w:rFonts w:ascii="Times New Roman" w:eastAsia="Times New Roman" w:hAnsi="Times New Roman" w:cs="Times New Roman"/>
-                <w:color w:val="000000"/>
-                <w:sz w:val="24"/>
-                <w:szCs w:val="24"/>
-              </w:rPr>
-            </w:pPr>
-          </w:p>
-        </w:tc>
-      </w:tr>
-      <w:tr>
-        <w:trPr>
-          <w:cnfStyle w:val="000000100000" w:firstRow="0" w:lastRow="0" w:firstColumn="0" w:lastColumn="0" w:oddVBand="0" w:evenVBand="0" w:oddHBand="1" w:evenHBand="0" w:firstRowFirstColumn="0" w:firstRowLastColumn="0" w:lastRowFirstColumn="0" w:lastRowLastColumn="0"/>
-          <w:trHeight w:val="312"/>
-        </w:trPr>
-        <w:tc>
-          <w:tcPr>
-            <w:cnfStyle w:val="001000000000" w:firstRow="0" w:lastRow="0" w:firstColumn="1" w:lastColumn="0" w:oddVBand="0" w:evenVBand="0" w:oddHBand="0" w:evenHBand="0" w:firstRowFirstColumn="0" w:firstRowLastColumn="0" w:lastRowFirstColumn="0" w:lastRowLastColumn="0"/>
-            <w:tcW w:w="9767" w:type="dxa"/>
-            <w:gridSpan w:val="4"/>
-          </w:tcPr>
-          <w:p>
-            <w:pPr>
-              <w:spacing w:before="240"/>
-              <w:rPr>
-                <w:rFonts w:ascii="Times New Roman" w:eastAsia="Times New Roman" w:hAnsi="Times New Roman" w:cs="Times New Roman"/>
-                <w:color w:val="000000"/>
-                <w:sz w:val="24"/>
-                <w:szCs w:val="24"/>
-              </w:rPr>
-            </w:pPr>
-            <w:r>
-              <w:rPr>
-                <w:rFonts w:ascii="Times New Roman" w:eastAsia="Times New Roman" w:hAnsi="Times New Roman" w:cs="Times New Roman"/>
-                <w:color w:val="000000"/>
-                <w:sz w:val="24"/>
-                <w:szCs w:val="24"/>
-              </w:rPr>
-              <w:t>Proposal</w:t>
-            </w:r>
-          </w:p>
-        </w:tc>
-      </w:tr>
-      <w:tr>
-        <w:trPr>
-          <w:trHeight w:val="1687"/>
-        </w:trPr>
-        <w:tc>
-          <w:tcPr>
-            <w:cnfStyle w:val="001000000000" w:firstRow="0" w:lastRow="0" w:firstColumn="1" w:lastColumn="0" w:oddVBand="0" w:evenVBand="0" w:oddHBand="0" w:evenHBand="0" w:firstRowFirstColumn="0" w:firstRowLastColumn="0" w:lastRowFirstColumn="0" w:lastRowLastColumn="0"/>
-            <w:tcW w:w="4883" w:type="dxa"/>
-            <w:gridSpan w:val="2"/>
-          </w:tcPr>
-          <w:p>
-            <w:pPr>
-              <w:spacing w:after="160"/>
-              <w:rPr>
-                <w:rFonts w:ascii="Times New Roman" w:eastAsia="Times New Roman" w:hAnsi="Times New Roman" w:cs="Times New Roman"/>
-                <w:color w:val="000000"/>
-                <w:sz w:val="24"/>
-                <w:szCs w:val="24"/>
-              </w:rPr>
-            </w:pPr>
-          </w:p>
-        </w:tc>
-        <w:tc>
-          <w:tcPr>
-            <w:tcW w:w="4884" w:type="dxa"/>
-            <w:gridSpan w:val="2"/>
-          </w:tcPr>
-          <w:p>
-            <w:pPr>
-              <w:spacing w:after="160"/>
-              <w:cnfStyle w:val="000000000000" w:firstRow="0" w:lastRow="0" w:firstColumn="0" w:lastColumn="0" w:oddVBand="0" w:evenVBand="0" w:oddHBand="0" w:evenHBand="0" w:firstRowFirstColumn="0" w:firstRowLastColumn="0" w:lastRowFirstColumn="0" w:lastRowLastColumn="0"/>
-              <w:rPr>
-                <w:rFonts w:ascii="Times New Roman" w:eastAsia="Times New Roman" w:hAnsi="Times New Roman" w:cs="Times New Roman"/>
-                <w:color w:val="000000"/>
-                <w:sz w:val="24"/>
-                <w:szCs w:val="24"/>
-              </w:rPr>
-            </w:pPr>
-          </w:p>
-        </w:tc>
-      </w:tr>
-      <w:tr>
-        <w:trPr>
-          <w:cnfStyle w:val="000000100000" w:firstRow="0" w:lastRow="0" w:firstColumn="0" w:lastColumn="0" w:oddVBand="0" w:evenVBand="0" w:oddHBand="1" w:evenHBand="0" w:firstRowFirstColumn="0" w:firstRowLastColumn="0" w:lastRowFirstColumn="0" w:lastRowLastColumn="0"/>
-          <w:trHeight w:val="419"/>
-        </w:trPr>
-        <w:tc>
-          <w:tcPr>
-            <w:cnfStyle w:val="001000000000" w:firstRow="0" w:lastRow="0" w:firstColumn="1" w:lastColumn="0" w:oddVBand="0" w:evenVBand="0" w:oddHBand="0" w:evenHBand="0" w:firstRowFirstColumn="0" w:firstRowLastColumn="0" w:lastRowFirstColumn="0" w:lastRowLastColumn="0"/>
-            <w:tcW w:w="9767" w:type="dxa"/>
-            <w:gridSpan w:val="4"/>
-          </w:tcPr>
-          <w:p>
-            <w:pPr>
-              <w:spacing w:before="240"/>
-              <w:rPr>
-                <w:rFonts w:ascii="Times New Roman" w:eastAsia="Times New Roman" w:hAnsi="Times New Roman" w:cs="Times New Roman"/>
-                <w:color w:val="000000"/>
-                <w:sz w:val="24"/>
-                <w:szCs w:val="24"/>
-              </w:rPr>
-            </w:pPr>
-            <w:r>
-              <w:rPr>
-                <w:rFonts w:ascii="Times New Roman" w:eastAsia="Times New Roman" w:hAnsi="Times New Roman" w:cs="Times New Roman"/>
-                <w:color w:val="000000"/>
-                <w:sz w:val="24"/>
-                <w:szCs w:val="24"/>
-              </w:rPr>
-              <w:t>Implementation</w:t>
-            </w:r>
-          </w:p>
-        </w:tc>
-      </w:tr>
-      <w:tr>
-        <w:trPr>
-          <w:trHeight w:val="666"/>
-        </w:trPr>
-        <w:tc>
-          <w:tcPr>
-            <w:cnfStyle w:val="001000000000" w:firstRow="0" w:lastRow="0" w:firstColumn="1" w:lastColumn="0" w:oddVBand="0" w:evenVBand="0" w:oddHBand="0" w:evenHBand="0" w:firstRowFirstColumn="0" w:firstRowLastColumn="0" w:lastRowFirstColumn="0" w:lastRowLastColumn="0"/>
-            <w:tcW w:w="4883" w:type="dxa"/>
-            <w:gridSpan w:val="2"/>
-          </w:tcPr>
-          <w:p>
-            <w:pPr>
-              <w:spacing w:after="160"/>
-              <w:rPr>
-                <w:rFonts w:ascii="Times New Roman" w:eastAsia="Times New Roman" w:hAnsi="Times New Roman" w:cs="Times New Roman"/>
-                <w:color w:val="000000"/>
-                <w:sz w:val="24"/>
-                <w:szCs w:val="24"/>
-              </w:rPr>
-            </w:pPr>
-          </w:p>
-        </w:tc>
-        <w:tc>
-          <w:tcPr>
-            <w:tcW w:w="4884" w:type="dxa"/>
-            <w:gridSpan w:val="2"/>
-          </w:tcPr>
-          <w:p>
-            <w:pPr>
-              <w:spacing w:after="160"/>
-              <w:cnfStyle w:val="000000000000" w:firstRow="0" w:lastRow="0" w:firstColumn="0" w:lastColumn="0" w:oddVBand="0" w:evenVBand="0" w:oddHBand="0" w:evenHBand="0" w:firstRowFirstColumn="0" w:firstRowLastColumn="0" w:lastRowFirstColumn="0" w:lastRowLastColumn="0"/>
-              <w:rPr>
-                <w:rFonts w:ascii="Times New Roman" w:eastAsia="Times New Roman" w:hAnsi="Times New Roman" w:cs="Times New Roman"/>
-                <w:color w:val="000000"/>
-                <w:sz w:val="24"/>
-                <w:szCs w:val="24"/>
-              </w:rPr>
-            </w:pPr>
-          </w:p>
-        </w:tc>
-      </w:tr>
-      <w:tr>
-        <w:trPr>
-          <w:cnfStyle w:val="000000100000" w:firstRow="0" w:lastRow="0" w:firstColumn="0" w:lastColumn="0" w:oddVBand="0" w:evenVBand="0" w:oddHBand="1" w:evenHBand="0" w:firstRowFirstColumn="0" w:firstRowLastColumn="0" w:lastRowFirstColumn="0" w:lastRowLastColumn="0"/>
-          <w:trHeight w:val="666"/>
-        </w:trPr>
-        <w:tc>
-          <w:tcPr>
-            <w:cnfStyle w:val="001000000000" w:firstRow="0" w:lastRow="0" w:firstColumn="1" w:lastColumn="0" w:oddVBand="0" w:evenVBand="0" w:oddHBand="0" w:evenHBand="0" w:firstRowFirstColumn="0" w:firstRowLastColumn="0" w:lastRowFirstColumn="0" w:lastRowLastColumn="0"/>
-            <w:tcW w:w="812" w:type="dxa"/>
-          </w:tcPr>
-          <w:p>
-            <w:pPr>
-              <w:spacing w:after="160"/>
-              <w:rPr>
-                <w:rFonts w:ascii="Times New Roman" w:eastAsia="Times New Roman" w:hAnsi="Times New Roman" w:cs="Times New Roman"/>
-                <w:color w:val="000000"/>
-                <w:sz w:val="24"/>
-                <w:szCs w:val="24"/>
-              </w:rPr>
-            </w:pPr>
-          </w:p>
-        </w:tc>
-        <w:tc>
-          <w:tcPr>
-            <w:tcW w:w="8139" w:type="dxa"/>
-            <w:gridSpan w:val="2"/>
-          </w:tcPr>
-          <w:p>
-            <w:pPr>
-              <w:spacing w:after="160"/>
-              <w:jc w:val="center"/>
-              <w:cnfStyle w:val="000000100000" w:firstRow="0" w:lastRow="0" w:firstColumn="0" w:lastColumn="0" w:oddVBand="0" w:evenVBand="0" w:oddHBand="1" w:evenHBand="0" w:firstRowFirstColumn="0" w:firstRowLastColumn="0" w:lastRowFirstColumn="0" w:lastRowLastColumn="0"/>
-              <w:rPr>
-                <w:rFonts w:ascii="Times New Roman" w:eastAsia="Times New Roman" w:hAnsi="Times New Roman" w:cs="Times New Roman"/>
-                <w:color w:val="000000"/>
-                <w:sz w:val="24"/>
-                <w:szCs w:val="24"/>
-              </w:rPr>
-            </w:pPr>
-          </w:p>
-        </w:tc>
-        <w:tc>
-          <w:tcPr>
-            <w:tcW w:w="815" w:type="dxa"/>
-          </w:tcPr>
-          <w:p>
-            <w:pPr>
-              <w:spacing w:after="160"/>
-              <w:cnfStyle w:val="000000100000" w:firstRow="0" w:lastRow="0" w:firstColumn="0" w:lastColumn="0" w:oddVBand="0" w:evenVBand="0" w:oddHBand="1" w:evenHBand="0" w:firstRowFirstColumn="0" w:firstRowLastColumn="0" w:lastRowFirstColumn="0" w:lastRowLastColumn="0"/>
-              <w:rPr>
-                <w:rFonts w:ascii="Times New Roman" w:eastAsia="Times New Roman" w:hAnsi="Times New Roman" w:cs="Times New Roman"/>
-                <w:b/>
-                <w:color w:val="000000"/>
-                <w:sz w:val="24"/>
-                <w:szCs w:val="24"/>
-              </w:rPr>
-            </w:pPr>
-          </w:p>
-        </w:tc>
-      </w:tr>
-    </w:tbl>
     <w:p>
       <w:pPr>
         <w:rPr>
@@ -9519,27 +11002,23 @@
           <w:szCs w:val="24"/>
         </w:rPr>
       </w:pPr>
-    </w:p>
-    <w:p>
-      <w:pPr>
+      <w:bookmarkStart w:id="41" w:name="_Toc467723676"/>
+      <w:bookmarkStart w:id="42" w:name="_Toc77058903"/>
+      <w:bookmarkStart w:id="43" w:name="_Toc77059117"/>
+      <w:bookmarkEnd w:id="40"/>
+      <w:r>
         <w:rPr>
           <w:rFonts w:ascii="Times New Roman" w:eastAsia="Times New Roman" w:hAnsi="Times New Roman" w:cs="Times New Roman"/>
           <w:b/>
           <w:color w:val="000000"/>
-          <w:sz w:val="24"/>
-          <w:szCs w:val="24"/>
-        </w:rPr>
-      </w:pPr>
-      <w:r>
-        <w:rPr>
-          <w:rFonts w:ascii="Times New Roman" w:eastAsia="Times New Roman" w:hAnsi="Times New Roman" w:cs="Times New Roman"/>
-          <w:b/>
-          <w:color w:val="000000"/>
-          <w:sz w:val="24"/>
-          <w:szCs w:val="24"/>
-        </w:rPr>
-        <w:br w:type="page"/>
-      </w:r>
+          <w:sz w:val="28"/>
+          <w:szCs w:val="28"/>
+        </w:rPr>
+        <w:t>BUDGET</w:t>
+      </w:r>
+      <w:bookmarkEnd w:id="41"/>
+      <w:bookmarkEnd w:id="42"/>
+      <w:bookmarkEnd w:id="43"/>
     </w:p>
     <w:p>
       <w:pPr>
@@ -9553,59 +11032,24 @@
           <w:rFonts w:ascii="Times New Roman" w:eastAsia="Times New Roman" w:hAnsi="Times New Roman" w:cs="Times New Roman"/>
           <w:b/>
           <w:color w:val="000000"/>
-          <w:sz w:val="28"/>
-          <w:szCs w:val="28"/>
-        </w:rPr>
-      </w:pPr>
-      <w:bookmarkStart w:id="42" w:name="_Toc467723676"/>
-      <w:bookmarkStart w:id="43" w:name="_Toc77058903"/>
-      <w:bookmarkStart w:id="44" w:name="_Toc77059117"/>
-      <w:bookmarkEnd w:id="40"/>
+          <w:sz w:val="24"/>
+          <w:szCs w:val="24"/>
+        </w:rPr>
+      </w:pPr>
+      <w:bookmarkStart w:id="44" w:name="_Toc77058904"/>
+      <w:bookmarkStart w:id="45" w:name="_Toc77059118"/>
       <w:r>
         <w:rPr>
           <w:rFonts w:ascii="Times New Roman" w:eastAsia="Times New Roman" w:hAnsi="Times New Roman" w:cs="Times New Roman"/>
           <w:b/>
           <w:color w:val="000000"/>
-          <w:sz w:val="28"/>
-          <w:szCs w:val="28"/>
-        </w:rPr>
-        <w:lastRenderedPageBreak/>
-        <w:t>BUDGET</w:t>
-      </w:r>
-      <w:bookmarkEnd w:id="42"/>
-      <w:bookmarkEnd w:id="43"/>
+          <w:sz w:val="24"/>
+          <w:szCs w:val="24"/>
+        </w:rPr>
+        <w:t>(sample)</w:t>
+      </w:r>
       <w:bookmarkEnd w:id="44"/>
-    </w:p>
-    <w:p>
-      <w:pPr>
-        <w:keepNext/>
-        <w:keepLines/>
-        <w:spacing w:after="216" w:line="240" w:lineRule="auto"/>
-        <w:ind w:left="-5" w:right="-15" w:hanging="10"/>
-        <w:jc w:val="center"/>
-        <w:outlineLvl w:val="0"/>
-        <w:rPr>
-          <w:rFonts w:ascii="Times New Roman" w:eastAsia="Times New Roman" w:hAnsi="Times New Roman" w:cs="Times New Roman"/>
-          <w:b/>
-          <w:color w:val="000000"/>
-          <w:sz w:val="24"/>
-          <w:szCs w:val="24"/>
-        </w:rPr>
-      </w:pPr>
-      <w:bookmarkStart w:id="45" w:name="_Toc77058904"/>
-      <w:bookmarkStart w:id="46" w:name="_Toc77059118"/>
-      <w:r>
-        <w:rPr>
-          <w:rFonts w:ascii="Times New Roman" w:eastAsia="Times New Roman" w:hAnsi="Times New Roman" w:cs="Times New Roman"/>
-          <w:b/>
-          <w:color w:val="000000"/>
-          <w:sz w:val="24"/>
-          <w:szCs w:val="24"/>
-        </w:rPr>
-        <w:t>(sample)</w:t>
-      </w:r>
       <w:bookmarkEnd w:id="45"/>
-      <w:bookmarkEnd w:id="46"/>
     </w:p>
     <w:tbl>
       <w:tblPr>
@@ -11066,7 +12510,7 @@
           <w:u w:color="000000"/>
         </w:rPr>
       </w:pPr>
-      <w:bookmarkStart w:id="47" w:name="_Toc467723677"/>
+      <w:bookmarkStart w:id="46" w:name="_Toc467723677"/>
       <w:r>
         <w:rPr>
           <w:rFonts w:ascii="Times New Roman" w:eastAsia="Times New Roman" w:hAnsi="Times New Roman" w:cs="Times New Roman"/>
@@ -11079,7 +12523,7 @@
         <w:lastRenderedPageBreak/>
         <w:t>TIME-PLAN</w:t>
       </w:r>
-      <w:bookmarkEnd w:id="47"/>
+      <w:bookmarkEnd w:id="46"/>
     </w:p>
     <w:p>
       <w:pPr>
@@ -15469,6 +16913,7 @@
           <w:rFonts w:ascii="Times New Roman" w:hAnsi="Times New Roman" w:cs="Times New Roman"/>
           <w:noProof/>
           <w:sz w:val="24"/>
+          <w:szCs w:val="24"/>
         </w:rPr>
       </w:pPr>
       <w:r>
@@ -15513,6 +16958,295 @@
     </w:p>
     <w:p>
       <w:pPr>
+        <w:widowControl w:val="0"/>
+        <w:autoSpaceDE w:val="0"/>
+        <w:autoSpaceDN w:val="0"/>
+        <w:adjustRightInd w:val="0"/>
+        <w:spacing w:line="240" w:lineRule="auto"/>
+        <w:ind w:left="640" w:hanging="640"/>
+        <w:rPr>
+          <w:rFonts w:ascii="Times New Roman" w:hAnsi="Times New Roman" w:cs="Times New Roman"/>
+          <w:noProof/>
+          <w:sz w:val="24"/>
+          <w:szCs w:val="24"/>
+        </w:rPr>
+      </w:pPr>
+      <w:r>
+        <w:rPr>
+          <w:rFonts w:ascii="Times New Roman" w:hAnsi="Times New Roman" w:cs="Times New Roman"/>
+          <w:noProof/>
+          <w:sz w:val="24"/>
+          <w:szCs w:val="24"/>
+        </w:rPr>
+        <w:t>[16]</w:t>
+      </w:r>
+      <w:r>
+        <w:rPr>
+          <w:rFonts w:ascii="Times New Roman" w:hAnsi="Times New Roman" w:cs="Times New Roman"/>
+          <w:noProof/>
+          <w:sz w:val="24"/>
+          <w:szCs w:val="24"/>
+        </w:rPr>
+        <w:tab/>
+        <w:t>I. Journal, “IRJET- Pet feeding Dispenser using Arduino and GSM Technology.”</w:t>
+      </w:r>
+    </w:p>
+    <w:p>
+      <w:pPr>
+        <w:widowControl w:val="0"/>
+        <w:autoSpaceDE w:val="0"/>
+        <w:autoSpaceDN w:val="0"/>
+        <w:adjustRightInd w:val="0"/>
+        <w:spacing w:line="240" w:lineRule="auto"/>
+        <w:ind w:left="640" w:hanging="640"/>
+        <w:rPr>
+          <w:rFonts w:ascii="Times New Roman" w:hAnsi="Times New Roman" w:cs="Times New Roman"/>
+          <w:noProof/>
+          <w:sz w:val="24"/>
+          <w:szCs w:val="24"/>
+        </w:rPr>
+      </w:pPr>
+      <w:r>
+        <w:rPr>
+          <w:rFonts w:ascii="Times New Roman" w:hAnsi="Times New Roman" w:cs="Times New Roman"/>
+          <w:noProof/>
+          <w:sz w:val="24"/>
+          <w:szCs w:val="24"/>
+        </w:rPr>
+        <w:t>[17]</w:t>
+      </w:r>
+      <w:r>
+        <w:rPr>
+          <w:rFonts w:ascii="Times New Roman" w:hAnsi="Times New Roman" w:cs="Times New Roman"/>
+          <w:noProof/>
+          <w:sz w:val="24"/>
+          <w:szCs w:val="24"/>
+        </w:rPr>
+        <w:tab/>
+        <w:t>L. Kencl, “Global System for Mobile Communication ( GSM ) Definition 1 . Introduction : The Evolution of Mobile Telephone Systems,” pp. 1–19, 1982.</w:t>
+      </w:r>
+    </w:p>
+    <w:p>
+      <w:pPr>
+        <w:widowControl w:val="0"/>
+        <w:autoSpaceDE w:val="0"/>
+        <w:autoSpaceDN w:val="0"/>
+        <w:adjustRightInd w:val="0"/>
+        <w:spacing w:line="240" w:lineRule="auto"/>
+        <w:ind w:left="640" w:hanging="640"/>
+        <w:rPr>
+          <w:rFonts w:ascii="Times New Roman" w:hAnsi="Times New Roman" w:cs="Times New Roman"/>
+          <w:noProof/>
+          <w:sz w:val="24"/>
+          <w:szCs w:val="24"/>
+        </w:rPr>
+      </w:pPr>
+      <w:r>
+        <w:rPr>
+          <w:rFonts w:ascii="Times New Roman" w:hAnsi="Times New Roman" w:cs="Times New Roman"/>
+          <w:noProof/>
+          <w:sz w:val="24"/>
+          <w:szCs w:val="24"/>
+        </w:rPr>
+        <w:t>[18]</w:t>
+      </w:r>
+      <w:r>
+        <w:rPr>
+          <w:rFonts w:ascii="Times New Roman" w:hAnsi="Times New Roman" w:cs="Times New Roman"/>
+          <w:noProof/>
+          <w:sz w:val="24"/>
+          <w:szCs w:val="24"/>
+        </w:rPr>
+        <w:tab/>
+        <w:t xml:space="preserve">N. A. Abd Rahman </w:t>
+      </w:r>
+      <w:r>
+        <w:rPr>
+          <w:rFonts w:ascii="Times New Roman" w:hAnsi="Times New Roman" w:cs="Times New Roman"/>
+          <w:i/>
+          <w:iCs/>
+          <w:noProof/>
+          <w:sz w:val="24"/>
+          <w:szCs w:val="24"/>
+        </w:rPr>
+        <w:t>et al.</w:t>
+      </w:r>
+      <w:r>
+        <w:rPr>
+          <w:rFonts w:ascii="Times New Roman" w:hAnsi="Times New Roman" w:cs="Times New Roman"/>
+          <w:noProof/>
+          <w:sz w:val="24"/>
+          <w:szCs w:val="24"/>
+        </w:rPr>
+        <w:t xml:space="preserve">, “GSM module for wireless radiation monitoring system via SMS,” </w:t>
+      </w:r>
+      <w:r>
+        <w:rPr>
+          <w:rFonts w:ascii="Times New Roman" w:hAnsi="Times New Roman" w:cs="Times New Roman"/>
+          <w:i/>
+          <w:iCs/>
+          <w:noProof/>
+          <w:sz w:val="24"/>
+          <w:szCs w:val="24"/>
+        </w:rPr>
+        <w:t>IOP Conf. Ser. Mater. Sci. Eng.</w:t>
+      </w:r>
+      <w:r>
+        <w:rPr>
+          <w:rFonts w:ascii="Times New Roman" w:hAnsi="Times New Roman" w:cs="Times New Roman"/>
+          <w:noProof/>
+          <w:sz w:val="24"/>
+          <w:szCs w:val="24"/>
+        </w:rPr>
+        <w:t>, vol. 298, no. 1, 2018, doi: 10.1088/1757-899X/298/1/012040.</w:t>
+      </w:r>
+    </w:p>
+    <w:p>
+      <w:pPr>
+        <w:widowControl w:val="0"/>
+        <w:autoSpaceDE w:val="0"/>
+        <w:autoSpaceDN w:val="0"/>
+        <w:adjustRightInd w:val="0"/>
+        <w:spacing w:line="240" w:lineRule="auto"/>
+        <w:ind w:left="640" w:hanging="640"/>
+        <w:rPr>
+          <w:rFonts w:ascii="Times New Roman" w:hAnsi="Times New Roman" w:cs="Times New Roman"/>
+          <w:noProof/>
+          <w:sz w:val="24"/>
+          <w:szCs w:val="24"/>
+        </w:rPr>
+      </w:pPr>
+      <w:r>
+        <w:rPr>
+          <w:rFonts w:ascii="Times New Roman" w:hAnsi="Times New Roman" w:cs="Times New Roman"/>
+          <w:noProof/>
+          <w:sz w:val="24"/>
+          <w:szCs w:val="24"/>
+        </w:rPr>
+        <w:t>[19]</w:t>
+      </w:r>
+      <w:r>
+        <w:rPr>
+          <w:rFonts w:ascii="Times New Roman" w:hAnsi="Times New Roman" w:cs="Times New Roman"/>
+          <w:noProof/>
+          <w:sz w:val="24"/>
+          <w:szCs w:val="24"/>
+        </w:rPr>
+        <w:tab/>
+        <w:t xml:space="preserve">I. WALDEN and G. Noto La Diego, “Contracting for the ‘Internet of Things’: looking into the Nest,” </w:t>
+      </w:r>
+      <w:r>
+        <w:rPr>
+          <w:rFonts w:ascii="Times New Roman" w:hAnsi="Times New Roman" w:cs="Times New Roman"/>
+          <w:i/>
+          <w:iCs/>
+          <w:noProof/>
+          <w:sz w:val="24"/>
+          <w:szCs w:val="24"/>
+        </w:rPr>
+        <w:t>Eur. J. Law Technol.</w:t>
+      </w:r>
+      <w:r>
+        <w:rPr>
+          <w:rFonts w:ascii="Times New Roman" w:hAnsi="Times New Roman" w:cs="Times New Roman"/>
+          <w:noProof/>
+          <w:sz w:val="24"/>
+          <w:szCs w:val="24"/>
+        </w:rPr>
+        <w:t>, vol. 7, no. 2, pp. 1–29, 2016.</w:t>
+      </w:r>
+    </w:p>
+    <w:p>
+      <w:pPr>
+        <w:widowControl w:val="0"/>
+        <w:autoSpaceDE w:val="0"/>
+        <w:autoSpaceDN w:val="0"/>
+        <w:adjustRightInd w:val="0"/>
+        <w:spacing w:line="240" w:lineRule="auto"/>
+        <w:ind w:left="640" w:hanging="640"/>
+        <w:rPr>
+          <w:rFonts w:ascii="Times New Roman" w:hAnsi="Times New Roman" w:cs="Times New Roman"/>
+          <w:noProof/>
+          <w:sz w:val="24"/>
+          <w:szCs w:val="24"/>
+        </w:rPr>
+      </w:pPr>
+      <w:r>
+        <w:rPr>
+          <w:rFonts w:ascii="Times New Roman" w:hAnsi="Times New Roman" w:cs="Times New Roman"/>
+          <w:noProof/>
+          <w:sz w:val="24"/>
+          <w:szCs w:val="24"/>
+        </w:rPr>
+        <w:t>[20]</w:t>
+      </w:r>
+      <w:r>
+        <w:rPr>
+          <w:rFonts w:ascii="Times New Roman" w:hAnsi="Times New Roman" w:cs="Times New Roman"/>
+          <w:noProof/>
+          <w:sz w:val="24"/>
+          <w:szCs w:val="24"/>
+        </w:rPr>
+        <w:tab/>
+        <w:t xml:space="preserve">R. A., H. Desai, and I. Kathuria, “Embedded Web Server,” </w:t>
+      </w:r>
+      <w:r>
+        <w:rPr>
+          <w:rFonts w:ascii="Times New Roman" w:hAnsi="Times New Roman" w:cs="Times New Roman"/>
+          <w:i/>
+          <w:iCs/>
+          <w:noProof/>
+          <w:sz w:val="24"/>
+          <w:szCs w:val="24"/>
+        </w:rPr>
+        <w:t>Int. J. Comput. Appl.</w:t>
+      </w:r>
+      <w:r>
+        <w:rPr>
+          <w:rFonts w:ascii="Times New Roman" w:hAnsi="Times New Roman" w:cs="Times New Roman"/>
+          <w:noProof/>
+          <w:sz w:val="24"/>
+          <w:szCs w:val="24"/>
+        </w:rPr>
+        <w:t>, vol. 153, no. 10, pp. 37–40, 2016, doi: 10.5120/ijca2016912176.</w:t>
+      </w:r>
+    </w:p>
+    <w:p>
+      <w:pPr>
+        <w:widowControl w:val="0"/>
+        <w:autoSpaceDE w:val="0"/>
+        <w:autoSpaceDN w:val="0"/>
+        <w:adjustRightInd w:val="0"/>
+        <w:spacing w:line="240" w:lineRule="auto"/>
+        <w:ind w:left="640" w:hanging="640"/>
+        <w:rPr>
+          <w:rFonts w:ascii="Times New Roman" w:hAnsi="Times New Roman" w:cs="Times New Roman"/>
+          <w:noProof/>
+          <w:sz w:val="24"/>
+        </w:rPr>
+      </w:pPr>
+      <w:r>
+        <w:rPr>
+          <w:rFonts w:ascii="Times New Roman" w:hAnsi="Times New Roman" w:cs="Times New Roman"/>
+          <w:noProof/>
+          <w:sz w:val="24"/>
+          <w:szCs w:val="24"/>
+        </w:rPr>
+        <w:t>[21]</w:t>
+      </w:r>
+      <w:r>
+        <w:rPr>
+          <w:rFonts w:ascii="Times New Roman" w:hAnsi="Times New Roman" w:cs="Times New Roman"/>
+          <w:noProof/>
+          <w:sz w:val="24"/>
+          <w:szCs w:val="24"/>
+        </w:rPr>
+        <w:tab/>
+        <w:t>U. M. Buana, A. Adriansyah, M. A. Wibowo, and E. Ihsanto, “Design of Pet Feeder using Web Server as Internet of Things Application Muchd Arief Wibowo Design of Pet Feeder using Web Server as Internet of Things Application,” no. October, pp. 1–6, 2016, [Online]. Available: https://www.researchgate.net/publication/330702107.</w:t>
+      </w:r>
+    </w:p>
+    <w:p>
+      <w:pPr>
         <w:jc w:val="both"/>
         <w:rPr>
           <w:rFonts w:ascii="Times New Roman" w:hAnsi="Times New Roman" w:cs="Times New Roman"/>
@@ -15532,12 +17266,12 @@
       </w:r>
     </w:p>
     <w:sectPr>
-      <w:headerReference w:type="even" r:id="rId19"/>
-      <w:headerReference w:type="default" r:id="rId20"/>
-      <w:footerReference w:type="even" r:id="rId21"/>
-      <w:footerReference w:type="default" r:id="rId22"/>
-      <w:headerReference w:type="first" r:id="rId23"/>
-      <w:footerReference w:type="first" r:id="rId24"/>
+      <w:headerReference w:type="even" r:id="rId20"/>
+      <w:headerReference w:type="default" r:id="rId21"/>
+      <w:footerReference w:type="even" r:id="rId22"/>
+      <w:footerReference w:type="default" r:id="rId23"/>
+      <w:headerReference w:type="first" r:id="rId24"/>
+      <w:footerReference w:type="first" r:id="rId25"/>
       <w:pgSz w:w="12240" w:h="15840"/>
       <w:pgMar w:top="1440" w:right="1440" w:bottom="1440" w:left="1440" w:header="720" w:footer="720" w:gutter="0"/>
       <w:cols w:space="720"/>
@@ -15565,36 +17299,18 @@
       </w:r>
     </w:p>
   </w:comment>
-  <w:comment w:id="41" w:author="Mercy" w:date="2017-01-05T17:54:00Z" w:initials="M">
-    <w:p>
-      <w:pPr>
-        <w:pStyle w:val="CommentText"/>
-      </w:pPr>
-      <w:r>
-        <w:rPr>
-          <w:rStyle w:val="CommentReference"/>
-        </w:rPr>
-        <w:annotationRef/>
-      </w:r>
-      <w:r>
-        <w:t>Let this come on the specific objectives section after you’ve already stated what to be generally achieved</w:t>
-      </w:r>
-    </w:p>
-  </w:comment>
 </w:comments>
 </file>
 
 <file path=word/commentsExtended.xml><?xml version="1.0" encoding="utf-8"?>
 <w15:commentsEx xmlns:wpc="http://schemas.microsoft.com/office/word/2010/wordprocessingCanvas" xmlns:cx="http://schemas.microsoft.com/office/drawing/2014/chartex" xmlns:cx1="http://schemas.microsoft.com/office/drawing/2015/9/8/chartex" xmlns:cx2="http://schemas.microsoft.com/office/drawing/2015/10/21/chartex" xmlns:cx3="http://schemas.microsoft.com/office/drawing/2016/5/9/chartex" xmlns:cx4="http://schemas.microsoft.com/office/drawing/2016/5/10/chartex" xmlns:cx5="http://schemas.microsoft.com/office/drawing/2016/5/11/chartex" xmlns:cx6="http://schemas.microsoft.com/office/drawing/2016/5/12/chartex" xmlns:cx7="http://schemas.microsoft.com/office/drawing/2016/5/13/chartex" xmlns:cx8="http://schemas.microsoft.com/office/drawing/2016/5/14/chartex" xmlns:mc="http://schemas.openxmlformats.org/markup-compatibility/2006" xmlns:aink="http://schemas.microsoft.com/office/drawing/2016/ink" xmlns:am3d="http://schemas.microsoft.com/office/drawing/2017/model3d" xmlns:o="urn:schemas-microsoft-com:office:office" xmlns:r="http://schemas.openxmlformats.org/officeDocument/2006/relationships" xmlns:m="http://schemas.openxmlformats.org/officeDocument/2006/math" xmlns:v="urn:schemas-microsoft-com:vml" xmlns:wp14="http://schemas.microsoft.com/office/word/2010/wordprocessingDrawing" xmlns:wp="http://schemas.openxmlformats.org/drawingml/2006/wordprocessingDrawing" xmlns:w10="urn:schemas-microsoft-com:office:word" xmlns:w="http://schemas.openxmlformats.org/wordprocessingml/2006/main" xmlns:w14="http://schemas.microsoft.com/office/word/2010/wordml" xmlns:w15="http://schemas.microsoft.com/office/word/2012/wordml" xmlns:w16cex="http://schemas.microsoft.com/office/word/2018/wordml/cex" xmlns:w16cid="http://schemas.microsoft.com/office/word/2016/wordml/cid" xmlns:w16="http://schemas.microsoft.com/office/word/2018/wordml" xmlns:w16sdtdh="http://schemas.microsoft.com/office/word/2020/wordml/sdtdatahash" xmlns:w16se="http://schemas.microsoft.com/office/word/2015/wordml/symex" xmlns:wpg="http://schemas.microsoft.com/office/word/2010/wordprocessingGroup" xmlns:wpi="http://schemas.microsoft.com/office/word/2010/wordprocessingInk" xmlns:wne="http://schemas.microsoft.com/office/word/2006/wordml" xmlns:wps="http://schemas.microsoft.com/office/word/2010/wordprocessingShape" mc:Ignorable="w14 w15 w16se w16cid w16 w16cex w16sdtdh wp14">
   <w15:commentEx w15:paraId="5E6A404C" w15:done="0"/>
-  <w15:commentEx w15:paraId="2D3197F9" w15:done="0"/>
 </w15:commentsEx>
 </file>
 
 <file path=word/commentsIds.xml><?xml version="1.0" encoding="utf-8"?>
 <w16cid:commentsIds xmlns:wpc="http://schemas.microsoft.com/office/word/2010/wordprocessingCanvas" xmlns:cx="http://schemas.microsoft.com/office/drawing/2014/chartex" xmlns:cx1="http://schemas.microsoft.com/office/drawing/2015/9/8/chartex" xmlns:cx2="http://schemas.microsoft.com/office/drawing/2015/10/21/chartex" xmlns:cx3="http://schemas.microsoft.com/office/drawing/2016/5/9/chartex" xmlns:cx4="http://schemas.microsoft.com/office/drawing/2016/5/10/chartex" xmlns:cx5="http://schemas.microsoft.com/office/drawing/2016/5/11/chartex" xmlns:cx6="http://schemas.microsoft.com/office/drawing/2016/5/12/chartex" xmlns:cx7="http://schemas.microsoft.com/office/drawing/2016/5/13/chartex" xmlns:cx8="http://schemas.microsoft.com/office/drawing/2016/5/14/chartex" xmlns:mc="http://schemas.openxmlformats.org/markup-compatibility/2006" xmlns:aink="http://schemas.microsoft.com/office/drawing/2016/ink" xmlns:am3d="http://schemas.microsoft.com/office/drawing/2017/model3d" xmlns:o="urn:schemas-microsoft-com:office:office" xmlns:r="http://schemas.openxmlformats.org/officeDocument/2006/relationships" xmlns:m="http://schemas.openxmlformats.org/officeDocument/2006/math" xmlns:v="urn:schemas-microsoft-com:vml" xmlns:wp14="http://schemas.microsoft.com/office/word/2010/wordprocessingDrawing" xmlns:wp="http://schemas.openxmlformats.org/drawingml/2006/wordprocessingDrawing" xmlns:w10="urn:schemas-microsoft-com:office:word" xmlns:w="http://schemas.openxmlformats.org/wordprocessingml/2006/main" xmlns:w14="http://schemas.microsoft.com/office/word/2010/wordml" xmlns:w15="http://schemas.microsoft.com/office/word/2012/wordml" xmlns:w16cex="http://schemas.microsoft.com/office/word/2018/wordml/cex" xmlns:w16cid="http://schemas.microsoft.com/office/word/2016/wordml/cid" xmlns:w16="http://schemas.microsoft.com/office/word/2018/wordml" xmlns:w16sdtdh="http://schemas.microsoft.com/office/word/2020/wordml/sdtdatahash" xmlns:w16se="http://schemas.microsoft.com/office/word/2015/wordml/symex" xmlns:wpg="http://schemas.microsoft.com/office/word/2010/wordprocessingGroup" xmlns:wpi="http://schemas.microsoft.com/office/word/2010/wordprocessingInk" xmlns:wne="http://schemas.microsoft.com/office/word/2006/wordml" xmlns:wps="http://schemas.microsoft.com/office/word/2010/wordprocessingShape" mc:Ignorable="w14 w15 w16se w16cid w16 w16cex w16sdtdh wp14">
   <w16cid:commentId w16cid:paraId="5E6A404C" w16cid:durableId="24964AC9"/>
-  <w16cid:commentId w16cid:paraId="2D3197F9" w16cid:durableId="24964ACA"/>
 </w16cid:commentsIds>
 </file>
 

</xml_diff>

<commit_message>
updated wireless communication section
</commit_message>
<xml_diff>
--- a/PROPOSAL.docx
+++ b/PROPOSAL.docx
@@ -981,9 +981,8 @@
           <w:sz w:val="24"/>
           <w:szCs w:val="24"/>
         </w:rPr>
-        <w:t xml:space="preserve">… </w:t>
-      </w:r>
-      <w:proofErr w:type="gramStart"/>
+        <w:t>… (</w:t>
+      </w:r>
       <w:r>
         <w:rPr>
           <w:rFonts w:ascii="Times New Roman" w:eastAsia="Times New Roman" w:hAnsi="Times New Roman" w:cs="Times New Roman"/>
@@ -991,26 +990,7 @@
           <w:sz w:val="24"/>
           <w:szCs w:val="24"/>
         </w:rPr>
-        <w:t>(</w:t>
-      </w:r>
-      <w:r>
-        <w:rPr>
-          <w:rFonts w:ascii="Times New Roman" w:eastAsia="Times New Roman" w:hAnsi="Times New Roman" w:cs="Times New Roman"/>
-          <w:b/>
-          <w:sz w:val="24"/>
-          <w:szCs w:val="24"/>
-        </w:rPr>
-        <w:t xml:space="preserve">  </w:t>
-      </w:r>
-      <w:proofErr w:type="gramEnd"/>
-      <w:r>
-        <w:rPr>
-          <w:rFonts w:ascii="Times New Roman" w:eastAsia="Times New Roman" w:hAnsi="Times New Roman" w:cs="Times New Roman"/>
-          <w:b/>
-          <w:sz w:val="24"/>
-          <w:szCs w:val="24"/>
-        </w:rPr>
-        <w:t xml:space="preserve">                                                  </w:t>
+        <w:t xml:space="preserve">                                                    </w:t>
       </w:r>
       <w:r>
         <w:rPr>
@@ -9579,7 +9559,7 @@
         <w:pStyle w:val="ListParagraph"/>
         <w:numPr>
           <w:ilvl w:val="1"/>
-          <w:numId w:val="20"/>
+          <w:numId w:val="21"/>
         </w:numPr>
         <w:spacing w:after="100" w:afterAutospacing="1" w:line="360" w:lineRule="auto"/>
         <w:jc w:val="both"/>
@@ -10491,7 +10471,7 @@
         <w:pStyle w:val="ListParagraph"/>
         <w:numPr>
           <w:ilvl w:val="1"/>
-          <w:numId w:val="20"/>
+          <w:numId w:val="21"/>
         </w:numPr>
         <w:spacing w:after="100" w:afterAutospacing="1" w:line="360" w:lineRule="auto"/>
         <w:jc w:val="both"/>
@@ -10519,7 +10499,7 @@
         <w:pStyle w:val="ListParagraph"/>
         <w:numPr>
           <w:ilvl w:val="1"/>
-          <w:numId w:val="20"/>
+          <w:numId w:val="21"/>
         </w:numPr>
         <w:spacing w:after="100" w:afterAutospacing="1" w:line="360" w:lineRule="auto"/>
         <w:jc w:val="both"/>
@@ -10547,7 +10527,7 @@
         <w:pStyle w:val="ListParagraph"/>
         <w:numPr>
           <w:ilvl w:val="1"/>
-          <w:numId w:val="20"/>
+          <w:numId w:val="21"/>
         </w:numPr>
         <w:spacing w:after="100" w:afterAutospacing="1" w:line="360" w:lineRule="auto"/>
         <w:jc w:val="both"/>
@@ -10575,7 +10555,7 @@
         <w:pStyle w:val="ListParagraph"/>
         <w:numPr>
           <w:ilvl w:val="1"/>
-          <w:numId w:val="20"/>
+          <w:numId w:val="21"/>
         </w:numPr>
         <w:spacing w:after="100" w:afterAutospacing="1" w:line="360" w:lineRule="auto"/>
         <w:jc w:val="both"/>
@@ -10603,7 +10583,7 @@
         <w:pStyle w:val="ListParagraph"/>
         <w:numPr>
           <w:ilvl w:val="1"/>
-          <w:numId w:val="20"/>
+          <w:numId w:val="21"/>
         </w:numPr>
         <w:spacing w:after="100" w:afterAutospacing="1" w:line="360" w:lineRule="auto"/>
         <w:jc w:val="both"/>
@@ -14770,7 +14750,6 @@
                 <w:szCs w:val="24"/>
               </w:rPr>
             </w:pPr>
-            <w:proofErr w:type="gramStart"/>
             <w:r>
               <w:rPr>
                 <w:rFonts w:ascii="Times New Roman" w:eastAsia="Times New Roman" w:hAnsi="Times New Roman" w:cs="Times New Roman"/>
@@ -14798,18 +14777,7 @@
                 <w:sz w:val="24"/>
                 <w:szCs w:val="24"/>
               </w:rPr>
-              <w:t>configuration</w:t>
-            </w:r>
-            <w:proofErr w:type="gramEnd"/>
-            <w:r>
-              <w:rPr>
-                <w:rFonts w:ascii="Times New Roman" w:eastAsia="Times New Roman" w:hAnsi="Times New Roman" w:cs="Times New Roman"/>
-                <w:b/>
-                <w:color w:val="000000"/>
-                <w:sz w:val="24"/>
-                <w:szCs w:val="24"/>
-              </w:rPr>
-              <w:t xml:space="preserve">, testing and adjustment </w:t>
+              <w:t xml:space="preserve">configuration, testing and adjustment </w:t>
             </w:r>
             <w:r>
               <w:rPr>
@@ -19252,6 +19220,119 @@
     </w:lvl>
   </w:abstractNum>
   <w:abstractNum w:abstractNumId="12" w15:restartNumberingAfterBreak="0">
+    <w:nsid w:val="3BBD1403"/>
+    <w:multiLevelType w:val="multilevel"/>
+    <w:tmpl w:val="C7C44208"/>
+    <w:lvl w:ilvl="0">
+      <w:start w:val="2"/>
+      <w:numFmt w:val="decimal"/>
+      <w:lvlText w:val="%1."/>
+      <w:lvlJc w:val="left"/>
+      <w:pPr>
+        <w:ind w:left="360" w:hanging="360"/>
+      </w:pPr>
+      <w:rPr>
+        <w:rFonts w:hint="default"/>
+      </w:rPr>
+    </w:lvl>
+    <w:lvl w:ilvl="1">
+      <w:start w:val="2"/>
+      <w:numFmt w:val="decimal"/>
+      <w:lvlText w:val="%1.%2."/>
+      <w:lvlJc w:val="left"/>
+      <w:pPr>
+        <w:ind w:left="720" w:hanging="360"/>
+      </w:pPr>
+      <w:rPr>
+        <w:rFonts w:hint="default"/>
+      </w:rPr>
+    </w:lvl>
+    <w:lvl w:ilvl="2">
+      <w:start w:val="1"/>
+      <w:numFmt w:val="decimal"/>
+      <w:lvlText w:val="%1.%2.%3."/>
+      <w:lvlJc w:val="left"/>
+      <w:pPr>
+        <w:ind w:left="1440" w:hanging="720"/>
+      </w:pPr>
+      <w:rPr>
+        <w:rFonts w:hint="default"/>
+      </w:rPr>
+    </w:lvl>
+    <w:lvl w:ilvl="3">
+      <w:start w:val="1"/>
+      <w:numFmt w:val="decimal"/>
+      <w:lvlText w:val="%1.%2.%3.%4."/>
+      <w:lvlJc w:val="left"/>
+      <w:pPr>
+        <w:ind w:left="1800" w:hanging="720"/>
+      </w:pPr>
+      <w:rPr>
+        <w:rFonts w:hint="default"/>
+      </w:rPr>
+    </w:lvl>
+    <w:lvl w:ilvl="4">
+      <w:start w:val="1"/>
+      <w:numFmt w:val="decimal"/>
+      <w:lvlText w:val="%1.%2.%3.%4.%5."/>
+      <w:lvlJc w:val="left"/>
+      <w:pPr>
+        <w:ind w:left="2520" w:hanging="1080"/>
+      </w:pPr>
+      <w:rPr>
+        <w:rFonts w:hint="default"/>
+      </w:rPr>
+    </w:lvl>
+    <w:lvl w:ilvl="5">
+      <w:start w:val="1"/>
+      <w:numFmt w:val="decimal"/>
+      <w:lvlText w:val="%1.%2.%3.%4.%5.%6."/>
+      <w:lvlJc w:val="left"/>
+      <w:pPr>
+        <w:ind w:left="2880" w:hanging="1080"/>
+      </w:pPr>
+      <w:rPr>
+        <w:rFonts w:hint="default"/>
+      </w:rPr>
+    </w:lvl>
+    <w:lvl w:ilvl="6">
+      <w:start w:val="1"/>
+      <w:numFmt w:val="decimal"/>
+      <w:lvlText w:val="%1.%2.%3.%4.%5.%6.%7."/>
+      <w:lvlJc w:val="left"/>
+      <w:pPr>
+        <w:ind w:left="3600" w:hanging="1440"/>
+      </w:pPr>
+      <w:rPr>
+        <w:rFonts w:hint="default"/>
+      </w:rPr>
+    </w:lvl>
+    <w:lvl w:ilvl="7">
+      <w:start w:val="1"/>
+      <w:numFmt w:val="decimal"/>
+      <w:lvlText w:val="%1.%2.%3.%4.%5.%6.%7.%8."/>
+      <w:lvlJc w:val="left"/>
+      <w:pPr>
+        <w:ind w:left="3960" w:hanging="1440"/>
+      </w:pPr>
+      <w:rPr>
+        <w:rFonts w:hint="default"/>
+      </w:rPr>
+    </w:lvl>
+    <w:lvl w:ilvl="8">
+      <w:start w:val="1"/>
+      <w:numFmt w:val="decimal"/>
+      <w:lvlText w:val="%1.%2.%3.%4.%5.%6.%7.%8.%9."/>
+      <w:lvlJc w:val="left"/>
+      <w:pPr>
+        <w:ind w:left="4680" w:hanging="1800"/>
+      </w:pPr>
+      <w:rPr>
+        <w:rFonts w:hint="default"/>
+      </w:rPr>
+    </w:lvl>
+  </w:abstractNum>
+  <w:abstractNum w:abstractNumId="13" w15:restartNumberingAfterBreak="0">
     <w:nsid w:val="4C9957DF"/>
     <w:multiLevelType w:val="hybridMultilevel"/>
     <w:tmpl w:val="780E488A"/>
@@ -19364,7 +19445,7 @@
       </w:rPr>
     </w:lvl>
   </w:abstractNum>
-  <w:abstractNum w:abstractNumId="13" w15:restartNumberingAfterBreak="0">
+  <w:abstractNum w:abstractNumId="14" w15:restartNumberingAfterBreak="0">
     <w:nsid w:val="50CD0906"/>
     <w:multiLevelType w:val="hybridMultilevel"/>
     <w:tmpl w:val="A4F6F4B0"/>
@@ -19567,7 +19648,7 @@
       </w:rPr>
     </w:lvl>
   </w:abstractNum>
-  <w:abstractNum w:abstractNumId="14" w15:restartNumberingAfterBreak="0">
+  <w:abstractNum w:abstractNumId="15" w15:restartNumberingAfterBreak="0">
     <w:nsid w:val="56F259EB"/>
     <w:multiLevelType w:val="hybridMultilevel"/>
     <w:tmpl w:val="6BCC05E4"/>
@@ -19656,7 +19737,7 @@
       </w:pPr>
     </w:lvl>
   </w:abstractNum>
-  <w:abstractNum w:abstractNumId="15" w15:restartNumberingAfterBreak="0">
+  <w:abstractNum w:abstractNumId="16" w15:restartNumberingAfterBreak="0">
     <w:nsid w:val="59C702EA"/>
     <w:multiLevelType w:val="hybridMultilevel"/>
     <w:tmpl w:val="12720B76"/>
@@ -19859,7 +19940,7 @@
       </w:rPr>
     </w:lvl>
   </w:abstractNum>
-  <w:abstractNum w:abstractNumId="16" w15:restartNumberingAfterBreak="0">
+  <w:abstractNum w:abstractNumId="17" w15:restartNumberingAfterBreak="0">
     <w:nsid w:val="5CCE079A"/>
     <w:multiLevelType w:val="hybridMultilevel"/>
     <w:tmpl w:val="AF18A278"/>
@@ -20062,7 +20143,7 @@
       </w:rPr>
     </w:lvl>
   </w:abstractNum>
-  <w:abstractNum w:abstractNumId="17" w15:restartNumberingAfterBreak="0">
+  <w:abstractNum w:abstractNumId="18" w15:restartNumberingAfterBreak="0">
     <w:nsid w:val="678406D2"/>
     <w:multiLevelType w:val="hybridMultilevel"/>
     <w:tmpl w:val="4AF61376"/>
@@ -20151,7 +20232,7 @@
       </w:pPr>
     </w:lvl>
   </w:abstractNum>
-  <w:abstractNum w:abstractNumId="18" w15:restartNumberingAfterBreak="0">
+  <w:abstractNum w:abstractNumId="19" w15:restartNumberingAfterBreak="0">
     <w:nsid w:val="723E1647"/>
     <w:multiLevelType w:val="hybridMultilevel"/>
     <w:tmpl w:val="BF0841FE"/>
@@ -20354,7 +20435,7 @@
       </w:rPr>
     </w:lvl>
   </w:abstractNum>
-  <w:abstractNum w:abstractNumId="19" w15:restartNumberingAfterBreak="0">
+  <w:abstractNum w:abstractNumId="20" w15:restartNumberingAfterBreak="0">
     <w:nsid w:val="72A44FFB"/>
     <w:multiLevelType w:val="multilevel"/>
     <w:tmpl w:val="5EA43CC4"/>
@@ -20476,7 +20557,7 @@
     </w:lvl>
   </w:abstractNum>
   <w:num w:numId="1">
-    <w:abstractNumId w:val="12"/>
+    <w:abstractNumId w:val="13"/>
   </w:num>
   <w:num w:numId="2">
     <w:abstractNumId w:val="5"/>
@@ -20488,19 +20569,19 @@
     <w:abstractNumId w:val="9"/>
   </w:num>
   <w:num w:numId="5">
-    <w:abstractNumId w:val="18"/>
+    <w:abstractNumId w:val="19"/>
   </w:num>
   <w:num w:numId="6">
     <w:abstractNumId w:val="6"/>
   </w:num>
   <w:num w:numId="7">
-    <w:abstractNumId w:val="15"/>
+    <w:abstractNumId w:val="16"/>
   </w:num>
   <w:num w:numId="8">
-    <w:abstractNumId w:val="16"/>
+    <w:abstractNumId w:val="17"/>
   </w:num>
   <w:num w:numId="9">
-    <w:abstractNumId w:val="13"/>
+    <w:abstractNumId w:val="14"/>
   </w:num>
   <w:num w:numId="10">
     <w:abstractNumId w:val="10"/>
@@ -20521,10 +20602,10 @@
     <w:abstractNumId w:val="1"/>
   </w:num>
   <w:num w:numId="16">
-    <w:abstractNumId w:val="14"/>
+    <w:abstractNumId w:val="15"/>
   </w:num>
   <w:num w:numId="17">
-    <w:abstractNumId w:val="17"/>
+    <w:abstractNumId w:val="18"/>
   </w:num>
   <w:num w:numId="18">
     <w:abstractNumId w:val="7"/>
@@ -20533,7 +20614,10 @@
     <w:abstractNumId w:val="2"/>
   </w:num>
   <w:num w:numId="20">
-    <w:abstractNumId w:val="19"/>
+    <w:abstractNumId w:val="20"/>
+  </w:num>
+  <w:num w:numId="21">
+    <w:abstractNumId w:val="12"/>
   </w:num>
 </w:numbering>
 </file>

</xml_diff>

<commit_message>
began the user interface review
</commit_message>
<xml_diff>
--- a/PROPOSAL.docx
+++ b/PROPOSAL.docx
@@ -981,8 +981,9 @@
           <w:sz w:val="24"/>
           <w:szCs w:val="24"/>
         </w:rPr>
-        <w:t>… (</w:t>
-      </w:r>
+        <w:t xml:space="preserve">… </w:t>
+      </w:r>
+      <w:proofErr w:type="gramStart"/>
       <w:r>
         <w:rPr>
           <w:rFonts w:ascii="Times New Roman" w:eastAsia="Times New Roman" w:hAnsi="Times New Roman" w:cs="Times New Roman"/>
@@ -990,7 +991,26 @@
           <w:sz w:val="24"/>
           <w:szCs w:val="24"/>
         </w:rPr>
-        <w:t xml:space="preserve">                                                    </w:t>
+        <w:t>(</w:t>
+      </w:r>
+      <w:r>
+        <w:rPr>
+          <w:rFonts w:ascii="Times New Roman" w:eastAsia="Times New Roman" w:hAnsi="Times New Roman" w:cs="Times New Roman"/>
+          <w:b/>
+          <w:sz w:val="24"/>
+          <w:szCs w:val="24"/>
+        </w:rPr>
+        <w:t xml:space="preserve">  </w:t>
+      </w:r>
+      <w:proofErr w:type="gramEnd"/>
+      <w:r>
+        <w:rPr>
+          <w:rFonts w:ascii="Times New Roman" w:eastAsia="Times New Roman" w:hAnsi="Times New Roman" w:cs="Times New Roman"/>
+          <w:b/>
+          <w:sz w:val="24"/>
+          <w:szCs w:val="24"/>
+        </w:rPr>
+        <w:t xml:space="preserve">                                                  </w:t>
       </w:r>
       <w:r>
         <w:rPr>
@@ -6325,7 +6345,27 @@
           <w:sz w:val="24"/>
           <w:szCs w:val="24"/>
         </w:rPr>
-        <w:t xml:space="preserve">, with the initial hypotheses stating that the keeping of pets is an activity that enhances some qualities like health and social well being of the owner. In this </w:t>
+        <w:t xml:space="preserve">, with the initial hypotheses stating that the keeping of pets is an activity that enhances some qualities like health and social </w:t>
+      </w:r>
+      <w:proofErr w:type="spellStart"/>
+      <w:r>
+        <w:rPr>
+          <w:rFonts w:ascii="Times New Roman" w:eastAsia="Times New Roman" w:hAnsi="Times New Roman" w:cs="Times New Roman"/>
+          <w:color w:val="000000"/>
+          <w:sz w:val="24"/>
+          <w:szCs w:val="24"/>
+        </w:rPr>
+        <w:t>well being</w:t>
+      </w:r>
+      <w:proofErr w:type="spellEnd"/>
+      <w:r>
+        <w:rPr>
+          <w:rFonts w:ascii="Times New Roman" w:eastAsia="Times New Roman" w:hAnsi="Times New Roman" w:cs="Times New Roman"/>
+          <w:color w:val="000000"/>
+          <w:sz w:val="24"/>
+          <w:szCs w:val="24"/>
+        </w:rPr>
+        <w:t xml:space="preserve"> of the owner. In this </w:t>
       </w:r>
       <w:r>
         <w:rPr>
@@ -10566,11 +10606,34 @@
         <w:rPr>
           <w:rFonts w:ascii="Times New Roman" w:eastAsia="Times New Roman" w:hAnsi="Times New Roman" w:cs="Times New Roman"/>
           <w:bCs/>
-          <w:color w:val="000000"/>
-          <w:sz w:val="24"/>
-          <w:szCs w:val="24"/>
-        </w:rPr>
-        <w:t>Advantages / Disadvantages – Due to the fact that mobile phone usage has been increasing over the years, this design serves to meet most of the modern applications. The user can schedule</w:t>
+          <w:i/>
+          <w:iCs/>
+          <w:color w:val="000000"/>
+          <w:sz w:val="24"/>
+          <w:szCs w:val="24"/>
+          <w:u w:val="single"/>
+        </w:rPr>
+        <w:t>Advantages / Disadvantages</w:t>
+      </w:r>
+      <w:r>
+        <w:rPr>
+          <w:rFonts w:ascii="Times New Roman" w:eastAsia="Times New Roman" w:hAnsi="Times New Roman" w:cs="Times New Roman"/>
+          <w:bCs/>
+          <w:color w:val="000000"/>
+          <w:sz w:val="24"/>
+          <w:szCs w:val="24"/>
+        </w:rPr>
+        <w:t xml:space="preserve"> – Due to the fact that mobile phone usage has been increasing over the years, this design serves to meet most of the modern applications. The user can schedule</w:t>
+      </w:r>
+      <w:r>
+        <w:rPr>
+          <w:rFonts w:ascii="Times New Roman" w:eastAsia="Times New Roman" w:hAnsi="Times New Roman" w:cs="Times New Roman"/>
+          <w:bCs/>
+          <w:color w:val="000000"/>
+          <w:sz w:val="24"/>
+          <w:szCs w:val="24"/>
+        </w:rPr>
+        <w:t xml:space="preserve"> the time from anywhere as long as he/she has the app. It is also easier working with a mobile application as opposed to working with a webpage. However, this device provides no animal feedback and therefore may release food even when the pet is not around. This may lead to wastage.</w:t>
       </w:r>
     </w:p>
     <w:p>
@@ -10598,8 +10661,54 @@
           <w:sz w:val="24"/>
           <w:szCs w:val="24"/>
         </w:rPr>
-        <w:t xml:space="preserve"> FEEDBACK</w:t>
-      </w:r>
+        <w:t xml:space="preserve"> </w:t>
+      </w:r>
+      <w:r>
+        <w:rPr>
+          <w:rFonts w:ascii="Times New Roman" w:eastAsia="Times New Roman" w:hAnsi="Times New Roman" w:cs="Times New Roman"/>
+          <w:b/>
+          <w:color w:val="000000"/>
+          <w:sz w:val="24"/>
+          <w:szCs w:val="24"/>
+        </w:rPr>
+        <w:t>USER INTERFACE / INTERACTION</w:t>
+      </w:r>
+    </w:p>
+    <w:p>
+      <w:pPr>
+        <w:spacing w:after="100" w:afterAutospacing="1" w:line="360" w:lineRule="auto"/>
+        <w:jc w:val="both"/>
+        <w:rPr>
+          <w:rFonts w:ascii="Times New Roman" w:eastAsia="Times New Roman" w:hAnsi="Times New Roman" w:cs="Times New Roman"/>
+          <w:bCs/>
+          <w:color w:val="000000"/>
+          <w:sz w:val="24"/>
+          <w:szCs w:val="24"/>
+        </w:rPr>
+      </w:pPr>
+      <w:r>
+        <w:rPr>
+          <w:rFonts w:ascii="Times New Roman" w:eastAsia="Times New Roman" w:hAnsi="Times New Roman" w:cs="Times New Roman"/>
+          <w:bCs/>
+          <w:color w:val="000000"/>
+          <w:sz w:val="24"/>
+          <w:szCs w:val="24"/>
+        </w:rPr>
+        <w:t>This section is a short description of how some of the devices used have been designed to be physically controlled by humans. Despite the fact that these devices are automated, some of them include few modes of physical operation thereby making them easy to work with considering the pet owner will be present.</w:t>
+      </w:r>
+    </w:p>
+    <w:p>
+      <w:pPr>
+        <w:spacing w:after="100" w:afterAutospacing="1" w:line="360" w:lineRule="auto"/>
+        <w:jc w:val="both"/>
+        <w:rPr>
+          <w:rFonts w:ascii="Times New Roman" w:eastAsia="Times New Roman" w:hAnsi="Times New Roman" w:cs="Times New Roman"/>
+          <w:bCs/>
+          <w:color w:val="000000"/>
+          <w:sz w:val="24"/>
+          <w:szCs w:val="24"/>
+        </w:rPr>
+      </w:pPr>
     </w:p>
     <w:p>
       <w:pPr>
@@ -14843,6 +14952,7 @@
                 <w:szCs w:val="24"/>
               </w:rPr>
             </w:pPr>
+            <w:proofErr w:type="gramStart"/>
             <w:r>
               <w:rPr>
                 <w:rFonts w:ascii="Times New Roman" w:eastAsia="Times New Roman" w:hAnsi="Times New Roman" w:cs="Times New Roman"/>
@@ -14870,7 +14980,18 @@
                 <w:sz w:val="24"/>
                 <w:szCs w:val="24"/>
               </w:rPr>
-              <w:t xml:space="preserve">configuration, testing and adjustment </w:t>
+              <w:t>configuration</w:t>
+            </w:r>
+            <w:proofErr w:type="gramEnd"/>
+            <w:r>
+              <w:rPr>
+                <w:rFonts w:ascii="Times New Roman" w:eastAsia="Times New Roman" w:hAnsi="Times New Roman" w:cs="Times New Roman"/>
+                <w:b/>
+                <w:color w:val="000000"/>
+                <w:sz w:val="24"/>
+                <w:szCs w:val="24"/>
+              </w:rPr>
+              <w:t xml:space="preserve">, testing and adjustment </w:t>
             </w:r>
             <w:r>
               <w:rPr>

</xml_diff>

<commit_message>
Finished th eliterature review.
</commit_message>
<xml_diff>
--- a/PROPOSAL.docx
+++ b/PROPOSAL.docx
@@ -981,9 +981,8 @@
           <w:sz w:val="24"/>
           <w:szCs w:val="24"/>
         </w:rPr>
-        <w:t xml:space="preserve">… </w:t>
-      </w:r>
-      <w:proofErr w:type="gramStart"/>
+        <w:t>… (</w:t>
+      </w:r>
       <w:r>
         <w:rPr>
           <w:rFonts w:ascii="Times New Roman" w:eastAsia="Times New Roman" w:hAnsi="Times New Roman" w:cs="Times New Roman"/>
@@ -991,26 +990,7 @@
           <w:sz w:val="24"/>
           <w:szCs w:val="24"/>
         </w:rPr>
-        <w:t>(</w:t>
-      </w:r>
-      <w:r>
-        <w:rPr>
-          <w:rFonts w:ascii="Times New Roman" w:eastAsia="Times New Roman" w:hAnsi="Times New Roman" w:cs="Times New Roman"/>
-          <w:b/>
-          <w:sz w:val="24"/>
-          <w:szCs w:val="24"/>
-        </w:rPr>
-        <w:t xml:space="preserve">  </w:t>
-      </w:r>
-      <w:proofErr w:type="gramEnd"/>
-      <w:r>
-        <w:rPr>
-          <w:rFonts w:ascii="Times New Roman" w:eastAsia="Times New Roman" w:hAnsi="Times New Roman" w:cs="Times New Roman"/>
-          <w:b/>
-          <w:sz w:val="24"/>
-          <w:szCs w:val="24"/>
-        </w:rPr>
-        <w:t xml:space="preserve">                                                  </w:t>
+        <w:t xml:space="preserve">                                                    </w:t>
       </w:r>
       <w:r>
         <w:rPr>
@@ -5344,6 +5324,62 @@
           <w:ilvl w:val="0"/>
           <w:numId w:val="20"/>
         </w:numPr>
+        <w:spacing w:after="0" w:line="360" w:lineRule="auto"/>
+        <w:jc w:val="both"/>
+        <w:rPr>
+          <w:rFonts w:ascii="Times New Roman" w:eastAsia="Times New Roman" w:hAnsi="Times New Roman" w:cs="Times New Roman"/>
+          <w:bCs/>
+          <w:color w:val="000000"/>
+          <w:sz w:val="24"/>
+          <w:szCs w:val="24"/>
+        </w:rPr>
+      </w:pPr>
+      <w:r>
+        <w:rPr>
+          <w:rFonts w:ascii="Times New Roman" w:eastAsia="Times New Roman" w:hAnsi="Times New Roman" w:cs="Times New Roman"/>
+          <w:bCs/>
+          <w:color w:val="000000"/>
+          <w:sz w:val="24"/>
+          <w:szCs w:val="24"/>
+        </w:rPr>
+        <w:t>Fig 2.3 Weight controlled pet feeding system</w:t>
+      </w:r>
+    </w:p>
+    <w:p>
+      <w:pPr>
+        <w:pStyle w:val="ListParagraph"/>
+        <w:numPr>
+          <w:ilvl w:val="0"/>
+          <w:numId w:val="20"/>
+        </w:numPr>
+        <w:spacing w:after="100" w:afterAutospacing="1" w:line="360" w:lineRule="auto"/>
+        <w:jc w:val="both"/>
+        <w:rPr>
+          <w:rFonts w:ascii="Times New Roman" w:eastAsia="Times New Roman" w:hAnsi="Times New Roman" w:cs="Times New Roman"/>
+          <w:bCs/>
+          <w:color w:val="000000"/>
+          <w:sz w:val="24"/>
+          <w:szCs w:val="24"/>
+        </w:rPr>
+      </w:pPr>
+      <w:r>
+        <w:rPr>
+          <w:rFonts w:ascii="Times New Roman" w:eastAsia="Times New Roman" w:hAnsi="Times New Roman" w:cs="Times New Roman"/>
+          <w:bCs/>
+          <w:color w:val="000000"/>
+          <w:sz w:val="24"/>
+          <w:szCs w:val="24"/>
+        </w:rPr>
+        <w:t>Fig 2.4 automatic pet feeder for fish</w:t>
+      </w:r>
+    </w:p>
+    <w:p>
+      <w:pPr>
+        <w:pStyle w:val="ListParagraph"/>
+        <w:numPr>
+          <w:ilvl w:val="0"/>
+          <w:numId w:val="20"/>
+        </w:numPr>
         <w:rPr>
           <w:rFonts w:ascii="Times New Roman" w:eastAsia="Times New Roman" w:hAnsi="Times New Roman" w:cs="Times New Roman"/>
           <w:b/>
@@ -7253,6 +7289,7 @@
           <w:sz w:val="24"/>
           <w:szCs w:val="24"/>
         </w:rPr>
+        <w:lastRenderedPageBreak/>
         <w:t>1.2. Problem Statement</w:t>
       </w:r>
       <w:bookmarkEnd w:id="16"/>
@@ -7302,17 +7339,7 @@
           <w:sz w:val="24"/>
           <w:szCs w:val="24"/>
         </w:rPr>
-        <w:t xml:space="preserve">Humans have grown fond of pets over the recent years and this has led to an increase in population of pet owners. Pets serve the purpose of entertainment to most people and therefore as a pet owner </w:t>
-      </w:r>
-      <w:r>
-        <w:rPr>
-          <w:rFonts w:ascii="Times New Roman" w:eastAsia="Times New Roman" w:hAnsi="Times New Roman" w:cs="Times New Roman"/>
-          <w:color w:val="000000"/>
-          <w:sz w:val="24"/>
-          <w:szCs w:val="24"/>
-        </w:rPr>
-        <w:lastRenderedPageBreak/>
-        <w:t xml:space="preserve">one has to efficiently take care of them. However, most of the people lack the proper knowledge on how to keep the pet healthy and especially when it comes to the food given to the respective pets. For instance, giving raw foods to dogs and cats will eventually have detrimental effects on the pet. Pets that feed on commercial foods have been noted to have a stronger immune system and a higher life span. In addition, most pet owners still do not know how much a pet should feed thereby end up underfeeding or overfeeding the pet, which may lead to death of the animal. This problem is either due to </w:t>
+        <w:t xml:space="preserve">Humans have grown fond of pets over the recent years and this has led to an increase in population of pet owners. Pets serve the purpose of entertainment to most people and therefore as a pet owner one has to efficiently take care of them. However, most of the people lack the proper knowledge on how to keep the pet healthy and especially when it comes to the food given to the respective pets. For instance, giving raw foods to dogs and cats will eventually have detrimental effects on the pet. Pets that feed on commercial foods have been noted to have a stronger immune system and a higher life span. In addition, most pet owners still do not know how much a pet should feed thereby end up underfeeding or overfeeding the pet, which may lead to death of the animal. This problem is either due to </w:t>
       </w:r>
       <w:r>
         <w:rPr>
@@ -10212,6 +10239,7 @@
           <w:sz w:val="24"/>
           <w:szCs w:val="24"/>
         </w:rPr>
+        <w:lastRenderedPageBreak/>
         <w:fldChar w:fldCharType="begin" w:fldLock="1"/>
       </w:r>
       <w:r>
@@ -10273,27 +10301,7 @@
           <w:sz w:val="24"/>
           <w:szCs w:val="24"/>
         </w:rPr>
-        <w:t xml:space="preserve"> When working with digital equipment, analog inputs from a sensor are converted into digital outputs by a controller and stored in memory. These values are stored are then compared with standard values and decisions are made by the circuit hence automation. For controlling the web browser, the user needs access to the web page. T</w:t>
-      </w:r>
-      <w:r>
-        <w:rPr>
-          <w:rFonts w:ascii="Times New Roman" w:eastAsia="Times New Roman" w:hAnsi="Times New Roman" w:cs="Times New Roman"/>
-          <w:bCs/>
-          <w:color w:val="000000"/>
-          <w:sz w:val="24"/>
-          <w:szCs w:val="24"/>
-        </w:rPr>
-        <w:t>he microcontroller</w:t>
-      </w:r>
-      <w:r>
-        <w:rPr>
-          <w:rFonts w:ascii="Times New Roman" w:eastAsia="Times New Roman" w:hAnsi="Times New Roman" w:cs="Times New Roman"/>
-          <w:bCs/>
-          <w:color w:val="000000"/>
-          <w:sz w:val="24"/>
-          <w:szCs w:val="24"/>
-        </w:rPr>
-        <w:t xml:space="preserve"> will be continuously sending data to the website. Code for the webpage is written in HTML</w:t>
+        <w:t xml:space="preserve"> When working with digital equipment, analog inputs from a sensor are converted into digital outputs by a controller and stored in memory. These values are stored are then compared with standard values and decisions are made by the circuit hence automation. For controlling the web browser, the user needs access to the web page. The microcontroller will be continuously sending data to the website. Code for the webpage is written in HTML</w:t>
       </w:r>
       <w:r>
         <w:rPr>
@@ -10516,7 +10524,7 @@
           <w:sz w:val="24"/>
           <w:szCs w:val="24"/>
         </w:rPr>
-        <w:instrText>ADDIN CSL_CITATION {"citationItems":[{"id":"ITEM-1","itemData":{"id":"ITEM-1","issued":{"date-parts":[["2021"]]},"title":"Pet Feeding System With Happy Bites Apps Norhasniza Binti Abdu Wahab Bachelor of Computer Science ( Internet Computing ) With Honours","type":"article-journal"},"uris":["http://www.mendeley.com/documents/?uuid=64b4f660-aa06-42d1-a409-ba18ba25e40d"]}],"mendeley":{"formattedCitation":"[22]","plainTextFormattedCitation":"[22]"},"properties":{"noteIndex":0},"schema":"https://github.com/citation-style-language/schema/raw/master/csl-citation.json"}</w:instrText>
+        <w:instrText>ADDIN CSL_CITATION {"citationItems":[{"id":"ITEM-1","itemData":{"id":"ITEM-1","issued":{"date-parts":[["2021"]]},"title":"Pet Feeding System With Happy Bites Apps Norhasniza Binti Abdu Wahab Bachelor of Computer Science ( Internet Computing ) With Honours","type":"article-journal"},"uris":["http://www.mendeley.com/documents/?uuid=64b4f660-aa06-42d1-a409-ba18ba25e40d"]}],"mendeley":{"formattedCitation":"[22]","plainTextFormattedCitation":"[22]","previouslyFormattedCitation":"[22]"},"properties":{"noteIndex":0},"schema":"https://github.com/citation-style-language/schema/raw/master/csl-citation.json"}</w:instrText>
       </w:r>
       <w:r>
         <w:rPr>
@@ -10577,7 +10585,18 @@
           <w:sz w:val="24"/>
           <w:szCs w:val="24"/>
         </w:rPr>
-        <w:t xml:space="preserve"> In this design, the app will be developed by Android studio software and the database will be handled by Firebase platform, which will store data concerning the admin, the pet owner, feeding schedule and the microcontroller. The device contains an RTC module and Ultrasonic sensor that are connected to a microcontroller that links them to the mobile application-Happy Bites. The user registers and logs in into the app before setting the schedule time for the device. The feeding schedule is stored in Firebase</w:t>
+        <w:t xml:space="preserve"> In this design, the app will be developed by Android studio software and the database will be handled by Firebase platform, which will store data concerning the admin, the pet owner, feeding schedule and the microcontroller. The device contains an RTC module and Ultrasonic sensor that are connected to a microcontroller that links them to the mobile application-Happy </w:t>
+      </w:r>
+      <w:r>
+        <w:rPr>
+          <w:rFonts w:ascii="Times New Roman" w:eastAsia="Times New Roman" w:hAnsi="Times New Roman" w:cs="Times New Roman"/>
+          <w:bCs/>
+          <w:color w:val="000000"/>
+          <w:sz w:val="24"/>
+          <w:szCs w:val="24"/>
+        </w:rPr>
+        <w:lastRenderedPageBreak/>
+        <w:t>Bites. The user registers and logs in into the app before setting the schedule time for the device. The feeding schedule is stored in Firebase</w:t>
       </w:r>
       <w:r>
         <w:rPr>
@@ -10661,17 +10680,7 @@
           <w:sz w:val="24"/>
           <w:szCs w:val="24"/>
         </w:rPr>
-        <w:t xml:space="preserve"> </w:t>
-      </w:r>
-      <w:r>
-        <w:rPr>
-          <w:rFonts w:ascii="Times New Roman" w:eastAsia="Times New Roman" w:hAnsi="Times New Roman" w:cs="Times New Roman"/>
-          <w:b/>
-          <w:color w:val="000000"/>
-          <w:sz w:val="24"/>
-          <w:szCs w:val="24"/>
-        </w:rPr>
-        <w:t>USER INTERFACE / INTERACTION</w:t>
+        <w:t>FOOD DISPENSING</w:t>
       </w:r>
     </w:p>
     <w:p>
@@ -10694,8 +10703,558 @@
           <w:sz w:val="24"/>
           <w:szCs w:val="24"/>
         </w:rPr>
-        <w:t>This section is a short description of how some of the devices used have been designed to be physically controlled by humans. Despite the fact that these devices are automated, some of them include few modes of physical operation thereby making them easy to work with considering the pet owner will be present.</w:t>
-      </w:r>
+        <w:t xml:space="preserve">This section highlights various methods by which different food dispensers will deliver the food and </w:t>
+      </w:r>
+      <w:r>
+        <w:rPr>
+          <w:rFonts w:ascii="Times New Roman" w:eastAsia="Times New Roman" w:hAnsi="Times New Roman" w:cs="Times New Roman"/>
+          <w:bCs/>
+          <w:color w:val="000000"/>
+          <w:sz w:val="24"/>
+          <w:szCs w:val="24"/>
+        </w:rPr>
+        <w:t>how differently the concept of food delivery has been incorporated in each of them</w:t>
+      </w:r>
+      <w:r>
+        <w:rPr>
+          <w:rFonts w:ascii="Times New Roman" w:eastAsia="Times New Roman" w:hAnsi="Times New Roman" w:cs="Times New Roman"/>
+          <w:bCs/>
+          <w:color w:val="000000"/>
+          <w:sz w:val="24"/>
+          <w:szCs w:val="24"/>
+        </w:rPr>
+        <w:t>.</w:t>
+      </w:r>
+    </w:p>
+    <w:p>
+      <w:pPr>
+        <w:spacing w:after="100" w:afterAutospacing="1" w:line="360" w:lineRule="auto"/>
+        <w:jc w:val="both"/>
+        <w:rPr>
+          <w:rFonts w:ascii="Times New Roman" w:eastAsia="Times New Roman" w:hAnsi="Times New Roman" w:cs="Times New Roman"/>
+          <w:bCs/>
+          <w:color w:val="000000"/>
+          <w:sz w:val="24"/>
+          <w:szCs w:val="24"/>
+        </w:rPr>
+      </w:pPr>
+      <w:r>
+        <w:rPr>
+          <w:rFonts w:ascii="Times New Roman" w:eastAsia="Times New Roman" w:hAnsi="Times New Roman" w:cs="Times New Roman"/>
+          <w:bCs/>
+          <w:noProof/>
+          <w:color w:val="000000"/>
+          <w:sz w:val="24"/>
+          <w:szCs w:val="24"/>
+        </w:rPr>
+        <w:drawing>
+          <wp:anchor distT="0" distB="0" distL="114300" distR="114300" simplePos="0" relativeHeight="251666432" behindDoc="0" locked="0" layoutInCell="1" allowOverlap="1" wp14:anchorId="74CBFC8D" wp14:editId="58B11D83">
+            <wp:simplePos x="0" y="0"/>
+            <wp:positionH relativeFrom="column">
+              <wp:posOffset>289560</wp:posOffset>
+            </wp:positionH>
+            <wp:positionV relativeFrom="paragraph">
+              <wp:posOffset>245110</wp:posOffset>
+            </wp:positionV>
+            <wp:extent cx="2141220" cy="3457575"/>
+            <wp:effectExtent l="0" t="0" r="0" b="9525"/>
+            <wp:wrapTight wrapText="bothSides">
+              <wp:wrapPolygon edited="0">
+                <wp:start x="0" y="0"/>
+                <wp:lineTo x="0" y="21540"/>
+                <wp:lineTo x="21331" y="21540"/>
+                <wp:lineTo x="21331" y="0"/>
+                <wp:lineTo x="0" y="0"/>
+              </wp:wrapPolygon>
+            </wp:wrapTight>
+            <wp:docPr id="4" name="Picture 4"/>
+            <wp:cNvGraphicFramePr>
+              <a:graphicFrameLocks xmlns:a="http://schemas.openxmlformats.org/drawingml/2006/main" noChangeAspect="1"/>
+            </wp:cNvGraphicFramePr>
+            <a:graphic xmlns:a="http://schemas.openxmlformats.org/drawingml/2006/main">
+              <a:graphicData uri="http://schemas.openxmlformats.org/drawingml/2006/picture">
+                <pic:pic xmlns:pic="http://schemas.openxmlformats.org/drawingml/2006/picture">
+                  <pic:nvPicPr>
+                    <pic:cNvPr id="4" name="Picture 4"/>
+                    <pic:cNvPicPr/>
+                  </pic:nvPicPr>
+                  <pic:blipFill>
+                    <a:blip r:embed="rId20" cstate="print">
+                      <a:extLst>
+                        <a:ext uri="{28A0092B-C50C-407E-A947-70E740481C1C}">
+                          <a14:useLocalDpi xmlns:a14="http://schemas.microsoft.com/office/drawing/2010/main" val="0"/>
+                        </a:ext>
+                      </a:extLst>
+                    </a:blip>
+                    <a:stretch>
+                      <a:fillRect/>
+                    </a:stretch>
+                  </pic:blipFill>
+                  <pic:spPr>
+                    <a:xfrm>
+                      <a:off x="0" y="0"/>
+                      <a:ext cx="2141220" cy="3457575"/>
+                    </a:xfrm>
+                    <a:prstGeom prst="rect">
+                      <a:avLst/>
+                    </a:prstGeom>
+                  </pic:spPr>
+                </pic:pic>
+              </a:graphicData>
+            </a:graphic>
+            <wp14:sizeRelH relativeFrom="margin">
+              <wp14:pctWidth>0</wp14:pctWidth>
+            </wp14:sizeRelH>
+            <wp14:sizeRelV relativeFrom="margin">
+              <wp14:pctHeight>0</wp14:pctHeight>
+            </wp14:sizeRelV>
+          </wp:anchor>
+        </w:drawing>
+      </w:r>
+      <w:r>
+        <w:rPr>
+          <w:rFonts w:ascii="Times New Roman" w:eastAsia="Times New Roman" w:hAnsi="Times New Roman" w:cs="Times New Roman"/>
+          <w:bCs/>
+          <w:color w:val="000000"/>
+          <w:sz w:val="24"/>
+          <w:szCs w:val="24"/>
+        </w:rPr>
+        <w:fldChar w:fldCharType="begin" w:fldLock="1"/>
+      </w:r>
+      <w:r>
+        <w:rPr>
+          <w:rFonts w:ascii="Times New Roman" w:eastAsia="Times New Roman" w:hAnsi="Times New Roman" w:cs="Times New Roman"/>
+          <w:bCs/>
+          <w:color w:val="000000"/>
+          <w:sz w:val="24"/>
+          <w:szCs w:val="24"/>
+        </w:rPr>
+        <w:instrText>ADDIN CSL_CITATION {"citationItems":[{"id":"ITEM-1","itemData":{"abstract":"According to the current invention, the new pet feeding sys tem provides a controlled food release to aid individual weight management of a pet. This is what sets the proposed feeder apart from its competitors. The pet feeder includes an automatic computerized weight and food release mechanism. Individual pet information Such as current weight, aimed for weight, and pet information is entered via pin pad instruc tions, the feeder calculates exact amount of food. At each feeding the pet steps on a weight scale which automatically updates pet's weight information and recalculates food out put. Another aspect of the invention is the automatic storage and update of the pet's data and weight loss progress. Through a wireless device, the pets information of weight, feeding times and food amount, food type, and daily caloric intake is saved onto a portable electronic storage device.","author":[{"dropping-particle":"","family":"Schumann","given":"Anke","non-dropping-particle":"","parse-names":false,"suffix":""},{"dropping-particle":"","family":"Sager","given":"Yildiray","non-dropping-particle":"","parse-names":false,"suffix":""}],"id":"ITEM-1","issue":"19","issued":{"date-parts":[["2009"]]},"page":"12/427,740","title":"Weight Controlled Pet Feeding system","type":"article-journal","volume":"1"},"uris":["http://www.mendeley.com/documents/?uuid=39dea895-c066-4b77-93a7-0296de478d5b"]}],"mendeley":{"formattedCitation":"[23]","plainTextFormattedCitation":"[23]","previouslyFormattedCitation":"[23]"},"properties":{"noteIndex":0},"schema":"https://github.com/citation-style-language/schema/raw/master/csl-citation.json"}</w:instrText>
+      </w:r>
+      <w:r>
+        <w:rPr>
+          <w:rFonts w:ascii="Times New Roman" w:eastAsia="Times New Roman" w:hAnsi="Times New Roman" w:cs="Times New Roman"/>
+          <w:bCs/>
+          <w:color w:val="000000"/>
+          <w:sz w:val="24"/>
+          <w:szCs w:val="24"/>
+        </w:rPr>
+        <w:fldChar w:fldCharType="separate"/>
+      </w:r>
+      <w:r>
+        <w:rPr>
+          <w:rFonts w:ascii="Times New Roman" w:eastAsia="Times New Roman" w:hAnsi="Times New Roman" w:cs="Times New Roman"/>
+          <w:bCs/>
+          <w:noProof/>
+          <w:color w:val="000000"/>
+          <w:sz w:val="24"/>
+          <w:szCs w:val="24"/>
+        </w:rPr>
+        <w:t>[23]</w:t>
+      </w:r>
+      <w:r>
+        <w:rPr>
+          <w:rFonts w:ascii="Times New Roman" w:eastAsia="Times New Roman" w:hAnsi="Times New Roman" w:cs="Times New Roman"/>
+          <w:bCs/>
+          <w:color w:val="000000"/>
+          <w:sz w:val="24"/>
+          <w:szCs w:val="24"/>
+        </w:rPr>
+        <w:fldChar w:fldCharType="end"/>
+      </w:r>
+      <w:r>
+        <w:rPr>
+          <w:rFonts w:ascii="Times New Roman" w:eastAsia="Times New Roman" w:hAnsi="Times New Roman" w:cs="Times New Roman"/>
+          <w:bCs/>
+          <w:color w:val="000000"/>
+          <w:sz w:val="24"/>
+          <w:szCs w:val="24"/>
+        </w:rPr>
+        <w:t xml:space="preserve"> suggests a device that delivers food using the concept of weight.</w:t>
+      </w:r>
+    </w:p>
+    <w:p>
+      <w:pPr>
+        <w:spacing w:after="100" w:afterAutospacing="1" w:line="360" w:lineRule="auto"/>
+        <w:jc w:val="both"/>
+        <w:rPr>
+          <w:rFonts w:ascii="Times New Roman" w:eastAsia="Times New Roman" w:hAnsi="Times New Roman" w:cs="Times New Roman"/>
+          <w:bCs/>
+          <w:color w:val="000000"/>
+          <w:sz w:val="24"/>
+          <w:szCs w:val="24"/>
+        </w:rPr>
+      </w:pPr>
+    </w:p>
+    <w:p>
+      <w:pPr>
+        <w:spacing w:after="100" w:afterAutospacing="1" w:line="360" w:lineRule="auto"/>
+        <w:jc w:val="both"/>
+        <w:rPr>
+          <w:rFonts w:ascii="Times New Roman" w:eastAsia="Times New Roman" w:hAnsi="Times New Roman" w:cs="Times New Roman"/>
+          <w:bCs/>
+          <w:color w:val="000000"/>
+          <w:sz w:val="24"/>
+          <w:szCs w:val="24"/>
+        </w:rPr>
+      </w:pPr>
+    </w:p>
+    <w:p>
+      <w:pPr>
+        <w:spacing w:after="100" w:afterAutospacing="1" w:line="360" w:lineRule="auto"/>
+        <w:jc w:val="both"/>
+        <w:rPr>
+          <w:rFonts w:ascii="Times New Roman" w:eastAsia="Times New Roman" w:hAnsi="Times New Roman" w:cs="Times New Roman"/>
+          <w:bCs/>
+          <w:color w:val="000000"/>
+          <w:sz w:val="24"/>
+          <w:szCs w:val="24"/>
+        </w:rPr>
+      </w:pPr>
+    </w:p>
+    <w:p>
+      <w:pPr>
+        <w:spacing w:after="100" w:afterAutospacing="1" w:line="360" w:lineRule="auto"/>
+        <w:jc w:val="both"/>
+        <w:rPr>
+          <w:rFonts w:ascii="Times New Roman" w:eastAsia="Times New Roman" w:hAnsi="Times New Roman" w:cs="Times New Roman"/>
+          <w:bCs/>
+          <w:color w:val="000000"/>
+          <w:sz w:val="24"/>
+          <w:szCs w:val="24"/>
+        </w:rPr>
+      </w:pPr>
+    </w:p>
+    <w:p>
+      <w:pPr>
+        <w:spacing w:after="0" w:line="360" w:lineRule="auto"/>
+        <w:jc w:val="both"/>
+        <w:rPr>
+          <w:rFonts w:ascii="Times New Roman" w:eastAsia="Times New Roman" w:hAnsi="Times New Roman" w:cs="Times New Roman"/>
+          <w:bCs/>
+          <w:i/>
+          <w:iCs/>
+          <w:color w:val="000000"/>
+          <w:sz w:val="24"/>
+          <w:szCs w:val="24"/>
+        </w:rPr>
+      </w:pPr>
+      <w:r>
+        <w:rPr>
+          <w:rFonts w:ascii="Times New Roman" w:eastAsia="Times New Roman" w:hAnsi="Times New Roman" w:cs="Times New Roman"/>
+          <w:bCs/>
+          <w:i/>
+          <w:iCs/>
+          <w:color w:val="000000"/>
+          <w:sz w:val="24"/>
+          <w:szCs w:val="24"/>
+        </w:rPr>
+        <w:t xml:space="preserve">Fig 2.3 </w:t>
+      </w:r>
+      <w:r>
+        <w:rPr>
+          <w:rFonts w:ascii="Times New Roman" w:eastAsia="Times New Roman" w:hAnsi="Times New Roman" w:cs="Times New Roman"/>
+          <w:bCs/>
+          <w:i/>
+          <w:iCs/>
+          <w:color w:val="000000"/>
+          <w:sz w:val="24"/>
+          <w:szCs w:val="24"/>
+        </w:rPr>
+        <w:t>W</w:t>
+      </w:r>
+      <w:r>
+        <w:rPr>
+          <w:rFonts w:ascii="Times New Roman" w:eastAsia="Times New Roman" w:hAnsi="Times New Roman" w:cs="Times New Roman"/>
+          <w:bCs/>
+          <w:i/>
+          <w:iCs/>
+          <w:color w:val="000000"/>
+          <w:sz w:val="24"/>
+          <w:szCs w:val="24"/>
+        </w:rPr>
+        <w:t>eight controlled pet feeding system</w:t>
+      </w:r>
+    </w:p>
+    <w:p>
+      <w:pPr>
+        <w:spacing w:after="100" w:afterAutospacing="1" w:line="360" w:lineRule="auto"/>
+        <w:jc w:val="both"/>
+        <w:rPr>
+          <w:rFonts w:ascii="Times New Roman" w:eastAsia="Times New Roman" w:hAnsi="Times New Roman" w:cs="Times New Roman"/>
+          <w:bCs/>
+          <w:color w:val="000000"/>
+          <w:sz w:val="24"/>
+          <w:szCs w:val="24"/>
+        </w:rPr>
+      </w:pPr>
+    </w:p>
+    <w:p>
+      <w:pPr>
+        <w:spacing w:after="100" w:afterAutospacing="1" w:line="360" w:lineRule="auto"/>
+        <w:jc w:val="both"/>
+        <w:rPr>
+          <w:rFonts w:ascii="Times New Roman" w:eastAsia="Times New Roman" w:hAnsi="Times New Roman" w:cs="Times New Roman"/>
+          <w:bCs/>
+          <w:color w:val="000000"/>
+          <w:sz w:val="24"/>
+          <w:szCs w:val="24"/>
+        </w:rPr>
+      </w:pPr>
+    </w:p>
+    <w:p>
+      <w:pPr>
+        <w:spacing w:after="100" w:afterAutospacing="1" w:line="360" w:lineRule="auto"/>
+        <w:jc w:val="both"/>
+        <w:rPr>
+          <w:rFonts w:ascii="Times New Roman" w:eastAsia="Times New Roman" w:hAnsi="Times New Roman" w:cs="Times New Roman"/>
+          <w:bCs/>
+          <w:color w:val="000000"/>
+          <w:sz w:val="24"/>
+          <w:szCs w:val="24"/>
+        </w:rPr>
+      </w:pPr>
+    </w:p>
+    <w:p>
+      <w:pPr>
+        <w:spacing w:after="100" w:afterAutospacing="1" w:line="360" w:lineRule="auto"/>
+        <w:jc w:val="both"/>
+        <w:rPr>
+          <w:rFonts w:ascii="Times New Roman" w:eastAsia="Times New Roman" w:hAnsi="Times New Roman" w:cs="Times New Roman"/>
+          <w:bCs/>
+          <w:color w:val="000000"/>
+          <w:sz w:val="24"/>
+          <w:szCs w:val="24"/>
+        </w:rPr>
+      </w:pPr>
+      <w:r>
+        <w:rPr>
+          <w:rFonts w:ascii="Times New Roman" w:eastAsia="Times New Roman" w:hAnsi="Times New Roman" w:cs="Times New Roman"/>
+          <w:bCs/>
+          <w:color w:val="000000"/>
+          <w:sz w:val="24"/>
+          <w:szCs w:val="24"/>
+        </w:rPr>
+        <w:lastRenderedPageBreak/>
+        <w:t>The device includes an automatic computerized weight and food release mechanism. Information about a specific pet is entered to the device via a pin pad. This includes the pet’s current weight, the desired weight and the general pet information. The feeder then calculates the exact amount of food to be given to the pet. When feeding, the pet will have to step on the weight scale, where its current weight will be updated and the appropriate amount of food will be released.</w:t>
+      </w:r>
+      <w:r>
+        <w:rPr>
+          <w:rFonts w:ascii="Times New Roman" w:eastAsia="Times New Roman" w:hAnsi="Times New Roman" w:cs="Times New Roman"/>
+          <w:bCs/>
+          <w:color w:val="000000"/>
+          <w:sz w:val="24"/>
+          <w:szCs w:val="24"/>
+        </w:rPr>
+        <w:t xml:space="preserve"> The device is also capable of storing the pet’s data and weight loss/gain progress.</w:t>
+      </w:r>
+    </w:p>
+    <w:p>
+      <w:pPr>
+        <w:spacing w:after="100" w:afterAutospacing="1" w:line="360" w:lineRule="auto"/>
+        <w:jc w:val="both"/>
+        <w:rPr>
+          <w:rFonts w:ascii="Times New Roman" w:eastAsia="Times New Roman" w:hAnsi="Times New Roman" w:cs="Times New Roman"/>
+          <w:bCs/>
+          <w:color w:val="000000"/>
+          <w:sz w:val="24"/>
+          <w:szCs w:val="24"/>
+        </w:rPr>
+      </w:pPr>
+      <w:r>
+        <w:rPr>
+          <w:rFonts w:ascii="Times New Roman" w:eastAsia="Times New Roman" w:hAnsi="Times New Roman" w:cs="Times New Roman"/>
+          <w:bCs/>
+          <w:i/>
+          <w:iCs/>
+          <w:color w:val="000000"/>
+          <w:sz w:val="24"/>
+          <w:szCs w:val="24"/>
+          <w:u w:val="single"/>
+        </w:rPr>
+        <w:t>Advantages / Disadvantages</w:t>
+      </w:r>
+      <w:r>
+        <w:rPr>
+          <w:rFonts w:ascii="Times New Roman" w:eastAsia="Times New Roman" w:hAnsi="Times New Roman" w:cs="Times New Roman"/>
+          <w:bCs/>
+          <w:color w:val="000000"/>
+          <w:sz w:val="24"/>
+          <w:szCs w:val="24"/>
+        </w:rPr>
+        <w:t xml:space="preserve"> – The pet’s information especially the weight is constantly measured, hence the health can be monitored. The downside is that a pet is only fed on stepping on the weigh scale.</w:t>
+      </w:r>
+    </w:p>
+    <w:p>
+      <w:pPr>
+        <w:spacing w:after="100" w:afterAutospacing="1" w:line="360" w:lineRule="auto"/>
+        <w:jc w:val="both"/>
+        <w:rPr>
+          <w:rFonts w:ascii="Times New Roman" w:eastAsia="Times New Roman" w:hAnsi="Times New Roman" w:cs="Times New Roman"/>
+          <w:bCs/>
+          <w:color w:val="000000"/>
+          <w:sz w:val="24"/>
+          <w:szCs w:val="24"/>
+        </w:rPr>
+      </w:pPr>
+      <w:r>
+        <w:rPr>
+          <w:rFonts w:ascii="Times New Roman" w:eastAsia="Times New Roman" w:hAnsi="Times New Roman" w:cs="Times New Roman"/>
+          <w:bCs/>
+          <w:color w:val="000000"/>
+          <w:sz w:val="24"/>
+          <w:szCs w:val="24"/>
+        </w:rPr>
+        <w:fldChar w:fldCharType="begin" w:fldLock="1"/>
+      </w:r>
+      <w:r>
+        <w:rPr>
+          <w:rFonts w:ascii="Times New Roman" w:eastAsia="Times New Roman" w:hAnsi="Times New Roman" w:cs="Times New Roman"/>
+          <w:bCs/>
+          <w:color w:val="000000"/>
+          <w:sz w:val="24"/>
+          <w:szCs w:val="24"/>
+        </w:rPr>
+        <w:instrText>ADDIN CSL_CITATION {"citationItems":[{"id":"ITEM-1","itemData":{"DOI":"10.1088/1742-6596/1797/1/012018","ISSN":"17426596","abstract":"At present automated technology is a trend and is easy to access, user friendly and easy to monitor. Having pet can be an enjoyment in our life. In this paper a prototype has been proposed to solve the problem of providing food and water for all types of pet when owner is residing away from home such as lockdown situation. By the application of this prototype, the owner can supply food and water to the pet at their preferred scheduled time. The system proposed is controlled through an ATMEGA32 Microcontroller. A conical structure created using ply board (collected from waste material) for reserving the pet’s food. A servomotor has been interfaced to control the outflow of the food through a PVC pipe connected to the bowl. The bowl is placed on a load cell to inspect the weight of food. The owner can assign the timing and quantity of food through a keyboard to supply food depending on the instantaneous weight of the food in the bowl. By using float sensor water level in the container has been monitored and refilled.","author":[{"dropping-particle":"","family":"Koley","given":"Soumallya","non-dropping-particle":"","parse-names":false,"suffix":""},{"dropping-particle":"","family":"Srimani","given":"Sneha","non-dropping-particle":"","parse-names":false,"suffix":""},{"dropping-particle":"","family":"Nandy","given":"Debanjana","non-dropping-particle":"","parse-names":false,"suffix":""},{"dropping-particle":"","family":"Pal","given":"Pratik","non-dropping-particle":"","parse-names":false,"suffix":""},{"dropping-particle":"","family":"Biswas","given":"Samriddha","non-dropping-particle":"","parse-names":false,"suffix":""},{"dropping-particle":"","family":"Sarkar","given":"Indranath","non-dropping-particle":"","parse-names":false,"suffix":""}],"container-title":"Journal of Physics: Conference Series","id":"ITEM-1","issue":"1","issued":{"date-parts":[["2021"]]},"title":"Smart pet feeder","type":"article-journal","volume":"1797"},"uris":["http://www.mendeley.com/documents/?uuid=10b40871-6029-4f34-8542-932eba8cd039"]}],"mendeley":{"formattedCitation":"[24]","plainTextFormattedCitation":"[24]","previouslyFormattedCitation":"[24]"},"properties":{"noteIndex":0},"schema":"https://github.com/citation-style-language/schema/raw/master/csl-citation.json"}</w:instrText>
+      </w:r>
+      <w:r>
+        <w:rPr>
+          <w:rFonts w:ascii="Times New Roman" w:eastAsia="Times New Roman" w:hAnsi="Times New Roman" w:cs="Times New Roman"/>
+          <w:bCs/>
+          <w:color w:val="000000"/>
+          <w:sz w:val="24"/>
+          <w:szCs w:val="24"/>
+        </w:rPr>
+        <w:fldChar w:fldCharType="separate"/>
+      </w:r>
+      <w:r>
+        <w:rPr>
+          <w:rFonts w:ascii="Times New Roman" w:eastAsia="Times New Roman" w:hAnsi="Times New Roman" w:cs="Times New Roman"/>
+          <w:bCs/>
+          <w:noProof/>
+          <w:color w:val="000000"/>
+          <w:sz w:val="24"/>
+          <w:szCs w:val="24"/>
+        </w:rPr>
+        <w:t>[24]</w:t>
+      </w:r>
+      <w:r>
+        <w:rPr>
+          <w:rFonts w:ascii="Times New Roman" w:eastAsia="Times New Roman" w:hAnsi="Times New Roman" w:cs="Times New Roman"/>
+          <w:bCs/>
+          <w:color w:val="000000"/>
+          <w:sz w:val="24"/>
+          <w:szCs w:val="24"/>
+        </w:rPr>
+        <w:fldChar w:fldCharType="end"/>
+      </w:r>
+      <w:r>
+        <w:rPr>
+          <w:rFonts w:ascii="Times New Roman" w:eastAsia="Times New Roman" w:hAnsi="Times New Roman" w:cs="Times New Roman"/>
+          <w:bCs/>
+          <w:color w:val="000000"/>
+          <w:sz w:val="24"/>
+          <w:szCs w:val="24"/>
+        </w:rPr>
+        <w:t xml:space="preserve"> proposes a device that not only dispenses food but also controls water delivered to the animal. The owner timing and the amount of food to be released. By using a float sensor, the water level in the container can also be monitored and refilled. When the specified time reaches, the servo motor rotates to open the valve that releases food and the pipe to release water. The advantage is that this design performs a complete feeding for each time it feeds the pet. However, it may also lead to water wastage if not properly controlled.</w:t>
+      </w:r>
+    </w:p>
+    <w:p>
+      <w:pPr>
+        <w:spacing w:after="100" w:afterAutospacing="1" w:line="360" w:lineRule="auto"/>
+        <w:jc w:val="both"/>
+        <w:rPr>
+          <w:rFonts w:ascii="Times New Roman" w:eastAsia="Times New Roman" w:hAnsi="Times New Roman" w:cs="Times New Roman"/>
+          <w:bCs/>
+          <w:color w:val="000000"/>
+          <w:sz w:val="24"/>
+          <w:szCs w:val="24"/>
+        </w:rPr>
+      </w:pPr>
+      <w:r>
+        <w:rPr>
+          <w:rFonts w:ascii="Times New Roman" w:eastAsia="Times New Roman" w:hAnsi="Times New Roman" w:cs="Times New Roman"/>
+          <w:bCs/>
+          <w:color w:val="000000"/>
+          <w:sz w:val="24"/>
+          <w:szCs w:val="24"/>
+        </w:rPr>
+        <w:fldChar w:fldCharType="begin" w:fldLock="1"/>
+      </w:r>
+      <w:r>
+        <w:rPr>
+          <w:rFonts w:ascii="Times New Roman" w:eastAsia="Times New Roman" w:hAnsi="Times New Roman" w:cs="Times New Roman"/>
+          <w:bCs/>
+          <w:color w:val="000000"/>
+          <w:sz w:val="24"/>
+          <w:szCs w:val="24"/>
+        </w:rPr>
+        <w:instrText>ADDIN CSL_CITATION {"citationItems":[{"id":"ITEM-1","itemData":{"DOI":"10.17577/ijertv9is050513","abstract":"The paper has a project design aimed at which pet owner can be able to feed their pet/pets without their presence or Interferences unlike older versions of pet feeder. The motive of our mission is to offer a simpler and extra efficient way for the pet owners to feed their pets, even when they may be now not at domestic and when they are no longer capable of manipulate remotely. The system makes use of Digital Image Processing for implementation. At First, In the project a pet call is provided using a recorded voice through a speaker to indicate feed time of the pet is initiated. The Ultrasonic Sensor is placed in order to detect the pet in front of the system. Once pet detection is done the camera is switched on and Camera captures image of the pet and processes. If the pet is recognized as required pet, a dc motor will be activated to dispense food. The project implemented is for two pets of different species. Hence, we have employed two dc motors to dispense two different kinds of food for two different pets. So, two food containers and two food bowls are provided in this design. Once the required pet if fed successfully, the message will be sent to the owner's mobile number using an API.","author":[{"dropping-particle":"","family":"Vineeth S","given":"","non-dropping-particle":"","parse-names":false,"suffix":""},{"dropping-particle":"","family":"Renukumar B R","given":"","non-dropping-particle":"","parse-names":false,"suffix":""},{"dropping-particle":"","family":"Sneha V C","given":"","non-dropping-particle":"","parse-names":false,"suffix":""},{"dropping-particle":"","family":"Prashant Ganjihal, Rani B","given":"","non-dropping-particle":"","parse-names":false,"suffix":""}],"container-title":"International Journal of Engineering Research and","id":"ITEM-1","issue":"05","issued":{"date-parts":[["2020"]]},"page":"588-593","title":"Automatic Pet Food Dispenser using Digital Image Processing","type":"article-journal","volume":"V9"},"uris":["http://www.mendeley.com/documents/?uuid=a7f43b3f-a9af-46f2-acae-cc59afdaaa7c"]}],"mendeley":{"formattedCitation":"[13]","plainTextFormattedCitation":"[13]","previouslyFormattedCitation":"[13]"},"properties":{"noteIndex":0},"schema":"https://github.com/citation-style-language/schema/raw/master/csl-citation.json"}</w:instrText>
+      </w:r>
+      <w:r>
+        <w:rPr>
+          <w:rFonts w:ascii="Times New Roman" w:eastAsia="Times New Roman" w:hAnsi="Times New Roman" w:cs="Times New Roman"/>
+          <w:bCs/>
+          <w:color w:val="000000"/>
+          <w:sz w:val="24"/>
+          <w:szCs w:val="24"/>
+        </w:rPr>
+        <w:fldChar w:fldCharType="separate"/>
+      </w:r>
+      <w:r>
+        <w:rPr>
+          <w:rFonts w:ascii="Times New Roman" w:eastAsia="Times New Roman" w:hAnsi="Times New Roman" w:cs="Times New Roman"/>
+          <w:bCs/>
+          <w:noProof/>
+          <w:color w:val="000000"/>
+          <w:sz w:val="24"/>
+          <w:szCs w:val="24"/>
+        </w:rPr>
+        <w:t>[13]</w:t>
+      </w:r>
+      <w:r>
+        <w:rPr>
+          <w:rFonts w:ascii="Times New Roman" w:eastAsia="Times New Roman" w:hAnsi="Times New Roman" w:cs="Times New Roman"/>
+          <w:bCs/>
+          <w:color w:val="000000"/>
+          <w:sz w:val="24"/>
+          <w:szCs w:val="24"/>
+        </w:rPr>
+        <w:fldChar w:fldCharType="end"/>
+      </w:r>
+      <w:r>
+        <w:rPr>
+          <w:rFonts w:ascii="Times New Roman" w:eastAsia="Times New Roman" w:hAnsi="Times New Roman" w:cs="Times New Roman"/>
+          <w:bCs/>
+          <w:color w:val="000000"/>
+          <w:sz w:val="24"/>
+          <w:szCs w:val="24"/>
+        </w:rPr>
+        <w:t xml:space="preserve"> is a design that can feed two different types of pets depending on the digital signal generated. A pet call is made to indicate feed time. When the pet reaches as sensed by the ultrasonic sensor, the camera is switched on and scans the pet to determine what type it is. The design therefore has two DC motors and two food containers</w:t>
+      </w:r>
+      <w:r>
+        <w:rPr>
+          <w:rFonts w:ascii="Times New Roman" w:eastAsia="Times New Roman" w:hAnsi="Times New Roman" w:cs="Times New Roman"/>
+          <w:bCs/>
+          <w:color w:val="000000"/>
+          <w:sz w:val="24"/>
+          <w:szCs w:val="24"/>
+        </w:rPr>
+        <w:t xml:space="preserve"> which will contain the food for the specific pets. There will also be two food bowls to which the detected pet will feed before the device sends a completion message to the owner of what pet has been fed. The advantage with this design is the ability to cater for the needs of the people with more than one type of pet, as it eliminates the chance of getting two different feeders. However, the design has to be made large as compared to other designs due to the concept of two food containers.</w:t>
+      </w:r>
+    </w:p>
+    <w:p>
+      <w:pPr>
+        <w:spacing w:after="100" w:afterAutospacing="1" w:line="360" w:lineRule="auto"/>
+        <w:jc w:val="both"/>
+        <w:rPr>
+          <w:rFonts w:ascii="Times New Roman" w:eastAsia="Times New Roman" w:hAnsi="Times New Roman" w:cs="Times New Roman"/>
+          <w:bCs/>
+          <w:color w:val="000000"/>
+          <w:sz w:val="24"/>
+          <w:szCs w:val="24"/>
+        </w:rPr>
+      </w:pPr>
     </w:p>
     <w:p>
       <w:pPr>
@@ -10735,115 +11294,135 @@
           <w:sz w:val="24"/>
           <w:szCs w:val="24"/>
         </w:rPr>
-        <w:t>FOOD DISPENSING</w:t>
-      </w:r>
-    </w:p>
-    <w:p>
-      <w:pPr>
-        <w:pStyle w:val="ListParagraph"/>
-        <w:numPr>
-          <w:ilvl w:val="1"/>
-          <w:numId w:val="21"/>
-        </w:numPr>
+        <w:t>SPECIAL</w:t>
+      </w:r>
+      <w:r>
+        <w:rPr>
+          <w:rFonts w:ascii="Times New Roman" w:eastAsia="Times New Roman" w:hAnsi="Times New Roman" w:cs="Times New Roman"/>
+          <w:b/>
+          <w:color w:val="000000"/>
+          <w:sz w:val="24"/>
+          <w:szCs w:val="24"/>
+        </w:rPr>
+        <w:t xml:space="preserve"> DESIGNS</w:t>
+      </w:r>
+    </w:p>
+    <w:p>
+      <w:pPr>
         <w:spacing w:after="100" w:afterAutospacing="1" w:line="360" w:lineRule="auto"/>
         <w:jc w:val="both"/>
         <w:rPr>
           <w:rFonts w:ascii="Times New Roman" w:eastAsia="Times New Roman" w:hAnsi="Times New Roman" w:cs="Times New Roman"/>
-          <w:b/>
-          <w:color w:val="000000"/>
-          <w:sz w:val="24"/>
-          <w:szCs w:val="24"/>
-        </w:rPr>
-      </w:pPr>
-      <w:r>
-        <w:rPr>
-          <w:rFonts w:ascii="Times New Roman" w:eastAsia="Times New Roman" w:hAnsi="Times New Roman" w:cs="Times New Roman"/>
-          <w:b/>
-          <w:color w:val="000000"/>
-          <w:sz w:val="24"/>
-          <w:szCs w:val="24"/>
-        </w:rPr>
-        <w:t>USER INTERACTION</w:t>
-      </w:r>
-    </w:p>
-    <w:p>
-      <w:pPr>
-        <w:pStyle w:val="ListParagraph"/>
-        <w:numPr>
-          <w:ilvl w:val="1"/>
-          <w:numId w:val="21"/>
-        </w:numPr>
+          <w:bCs/>
+          <w:color w:val="000000"/>
+          <w:sz w:val="24"/>
+          <w:szCs w:val="24"/>
+        </w:rPr>
+      </w:pPr>
+      <w:r>
+        <w:rPr>
+          <w:rFonts w:ascii="Times New Roman" w:eastAsia="Times New Roman" w:hAnsi="Times New Roman" w:cs="Times New Roman"/>
+          <w:bCs/>
+          <w:color w:val="000000"/>
+          <w:sz w:val="24"/>
+          <w:szCs w:val="24"/>
+        </w:rPr>
+        <w:t>Majority of pets owned by people include dogs and cats. However, there is a group of people who have other pets which include fish</w:t>
+      </w:r>
+      <w:r>
+        <w:rPr>
+          <w:rFonts w:ascii="Times New Roman" w:eastAsia="Times New Roman" w:hAnsi="Times New Roman" w:cs="Times New Roman"/>
+          <w:bCs/>
+          <w:color w:val="000000"/>
+          <w:sz w:val="24"/>
+          <w:szCs w:val="24"/>
+        </w:rPr>
+        <w:t>, rabbits, eels or hamsters. The devices mentioned below seek to be a solution to people with different types of pets such as mentioned above.</w:t>
+      </w:r>
+    </w:p>
+    <w:p>
+      <w:pPr>
         <w:spacing w:after="100" w:afterAutospacing="1" w:line="360" w:lineRule="auto"/>
         <w:jc w:val="both"/>
         <w:rPr>
           <w:rFonts w:ascii="Times New Roman" w:eastAsia="Times New Roman" w:hAnsi="Times New Roman" w:cs="Times New Roman"/>
-          <w:b/>
-          <w:color w:val="000000"/>
-          <w:sz w:val="24"/>
-          <w:szCs w:val="24"/>
-        </w:rPr>
-      </w:pPr>
-      <w:r>
-        <w:rPr>
-          <w:rFonts w:ascii="Times New Roman" w:eastAsia="Times New Roman" w:hAnsi="Times New Roman" w:cs="Times New Roman"/>
-          <w:b/>
-          <w:color w:val="000000"/>
-          <w:sz w:val="24"/>
-          <w:szCs w:val="24"/>
-        </w:rPr>
-        <w:t>STRUCTURE AND SIZE</w:t>
-      </w:r>
-    </w:p>
-    <w:p>
-      <w:pPr>
-        <w:pStyle w:val="ListParagraph"/>
-        <w:numPr>
-          <w:ilvl w:val="1"/>
-          <w:numId w:val="21"/>
-        </w:numPr>
-        <w:spacing w:after="100" w:afterAutospacing="1" w:line="360" w:lineRule="auto"/>
-        <w:jc w:val="both"/>
-        <w:rPr>
-          <w:rFonts w:ascii="Times New Roman" w:eastAsia="Times New Roman" w:hAnsi="Times New Roman" w:cs="Times New Roman"/>
-          <w:b/>
-          <w:color w:val="000000"/>
-          <w:sz w:val="24"/>
-          <w:szCs w:val="24"/>
-        </w:rPr>
-      </w:pPr>
-      <w:r>
-        <w:rPr>
-          <w:rFonts w:ascii="Times New Roman" w:eastAsia="Times New Roman" w:hAnsi="Times New Roman" w:cs="Times New Roman"/>
-          <w:b/>
-          <w:color w:val="000000"/>
-          <w:sz w:val="24"/>
-          <w:szCs w:val="24"/>
-        </w:rPr>
-        <w:t>SPECIAL</w:t>
-      </w:r>
-      <w:r>
-        <w:rPr>
-          <w:rFonts w:ascii="Times New Roman" w:eastAsia="Times New Roman" w:hAnsi="Times New Roman" w:cs="Times New Roman"/>
-          <w:b/>
-          <w:color w:val="000000"/>
-          <w:sz w:val="24"/>
-          <w:szCs w:val="24"/>
-        </w:rPr>
-        <w:t xml:space="preserve"> DESIGNS</w:t>
-      </w:r>
-    </w:p>
-    <w:p>
-      <w:pPr>
-        <w:spacing w:after="100" w:afterAutospacing="1" w:line="360" w:lineRule="auto"/>
-        <w:jc w:val="both"/>
-        <w:rPr>
-          <w:rFonts w:ascii="Times New Roman" w:eastAsia="Times New Roman" w:hAnsi="Times New Roman" w:cs="Times New Roman"/>
-          <w:bCs/>
-          <w:color w:val="000000"/>
-          <w:sz w:val="24"/>
-          <w:szCs w:val="24"/>
-        </w:rPr>
-      </w:pPr>
+          <w:bCs/>
+          <w:color w:val="000000"/>
+          <w:sz w:val="24"/>
+          <w:szCs w:val="24"/>
+        </w:rPr>
+      </w:pPr>
+      <w:r>
+        <w:rPr>
+          <w:rFonts w:ascii="Times New Roman" w:eastAsia="Times New Roman" w:hAnsi="Times New Roman" w:cs="Times New Roman"/>
+          <w:bCs/>
+          <w:color w:val="000000"/>
+          <w:sz w:val="24"/>
+          <w:szCs w:val="24"/>
+        </w:rPr>
+        <w:fldChar w:fldCharType="begin" w:fldLock="1"/>
+      </w:r>
+      <w:r>
+        <w:rPr>
+          <w:rFonts w:ascii="Times New Roman" w:eastAsia="Times New Roman" w:hAnsi="Times New Roman" w:cs="Times New Roman"/>
+          <w:bCs/>
+          <w:color w:val="000000"/>
+          <w:sz w:val="24"/>
+          <w:szCs w:val="24"/>
+        </w:rPr>
+        <w:instrText>ADDIN CSL_CITATION {"citationItems":[{"id":"ITEM-1","itemData":{"DOI":"10.18005/jaeb0203002","ISSN":"23313234","abstract":"Feeding management provides the producer with an efficient tool to overcome limited feeding that may exhibit aggressive behavior during feeding due to limited feed availability resulting in carps that do not reach maximal growth. Overfeeding results in uneaten feed, poorer water quality, lower economic profit and additional environmental pollution. An automatic feeder was constructed and evaluated to provide predetermined amounts of food to four 9.5m diameter tanks stocked with 7000 organisms. Three tanks worked as rearing tanks and the fourth as nursing tank. Growth methodology optimized carp production in tanks which are grouped in four. These big tanks require of a better food distribution so three points of the tank were selected: two aside the edge of tank wall and another close to the center. Each point or wireless controlled gate provided the necessary food giving more chance to the fishes to obtain their provisions without competition. The system uses a hopper capable of feeding the four tanks during a week and its precision was dependant on a weighting mechanism. Two ways were used to control food provisions in this work. An opened control system based on the ATM89c51 microcontroller controlled the exact dosing based on the tank requirements according to the carp cycle and the other closed loop control system was determined by the conditions of water temperature, fish age, body weight and the amount of oxygen consumed. The amount of oxygen consumed by carps was the best parameter knowing fish metabolism and growth that the feeder can rely on it controlling meals provisions. The results show minimal differences in growth (P&lt;0.05) between treatments, important food saving of 25.337% (equivalent to 3495.5kg), and lower water pollution (reduced water dissolved solids and ammonium components) compared with the first automatic feeder.","author":[{"dropping-particle":"","family":"Abdallah","given":"S. E.","non-dropping-particle":"","parse-names":false,"suffix":""},{"dropping-particle":"","family":"Elmessery","given":"W. M.","non-dropping-particle":"","parse-names":false,"suffix":""}],"container-title":"Journal of Agricultural Engineering and Biotechnology","id":"ITEM-1","issue":"August","issued":{"date-parts":[["2014"]]},"page":"36-48","title":"An Automatic Feeder with Two Different Control Systems for Intensive Mirror Carp Production","type":"article-journal"},"uris":["http://www.mendeley.com/documents/?uuid=55fbd2d4-c013-4d8e-b3d2-26bb68bb459c"]}],"mendeley":{"formattedCitation":"[25]","plainTextFormattedCitation":"[25]"},"properties":{"noteIndex":0},"schema":"https://github.com/citation-style-language/schema/raw/master/csl-citation.json"}</w:instrText>
+      </w:r>
+      <w:r>
+        <w:rPr>
+          <w:rFonts w:ascii="Times New Roman" w:eastAsia="Times New Roman" w:hAnsi="Times New Roman" w:cs="Times New Roman"/>
+          <w:bCs/>
+          <w:color w:val="000000"/>
+          <w:sz w:val="24"/>
+          <w:szCs w:val="24"/>
+        </w:rPr>
+        <w:fldChar w:fldCharType="separate"/>
+      </w:r>
+      <w:r>
+        <w:rPr>
+          <w:rFonts w:ascii="Times New Roman" w:eastAsia="Times New Roman" w:hAnsi="Times New Roman" w:cs="Times New Roman"/>
+          <w:bCs/>
+          <w:noProof/>
+          <w:color w:val="000000"/>
+          <w:sz w:val="24"/>
+          <w:szCs w:val="24"/>
+        </w:rPr>
+        <w:t>[25]</w:t>
+      </w:r>
+      <w:r>
+        <w:rPr>
+          <w:rFonts w:ascii="Times New Roman" w:eastAsia="Times New Roman" w:hAnsi="Times New Roman" w:cs="Times New Roman"/>
+          <w:bCs/>
+          <w:color w:val="000000"/>
+          <w:sz w:val="24"/>
+          <w:szCs w:val="24"/>
+        </w:rPr>
+        <w:fldChar w:fldCharType="end"/>
+      </w:r>
+      <w:r>
+        <w:rPr>
+          <w:rFonts w:ascii="Times New Roman" w:eastAsia="Times New Roman" w:hAnsi="Times New Roman" w:cs="Times New Roman"/>
+          <w:bCs/>
+          <w:color w:val="000000"/>
+          <w:sz w:val="24"/>
+          <w:szCs w:val="24"/>
+        </w:rPr>
+        <w:t xml:space="preserve"> Argues that</w:t>
+      </w:r>
+      <w:r>
+        <w:rPr>
+          <w:rFonts w:ascii="Times New Roman" w:eastAsia="Times New Roman" w:hAnsi="Times New Roman" w:cs="Times New Roman"/>
+          <w:bCs/>
+          <w:color w:val="000000"/>
+          <w:sz w:val="24"/>
+          <w:szCs w:val="24"/>
+        </w:rPr>
+        <w:t xml:space="preserve"> feeding management of a device has a possibility of producing a limited feeding and this results to carps that do not reach maximum growth. The author therefore designs a feeder that provides predetermined amounts of food to four fish tanks.</w:t>
+      </w:r>
     </w:p>
     <w:p>
       <w:pPr>
@@ -10852,17 +11431,311 @@
         <w:jc w:val="both"/>
         <w:rPr>
           <w:rFonts w:ascii="Times New Roman" w:eastAsia="Times New Roman" w:hAnsi="Times New Roman" w:cs="Times New Roman"/>
+          <w:bCs/>
+          <w:i/>
+          <w:iCs/>
+          <w:color w:val="000000"/>
+          <w:sz w:val="24"/>
+          <w:szCs w:val="24"/>
+        </w:rPr>
+      </w:pPr>
+      <w:r>
+        <w:rPr>
+          <w:rFonts w:ascii="Times New Roman" w:eastAsia="Times New Roman" w:hAnsi="Times New Roman" w:cs="Times New Roman"/>
+          <w:bCs/>
+          <w:noProof/>
+          <w:color w:val="000000"/>
+          <w:sz w:val="24"/>
+          <w:szCs w:val="24"/>
+        </w:rPr>
+        <w:drawing>
+          <wp:anchor distT="0" distB="0" distL="114300" distR="114300" simplePos="0" relativeHeight="251667456" behindDoc="0" locked="0" layoutInCell="1" allowOverlap="1" wp14:anchorId="055B43C7" wp14:editId="5F72E67F">
+            <wp:simplePos x="0" y="0"/>
+            <wp:positionH relativeFrom="column">
+              <wp:posOffset>-15240</wp:posOffset>
+            </wp:positionH>
+            <wp:positionV relativeFrom="paragraph">
+              <wp:posOffset>77470</wp:posOffset>
+            </wp:positionV>
+            <wp:extent cx="5294630" cy="2331720"/>
+            <wp:effectExtent l="0" t="0" r="1270" b="0"/>
+            <wp:wrapSquare wrapText="bothSides"/>
+            <wp:docPr id="5" name="Picture 5"/>
+            <wp:cNvGraphicFramePr>
+              <a:graphicFrameLocks xmlns:a="http://schemas.openxmlformats.org/drawingml/2006/main" noChangeAspect="1"/>
+            </wp:cNvGraphicFramePr>
+            <a:graphic xmlns:a="http://schemas.openxmlformats.org/drawingml/2006/main">
+              <a:graphicData uri="http://schemas.openxmlformats.org/drawingml/2006/picture">
+                <pic:pic xmlns:pic="http://schemas.openxmlformats.org/drawingml/2006/picture">
+                  <pic:nvPicPr>
+                    <pic:cNvPr id="5" name="Picture 5"/>
+                    <pic:cNvPicPr/>
+                  </pic:nvPicPr>
+                  <pic:blipFill>
+                    <a:blip r:embed="rId21">
+                      <a:extLst>
+                        <a:ext uri="{28A0092B-C50C-407E-A947-70E740481C1C}">
+                          <a14:useLocalDpi xmlns:a14="http://schemas.microsoft.com/office/drawing/2010/main" val="0"/>
+                        </a:ext>
+                      </a:extLst>
+                    </a:blip>
+                    <a:stretch>
+                      <a:fillRect/>
+                    </a:stretch>
+                  </pic:blipFill>
+                  <pic:spPr>
+                    <a:xfrm>
+                      <a:off x="0" y="0"/>
+                      <a:ext cx="5294630" cy="2331720"/>
+                    </a:xfrm>
+                    <a:prstGeom prst="rect">
+                      <a:avLst/>
+                    </a:prstGeom>
+                  </pic:spPr>
+                </pic:pic>
+              </a:graphicData>
+            </a:graphic>
+            <wp14:sizeRelH relativeFrom="margin">
+              <wp14:pctWidth>0</wp14:pctWidth>
+            </wp14:sizeRelH>
+            <wp14:sizeRelV relativeFrom="margin">
+              <wp14:pctHeight>0</wp14:pctHeight>
+            </wp14:sizeRelV>
+          </wp:anchor>
+        </w:drawing>
+      </w:r>
+    </w:p>
+    <w:p>
+      <w:pPr>
+        <w:spacing w:after="0" w:line="360" w:lineRule="auto"/>
+        <w:ind w:left="2880" w:firstLine="720"/>
+        <w:jc w:val="both"/>
+        <w:rPr>
+          <w:rFonts w:ascii="Times New Roman" w:eastAsia="Times New Roman" w:hAnsi="Times New Roman" w:cs="Times New Roman"/>
           <w:b/>
           <w:color w:val="000000"/>
           <w:sz w:val="24"/>
           <w:szCs w:val="24"/>
         </w:rPr>
       </w:pPr>
-      <w:r>
+    </w:p>
+    <w:p>
+      <w:pPr>
+        <w:spacing w:after="0" w:line="360" w:lineRule="auto"/>
+        <w:ind w:left="2880" w:firstLine="720"/>
+        <w:jc w:val="both"/>
         <w:rPr>
           <w:rFonts w:ascii="Times New Roman" w:eastAsia="Times New Roman" w:hAnsi="Times New Roman" w:cs="Times New Roman"/>
           <w:b/>
           <w:color w:val="000000"/>
+          <w:sz w:val="24"/>
+          <w:szCs w:val="24"/>
+        </w:rPr>
+      </w:pPr>
+    </w:p>
+    <w:p>
+      <w:pPr>
+        <w:spacing w:after="0" w:line="360" w:lineRule="auto"/>
+        <w:ind w:left="2880" w:firstLine="720"/>
+        <w:jc w:val="both"/>
+        <w:rPr>
+          <w:rFonts w:ascii="Times New Roman" w:eastAsia="Times New Roman" w:hAnsi="Times New Roman" w:cs="Times New Roman"/>
+          <w:b/>
+          <w:color w:val="000000"/>
+          <w:sz w:val="24"/>
+          <w:szCs w:val="24"/>
+        </w:rPr>
+      </w:pPr>
+    </w:p>
+    <w:p>
+      <w:pPr>
+        <w:spacing w:after="0" w:line="360" w:lineRule="auto"/>
+        <w:ind w:left="2880" w:firstLine="720"/>
+        <w:jc w:val="both"/>
+        <w:rPr>
+          <w:rFonts w:ascii="Times New Roman" w:eastAsia="Times New Roman" w:hAnsi="Times New Roman" w:cs="Times New Roman"/>
+          <w:b/>
+          <w:color w:val="000000"/>
+          <w:sz w:val="24"/>
+          <w:szCs w:val="24"/>
+        </w:rPr>
+      </w:pPr>
+    </w:p>
+    <w:p>
+      <w:pPr>
+        <w:spacing w:after="0" w:line="360" w:lineRule="auto"/>
+        <w:ind w:left="2880" w:firstLine="720"/>
+        <w:jc w:val="both"/>
+        <w:rPr>
+          <w:rFonts w:ascii="Times New Roman" w:eastAsia="Times New Roman" w:hAnsi="Times New Roman" w:cs="Times New Roman"/>
+          <w:bCs/>
+          <w:color w:val="000000"/>
+          <w:sz w:val="24"/>
+          <w:szCs w:val="24"/>
+        </w:rPr>
+      </w:pPr>
+    </w:p>
+    <w:p>
+      <w:pPr>
+        <w:spacing w:after="0" w:line="360" w:lineRule="auto"/>
+        <w:ind w:left="2880" w:firstLine="720"/>
+        <w:jc w:val="both"/>
+        <w:rPr>
+          <w:rFonts w:ascii="Times New Roman" w:eastAsia="Times New Roman" w:hAnsi="Times New Roman" w:cs="Times New Roman"/>
+          <w:bCs/>
+          <w:color w:val="000000"/>
+          <w:sz w:val="24"/>
+          <w:szCs w:val="24"/>
+        </w:rPr>
+      </w:pPr>
+    </w:p>
+    <w:p>
+      <w:pPr>
+        <w:spacing w:after="0" w:line="360" w:lineRule="auto"/>
+        <w:ind w:left="2880" w:firstLine="720"/>
+        <w:jc w:val="both"/>
+        <w:rPr>
+          <w:rFonts w:ascii="Times New Roman" w:eastAsia="Times New Roman" w:hAnsi="Times New Roman" w:cs="Times New Roman"/>
+          <w:b/>
+          <w:color w:val="000000"/>
+          <w:sz w:val="24"/>
+          <w:szCs w:val="24"/>
+        </w:rPr>
+      </w:pPr>
+    </w:p>
+    <w:p>
+      <w:pPr>
+        <w:rPr>
+          <w:rFonts w:ascii="Times New Roman" w:eastAsia="Times New Roman" w:hAnsi="Times New Roman" w:cs="Times New Roman"/>
+          <w:sz w:val="24"/>
+          <w:szCs w:val="24"/>
+        </w:rPr>
+      </w:pPr>
+    </w:p>
+    <w:p>
+      <w:pPr>
+        <w:spacing w:after="0" w:line="360" w:lineRule="auto"/>
+        <w:ind w:left="2880" w:firstLine="720"/>
+        <w:jc w:val="both"/>
+        <w:rPr>
+          <w:rFonts w:ascii="Times New Roman" w:eastAsia="Times New Roman" w:hAnsi="Times New Roman" w:cs="Times New Roman"/>
+          <w:b/>
+          <w:color w:val="000000"/>
+          <w:sz w:val="24"/>
+          <w:szCs w:val="24"/>
+        </w:rPr>
+      </w:pPr>
+    </w:p>
+    <w:p>
+      <w:pPr>
+        <w:spacing w:after="0" w:line="360" w:lineRule="auto"/>
+        <w:rPr>
+          <w:rFonts w:ascii="Times New Roman" w:eastAsia="Times New Roman" w:hAnsi="Times New Roman" w:cs="Times New Roman"/>
+          <w:bCs/>
+          <w:i/>
+          <w:iCs/>
+          <w:color w:val="000000"/>
+          <w:sz w:val="24"/>
+          <w:szCs w:val="24"/>
+        </w:rPr>
+      </w:pPr>
+      <w:r>
+        <w:rPr>
+          <w:rFonts w:ascii="Times New Roman" w:eastAsia="Times New Roman" w:hAnsi="Times New Roman" w:cs="Times New Roman"/>
+          <w:bCs/>
+          <w:i/>
+          <w:iCs/>
+          <w:color w:val="000000"/>
+          <w:sz w:val="24"/>
+          <w:szCs w:val="24"/>
+        </w:rPr>
+        <w:t xml:space="preserve">                                 </w:t>
+      </w:r>
+      <w:r>
+        <w:rPr>
+          <w:rFonts w:ascii="Times New Roman" w:eastAsia="Times New Roman" w:hAnsi="Times New Roman" w:cs="Times New Roman"/>
+          <w:bCs/>
+          <w:i/>
+          <w:iCs/>
+          <w:color w:val="000000"/>
+          <w:sz w:val="24"/>
+          <w:szCs w:val="24"/>
+        </w:rPr>
+        <w:t>Fig 2.4 automatic pet feeder for fish</w:t>
+      </w:r>
+    </w:p>
+    <w:p>
+      <w:pPr>
+        <w:spacing w:after="0" w:line="360" w:lineRule="auto"/>
+        <w:jc w:val="both"/>
+        <w:rPr>
+          <w:rFonts w:ascii="Times New Roman" w:eastAsia="Times New Roman" w:hAnsi="Times New Roman" w:cs="Times New Roman"/>
+          <w:bCs/>
+          <w:color w:val="000000"/>
+          <w:sz w:val="24"/>
+          <w:szCs w:val="24"/>
+        </w:rPr>
+      </w:pPr>
+      <w:r>
+        <w:rPr>
+          <w:rFonts w:ascii="Times New Roman" w:eastAsia="Times New Roman" w:hAnsi="Times New Roman" w:cs="Times New Roman"/>
+          <w:bCs/>
+          <w:color w:val="000000"/>
+          <w:sz w:val="24"/>
+          <w:szCs w:val="24"/>
+        </w:rPr>
+        <w:t>Three tanks</w:t>
+      </w:r>
+      <w:r>
+        <w:rPr>
+          <w:rFonts w:ascii="Times New Roman" w:eastAsia="Times New Roman" w:hAnsi="Times New Roman" w:cs="Times New Roman"/>
+          <w:bCs/>
+          <w:color w:val="000000"/>
+          <w:sz w:val="24"/>
+          <w:szCs w:val="24"/>
+        </w:rPr>
+        <w:t xml:space="preserve"> worked as rearing tanks and the fourth one is a nursing tank. Three points of the nursing tank were selected as feeding spots. Each point is wirelessly controlled an provides the necessary food therefore giving the fish chance to obtain their provisions without competition. A microcontroller controlled the exact feed dosing based on the requirements of the tank dependent on the carp cycle. The parameters monitored include temperature, fish age, body weight and the amount of oxygen consumed. </w:t>
+      </w:r>
+    </w:p>
+    <w:p>
+      <w:pPr>
+        <w:spacing w:after="0" w:line="360" w:lineRule="auto"/>
+        <w:jc w:val="both"/>
+        <w:rPr>
+          <w:rFonts w:ascii="Times New Roman" w:eastAsia="Times New Roman" w:hAnsi="Times New Roman" w:cs="Times New Roman"/>
+          <w:bCs/>
+          <w:color w:val="000000"/>
+          <w:sz w:val="24"/>
+          <w:szCs w:val="24"/>
+        </w:rPr>
+      </w:pPr>
+      <w:r>
+        <w:rPr>
+          <w:rFonts w:ascii="Times New Roman" w:eastAsia="Times New Roman" w:hAnsi="Times New Roman" w:cs="Times New Roman"/>
+          <w:bCs/>
+          <w:color w:val="000000"/>
+          <w:sz w:val="24"/>
+          <w:szCs w:val="24"/>
+        </w:rPr>
+        <w:t>Advantages / Disadvantages – The fish feeder system can be monitored online hence the owner only needs to have a smartphone. However, this design can only work in a small-scale scenario. If a pond is to be used then the user cannot check the environment under the water.</w:t>
+      </w:r>
+    </w:p>
+    <w:p>
+      <w:pPr>
+        <w:spacing w:after="0" w:line="360" w:lineRule="auto"/>
+        <w:ind w:left="2880" w:firstLine="720"/>
+        <w:jc w:val="both"/>
+        <w:rPr>
+          <w:rFonts w:ascii="Times New Roman" w:eastAsia="Times New Roman" w:hAnsi="Times New Roman" w:cs="Times New Roman"/>
+          <w:b/>
+          <w:color w:val="000000"/>
+          <w:sz w:val="24"/>
+          <w:szCs w:val="24"/>
+        </w:rPr>
+      </w:pPr>
+      <w:r>
+        <w:rPr>
+          <w:rFonts w:ascii="Times New Roman" w:eastAsia="Times New Roman" w:hAnsi="Times New Roman" w:cs="Times New Roman"/>
           <w:sz w:val="24"/>
           <w:szCs w:val="24"/>
         </w:rPr>
@@ -14952,7 +15825,6 @@
                 <w:szCs w:val="24"/>
               </w:rPr>
             </w:pPr>
-            <w:proofErr w:type="gramStart"/>
             <w:r>
               <w:rPr>
                 <w:rFonts w:ascii="Times New Roman" w:eastAsia="Times New Roman" w:hAnsi="Times New Roman" w:cs="Times New Roman"/>
@@ -14980,18 +15852,7 @@
                 <w:sz w:val="24"/>
                 <w:szCs w:val="24"/>
               </w:rPr>
-              <w:t>configuration</w:t>
-            </w:r>
-            <w:proofErr w:type="gramEnd"/>
-            <w:r>
-              <w:rPr>
-                <w:rFonts w:ascii="Times New Roman" w:eastAsia="Times New Roman" w:hAnsi="Times New Roman" w:cs="Times New Roman"/>
-                <w:b/>
-                <w:color w:val="000000"/>
-                <w:sz w:val="24"/>
-                <w:szCs w:val="24"/>
-              </w:rPr>
-              <w:t xml:space="preserve">, testing and adjustment </w:t>
+              <w:t xml:space="preserve">configuration, testing and adjustment </w:t>
             </w:r>
             <w:r>
               <w:rPr>
@@ -17440,6 +18301,7 @@
           <w:rFonts w:ascii="Times New Roman" w:hAnsi="Times New Roman" w:cs="Times New Roman"/>
           <w:noProof/>
           <w:sz w:val="24"/>
+          <w:szCs w:val="24"/>
         </w:rPr>
       </w:pPr>
       <w:r>
@@ -17464,6 +18326,150 @@
     </w:p>
     <w:p>
       <w:pPr>
+        <w:widowControl w:val="0"/>
+        <w:autoSpaceDE w:val="0"/>
+        <w:autoSpaceDN w:val="0"/>
+        <w:adjustRightInd w:val="0"/>
+        <w:spacing w:line="240" w:lineRule="auto"/>
+        <w:ind w:left="640" w:hanging="640"/>
+        <w:rPr>
+          <w:rFonts w:ascii="Times New Roman" w:hAnsi="Times New Roman" w:cs="Times New Roman"/>
+          <w:noProof/>
+          <w:sz w:val="24"/>
+          <w:szCs w:val="24"/>
+        </w:rPr>
+      </w:pPr>
+      <w:r>
+        <w:rPr>
+          <w:rFonts w:ascii="Times New Roman" w:hAnsi="Times New Roman" w:cs="Times New Roman"/>
+          <w:noProof/>
+          <w:sz w:val="24"/>
+          <w:szCs w:val="24"/>
+        </w:rPr>
+        <w:t>[23]</w:t>
+      </w:r>
+      <w:r>
+        <w:rPr>
+          <w:rFonts w:ascii="Times New Roman" w:hAnsi="Times New Roman" w:cs="Times New Roman"/>
+          <w:noProof/>
+          <w:sz w:val="24"/>
+          <w:szCs w:val="24"/>
+        </w:rPr>
+        <w:tab/>
+        <w:t>A. Schumann and Y. Sager, “Weight Controlled Pet Feeding system,” vol. 1, no. 19, p. 12/427,740, 2009, [Online]. Available: https://patentimages.storage.googleapis.com/8f/13/83/061a7c1284d745/US20100263596A1.pdf.</w:t>
+      </w:r>
+    </w:p>
+    <w:p>
+      <w:pPr>
+        <w:widowControl w:val="0"/>
+        <w:autoSpaceDE w:val="0"/>
+        <w:autoSpaceDN w:val="0"/>
+        <w:adjustRightInd w:val="0"/>
+        <w:spacing w:line="240" w:lineRule="auto"/>
+        <w:ind w:left="640" w:hanging="640"/>
+        <w:rPr>
+          <w:rFonts w:ascii="Times New Roman" w:hAnsi="Times New Roman" w:cs="Times New Roman"/>
+          <w:noProof/>
+          <w:sz w:val="24"/>
+          <w:szCs w:val="24"/>
+        </w:rPr>
+      </w:pPr>
+      <w:r>
+        <w:rPr>
+          <w:rFonts w:ascii="Times New Roman" w:hAnsi="Times New Roman" w:cs="Times New Roman"/>
+          <w:noProof/>
+          <w:sz w:val="24"/>
+          <w:szCs w:val="24"/>
+        </w:rPr>
+        <w:t>[24]</w:t>
+      </w:r>
+      <w:r>
+        <w:rPr>
+          <w:rFonts w:ascii="Times New Roman" w:hAnsi="Times New Roman" w:cs="Times New Roman"/>
+          <w:noProof/>
+          <w:sz w:val="24"/>
+          <w:szCs w:val="24"/>
+        </w:rPr>
+        <w:tab/>
+        <w:t xml:space="preserve">S. Koley, S. Srimani, D. Nandy, P. Pal, S. Biswas, and I. Sarkar, “Smart pet feeder,” </w:t>
+      </w:r>
+      <w:r>
+        <w:rPr>
+          <w:rFonts w:ascii="Times New Roman" w:hAnsi="Times New Roman" w:cs="Times New Roman"/>
+          <w:i/>
+          <w:iCs/>
+          <w:noProof/>
+          <w:sz w:val="24"/>
+          <w:szCs w:val="24"/>
+        </w:rPr>
+        <w:t>J. Phys. Conf. Ser.</w:t>
+      </w:r>
+      <w:r>
+        <w:rPr>
+          <w:rFonts w:ascii="Times New Roman" w:hAnsi="Times New Roman" w:cs="Times New Roman"/>
+          <w:noProof/>
+          <w:sz w:val="24"/>
+          <w:szCs w:val="24"/>
+        </w:rPr>
+        <w:t>, vol. 1797, no. 1, 2021, doi: 10.1088/1742-6596/1797/1/012018.</w:t>
+      </w:r>
+    </w:p>
+    <w:p>
+      <w:pPr>
+        <w:widowControl w:val="0"/>
+        <w:autoSpaceDE w:val="0"/>
+        <w:autoSpaceDN w:val="0"/>
+        <w:adjustRightInd w:val="0"/>
+        <w:spacing w:line="240" w:lineRule="auto"/>
+        <w:ind w:left="640" w:hanging="640"/>
+        <w:rPr>
+          <w:rFonts w:ascii="Times New Roman" w:hAnsi="Times New Roman" w:cs="Times New Roman"/>
+          <w:noProof/>
+          <w:sz w:val="24"/>
+        </w:rPr>
+      </w:pPr>
+      <w:r>
+        <w:rPr>
+          <w:rFonts w:ascii="Times New Roman" w:hAnsi="Times New Roman" w:cs="Times New Roman"/>
+          <w:noProof/>
+          <w:sz w:val="24"/>
+          <w:szCs w:val="24"/>
+        </w:rPr>
+        <w:t>[25]</w:t>
+      </w:r>
+      <w:r>
+        <w:rPr>
+          <w:rFonts w:ascii="Times New Roman" w:hAnsi="Times New Roman" w:cs="Times New Roman"/>
+          <w:noProof/>
+          <w:sz w:val="24"/>
+          <w:szCs w:val="24"/>
+        </w:rPr>
+        <w:tab/>
+        <w:t xml:space="preserve">S. E. Abdallah and W. M. Elmessery, “An Automatic Feeder with Two Different Control Systems for Intensive Mirror Carp Production,” </w:t>
+      </w:r>
+      <w:r>
+        <w:rPr>
+          <w:rFonts w:ascii="Times New Roman" w:hAnsi="Times New Roman" w:cs="Times New Roman"/>
+          <w:i/>
+          <w:iCs/>
+          <w:noProof/>
+          <w:sz w:val="24"/>
+          <w:szCs w:val="24"/>
+        </w:rPr>
+        <w:t>J. Agric. Eng. Biotechnol.</w:t>
+      </w:r>
+      <w:r>
+        <w:rPr>
+          <w:rFonts w:ascii="Times New Roman" w:hAnsi="Times New Roman" w:cs="Times New Roman"/>
+          <w:noProof/>
+          <w:sz w:val="24"/>
+          <w:szCs w:val="24"/>
+        </w:rPr>
+        <w:t>, no. August, pp. 36–48, 2014, doi: 10.18005/jaeb0203002.</w:t>
+      </w:r>
+    </w:p>
+    <w:p>
+      <w:pPr>
         <w:jc w:val="both"/>
         <w:rPr>
           <w:rFonts w:ascii="Times New Roman" w:hAnsi="Times New Roman" w:cs="Times New Roman"/>
@@ -17483,12 +18489,12 @@
       </w:r>
     </w:p>
     <w:sectPr>
-      <w:headerReference w:type="even" r:id="rId20"/>
-      <w:headerReference w:type="default" r:id="rId21"/>
-      <w:footerReference w:type="even" r:id="rId22"/>
-      <w:footerReference w:type="default" r:id="rId23"/>
-      <w:headerReference w:type="first" r:id="rId24"/>
-      <w:footerReference w:type="first" r:id="rId25"/>
+      <w:headerReference w:type="even" r:id="rId22"/>
+      <w:headerReference w:type="default" r:id="rId23"/>
+      <w:footerReference w:type="even" r:id="rId24"/>
+      <w:footerReference w:type="default" r:id="rId25"/>
+      <w:headerReference w:type="first" r:id="rId26"/>
+      <w:footerReference w:type="first" r:id="rId27"/>
       <w:pgSz w:w="12240" w:h="15840"/>
       <w:pgMar w:top="1440" w:right="1440" w:bottom="1440" w:left="1440" w:header="720" w:footer="720" w:gutter="0"/>
       <w:cols w:space="720"/>

</xml_diff>